<commit_message>
Section 3 Introduction added
</commit_message>
<xml_diff>
--- a/Thesis-Report-Chapter3.docx
+++ b/Thesis-Report-Chapter3.docx
@@ -117,27 +117,1279 @@
           <w:rtl/>
         </w:rPr>
       </w:pPr>
-      <w:r>
-        <w:rPr>
-          <w:rFonts w:hint="cs"/>
-          <w:rtl/>
-        </w:rPr>
-        <w:t>متن</w:t>
-      </w:r>
     </w:p>
     <w:p>
       <w:pPr>
-        <w:pStyle w:val="a1"/>
-        <w:rPr>
-          <w:rtl/>
-        </w:rPr>
-      </w:pPr>
-      <w:r>
-        <w:rPr>
-          <w:rFonts w:hint="cs"/>
-          <w:rtl/>
-        </w:rPr>
-        <w:t>پیش پردازش داده</w:t>
+        <w:pStyle w:val="a8"/>
+        <w:rPr>
+          <w:rtl/>
+        </w:rPr>
+      </w:pPr>
+      <w:r>
+        <w:rPr>
+          <w:rtl/>
+        </w:rPr>
+        <w:t>در فصل قبل انواع روش‌ها</w:t>
+      </w:r>
+      <w:r>
+        <w:rPr>
+          <w:rFonts w:hint="cs"/>
+          <w:rtl/>
+        </w:rPr>
+        <w:t>ی</w:t>
+      </w:r>
+      <w:r>
+        <w:rPr>
+          <w:rtl/>
+        </w:rPr>
+        <w:t xml:space="preserve"> موقع</w:t>
+      </w:r>
+      <w:r>
+        <w:rPr>
+          <w:rFonts w:hint="cs"/>
+          <w:rtl/>
+        </w:rPr>
+        <w:t>ی</w:t>
+      </w:r>
+      <w:r>
+        <w:rPr>
+          <w:rFonts w:hint="eastAsia"/>
+          <w:rtl/>
+        </w:rPr>
+        <w:t>ت‌</w:t>
+      </w:r>
+      <w:r>
+        <w:rPr>
+          <w:rFonts w:hint="cs"/>
+          <w:rtl/>
+        </w:rPr>
+        <w:t>ی</w:t>
+      </w:r>
+      <w:r>
+        <w:rPr>
+          <w:rFonts w:hint="eastAsia"/>
+          <w:rtl/>
+        </w:rPr>
+        <w:t>اب</w:t>
+      </w:r>
+      <w:r>
+        <w:rPr>
+          <w:rFonts w:hint="cs"/>
+          <w:rtl/>
+        </w:rPr>
+        <w:t>ی</w:t>
+      </w:r>
+      <w:r>
+        <w:rPr>
+          <w:rtl/>
+        </w:rPr>
+        <w:t xml:space="preserve"> با استفاده از الگور</w:t>
+      </w:r>
+      <w:r>
+        <w:rPr>
+          <w:rFonts w:hint="cs"/>
+          <w:rtl/>
+        </w:rPr>
+        <w:t>ی</w:t>
+      </w:r>
+      <w:r>
+        <w:rPr>
+          <w:rFonts w:hint="eastAsia"/>
+          <w:rtl/>
+        </w:rPr>
+        <w:t>تم‌ها</w:t>
+      </w:r>
+      <w:r>
+        <w:rPr>
+          <w:rFonts w:hint="cs"/>
+          <w:rtl/>
+        </w:rPr>
+        <w:t>ی</w:t>
+      </w:r>
+      <w:r>
+        <w:rPr>
+          <w:rtl/>
+        </w:rPr>
+        <w:t xml:space="preserve"> </w:t>
+      </w:r>
+      <w:r>
+        <w:rPr>
+          <w:rFonts w:hint="cs"/>
+          <w:rtl/>
+        </w:rPr>
+        <w:t>ی</w:t>
+      </w:r>
+      <w:r>
+        <w:rPr>
+          <w:rFonts w:hint="eastAsia"/>
+          <w:rtl/>
+        </w:rPr>
+        <w:t>ادگ</w:t>
+      </w:r>
+      <w:r>
+        <w:rPr>
+          <w:rFonts w:hint="cs"/>
+          <w:rtl/>
+        </w:rPr>
+        <w:t>ی</w:t>
+      </w:r>
+      <w:r>
+        <w:rPr>
+          <w:rFonts w:hint="eastAsia"/>
+          <w:rtl/>
+        </w:rPr>
+        <w:t>ر</w:t>
+      </w:r>
+      <w:r>
+        <w:rPr>
+          <w:rFonts w:hint="cs"/>
+          <w:rtl/>
+        </w:rPr>
+        <w:t>ی</w:t>
+      </w:r>
+      <w:r>
+        <w:rPr>
+          <w:rtl/>
+        </w:rPr>
+        <w:t xml:space="preserve"> ماش</w:t>
+      </w:r>
+      <w:r>
+        <w:rPr>
+          <w:rFonts w:hint="cs"/>
+          <w:rtl/>
+        </w:rPr>
+        <w:t>ی</w:t>
+      </w:r>
+      <w:r>
+        <w:rPr>
+          <w:rFonts w:hint="eastAsia"/>
+          <w:rtl/>
+        </w:rPr>
+        <w:t>ن</w:t>
+      </w:r>
+      <w:r>
+        <w:rPr>
+          <w:rtl/>
+        </w:rPr>
+        <w:t xml:space="preserve"> ب</w:t>
+      </w:r>
+      <w:r>
+        <w:rPr>
+          <w:rFonts w:hint="cs"/>
+          <w:rtl/>
+        </w:rPr>
+        <w:t>ی</w:t>
+      </w:r>
+      <w:r>
+        <w:rPr>
+          <w:rFonts w:hint="eastAsia"/>
+          <w:rtl/>
+        </w:rPr>
+        <w:t>ان</w:t>
+      </w:r>
+      <w:r>
+        <w:rPr>
+          <w:rtl/>
+        </w:rPr>
+        <w:t xml:space="preserve"> شد. روش‌ها</w:t>
+      </w:r>
+      <w:r>
+        <w:rPr>
+          <w:rFonts w:hint="cs"/>
+          <w:rtl/>
+        </w:rPr>
+        <w:t>ی</w:t>
+      </w:r>
+      <w:r>
+        <w:rPr>
+          <w:rtl/>
+        </w:rPr>
+        <w:t xml:space="preserve"> پا</w:t>
+      </w:r>
+      <w:r>
+        <w:rPr>
+          <w:rFonts w:hint="cs"/>
+          <w:rtl/>
+        </w:rPr>
+        <w:t>ی</w:t>
+      </w:r>
+      <w:r>
+        <w:rPr>
+          <w:rFonts w:hint="eastAsia"/>
+          <w:rtl/>
+        </w:rPr>
+        <w:t>ه</w:t>
+      </w:r>
+      <w:r>
+        <w:rPr>
+          <w:rtl/>
+        </w:rPr>
+        <w:t xml:space="preserve"> با وجود سادگ</w:t>
+      </w:r>
+      <w:r>
+        <w:rPr>
+          <w:rFonts w:hint="cs"/>
+          <w:rtl/>
+        </w:rPr>
+        <w:t>ی</w:t>
+      </w:r>
+      <w:r>
+        <w:rPr>
+          <w:rtl/>
+        </w:rPr>
+        <w:t xml:space="preserve"> در پ</w:t>
+      </w:r>
+      <w:r>
+        <w:rPr>
+          <w:rFonts w:hint="cs"/>
+          <w:rtl/>
+        </w:rPr>
+        <w:t>ی</w:t>
+      </w:r>
+      <w:r>
+        <w:rPr>
+          <w:rFonts w:hint="eastAsia"/>
+          <w:rtl/>
+        </w:rPr>
+        <w:t>اده‌ساز</w:t>
+      </w:r>
+      <w:r>
+        <w:rPr>
+          <w:rFonts w:hint="cs"/>
+          <w:rtl/>
+        </w:rPr>
+        <w:t>ی</w:t>
+      </w:r>
+      <w:r>
+        <w:rPr>
+          <w:rFonts w:hint="eastAsia"/>
+          <w:rtl/>
+        </w:rPr>
+        <w:t>،</w:t>
+      </w:r>
+      <w:r>
+        <w:rPr>
+          <w:rtl/>
+        </w:rPr>
+        <w:t xml:space="preserve"> قادر به تخم</w:t>
+      </w:r>
+      <w:r>
+        <w:rPr>
+          <w:rFonts w:hint="cs"/>
+          <w:rtl/>
+        </w:rPr>
+        <w:t>ی</w:t>
+      </w:r>
+      <w:r>
+        <w:rPr>
+          <w:rFonts w:hint="eastAsia"/>
+          <w:rtl/>
+        </w:rPr>
+        <w:t>ن</w:t>
+      </w:r>
+      <w:r>
+        <w:rPr>
+          <w:rtl/>
+        </w:rPr>
+        <w:t xml:space="preserve"> موقع</w:t>
+      </w:r>
+      <w:r>
+        <w:rPr>
+          <w:rFonts w:hint="cs"/>
+          <w:rtl/>
+        </w:rPr>
+        <w:t>ی</w:t>
+      </w:r>
+      <w:r>
+        <w:rPr>
+          <w:rFonts w:hint="eastAsia"/>
+          <w:rtl/>
+        </w:rPr>
+        <w:t>ت</w:t>
+      </w:r>
+      <w:r>
+        <w:rPr>
+          <w:rtl/>
+        </w:rPr>
+        <w:t xml:space="preserve"> با دقت بالا ن</w:t>
+      </w:r>
+      <w:r>
+        <w:rPr>
+          <w:rFonts w:hint="cs"/>
+          <w:rtl/>
+        </w:rPr>
+        <w:t>ی</w:t>
+      </w:r>
+      <w:r>
+        <w:rPr>
+          <w:rFonts w:hint="eastAsia"/>
+          <w:rtl/>
+        </w:rPr>
+        <w:t>ستند</w:t>
+      </w:r>
+      <w:r>
+        <w:rPr>
+          <w:rtl/>
+        </w:rPr>
+        <w:t>. به هم</w:t>
+      </w:r>
+      <w:r>
+        <w:rPr>
+          <w:rFonts w:hint="cs"/>
+          <w:rtl/>
+        </w:rPr>
+        <w:t>ی</w:t>
+      </w:r>
+      <w:r>
+        <w:rPr>
+          <w:rFonts w:hint="eastAsia"/>
+          <w:rtl/>
+        </w:rPr>
+        <w:t>ن</w:t>
+      </w:r>
+      <w:r>
+        <w:rPr>
+          <w:rtl/>
+        </w:rPr>
+        <w:t xml:space="preserve"> منظور، روش‌ها</w:t>
+      </w:r>
+      <w:r>
+        <w:rPr>
+          <w:rFonts w:hint="cs"/>
+          <w:rtl/>
+        </w:rPr>
+        <w:t>ی</w:t>
+      </w:r>
+      <w:r>
+        <w:rPr>
+          <w:rtl/>
+        </w:rPr>
+        <w:t xml:space="preserve"> </w:t>
+      </w:r>
+      <w:r>
+        <w:rPr>
+          <w:rFonts w:hint="cs"/>
+          <w:rtl/>
+        </w:rPr>
+        <w:t>ی</w:t>
+      </w:r>
+      <w:r>
+        <w:rPr>
+          <w:rFonts w:hint="eastAsia"/>
+          <w:rtl/>
+        </w:rPr>
+        <w:t>ادگ</w:t>
+      </w:r>
+      <w:r>
+        <w:rPr>
+          <w:rFonts w:hint="cs"/>
+          <w:rtl/>
+        </w:rPr>
+        <w:t>ی</w:t>
+      </w:r>
+      <w:r>
+        <w:rPr>
+          <w:rFonts w:hint="eastAsia"/>
+          <w:rtl/>
+        </w:rPr>
+        <w:t>ر</w:t>
+      </w:r>
+      <w:r>
+        <w:rPr>
+          <w:rFonts w:hint="cs"/>
+          <w:rtl/>
+        </w:rPr>
+        <w:t>ی</w:t>
+      </w:r>
+      <w:r>
+        <w:rPr>
+          <w:rtl/>
+        </w:rPr>
+        <w:t xml:space="preserve"> ماش</w:t>
+      </w:r>
+      <w:r>
+        <w:rPr>
+          <w:rFonts w:hint="cs"/>
+          <w:rtl/>
+        </w:rPr>
+        <w:t>ی</w:t>
+      </w:r>
+      <w:r>
+        <w:rPr>
+          <w:rFonts w:hint="eastAsia"/>
+          <w:rtl/>
+        </w:rPr>
+        <w:t>ن</w:t>
+      </w:r>
+      <w:r>
+        <w:rPr>
+          <w:rtl/>
+        </w:rPr>
+        <w:t xml:space="preserve"> برا</w:t>
+      </w:r>
+      <w:r>
+        <w:rPr>
+          <w:rFonts w:hint="cs"/>
+          <w:rtl/>
+        </w:rPr>
+        <w:t>ی</w:t>
+      </w:r>
+      <w:r>
+        <w:rPr>
+          <w:rtl/>
+        </w:rPr>
+        <w:t xml:space="preserve"> بهبود دقت موقع</w:t>
+      </w:r>
+      <w:r>
+        <w:rPr>
+          <w:rFonts w:hint="cs"/>
+          <w:rtl/>
+        </w:rPr>
+        <w:t>ی</w:t>
+      </w:r>
+      <w:r>
+        <w:rPr>
+          <w:rFonts w:hint="eastAsia"/>
+          <w:rtl/>
+        </w:rPr>
+        <w:t>ت‌</w:t>
+      </w:r>
+      <w:r>
+        <w:rPr>
+          <w:rFonts w:hint="cs"/>
+          <w:rtl/>
+        </w:rPr>
+        <w:t>ی</w:t>
+      </w:r>
+      <w:r>
+        <w:rPr>
+          <w:rFonts w:hint="eastAsia"/>
+          <w:rtl/>
+        </w:rPr>
+        <w:t>اب</w:t>
+      </w:r>
+      <w:r>
+        <w:rPr>
+          <w:rFonts w:hint="cs"/>
+          <w:rtl/>
+        </w:rPr>
+        <w:t>ی</w:t>
+      </w:r>
+      <w:r>
+        <w:rPr>
+          <w:rtl/>
+        </w:rPr>
+        <w:t xml:space="preserve"> مکان‌ها</w:t>
+      </w:r>
+      <w:r>
+        <w:rPr>
+          <w:rFonts w:hint="cs"/>
+          <w:rtl/>
+        </w:rPr>
+        <w:t>ی</w:t>
+      </w:r>
+      <w:r>
+        <w:rPr>
+          <w:rtl/>
+        </w:rPr>
+        <w:t xml:space="preserve"> سرپوش</w:t>
+      </w:r>
+      <w:r>
+        <w:rPr>
+          <w:rFonts w:hint="cs"/>
+          <w:rtl/>
+        </w:rPr>
+        <w:t>ی</w:t>
+      </w:r>
+      <w:r>
+        <w:rPr>
+          <w:rFonts w:hint="eastAsia"/>
+          <w:rtl/>
+        </w:rPr>
+        <w:t>ده</w:t>
+      </w:r>
+      <w:r>
+        <w:rPr>
+          <w:rtl/>
+        </w:rPr>
+        <w:t xml:space="preserve"> به ک</w:t>
+      </w:r>
+      <w:r>
+        <w:rPr>
+          <w:rFonts w:hint="eastAsia"/>
+          <w:rtl/>
+        </w:rPr>
+        <w:t>ار</w:t>
+      </w:r>
+      <w:r>
+        <w:rPr>
+          <w:rtl/>
+        </w:rPr>
+        <w:t xml:space="preserve"> گرفته شده‌اند. همچن</w:t>
+      </w:r>
+      <w:r>
+        <w:rPr>
+          <w:rFonts w:hint="cs"/>
+          <w:rtl/>
+        </w:rPr>
+        <w:t>ی</w:t>
+      </w:r>
+      <w:r>
+        <w:rPr>
+          <w:rFonts w:hint="eastAsia"/>
+          <w:rtl/>
+        </w:rPr>
+        <w:t>ن</w:t>
+      </w:r>
+      <w:r>
+        <w:rPr>
+          <w:rtl/>
+        </w:rPr>
+        <w:t xml:space="preserve"> بر اساس فناور</w:t>
+      </w:r>
+      <w:r>
+        <w:rPr>
+          <w:rFonts w:hint="cs"/>
+          <w:rtl/>
+        </w:rPr>
+        <w:t>ی‌</w:t>
+      </w:r>
+      <w:r>
+        <w:rPr>
+          <w:rFonts w:hint="eastAsia"/>
+          <w:rtl/>
+        </w:rPr>
+        <w:t>ها</w:t>
+      </w:r>
+      <w:r>
+        <w:rPr>
+          <w:rFonts w:hint="cs"/>
+          <w:rtl/>
+        </w:rPr>
+        <w:t>ی</w:t>
+      </w:r>
+      <w:r>
+        <w:rPr>
+          <w:rtl/>
+        </w:rPr>
+        <w:t xml:space="preserve"> ارتباط</w:t>
+      </w:r>
+      <w:r>
+        <w:rPr>
+          <w:rFonts w:hint="cs"/>
+          <w:rtl/>
+        </w:rPr>
+        <w:t>ی</w:t>
+      </w:r>
+      <w:r>
+        <w:rPr>
+          <w:rtl/>
+        </w:rPr>
+        <w:t xml:space="preserve"> ب</w:t>
+      </w:r>
+      <w:r>
+        <w:rPr>
+          <w:rFonts w:hint="cs"/>
+          <w:rtl/>
+        </w:rPr>
+        <w:t>ی‌</w:t>
+      </w:r>
+      <w:r>
+        <w:rPr>
+          <w:rFonts w:hint="eastAsia"/>
+          <w:rtl/>
+        </w:rPr>
+        <w:t>س</w:t>
+      </w:r>
+      <w:r>
+        <w:rPr>
+          <w:rFonts w:hint="cs"/>
+          <w:rtl/>
+        </w:rPr>
+        <w:t>ی</w:t>
+      </w:r>
+      <w:r>
+        <w:rPr>
+          <w:rFonts w:hint="eastAsia"/>
+          <w:rtl/>
+        </w:rPr>
+        <w:t>م،</w:t>
+      </w:r>
+      <w:r>
+        <w:rPr>
+          <w:rtl/>
+        </w:rPr>
+        <w:t xml:space="preserve"> در عمل، عمدتاً از شبکه‌ها</w:t>
+      </w:r>
+      <w:r>
+        <w:rPr>
+          <w:rFonts w:hint="cs"/>
+          <w:rtl/>
+        </w:rPr>
+        <w:t>ی</w:t>
+      </w:r>
+      <w:r>
+        <w:rPr>
+          <w:rtl/>
+        </w:rPr>
+        <w:t xml:space="preserve"> ب</w:t>
+      </w:r>
+      <w:r>
+        <w:rPr>
+          <w:rFonts w:hint="cs"/>
+          <w:rtl/>
+        </w:rPr>
+        <w:t>ی‌</w:t>
+      </w:r>
+      <w:r>
+        <w:rPr>
+          <w:rFonts w:hint="eastAsia"/>
+          <w:rtl/>
+        </w:rPr>
+        <w:t>س</w:t>
+      </w:r>
+      <w:r>
+        <w:rPr>
+          <w:rFonts w:hint="cs"/>
+          <w:rtl/>
+        </w:rPr>
+        <w:t>ی</w:t>
+      </w:r>
+      <w:r>
+        <w:rPr>
+          <w:rFonts w:hint="eastAsia"/>
+          <w:rtl/>
+        </w:rPr>
+        <w:t>م</w:t>
+      </w:r>
+      <w:r>
+        <w:rPr>
+          <w:rtl/>
+        </w:rPr>
+        <w:t xml:space="preserve"> </w:t>
+      </w:r>
+      <w:r>
+        <w:t>Wi-Fi</w:t>
+      </w:r>
+      <w:r>
+        <w:rPr>
+          <w:rtl/>
+        </w:rPr>
+        <w:t xml:space="preserve"> و </w:t>
+      </w:r>
+      <w:r>
+        <w:t>BLE</w:t>
+      </w:r>
+      <w:r>
+        <w:rPr>
+          <w:rtl/>
+        </w:rPr>
+        <w:t xml:space="preserve"> استفاده م</w:t>
+      </w:r>
+      <w:r>
+        <w:rPr>
+          <w:rFonts w:hint="cs"/>
+          <w:rtl/>
+        </w:rPr>
+        <w:t>ی‌</w:t>
+      </w:r>
+      <w:r>
+        <w:rPr>
+          <w:rFonts w:hint="eastAsia"/>
+          <w:rtl/>
+        </w:rPr>
+        <w:t>شود</w:t>
+      </w:r>
+      <w:r>
+        <w:rPr>
+          <w:rtl/>
+        </w:rPr>
+        <w:t>. در م</w:t>
+      </w:r>
+      <w:r>
+        <w:rPr>
+          <w:rFonts w:hint="cs"/>
+          <w:rtl/>
+        </w:rPr>
+        <w:t>ی</w:t>
+      </w:r>
+      <w:r>
+        <w:rPr>
+          <w:rFonts w:hint="eastAsia"/>
+          <w:rtl/>
+        </w:rPr>
+        <w:t>ان</w:t>
+      </w:r>
+      <w:r>
+        <w:rPr>
+          <w:rtl/>
+        </w:rPr>
+        <w:t xml:space="preserve"> منابع پژوهش</w:t>
+      </w:r>
+      <w:r>
+        <w:rPr>
+          <w:rFonts w:hint="cs"/>
+          <w:rtl/>
+        </w:rPr>
+        <w:t>ی</w:t>
+      </w:r>
+      <w:r>
+        <w:rPr>
+          <w:rFonts w:hint="eastAsia"/>
+          <w:rtl/>
+        </w:rPr>
+        <w:t>،</w:t>
+      </w:r>
+      <w:r>
+        <w:rPr>
+          <w:rtl/>
+        </w:rPr>
+        <w:t xml:space="preserve"> فناور</w:t>
+      </w:r>
+      <w:r>
+        <w:rPr>
+          <w:rFonts w:hint="cs"/>
+          <w:rtl/>
+        </w:rPr>
+        <w:t>ی</w:t>
+      </w:r>
+      <w:r>
+        <w:rPr>
+          <w:rtl/>
+        </w:rPr>
+        <w:t xml:space="preserve"> </w:t>
+      </w:r>
+      <w:r>
+        <w:t>Wi-Fi</w:t>
+      </w:r>
+      <w:r>
+        <w:rPr>
+          <w:rtl/>
+        </w:rPr>
+        <w:t xml:space="preserve"> پرکاربردتر</w:t>
+      </w:r>
+      <w:r>
+        <w:rPr>
+          <w:rFonts w:hint="cs"/>
+          <w:rtl/>
+        </w:rPr>
+        <w:t>ی</w:t>
+      </w:r>
+      <w:r>
+        <w:rPr>
+          <w:rFonts w:hint="eastAsia"/>
+          <w:rtl/>
+        </w:rPr>
+        <w:t>ن</w:t>
+      </w:r>
+      <w:r>
+        <w:rPr>
+          <w:rtl/>
+        </w:rPr>
+        <w:t xml:space="preserve"> فناور</w:t>
+      </w:r>
+      <w:r>
+        <w:rPr>
+          <w:rFonts w:hint="cs"/>
+          <w:rtl/>
+        </w:rPr>
+        <w:t>ی</w:t>
+      </w:r>
+      <w:r>
+        <w:rPr>
+          <w:rtl/>
+        </w:rPr>
+        <w:t xml:space="preserve"> مورد استفاده در موقع</w:t>
+      </w:r>
+      <w:r>
+        <w:rPr>
+          <w:rFonts w:hint="cs"/>
+          <w:rtl/>
+        </w:rPr>
+        <w:t>ی</w:t>
+      </w:r>
+      <w:r>
+        <w:rPr>
+          <w:rFonts w:hint="eastAsia"/>
+          <w:rtl/>
+        </w:rPr>
+        <w:t>ت‌</w:t>
+      </w:r>
+      <w:r>
+        <w:rPr>
+          <w:rFonts w:hint="cs"/>
+          <w:rtl/>
+        </w:rPr>
+        <w:t>ی</w:t>
+      </w:r>
+      <w:r>
+        <w:rPr>
+          <w:rFonts w:hint="eastAsia"/>
+          <w:rtl/>
+        </w:rPr>
+        <w:t>اب</w:t>
+      </w:r>
+      <w:r>
+        <w:rPr>
+          <w:rFonts w:hint="cs"/>
+          <w:rtl/>
+        </w:rPr>
+        <w:t>ی</w:t>
+      </w:r>
+      <w:r>
+        <w:rPr>
+          <w:rtl/>
+        </w:rPr>
+        <w:t xml:space="preserve"> مکان‌ها</w:t>
+      </w:r>
+      <w:r>
+        <w:rPr>
+          <w:rFonts w:hint="cs"/>
+          <w:rtl/>
+        </w:rPr>
+        <w:t>ی</w:t>
+      </w:r>
+      <w:r>
+        <w:rPr>
+          <w:rtl/>
+        </w:rPr>
+        <w:t xml:space="preserve"> سرپوش</w:t>
+      </w:r>
+      <w:r>
+        <w:rPr>
+          <w:rFonts w:hint="cs"/>
+          <w:rtl/>
+        </w:rPr>
+        <w:t>ی</w:t>
+      </w:r>
+      <w:r>
+        <w:rPr>
+          <w:rFonts w:hint="eastAsia"/>
+          <w:rtl/>
+        </w:rPr>
+        <w:t>ده</w:t>
+      </w:r>
+      <w:r>
+        <w:rPr>
+          <w:rtl/>
+        </w:rPr>
+        <w:t xml:space="preserve"> است. دو رو</w:t>
+      </w:r>
+      <w:r>
+        <w:rPr>
+          <w:rFonts w:hint="cs"/>
+          <w:rtl/>
+        </w:rPr>
+        <w:t>ی</w:t>
+      </w:r>
+      <w:r>
+        <w:rPr>
+          <w:rFonts w:hint="eastAsia"/>
+          <w:rtl/>
+        </w:rPr>
+        <w:t>کرد</w:t>
+      </w:r>
+      <w:r>
+        <w:rPr>
+          <w:rtl/>
+        </w:rPr>
+        <w:t xml:space="preserve"> برا</w:t>
+      </w:r>
+      <w:r>
+        <w:rPr>
+          <w:rFonts w:hint="cs"/>
+          <w:rtl/>
+        </w:rPr>
+        <w:t>ی</w:t>
+      </w:r>
+      <w:r>
+        <w:rPr>
+          <w:rtl/>
+        </w:rPr>
+        <w:t xml:space="preserve"> موقع</w:t>
+      </w:r>
+      <w:r>
+        <w:rPr>
+          <w:rFonts w:hint="cs"/>
+          <w:rtl/>
+        </w:rPr>
+        <w:t>ی</w:t>
+      </w:r>
+      <w:r>
+        <w:rPr>
+          <w:rFonts w:hint="eastAsia"/>
+          <w:rtl/>
+        </w:rPr>
+        <w:t>ت‌</w:t>
+      </w:r>
+      <w:r>
+        <w:rPr>
+          <w:rFonts w:hint="cs"/>
+          <w:rtl/>
+        </w:rPr>
+        <w:t>ی</w:t>
+      </w:r>
+      <w:r>
+        <w:rPr>
+          <w:rFonts w:hint="eastAsia"/>
+          <w:rtl/>
+        </w:rPr>
+        <w:t>اب</w:t>
+      </w:r>
+      <w:r>
+        <w:rPr>
+          <w:rFonts w:hint="cs"/>
+          <w:rtl/>
+        </w:rPr>
+        <w:t>ی</w:t>
+      </w:r>
+      <w:r>
+        <w:rPr>
+          <w:rtl/>
+        </w:rPr>
+        <w:t xml:space="preserve"> ب</w:t>
+      </w:r>
+      <w:r>
+        <w:rPr>
+          <w:rFonts w:hint="eastAsia"/>
+          <w:rtl/>
+        </w:rPr>
+        <w:t>ا</w:t>
+      </w:r>
+      <w:r>
+        <w:rPr>
+          <w:rtl/>
+        </w:rPr>
+        <w:t xml:space="preserve"> استفاده از </w:t>
+      </w:r>
+      <w:r>
+        <w:t>Wi-Fi</w:t>
+      </w:r>
+      <w:r>
+        <w:rPr>
+          <w:rtl/>
+        </w:rPr>
+        <w:t xml:space="preserve"> وجود دارد. رو</w:t>
+      </w:r>
+      <w:r>
+        <w:rPr>
+          <w:rFonts w:hint="cs"/>
+          <w:rtl/>
+        </w:rPr>
+        <w:t>ی</w:t>
+      </w:r>
+      <w:r>
+        <w:rPr>
+          <w:rFonts w:hint="eastAsia"/>
+          <w:rtl/>
+        </w:rPr>
+        <w:t>کرد</w:t>
+      </w:r>
+      <w:r>
+        <w:rPr>
+          <w:rtl/>
+        </w:rPr>
+        <w:t xml:space="preserve"> اول، استفاده از مدل انتشار</w:t>
+      </w:r>
+      <w:r>
+        <w:rPr>
+          <w:rFonts w:hint="cs"/>
+          <w:rtl/>
+        </w:rPr>
+        <w:t>ی</w:t>
+      </w:r>
+      <w:r>
+        <w:rPr>
+          <w:rtl/>
+        </w:rPr>
+        <w:t xml:space="preserve"> س</w:t>
+      </w:r>
+      <w:r>
+        <w:rPr>
+          <w:rFonts w:hint="cs"/>
+          <w:rtl/>
+        </w:rPr>
+        <w:t>ی</w:t>
+      </w:r>
+      <w:r>
+        <w:rPr>
+          <w:rFonts w:hint="eastAsia"/>
+          <w:rtl/>
+        </w:rPr>
+        <w:t>گنال</w:t>
+      </w:r>
+      <w:r>
+        <w:rPr>
+          <w:rtl/>
+        </w:rPr>
+        <w:t xml:space="preserve"> در تخم</w:t>
+      </w:r>
+      <w:r>
+        <w:rPr>
+          <w:rFonts w:hint="cs"/>
+          <w:rtl/>
+        </w:rPr>
+        <w:t>ی</w:t>
+      </w:r>
+      <w:r>
+        <w:rPr>
+          <w:rFonts w:hint="eastAsia"/>
+          <w:rtl/>
+        </w:rPr>
+        <w:t>ن</w:t>
+      </w:r>
+      <w:r>
+        <w:rPr>
+          <w:rtl/>
+        </w:rPr>
+        <w:t xml:space="preserve"> </w:t>
+      </w:r>
+      <w:r>
+        <w:t>RSSI</w:t>
+      </w:r>
+      <w:r>
+        <w:rPr>
+          <w:rtl/>
+        </w:rPr>
+        <w:t xml:space="preserve"> برا</w:t>
+      </w:r>
+      <w:r>
+        <w:rPr>
+          <w:rFonts w:hint="cs"/>
+          <w:rtl/>
+        </w:rPr>
+        <w:t>ی</w:t>
+      </w:r>
+      <w:r>
+        <w:rPr>
+          <w:rtl/>
+        </w:rPr>
+        <w:t xml:space="preserve"> محاسبه فاصله و رو</w:t>
+      </w:r>
+      <w:r>
+        <w:rPr>
+          <w:rFonts w:hint="cs"/>
+          <w:rtl/>
+        </w:rPr>
+        <w:t>ی</w:t>
+      </w:r>
+      <w:r>
+        <w:rPr>
+          <w:rFonts w:hint="eastAsia"/>
+          <w:rtl/>
+        </w:rPr>
+        <w:t>کرد</w:t>
+      </w:r>
+      <w:r>
+        <w:rPr>
+          <w:rtl/>
+        </w:rPr>
+        <w:t xml:space="preserve"> دوم، ساخت </w:t>
+      </w:r>
+      <w:r>
+        <w:rPr>
+          <w:rFonts w:hint="cs"/>
+          <w:rtl/>
+        </w:rPr>
+        <w:t>ی</w:t>
+      </w:r>
+      <w:r>
+        <w:rPr>
+          <w:rFonts w:hint="eastAsia"/>
+          <w:rtl/>
+        </w:rPr>
+        <w:t>ک</w:t>
+      </w:r>
+      <w:r>
+        <w:rPr>
+          <w:rtl/>
+        </w:rPr>
+        <w:t xml:space="preserve"> نقشه اثرانگشت </w:t>
+      </w:r>
+      <w:r>
+        <w:t>Wi-Fi</w:t>
+      </w:r>
+      <w:r>
+        <w:rPr>
+          <w:rtl/>
+        </w:rPr>
+        <w:t xml:space="preserve"> و استفاده از س</w:t>
+      </w:r>
+      <w:r>
+        <w:rPr>
+          <w:rFonts w:hint="cs"/>
+          <w:rtl/>
+        </w:rPr>
+        <w:t>ی</w:t>
+      </w:r>
+      <w:r>
+        <w:rPr>
+          <w:rFonts w:hint="eastAsia"/>
+          <w:rtl/>
+        </w:rPr>
+        <w:t>گنال</w:t>
+      </w:r>
+      <w:r>
+        <w:rPr>
+          <w:rtl/>
+        </w:rPr>
+        <w:t xml:space="preserve"> </w:t>
+      </w:r>
+      <w:r>
+        <w:t>Wi-Fi</w:t>
+      </w:r>
+      <w:r>
+        <w:rPr>
+          <w:rtl/>
+        </w:rPr>
+        <w:t xml:space="preserve"> برا</w:t>
+      </w:r>
+      <w:r>
+        <w:rPr>
+          <w:rFonts w:hint="cs"/>
+          <w:rtl/>
+        </w:rPr>
+        <w:t>ی</w:t>
+      </w:r>
+      <w:r>
+        <w:rPr>
+          <w:rtl/>
+        </w:rPr>
+        <w:t xml:space="preserve"> تخم</w:t>
+      </w:r>
+      <w:r>
+        <w:rPr>
+          <w:rFonts w:hint="cs"/>
+          <w:rtl/>
+        </w:rPr>
+        <w:t>ی</w:t>
+      </w:r>
+      <w:r>
+        <w:rPr>
+          <w:rFonts w:hint="eastAsia"/>
+          <w:rtl/>
+        </w:rPr>
+        <w:t>ن</w:t>
+      </w:r>
+      <w:r>
+        <w:rPr>
+          <w:rtl/>
+        </w:rPr>
+        <w:t xml:space="preserve"> موقع</w:t>
+      </w:r>
+      <w:r>
+        <w:rPr>
+          <w:rFonts w:hint="cs"/>
+          <w:rtl/>
+        </w:rPr>
+        <w:t>ی</w:t>
+      </w:r>
+      <w:r>
+        <w:rPr>
+          <w:rFonts w:hint="eastAsia"/>
+          <w:rtl/>
+        </w:rPr>
+        <w:t>ت</w:t>
+      </w:r>
+      <w:r>
+        <w:rPr>
+          <w:rtl/>
+        </w:rPr>
+        <w:t xml:space="preserve"> است. روش اثرانگشت به طور قابل توجه</w:t>
+      </w:r>
+      <w:r>
+        <w:rPr>
+          <w:rFonts w:hint="cs"/>
+          <w:rtl/>
+        </w:rPr>
+        <w:t>ی</w:t>
+      </w:r>
+      <w:r>
+        <w:rPr>
+          <w:rtl/>
+        </w:rPr>
+        <w:t xml:space="preserve"> در ارتقا</w:t>
+      </w:r>
+      <w:r>
+        <w:rPr>
+          <w:rFonts w:hint="cs"/>
+          <w:rtl/>
+        </w:rPr>
+        <w:t>ی</w:t>
+      </w:r>
+      <w:r>
+        <w:rPr>
+          <w:rtl/>
+        </w:rPr>
+        <w:t xml:space="preserve"> موقع</w:t>
+      </w:r>
+      <w:r>
+        <w:rPr>
+          <w:rFonts w:hint="cs"/>
+          <w:rtl/>
+        </w:rPr>
+        <w:t>ی</w:t>
+      </w:r>
+      <w:r>
+        <w:rPr>
+          <w:rFonts w:hint="eastAsia"/>
+          <w:rtl/>
+        </w:rPr>
+        <w:t>ت‌</w:t>
+      </w:r>
+      <w:r>
+        <w:rPr>
+          <w:rFonts w:hint="cs"/>
+          <w:rtl/>
+        </w:rPr>
+        <w:t>ی</w:t>
+      </w:r>
+      <w:r>
+        <w:rPr>
+          <w:rFonts w:hint="eastAsia"/>
+          <w:rtl/>
+        </w:rPr>
+        <w:t>اب</w:t>
+      </w:r>
+      <w:r>
+        <w:rPr>
+          <w:rFonts w:hint="cs"/>
+          <w:rtl/>
+        </w:rPr>
+        <w:t>ی</w:t>
+      </w:r>
+      <w:r>
+        <w:rPr>
+          <w:rtl/>
+        </w:rPr>
+        <w:t xml:space="preserve"> مکان سرپ</w:t>
+      </w:r>
+      <w:r>
+        <w:rPr>
+          <w:rFonts w:hint="eastAsia"/>
+          <w:rtl/>
+        </w:rPr>
+        <w:t>وش</w:t>
+      </w:r>
+      <w:r>
+        <w:rPr>
+          <w:rFonts w:hint="cs"/>
+          <w:rtl/>
+        </w:rPr>
+        <w:t>ی</w:t>
+      </w:r>
+      <w:r>
+        <w:rPr>
+          <w:rFonts w:hint="eastAsia"/>
+          <w:rtl/>
+        </w:rPr>
+        <w:t>ده</w:t>
+      </w:r>
+      <w:r>
+        <w:rPr>
+          <w:rtl/>
+        </w:rPr>
+        <w:t xml:space="preserve"> در حال توسعه است.</w:t>
       </w:r>
     </w:p>
     <w:p>
@@ -149,10 +1401,676 @@
       </w:pPr>
       <w:r>
         <w:rPr>
-          <w:rFonts w:hint="cs"/>
-          <w:rtl/>
-        </w:rPr>
-        <w:t>متن</w:t>
+          <w:rFonts w:hint="eastAsia"/>
+          <w:rtl/>
+        </w:rPr>
+        <w:t>بنا</w:t>
+      </w:r>
+      <w:r>
+        <w:rPr>
+          <w:rtl/>
+        </w:rPr>
+        <w:t xml:space="preserve"> به تعر</w:t>
+      </w:r>
+      <w:r>
+        <w:rPr>
+          <w:rFonts w:hint="cs"/>
+          <w:rtl/>
+        </w:rPr>
+        <w:t>ی</w:t>
+      </w:r>
+      <w:r>
+        <w:rPr>
+          <w:rFonts w:hint="eastAsia"/>
+          <w:rtl/>
+        </w:rPr>
+        <w:t>ف،</w:t>
+      </w:r>
+      <w:r>
+        <w:rPr>
+          <w:rtl/>
+        </w:rPr>
+        <w:t xml:space="preserve"> </w:t>
+      </w:r>
+      <w:r>
+        <w:rPr>
+          <w:rFonts w:hint="cs"/>
+          <w:rtl/>
+        </w:rPr>
+        <w:t>ی</w:t>
+      </w:r>
+      <w:r>
+        <w:rPr>
+          <w:rFonts w:hint="eastAsia"/>
+          <w:rtl/>
+        </w:rPr>
+        <w:t>ک</w:t>
+      </w:r>
+      <w:r>
+        <w:rPr>
+          <w:rtl/>
+        </w:rPr>
+        <w:t xml:space="preserve"> س</w:t>
+      </w:r>
+      <w:r>
+        <w:rPr>
+          <w:rFonts w:hint="cs"/>
+          <w:rtl/>
+        </w:rPr>
+        <w:t>ی</w:t>
+      </w:r>
+      <w:r>
+        <w:rPr>
+          <w:rFonts w:hint="eastAsia"/>
+          <w:rtl/>
+        </w:rPr>
+        <w:t>ستم</w:t>
+      </w:r>
+      <w:r>
+        <w:rPr>
+          <w:rtl/>
+        </w:rPr>
+        <w:t xml:space="preserve"> موقع</w:t>
+      </w:r>
+      <w:r>
+        <w:rPr>
+          <w:rFonts w:hint="cs"/>
+          <w:rtl/>
+        </w:rPr>
+        <w:t>ی</w:t>
+      </w:r>
+      <w:r>
+        <w:rPr>
+          <w:rFonts w:hint="eastAsia"/>
+          <w:rtl/>
+        </w:rPr>
+        <w:t>ت</w:t>
+      </w:r>
+      <w:r>
+        <w:rPr>
+          <w:rFonts w:hint="cs"/>
+          <w:rtl/>
+        </w:rPr>
+        <w:t>‌</w:t>
+      </w:r>
+      <w:r>
+        <w:rPr>
+          <w:rFonts w:hint="cs"/>
+          <w:rtl/>
+        </w:rPr>
+        <w:t>ی</w:t>
+      </w:r>
+      <w:r>
+        <w:rPr>
+          <w:rFonts w:hint="eastAsia"/>
+          <w:rtl/>
+        </w:rPr>
+        <w:t>اب</w:t>
+      </w:r>
+      <w:r>
+        <w:rPr>
+          <w:rtl/>
+        </w:rPr>
+        <w:t xml:space="preserve"> با</w:t>
+      </w:r>
+      <w:r>
+        <w:rPr>
+          <w:rFonts w:hint="cs"/>
+          <w:rtl/>
+        </w:rPr>
+        <w:t>ی</w:t>
+      </w:r>
+      <w:r>
+        <w:rPr>
+          <w:rFonts w:hint="eastAsia"/>
+          <w:rtl/>
+        </w:rPr>
+        <w:t>د</w:t>
+      </w:r>
+      <w:r>
+        <w:rPr>
+          <w:rtl/>
+        </w:rPr>
+        <w:t xml:space="preserve"> موقع</w:t>
+      </w:r>
+      <w:r>
+        <w:rPr>
+          <w:rFonts w:hint="cs"/>
+          <w:rtl/>
+        </w:rPr>
+        <w:t>ی</w:t>
+      </w:r>
+      <w:r>
+        <w:rPr>
+          <w:rFonts w:hint="eastAsia"/>
+          <w:rtl/>
+        </w:rPr>
+        <w:t>ت</w:t>
+      </w:r>
+      <w:r>
+        <w:rPr>
+          <w:rtl/>
+        </w:rPr>
+        <w:t xml:space="preserve"> هدف را با دقت مناسب و به صورت بلادرنگ تخم</w:t>
+      </w:r>
+      <w:r>
+        <w:rPr>
+          <w:rFonts w:hint="cs"/>
+          <w:rtl/>
+        </w:rPr>
+        <w:t>ی</w:t>
+      </w:r>
+      <w:r>
+        <w:rPr>
+          <w:rFonts w:hint="eastAsia"/>
+          <w:rtl/>
+        </w:rPr>
+        <w:t>ن</w:t>
+      </w:r>
+      <w:r>
+        <w:rPr>
+          <w:rtl/>
+        </w:rPr>
+        <w:t xml:space="preserve"> بزند. بنابرا</w:t>
+      </w:r>
+      <w:r>
+        <w:rPr>
+          <w:rFonts w:hint="cs"/>
+          <w:rtl/>
+        </w:rPr>
+        <w:t>ی</w:t>
+      </w:r>
+      <w:r>
+        <w:rPr>
+          <w:rFonts w:hint="eastAsia"/>
+          <w:rtl/>
+        </w:rPr>
+        <w:t>ن</w:t>
+      </w:r>
+      <w:r>
+        <w:rPr>
+          <w:rtl/>
+        </w:rPr>
+        <w:t xml:space="preserve"> انتخاب </w:t>
+      </w:r>
+      <w:r>
+        <w:rPr>
+          <w:rFonts w:hint="cs"/>
+          <w:rtl/>
+        </w:rPr>
+        <w:t>ی</w:t>
+      </w:r>
+      <w:r>
+        <w:rPr>
+          <w:rFonts w:hint="eastAsia"/>
+          <w:rtl/>
+        </w:rPr>
+        <w:t>ک</w:t>
+      </w:r>
+      <w:r>
+        <w:rPr>
+          <w:rtl/>
+        </w:rPr>
+        <w:t xml:space="preserve"> روش </w:t>
+      </w:r>
+      <w:r>
+        <w:rPr>
+          <w:rFonts w:hint="cs"/>
+          <w:rtl/>
+        </w:rPr>
+        <w:t>ی</w:t>
+      </w:r>
+      <w:r>
+        <w:rPr>
+          <w:rFonts w:hint="eastAsia"/>
+          <w:rtl/>
+        </w:rPr>
+        <w:t>ادگ</w:t>
+      </w:r>
+      <w:r>
+        <w:rPr>
+          <w:rFonts w:hint="cs"/>
+          <w:rtl/>
+        </w:rPr>
+        <w:t>ی</w:t>
+      </w:r>
+      <w:r>
+        <w:rPr>
+          <w:rFonts w:hint="eastAsia"/>
+          <w:rtl/>
+        </w:rPr>
+        <w:t>ر</w:t>
+      </w:r>
+      <w:r>
+        <w:rPr>
+          <w:rFonts w:hint="cs"/>
+          <w:rtl/>
+        </w:rPr>
+        <w:t>ی</w:t>
+      </w:r>
+      <w:r>
+        <w:rPr>
+          <w:rtl/>
+        </w:rPr>
+        <w:t xml:space="preserve"> ماش</w:t>
+      </w:r>
+      <w:r>
+        <w:rPr>
+          <w:rFonts w:hint="cs"/>
+          <w:rtl/>
+        </w:rPr>
+        <w:t>ی</w:t>
+      </w:r>
+      <w:r>
+        <w:rPr>
+          <w:rFonts w:hint="eastAsia"/>
+          <w:rtl/>
+        </w:rPr>
+        <w:t>ن</w:t>
+      </w:r>
+      <w:r>
+        <w:rPr>
+          <w:rtl/>
+        </w:rPr>
+        <w:t xml:space="preserve"> مناسب در تخم</w:t>
+      </w:r>
+      <w:r>
+        <w:rPr>
+          <w:rFonts w:hint="cs"/>
+          <w:rtl/>
+        </w:rPr>
+        <w:t>ی</w:t>
+      </w:r>
+      <w:r>
+        <w:rPr>
+          <w:rFonts w:hint="eastAsia"/>
+          <w:rtl/>
+        </w:rPr>
+        <w:t>ن</w:t>
+      </w:r>
+      <w:r>
+        <w:rPr>
+          <w:rtl/>
+        </w:rPr>
+        <w:t xml:space="preserve"> موقع</w:t>
+      </w:r>
+      <w:r>
+        <w:rPr>
+          <w:rFonts w:hint="cs"/>
+          <w:rtl/>
+        </w:rPr>
+        <w:t>ی</w:t>
+      </w:r>
+      <w:r>
+        <w:rPr>
+          <w:rFonts w:hint="eastAsia"/>
+          <w:rtl/>
+        </w:rPr>
+        <w:t>ت</w:t>
+      </w:r>
+      <w:r>
+        <w:rPr>
+          <w:rtl/>
+        </w:rPr>
+        <w:t xml:space="preserve"> که بتواند الزامات س</w:t>
+      </w:r>
+      <w:r>
+        <w:rPr>
+          <w:rFonts w:hint="cs"/>
+          <w:rtl/>
+        </w:rPr>
+        <w:t>ی</w:t>
+      </w:r>
+      <w:r>
+        <w:rPr>
+          <w:rFonts w:hint="eastAsia"/>
+          <w:rtl/>
+        </w:rPr>
+        <w:t>ستم</w:t>
+      </w:r>
+      <w:r>
+        <w:rPr>
+          <w:rtl/>
+        </w:rPr>
+        <w:t xml:space="preserve"> موقع</w:t>
+      </w:r>
+      <w:r>
+        <w:rPr>
+          <w:rFonts w:hint="cs"/>
+          <w:rtl/>
+        </w:rPr>
+        <w:t>ی</w:t>
+      </w:r>
+      <w:r>
+        <w:rPr>
+          <w:rFonts w:hint="eastAsia"/>
+          <w:rtl/>
+        </w:rPr>
+        <w:t>ت</w:t>
+      </w:r>
+      <w:r>
+        <w:rPr>
+          <w:rFonts w:hint="cs"/>
+          <w:rtl/>
+        </w:rPr>
+        <w:t>‌</w:t>
+      </w:r>
+      <w:r>
+        <w:rPr>
+          <w:rFonts w:hint="cs"/>
+          <w:rtl/>
+        </w:rPr>
+        <w:t>ی</w:t>
+      </w:r>
+      <w:r>
+        <w:rPr>
+          <w:rFonts w:hint="eastAsia"/>
+          <w:rtl/>
+        </w:rPr>
+        <w:t>اب</w:t>
+      </w:r>
+      <w:r>
+        <w:rPr>
+          <w:rtl/>
+        </w:rPr>
+        <w:t xml:space="preserve"> را برآورده کند ضرور</w:t>
+      </w:r>
+      <w:r>
+        <w:rPr>
+          <w:rFonts w:hint="cs"/>
+          <w:rtl/>
+        </w:rPr>
+        <w:t>ی</w:t>
+      </w:r>
+      <w:r>
+        <w:rPr>
+          <w:rtl/>
+        </w:rPr>
+        <w:t xml:space="preserve"> است. در ا</w:t>
+      </w:r>
+      <w:r>
+        <w:rPr>
+          <w:rFonts w:hint="cs"/>
+          <w:rtl/>
+        </w:rPr>
+        <w:t>ی</w:t>
+      </w:r>
+      <w:r>
+        <w:rPr>
+          <w:rFonts w:hint="eastAsia"/>
+          <w:rtl/>
+        </w:rPr>
+        <w:t>ن</w:t>
+      </w:r>
+      <w:r>
+        <w:rPr>
+          <w:rtl/>
+        </w:rPr>
+        <w:t xml:space="preserve"> فصل راهکار‌ها</w:t>
+      </w:r>
+      <w:r>
+        <w:rPr>
+          <w:rFonts w:hint="cs"/>
+          <w:rtl/>
+        </w:rPr>
+        <w:t>ی</w:t>
+      </w:r>
+      <w:r>
+        <w:rPr>
+          <w:rtl/>
+        </w:rPr>
+        <w:t xml:space="preserve"> پ</w:t>
+      </w:r>
+      <w:r>
+        <w:rPr>
+          <w:rFonts w:hint="cs"/>
+          <w:rtl/>
+        </w:rPr>
+        <w:t>ی</w:t>
+      </w:r>
+      <w:r>
+        <w:rPr>
+          <w:rFonts w:hint="eastAsia"/>
+          <w:rtl/>
+        </w:rPr>
+        <w:t>شنهاد</w:t>
+      </w:r>
+      <w:r>
+        <w:rPr>
+          <w:rFonts w:hint="cs"/>
+          <w:rtl/>
+        </w:rPr>
+        <w:t>ی</w:t>
+      </w:r>
+      <w:r>
+        <w:rPr>
+          <w:rtl/>
+        </w:rPr>
+        <w:t xml:space="preserve"> الگور</w:t>
+      </w:r>
+      <w:r>
+        <w:rPr>
+          <w:rFonts w:hint="cs"/>
+          <w:rtl/>
+        </w:rPr>
+        <w:t>ی</w:t>
+      </w:r>
+      <w:r>
+        <w:rPr>
+          <w:rFonts w:hint="eastAsia"/>
+          <w:rtl/>
+        </w:rPr>
+        <w:t>تم‌ها</w:t>
+      </w:r>
+      <w:r>
+        <w:rPr>
+          <w:rFonts w:hint="cs"/>
+          <w:rtl/>
+        </w:rPr>
+        <w:t>ی</w:t>
+      </w:r>
+      <w:r>
+        <w:rPr>
+          <w:rtl/>
+        </w:rPr>
+        <w:t xml:space="preserve"> </w:t>
+      </w:r>
+      <w:r>
+        <w:rPr>
+          <w:rFonts w:hint="cs"/>
+          <w:rtl/>
+        </w:rPr>
+        <w:t>ی</w:t>
+      </w:r>
+      <w:r>
+        <w:rPr>
+          <w:rFonts w:hint="eastAsia"/>
+          <w:rtl/>
+        </w:rPr>
+        <w:t>ادگ</w:t>
+      </w:r>
+      <w:r>
+        <w:rPr>
+          <w:rFonts w:hint="cs"/>
+          <w:rtl/>
+        </w:rPr>
+        <w:t>ی</w:t>
+      </w:r>
+      <w:r>
+        <w:rPr>
+          <w:rFonts w:hint="eastAsia"/>
+          <w:rtl/>
+        </w:rPr>
+        <w:t>ر</w:t>
+      </w:r>
+      <w:r>
+        <w:rPr>
+          <w:rFonts w:hint="cs"/>
+          <w:rtl/>
+        </w:rPr>
+        <w:t>ی</w:t>
+      </w:r>
+      <w:r>
+        <w:rPr>
+          <w:rtl/>
+        </w:rPr>
+        <w:t xml:space="preserve"> ماش</w:t>
+      </w:r>
+      <w:r>
+        <w:rPr>
+          <w:rFonts w:hint="cs"/>
+          <w:rtl/>
+        </w:rPr>
+        <w:t>ی</w:t>
+      </w:r>
+      <w:r>
+        <w:rPr>
+          <w:rFonts w:hint="eastAsia"/>
+          <w:rtl/>
+        </w:rPr>
+        <w:t>ن</w:t>
+      </w:r>
+      <w:r>
+        <w:rPr>
+          <w:rtl/>
+        </w:rPr>
+        <w:t xml:space="preserve"> در بهبود دقت</w:t>
+      </w:r>
+      <w:r>
+        <w:rPr>
+          <w:rFonts w:hint="cs"/>
+          <w:rtl/>
+        </w:rPr>
+        <w:t xml:space="preserve"> </w:t>
+      </w:r>
+      <w:r>
+        <w:rPr>
+          <w:rtl/>
+        </w:rPr>
+        <w:t>موقع</w:t>
+      </w:r>
+      <w:r>
+        <w:rPr>
+          <w:rFonts w:hint="cs"/>
+          <w:rtl/>
+        </w:rPr>
+        <w:t>ی</w:t>
+      </w:r>
+      <w:r>
+        <w:rPr>
+          <w:rFonts w:hint="eastAsia"/>
+          <w:rtl/>
+        </w:rPr>
+        <w:t>ت‌</w:t>
+      </w:r>
+      <w:r>
+        <w:rPr>
+          <w:rFonts w:hint="cs"/>
+          <w:rtl/>
+        </w:rPr>
+        <w:t>ی</w:t>
+      </w:r>
+      <w:r>
+        <w:rPr>
+          <w:rFonts w:hint="eastAsia"/>
+          <w:rtl/>
+        </w:rPr>
+        <w:t>اب</w:t>
+      </w:r>
+      <w:r>
+        <w:rPr>
+          <w:rFonts w:hint="cs"/>
+          <w:rtl/>
+        </w:rPr>
+        <w:t>ی</w:t>
+      </w:r>
+      <w:r>
+        <w:rPr>
+          <w:rFonts w:hint="cs"/>
+          <w:rtl/>
+        </w:rPr>
+        <w:t xml:space="preserve"> با درنظرگیری امکان پیاده‌سازی و سرعت اجرا</w:t>
+      </w:r>
+      <w:r>
+        <w:rPr>
+          <w:rtl/>
+        </w:rPr>
+        <w:t xml:space="preserve"> ارائه م</w:t>
+      </w:r>
+      <w:r>
+        <w:rPr>
+          <w:rFonts w:hint="cs"/>
+          <w:rtl/>
+        </w:rPr>
+        <w:t>ی‌</w:t>
+      </w:r>
+      <w:r>
+        <w:rPr>
+          <w:rFonts w:hint="eastAsia"/>
+          <w:rtl/>
+        </w:rPr>
+        <w:t>شود</w:t>
+      </w:r>
+      <w:r>
+        <w:rPr>
+          <w:rtl/>
+        </w:rPr>
+        <w:t>.</w:t>
+      </w:r>
+      <w:r>
+        <w:rPr>
+          <w:rFonts w:hint="cs"/>
+          <w:rtl/>
+        </w:rPr>
+        <w:t xml:space="preserve"> </w:t>
+      </w:r>
+      <w:r>
+        <w:rPr>
+          <w:rFonts w:hint="cs"/>
+          <w:rtl/>
+        </w:rPr>
+        <w:t>این راهکارها</w:t>
+      </w:r>
+      <w:r>
+        <w:rPr>
+          <w:rFonts w:hint="cs"/>
+          <w:rtl/>
+        </w:rPr>
+        <w:t xml:space="preserve"> برای یک سیستم موقعیت‌یاب مبتنی بر نقشه اثرانگشت </w:t>
+      </w:r>
+      <w:r>
+        <w:t>Wi-Fi</w:t>
+      </w:r>
+      <w:r>
+        <w:rPr>
+          <w:rFonts w:hint="cs"/>
+          <w:rtl/>
+        </w:rPr>
+        <w:t xml:space="preserve"> و استفاده از شاخص </w:t>
+      </w:r>
+      <w:r>
+        <w:t>RSSI</w:t>
+      </w:r>
+      <w:r>
+        <w:rPr>
+          <w:rFonts w:hint="cs"/>
+          <w:rtl/>
+        </w:rPr>
+        <w:t xml:space="preserve"> در تشکیل نقشه </w:t>
+      </w:r>
+      <w:r>
+        <w:rPr>
+          <w:rFonts w:hint="cs"/>
+          <w:rtl/>
+        </w:rPr>
+        <w:t xml:space="preserve">اثرانگشت </w:t>
+      </w:r>
+      <w:r>
+        <w:rPr>
+          <w:rFonts w:hint="cs"/>
+          <w:rtl/>
+        </w:rPr>
+        <w:t>ارائه شده اند.</w:t>
       </w:r>
     </w:p>
     <w:p>
@@ -173,46 +2091,2482 @@
     <w:p>
       <w:pPr>
         <w:pStyle w:val="a8"/>
-        <w:rPr>
-          <w:rtl/>
-        </w:rPr>
-      </w:pPr>
-      <w:r>
-        <w:rPr>
-          <w:rFonts w:hint="cs"/>
-          <w:rtl/>
-        </w:rPr>
-        <w:t>متن</w:t>
+      </w:pPr>
+      <w:r>
+        <w:rPr>
+          <w:rtl/>
+        </w:rPr>
+        <w:t>بس</w:t>
+      </w:r>
+      <w:r>
+        <w:rPr>
+          <w:rFonts w:hint="cs"/>
+          <w:rtl/>
+        </w:rPr>
+        <w:t>ی</w:t>
+      </w:r>
+      <w:r>
+        <w:rPr>
+          <w:rFonts w:hint="eastAsia"/>
+          <w:rtl/>
+        </w:rPr>
+        <w:t>ار</w:t>
+      </w:r>
+      <w:r>
+        <w:rPr>
+          <w:rFonts w:hint="cs"/>
+          <w:rtl/>
+        </w:rPr>
+        <w:t>ی</w:t>
+      </w:r>
+      <w:r>
+        <w:rPr>
+          <w:rtl/>
+        </w:rPr>
+        <w:t xml:space="preserve"> از پژوهش ها</w:t>
+      </w:r>
+      <w:r>
+        <w:rPr>
+          <w:rFonts w:hint="cs"/>
+          <w:rtl/>
+        </w:rPr>
+        <w:t>ی</w:t>
+      </w:r>
+      <w:r>
+        <w:rPr>
+          <w:rtl/>
+        </w:rPr>
+        <w:t xml:space="preserve"> انجام شده در موقع</w:t>
+      </w:r>
+      <w:r>
+        <w:rPr>
+          <w:rFonts w:hint="cs"/>
+          <w:rtl/>
+        </w:rPr>
+        <w:t>ی</w:t>
+      </w:r>
+      <w:r>
+        <w:rPr>
+          <w:rFonts w:hint="eastAsia"/>
+          <w:rtl/>
+        </w:rPr>
+        <w:t>ت‌</w:t>
+      </w:r>
+      <w:r>
+        <w:rPr>
+          <w:rFonts w:hint="cs"/>
+          <w:rtl/>
+        </w:rPr>
+        <w:t>ی</w:t>
+      </w:r>
+      <w:r>
+        <w:rPr>
+          <w:rFonts w:hint="eastAsia"/>
+          <w:rtl/>
+        </w:rPr>
+        <w:t>اب</w:t>
+      </w:r>
+      <w:r>
+        <w:rPr>
+          <w:rFonts w:hint="cs"/>
+          <w:rtl/>
+        </w:rPr>
+        <w:t>ی</w:t>
+      </w:r>
+      <w:r>
+        <w:rPr>
+          <w:rtl/>
+        </w:rPr>
+        <w:t xml:space="preserve"> سرپوش</w:t>
+      </w:r>
+      <w:r>
+        <w:rPr>
+          <w:rFonts w:hint="cs"/>
+          <w:rtl/>
+        </w:rPr>
+        <w:t>ی</w:t>
+      </w:r>
+      <w:r>
+        <w:rPr>
+          <w:rFonts w:hint="eastAsia"/>
+          <w:rtl/>
+        </w:rPr>
+        <w:t>ده</w:t>
+      </w:r>
+      <w:r>
+        <w:rPr>
+          <w:rtl/>
+        </w:rPr>
+        <w:t xml:space="preserve"> با استفاده از نقشه اثرانگشت </w:t>
+      </w:r>
+      <w:r>
+        <w:t>Wi-Fi</w:t>
+      </w:r>
+      <w:r>
+        <w:rPr>
+          <w:rtl/>
+        </w:rPr>
+        <w:t xml:space="preserve">، بر اساس روش </w:t>
+      </w:r>
+      <w:proofErr w:type="spellStart"/>
+      <w:r>
+        <w:t>kNN</w:t>
+      </w:r>
+      <w:proofErr w:type="spellEnd"/>
+      <w:r>
+        <w:rPr>
+          <w:rtl/>
+        </w:rPr>
+        <w:t xml:space="preserve"> شکل گرفته اند. از آنجا که برخ</w:t>
+      </w:r>
+      <w:r>
+        <w:rPr>
+          <w:rFonts w:hint="cs"/>
+          <w:rtl/>
+        </w:rPr>
+        <w:t>ی</w:t>
+      </w:r>
+      <w:r>
+        <w:rPr>
+          <w:rtl/>
+        </w:rPr>
+        <w:t xml:space="preserve"> از نقاط دسترس</w:t>
+      </w:r>
+      <w:r>
+        <w:rPr>
+          <w:rFonts w:hint="cs"/>
+          <w:rtl/>
+        </w:rPr>
+        <w:t>ی</w:t>
+      </w:r>
+      <w:r>
+        <w:rPr>
+          <w:rtl/>
+        </w:rPr>
+        <w:t xml:space="preserve"> در مح</w:t>
+      </w:r>
+      <w:r>
+        <w:rPr>
+          <w:rFonts w:hint="cs"/>
+          <w:rtl/>
+        </w:rPr>
+        <w:t>ی</w:t>
+      </w:r>
+      <w:r>
+        <w:rPr>
+          <w:rFonts w:hint="eastAsia"/>
+          <w:rtl/>
+        </w:rPr>
+        <w:t>ط</w:t>
+      </w:r>
+      <w:r>
+        <w:rPr>
+          <w:rtl/>
+        </w:rPr>
+        <w:t xml:space="preserve"> م</w:t>
+      </w:r>
+      <w:r>
+        <w:rPr>
+          <w:rFonts w:hint="cs"/>
+          <w:rtl/>
+        </w:rPr>
+        <w:t>ی</w:t>
+      </w:r>
+      <w:r>
+        <w:rPr>
+          <w:rtl/>
+        </w:rPr>
+        <w:t xml:space="preserve"> تواند از </w:t>
+      </w:r>
+      <w:r>
+        <w:rPr>
+          <w:rFonts w:hint="cs"/>
+          <w:rtl/>
+        </w:rPr>
+        <w:t>ی</w:t>
+      </w:r>
+      <w:r>
+        <w:rPr>
+          <w:rFonts w:hint="eastAsia"/>
+          <w:rtl/>
+        </w:rPr>
+        <w:t>ک</w:t>
+      </w:r>
+      <w:r>
+        <w:rPr>
+          <w:rtl/>
+        </w:rPr>
+        <w:t xml:space="preserve"> نقطه مشخص دور باشد، آن نقاط دسترس</w:t>
+      </w:r>
+      <w:r>
+        <w:rPr>
+          <w:rFonts w:hint="cs"/>
+          <w:rtl/>
+        </w:rPr>
+        <w:t>ی</w:t>
+      </w:r>
+      <w:r>
+        <w:rPr>
+          <w:rtl/>
+        </w:rPr>
+        <w:t xml:space="preserve"> در </w:t>
+      </w:r>
+      <w:r>
+        <w:rPr>
+          <w:rFonts w:hint="cs"/>
+          <w:rtl/>
+        </w:rPr>
+        <w:t>ی</w:t>
+      </w:r>
+      <w:r>
+        <w:rPr>
+          <w:rFonts w:hint="eastAsia"/>
+          <w:rtl/>
+        </w:rPr>
+        <w:t>ک</w:t>
+      </w:r>
+      <w:r>
+        <w:rPr>
+          <w:rtl/>
+        </w:rPr>
+        <w:t xml:space="preserve"> موقع</w:t>
+      </w:r>
+      <w:r>
+        <w:rPr>
+          <w:rFonts w:hint="cs"/>
+          <w:rtl/>
+        </w:rPr>
+        <w:t>ی</w:t>
+      </w:r>
+      <w:r>
+        <w:rPr>
+          <w:rFonts w:hint="eastAsia"/>
+          <w:rtl/>
+        </w:rPr>
+        <w:t>ت</w:t>
+      </w:r>
+      <w:r>
+        <w:rPr>
+          <w:rtl/>
+        </w:rPr>
+        <w:t xml:space="preserve"> مشخص ممکن است مشاهده نشود و بردار </w:t>
+      </w:r>
+      <w:r>
+        <w:t>RSSI</w:t>
+      </w:r>
+      <w:r>
+        <w:rPr>
+          <w:rtl/>
+        </w:rPr>
+        <w:t xml:space="preserve"> در برخ</w:t>
+      </w:r>
+      <w:r>
+        <w:rPr>
+          <w:rFonts w:hint="cs"/>
+          <w:rtl/>
+        </w:rPr>
+        <w:t>ی</w:t>
+      </w:r>
+      <w:r>
+        <w:rPr>
+          <w:rtl/>
+        </w:rPr>
+        <w:t xml:space="preserve"> از مکان ها شامل س</w:t>
+      </w:r>
+      <w:r>
+        <w:rPr>
+          <w:rFonts w:hint="cs"/>
+          <w:rtl/>
+        </w:rPr>
+        <w:t>ی</w:t>
+      </w:r>
+      <w:r>
+        <w:rPr>
+          <w:rFonts w:hint="eastAsia"/>
+          <w:rtl/>
+        </w:rPr>
+        <w:t>گنال</w:t>
+      </w:r>
+      <w:r>
+        <w:rPr>
+          <w:rtl/>
+        </w:rPr>
+        <w:t xml:space="preserve"> ها</w:t>
+      </w:r>
+      <w:r>
+        <w:rPr>
+          <w:rFonts w:hint="cs"/>
+          <w:rtl/>
+        </w:rPr>
+        <w:t>ی</w:t>
+      </w:r>
+      <w:r>
+        <w:rPr>
+          <w:rtl/>
+        </w:rPr>
+        <w:t xml:space="preserve"> در</w:t>
+      </w:r>
+      <w:r>
+        <w:rPr>
+          <w:rFonts w:hint="cs"/>
+          <w:rtl/>
+        </w:rPr>
+        <w:t>ی</w:t>
+      </w:r>
+      <w:r>
+        <w:rPr>
+          <w:rFonts w:hint="eastAsia"/>
+          <w:rtl/>
+        </w:rPr>
+        <w:t>افته</w:t>
+      </w:r>
+      <w:r>
+        <w:rPr>
+          <w:rtl/>
+        </w:rPr>
+        <w:t xml:space="preserve"> شده توسط همه نقاط دسترس</w:t>
+      </w:r>
+      <w:r>
+        <w:rPr>
+          <w:rFonts w:hint="cs"/>
+          <w:rtl/>
+        </w:rPr>
+        <w:t>ی</w:t>
+      </w:r>
+      <w:r>
+        <w:rPr>
+          <w:rtl/>
+        </w:rPr>
+        <w:t xml:space="preserve"> نباشد. همچن</w:t>
+      </w:r>
+      <w:r>
+        <w:rPr>
+          <w:rFonts w:hint="cs"/>
+          <w:rtl/>
+        </w:rPr>
+        <w:t>ی</w:t>
+      </w:r>
+      <w:r>
+        <w:rPr>
+          <w:rFonts w:hint="eastAsia"/>
+          <w:rtl/>
+        </w:rPr>
+        <w:t>ن</w:t>
+      </w:r>
+      <w:r>
+        <w:rPr>
+          <w:rtl/>
+        </w:rPr>
+        <w:t xml:space="preserve"> ممکن است برخ</w:t>
+      </w:r>
+      <w:r>
+        <w:rPr>
+          <w:rFonts w:hint="cs"/>
+          <w:rtl/>
+        </w:rPr>
+        <w:t>ی</w:t>
+      </w:r>
+      <w:r>
+        <w:rPr>
+          <w:rtl/>
+        </w:rPr>
+        <w:t xml:space="preserve"> نقاط مرجع در بردار شامل </w:t>
+      </w:r>
+      <w:r>
+        <w:t>RSSI</w:t>
+      </w:r>
+      <w:r>
+        <w:rPr>
+          <w:rtl/>
+        </w:rPr>
+        <w:t xml:space="preserve"> مشابه باشد. روش </w:t>
+      </w:r>
+      <w:proofErr w:type="spellStart"/>
+      <w:r>
+        <w:t>kNN</w:t>
+      </w:r>
+      <w:proofErr w:type="spellEnd"/>
+      <w:r>
+        <w:rPr>
+          <w:rtl/>
+        </w:rPr>
+        <w:t xml:space="preserve"> همه نقاط مرجع رو</w:t>
+      </w:r>
+      <w:r>
+        <w:rPr>
+          <w:rFonts w:hint="cs"/>
+          <w:rtl/>
+        </w:rPr>
+        <w:t>ی</w:t>
+      </w:r>
+      <w:r>
+        <w:rPr>
+          <w:rtl/>
+        </w:rPr>
+        <w:t xml:space="preserve"> نقشه اثرانگشت را بدون لحاظ کردن ا</w:t>
+      </w:r>
+      <w:r>
+        <w:rPr>
+          <w:rFonts w:hint="cs"/>
+          <w:rtl/>
+        </w:rPr>
+        <w:t>ی</w:t>
+      </w:r>
+      <w:r>
+        <w:rPr>
+          <w:rFonts w:hint="eastAsia"/>
+          <w:rtl/>
+        </w:rPr>
+        <w:t>ن</w:t>
+      </w:r>
+      <w:r>
+        <w:rPr>
+          <w:rtl/>
+        </w:rPr>
+        <w:t xml:space="preserve"> نکته در نظر م</w:t>
+      </w:r>
+      <w:r>
+        <w:rPr>
+          <w:rFonts w:hint="cs"/>
+          <w:rtl/>
+        </w:rPr>
+        <w:t>ی‌</w:t>
+      </w:r>
+      <w:r>
+        <w:rPr>
+          <w:rFonts w:hint="eastAsia"/>
+          <w:rtl/>
+        </w:rPr>
+        <w:t>گ</w:t>
+      </w:r>
+      <w:r>
+        <w:rPr>
+          <w:rFonts w:hint="cs"/>
+          <w:rtl/>
+        </w:rPr>
+        <w:t>ی</w:t>
+      </w:r>
+      <w:r>
+        <w:rPr>
+          <w:rFonts w:hint="eastAsia"/>
+          <w:rtl/>
+        </w:rPr>
+        <w:t>رد</w:t>
+      </w:r>
+      <w:r>
+        <w:rPr>
+          <w:rtl/>
+        </w:rPr>
+        <w:t>. از سو</w:t>
+      </w:r>
+      <w:r>
+        <w:rPr>
+          <w:rFonts w:hint="cs"/>
+          <w:rtl/>
+        </w:rPr>
+        <w:t>ی</w:t>
+      </w:r>
+      <w:r>
+        <w:rPr>
+          <w:rtl/>
+        </w:rPr>
+        <w:t xml:space="preserve"> د</w:t>
+      </w:r>
+      <w:r>
+        <w:rPr>
+          <w:rFonts w:hint="cs"/>
+          <w:rtl/>
+        </w:rPr>
+        <w:t>ی</w:t>
+      </w:r>
+      <w:r>
+        <w:rPr>
+          <w:rFonts w:hint="eastAsia"/>
+          <w:rtl/>
+        </w:rPr>
+        <w:t>گر،</w:t>
+      </w:r>
+      <w:r>
+        <w:rPr>
+          <w:rtl/>
+        </w:rPr>
+        <w:t xml:space="preserve"> همسا</w:t>
+      </w:r>
+      <w:r>
+        <w:rPr>
+          <w:rFonts w:hint="cs"/>
+          <w:rtl/>
+        </w:rPr>
+        <w:t>ی</w:t>
+      </w:r>
+      <w:r>
+        <w:rPr>
+          <w:rFonts w:hint="eastAsia"/>
+          <w:rtl/>
+        </w:rPr>
+        <w:t>ه</w:t>
+      </w:r>
+      <w:r>
+        <w:rPr>
+          <w:rtl/>
+        </w:rPr>
+        <w:t xml:space="preserve"> ها</w:t>
+      </w:r>
+      <w:r>
+        <w:rPr>
+          <w:rFonts w:hint="cs"/>
+          <w:rtl/>
+        </w:rPr>
+        <w:t>یی</w:t>
+      </w:r>
+      <w:r>
+        <w:rPr>
+          <w:rtl/>
+        </w:rPr>
+        <w:t xml:space="preserve"> که از </w:t>
+      </w:r>
+      <w:r>
+        <w:rPr>
+          <w:rFonts w:hint="eastAsia"/>
+          <w:rtl/>
+        </w:rPr>
+        <w:t>طر</w:t>
+      </w:r>
+      <w:r>
+        <w:rPr>
+          <w:rFonts w:hint="cs"/>
+          <w:rtl/>
+        </w:rPr>
+        <w:t>ی</w:t>
+      </w:r>
+      <w:r>
+        <w:rPr>
+          <w:rFonts w:hint="eastAsia"/>
+          <w:rtl/>
+        </w:rPr>
+        <w:t>ق</w:t>
+      </w:r>
+      <w:r>
+        <w:rPr>
+          <w:rtl/>
+        </w:rPr>
+        <w:t xml:space="preserve"> الگور</w:t>
+      </w:r>
+      <w:r>
+        <w:rPr>
+          <w:rFonts w:hint="cs"/>
+          <w:rtl/>
+        </w:rPr>
+        <w:t>ی</w:t>
+      </w:r>
+      <w:r>
+        <w:rPr>
+          <w:rFonts w:hint="eastAsia"/>
+          <w:rtl/>
+        </w:rPr>
+        <w:t>تم</w:t>
+      </w:r>
+      <w:r>
+        <w:rPr>
+          <w:rtl/>
+        </w:rPr>
+        <w:t xml:space="preserve"> </w:t>
+      </w:r>
+      <w:proofErr w:type="spellStart"/>
+      <w:r>
+        <w:t>kNN</w:t>
+      </w:r>
+      <w:proofErr w:type="spellEnd"/>
+      <w:r>
+        <w:rPr>
+          <w:rtl/>
+        </w:rPr>
+        <w:t xml:space="preserve"> </w:t>
+      </w:r>
+      <w:r>
+        <w:rPr>
+          <w:rFonts w:hint="cs"/>
+          <w:rtl/>
+        </w:rPr>
+        <w:t>ی</w:t>
+      </w:r>
+      <w:r>
+        <w:rPr>
+          <w:rFonts w:hint="eastAsia"/>
+          <w:rtl/>
+        </w:rPr>
+        <w:t>افت</w:t>
+      </w:r>
+      <w:r>
+        <w:rPr>
+          <w:rtl/>
+        </w:rPr>
+        <w:t xml:space="preserve"> م</w:t>
+      </w:r>
+      <w:r>
+        <w:rPr>
+          <w:rFonts w:hint="cs"/>
+          <w:rtl/>
+        </w:rPr>
+        <w:t>ی</w:t>
+      </w:r>
+      <w:r>
+        <w:rPr>
+          <w:rtl/>
+        </w:rPr>
+        <w:t xml:space="preserve"> شود، ممکن است </w:t>
+      </w:r>
+      <w:r>
+        <w:rPr>
+          <w:rtl/>
+        </w:rPr>
+        <w:lastRenderedPageBreak/>
+        <w:t>فراتر از اندازه گ</w:t>
+      </w:r>
+      <w:r>
+        <w:rPr>
+          <w:rFonts w:hint="cs"/>
+          <w:rtl/>
+        </w:rPr>
+        <w:t>ی</w:t>
+      </w:r>
+      <w:r>
+        <w:rPr>
+          <w:rFonts w:hint="eastAsia"/>
+          <w:rtl/>
+        </w:rPr>
+        <w:t>ر</w:t>
+      </w:r>
+      <w:r>
+        <w:rPr>
+          <w:rFonts w:hint="cs"/>
+          <w:rtl/>
+        </w:rPr>
+        <w:t>ی</w:t>
+      </w:r>
+      <w:r>
+        <w:rPr>
+          <w:rtl/>
+        </w:rPr>
+        <w:t xml:space="preserve"> ها</w:t>
+      </w:r>
+      <w:r>
+        <w:rPr>
+          <w:rFonts w:hint="cs"/>
+          <w:rtl/>
+        </w:rPr>
+        <w:t>ی</w:t>
+      </w:r>
+      <w:r>
+        <w:rPr>
+          <w:rtl/>
+        </w:rPr>
+        <w:t xml:space="preserve"> ممکن در مح</w:t>
+      </w:r>
+      <w:r>
+        <w:rPr>
+          <w:rFonts w:hint="cs"/>
+          <w:rtl/>
+        </w:rPr>
+        <w:t>ی</w:t>
+      </w:r>
+      <w:r>
+        <w:rPr>
+          <w:rFonts w:hint="eastAsia"/>
+          <w:rtl/>
+        </w:rPr>
+        <w:t>ط</w:t>
+      </w:r>
+      <w:r>
+        <w:rPr>
+          <w:rtl/>
+        </w:rPr>
+        <w:t xml:space="preserve"> باشد. ز</w:t>
+      </w:r>
+      <w:r>
+        <w:rPr>
+          <w:rFonts w:hint="cs"/>
+          <w:rtl/>
+        </w:rPr>
+        <w:t>ی</w:t>
+      </w:r>
+      <w:r>
+        <w:rPr>
+          <w:rFonts w:hint="eastAsia"/>
+          <w:rtl/>
+        </w:rPr>
+        <w:t>را</w:t>
+      </w:r>
+      <w:r>
+        <w:rPr>
+          <w:rtl/>
+        </w:rPr>
+        <w:t xml:space="preserve"> تضع</w:t>
+      </w:r>
+      <w:r>
+        <w:rPr>
+          <w:rFonts w:hint="cs"/>
+          <w:rtl/>
+        </w:rPr>
+        <w:t>ی</w:t>
+      </w:r>
+      <w:r>
+        <w:rPr>
+          <w:rFonts w:hint="eastAsia"/>
+          <w:rtl/>
+        </w:rPr>
+        <w:t>ف</w:t>
+      </w:r>
+      <w:r>
+        <w:rPr>
+          <w:rtl/>
+        </w:rPr>
+        <w:t xml:space="preserve"> س</w:t>
+      </w:r>
+      <w:r>
+        <w:rPr>
+          <w:rFonts w:hint="cs"/>
+          <w:rtl/>
+        </w:rPr>
+        <w:t>ی</w:t>
+      </w:r>
+      <w:r>
+        <w:rPr>
+          <w:rFonts w:hint="eastAsia"/>
+          <w:rtl/>
+        </w:rPr>
+        <w:t>گنال</w:t>
+      </w:r>
+      <w:r>
+        <w:rPr>
+          <w:rtl/>
+        </w:rPr>
+        <w:t xml:space="preserve"> هر نقطه دسترس</w:t>
+      </w:r>
+      <w:r>
+        <w:rPr>
+          <w:rFonts w:hint="cs"/>
+          <w:rtl/>
+        </w:rPr>
+        <w:t>ی</w:t>
+      </w:r>
+      <w:r>
+        <w:rPr>
+          <w:rtl/>
+        </w:rPr>
+        <w:t xml:space="preserve"> نه تنها به فاصله آن مرتبط است، بلکه تحت تأث</w:t>
+      </w:r>
+      <w:r>
+        <w:rPr>
+          <w:rFonts w:hint="cs"/>
+          <w:rtl/>
+        </w:rPr>
+        <w:t>ی</w:t>
+      </w:r>
+      <w:r>
+        <w:rPr>
+          <w:rFonts w:hint="eastAsia"/>
+          <w:rtl/>
+        </w:rPr>
+        <w:t>ر</w:t>
+      </w:r>
+      <w:r>
+        <w:rPr>
+          <w:rtl/>
+        </w:rPr>
+        <w:t xml:space="preserve"> بس</w:t>
+      </w:r>
+      <w:r>
+        <w:rPr>
+          <w:rFonts w:hint="cs"/>
+          <w:rtl/>
+        </w:rPr>
+        <w:t>ی</w:t>
+      </w:r>
+      <w:r>
+        <w:rPr>
+          <w:rFonts w:hint="eastAsia"/>
+          <w:rtl/>
+        </w:rPr>
+        <w:t>ار</w:t>
+      </w:r>
+      <w:r>
+        <w:rPr>
+          <w:rFonts w:hint="cs"/>
+          <w:rtl/>
+        </w:rPr>
+        <w:t>ی</w:t>
+      </w:r>
+      <w:r>
+        <w:rPr>
+          <w:rtl/>
+        </w:rPr>
+        <w:t xml:space="preserve"> از عوامل مح</w:t>
+      </w:r>
+      <w:r>
+        <w:rPr>
+          <w:rFonts w:hint="cs"/>
+          <w:rtl/>
+        </w:rPr>
+        <w:t>ی</w:t>
+      </w:r>
+      <w:r>
+        <w:rPr>
+          <w:rFonts w:hint="eastAsia"/>
+          <w:rtl/>
+        </w:rPr>
+        <w:t>ط</w:t>
+      </w:r>
+      <w:r>
+        <w:rPr>
+          <w:rFonts w:hint="cs"/>
+          <w:rtl/>
+        </w:rPr>
+        <w:t>ی</w:t>
+      </w:r>
+      <w:r>
+        <w:rPr>
+          <w:rtl/>
+        </w:rPr>
+        <w:t xml:space="preserve"> ن</w:t>
+      </w:r>
+      <w:r>
+        <w:rPr>
+          <w:rFonts w:hint="cs"/>
+          <w:rtl/>
+        </w:rPr>
+        <w:t>ی</w:t>
+      </w:r>
+      <w:r>
+        <w:rPr>
+          <w:rFonts w:hint="eastAsia"/>
+          <w:rtl/>
+        </w:rPr>
+        <w:t>ز</w:t>
+      </w:r>
+      <w:r>
+        <w:rPr>
+          <w:rtl/>
+        </w:rPr>
+        <w:t xml:space="preserve"> قرار م</w:t>
+      </w:r>
+      <w:r>
+        <w:rPr>
+          <w:rFonts w:hint="cs"/>
+          <w:rtl/>
+        </w:rPr>
+        <w:t>ی‌</w:t>
+      </w:r>
+      <w:r>
+        <w:rPr>
+          <w:rFonts w:hint="eastAsia"/>
+          <w:rtl/>
+        </w:rPr>
+        <w:t>گ</w:t>
+      </w:r>
+      <w:r>
+        <w:rPr>
+          <w:rFonts w:hint="cs"/>
+          <w:rtl/>
+        </w:rPr>
+        <w:t>ی</w:t>
+      </w:r>
+      <w:r>
+        <w:rPr>
+          <w:rFonts w:hint="eastAsia"/>
+          <w:rtl/>
+        </w:rPr>
+        <w:t>رد</w:t>
+      </w:r>
+      <w:r>
+        <w:rPr>
+          <w:rtl/>
+        </w:rPr>
+        <w:t>. ا</w:t>
+      </w:r>
+      <w:r>
+        <w:rPr>
+          <w:rFonts w:hint="cs"/>
+          <w:rtl/>
+        </w:rPr>
+        <w:t>ی</w:t>
+      </w:r>
+      <w:r>
+        <w:rPr>
+          <w:rFonts w:hint="eastAsia"/>
+          <w:rtl/>
+        </w:rPr>
+        <w:t>ن</w:t>
+      </w:r>
+      <w:r>
+        <w:rPr>
+          <w:rtl/>
+        </w:rPr>
+        <w:t xml:space="preserve"> موضوع، باعث پد</w:t>
+      </w:r>
+      <w:r>
+        <w:rPr>
+          <w:rFonts w:hint="cs"/>
+          <w:rtl/>
+        </w:rPr>
+        <w:t>ی</w:t>
+      </w:r>
+      <w:r>
+        <w:rPr>
+          <w:rFonts w:hint="eastAsia"/>
+          <w:rtl/>
+        </w:rPr>
+        <w:t>دار</w:t>
+      </w:r>
+      <w:r>
+        <w:rPr>
+          <w:rtl/>
+        </w:rPr>
+        <w:t xml:space="preserve"> شدن اثر حداقل فاصله س</w:t>
+      </w:r>
+      <w:r>
+        <w:rPr>
+          <w:rFonts w:hint="cs"/>
+          <w:rtl/>
+        </w:rPr>
+        <w:t>ی</w:t>
+      </w:r>
+      <w:r>
+        <w:rPr>
+          <w:rFonts w:hint="eastAsia"/>
+          <w:rtl/>
+        </w:rPr>
+        <w:t>گنال</w:t>
+      </w:r>
+      <w:r>
+        <w:rPr>
+          <w:rFonts w:hint="cs"/>
+          <w:rtl/>
+        </w:rPr>
+        <w:t>ی</w:t>
+      </w:r>
+      <w:r>
+        <w:rPr>
+          <w:rtl/>
+        </w:rPr>
+        <w:t xml:space="preserve"> بر</w:t>
+      </w:r>
+      <w:r>
+        <w:rPr>
+          <w:rFonts w:hint="eastAsia"/>
+          <w:rtl/>
+        </w:rPr>
+        <w:t>دار</w:t>
+      </w:r>
+      <w:r>
+        <w:rPr>
+          <w:rtl/>
+        </w:rPr>
+        <w:t xml:space="preserve"> </w:t>
+      </w:r>
+      <w:r>
+        <w:t>RSSI</w:t>
+      </w:r>
+      <w:r>
+        <w:rPr>
+          <w:rtl/>
+        </w:rPr>
+        <w:t xml:space="preserve"> و نقاط مرجع م</w:t>
+      </w:r>
+      <w:r>
+        <w:rPr>
+          <w:rFonts w:hint="cs"/>
+          <w:rtl/>
+        </w:rPr>
+        <w:t>ی‌</w:t>
+      </w:r>
+      <w:r>
+        <w:rPr>
+          <w:rFonts w:hint="eastAsia"/>
+          <w:rtl/>
+        </w:rPr>
+        <w:t>شود</w:t>
+      </w:r>
+      <w:r>
+        <w:rPr>
+          <w:rtl/>
+        </w:rPr>
+        <w:t>. با توجه به محدود</w:t>
+      </w:r>
+      <w:r>
+        <w:rPr>
+          <w:rFonts w:hint="cs"/>
+          <w:rtl/>
+        </w:rPr>
+        <w:t>ی</w:t>
+      </w:r>
+      <w:r>
+        <w:rPr>
+          <w:rFonts w:hint="eastAsia"/>
+          <w:rtl/>
+        </w:rPr>
+        <w:t>ت</w:t>
+      </w:r>
+      <w:r>
+        <w:rPr>
+          <w:rtl/>
+        </w:rPr>
+        <w:t xml:space="preserve"> ها</w:t>
+      </w:r>
+      <w:r>
+        <w:rPr>
+          <w:rFonts w:hint="cs"/>
+          <w:rtl/>
+        </w:rPr>
+        <w:t>ی</w:t>
+      </w:r>
+      <w:r>
+        <w:rPr>
+          <w:rtl/>
+        </w:rPr>
+        <w:t xml:space="preserve"> ب</w:t>
+      </w:r>
+      <w:r>
+        <w:rPr>
+          <w:rFonts w:hint="cs"/>
+          <w:rtl/>
+        </w:rPr>
+        <w:t>ی</w:t>
+      </w:r>
+      <w:r>
+        <w:rPr>
+          <w:rFonts w:hint="eastAsia"/>
+          <w:rtl/>
+        </w:rPr>
+        <w:t>ان</w:t>
+      </w:r>
+      <w:r>
+        <w:rPr>
+          <w:rtl/>
+        </w:rPr>
+        <w:t xml:space="preserve"> شده در روش </w:t>
+      </w:r>
+      <w:proofErr w:type="spellStart"/>
+      <w:r>
+        <w:t>kNN</w:t>
+      </w:r>
+      <w:proofErr w:type="spellEnd"/>
+      <w:r>
+        <w:rPr>
+          <w:rtl/>
+        </w:rPr>
+        <w:t>، استفاده از الگور</w:t>
+      </w:r>
+      <w:r>
+        <w:rPr>
+          <w:rFonts w:hint="cs"/>
+          <w:rtl/>
+        </w:rPr>
+        <w:t>ی</w:t>
+      </w:r>
+      <w:r>
+        <w:rPr>
+          <w:rFonts w:hint="eastAsia"/>
+          <w:rtl/>
+        </w:rPr>
+        <w:t>تم‌ها</w:t>
+      </w:r>
+      <w:r>
+        <w:rPr>
+          <w:rFonts w:hint="cs"/>
+          <w:rtl/>
+        </w:rPr>
+        <w:t>ی</w:t>
+      </w:r>
+      <w:r>
+        <w:rPr>
+          <w:rtl/>
+        </w:rPr>
+        <w:t xml:space="preserve"> </w:t>
+      </w:r>
+      <w:r>
+        <w:rPr>
+          <w:rFonts w:hint="cs"/>
+          <w:rtl/>
+        </w:rPr>
+        <w:t>ی</w:t>
+      </w:r>
+      <w:r>
+        <w:rPr>
+          <w:rFonts w:hint="eastAsia"/>
+          <w:rtl/>
+        </w:rPr>
+        <w:t>ادگ</w:t>
+      </w:r>
+      <w:r>
+        <w:rPr>
+          <w:rFonts w:hint="cs"/>
+          <w:rtl/>
+        </w:rPr>
+        <w:t>ی</w:t>
+      </w:r>
+      <w:r>
+        <w:rPr>
+          <w:rFonts w:hint="eastAsia"/>
+          <w:rtl/>
+        </w:rPr>
+        <w:t>ر</w:t>
+      </w:r>
+      <w:r>
+        <w:rPr>
+          <w:rFonts w:hint="cs"/>
+          <w:rtl/>
+        </w:rPr>
+        <w:t>ی</w:t>
+      </w:r>
+      <w:r>
+        <w:rPr>
+          <w:rtl/>
+        </w:rPr>
+        <w:t xml:space="preserve"> گروه</w:t>
+      </w:r>
+      <w:r>
+        <w:rPr>
+          <w:rFonts w:hint="cs"/>
+          <w:rtl/>
+        </w:rPr>
+        <w:t>ی</w:t>
+      </w:r>
+      <w:r>
+        <w:rPr>
+          <w:rtl/>
+        </w:rPr>
+        <w:t xml:space="preserve"> گز</w:t>
+      </w:r>
+      <w:r>
+        <w:rPr>
+          <w:rFonts w:hint="cs"/>
+          <w:rtl/>
+        </w:rPr>
+        <w:t>ی</w:t>
+      </w:r>
+      <w:r>
+        <w:rPr>
+          <w:rFonts w:hint="eastAsia"/>
+          <w:rtl/>
+        </w:rPr>
+        <w:t>نه‌ا</w:t>
+      </w:r>
+      <w:r>
+        <w:rPr>
+          <w:rFonts w:hint="cs"/>
+          <w:rtl/>
+        </w:rPr>
+        <w:t>ی</w:t>
+      </w:r>
+      <w:r>
+        <w:rPr>
+          <w:rtl/>
+        </w:rPr>
+        <w:t xml:space="preserve"> ا</w:t>
+      </w:r>
+      <w:r>
+        <w:rPr>
+          <w:rFonts w:hint="cs"/>
+          <w:rtl/>
+        </w:rPr>
+        <w:t>ی</w:t>
+      </w:r>
+      <w:r>
+        <w:rPr>
+          <w:rFonts w:hint="eastAsia"/>
+          <w:rtl/>
+        </w:rPr>
+        <w:t>ده‌آل</w:t>
+      </w:r>
+      <w:r>
+        <w:rPr>
+          <w:rtl/>
+        </w:rPr>
+        <w:t xml:space="preserve"> برا</w:t>
+      </w:r>
+      <w:r>
+        <w:rPr>
+          <w:rFonts w:hint="cs"/>
+          <w:rtl/>
+        </w:rPr>
+        <w:t>ی</w:t>
+      </w:r>
+      <w:r>
+        <w:rPr>
+          <w:rtl/>
+        </w:rPr>
+        <w:t xml:space="preserve"> جا</w:t>
+      </w:r>
+      <w:r>
+        <w:rPr>
+          <w:rFonts w:hint="cs"/>
+          <w:rtl/>
+        </w:rPr>
+        <w:t>ی</w:t>
+      </w:r>
+      <w:r>
+        <w:rPr>
+          <w:rFonts w:hint="eastAsia"/>
+          <w:rtl/>
+        </w:rPr>
+        <w:t>گز</w:t>
+      </w:r>
+      <w:r>
+        <w:rPr>
+          <w:rFonts w:hint="cs"/>
+          <w:rtl/>
+        </w:rPr>
+        <w:t>ی</w:t>
+      </w:r>
+      <w:r>
+        <w:rPr>
+          <w:rFonts w:hint="eastAsia"/>
+          <w:rtl/>
+        </w:rPr>
+        <w:t>ن</w:t>
+      </w:r>
+      <w:r>
+        <w:rPr>
+          <w:rFonts w:hint="cs"/>
+          <w:rtl/>
+        </w:rPr>
+        <w:t>ی</w:t>
+      </w:r>
+      <w:r>
+        <w:rPr>
+          <w:rtl/>
+        </w:rPr>
+        <w:t xml:space="preserve"> با ا</w:t>
+      </w:r>
+      <w:r>
+        <w:rPr>
+          <w:rFonts w:hint="cs"/>
+          <w:rtl/>
+        </w:rPr>
+        <w:t>ی</w:t>
+      </w:r>
+      <w:r>
+        <w:rPr>
+          <w:rFonts w:hint="eastAsia"/>
+          <w:rtl/>
+        </w:rPr>
+        <w:t>ن</w:t>
+      </w:r>
+      <w:r>
+        <w:rPr>
+          <w:rtl/>
+        </w:rPr>
+        <w:t xml:space="preserve"> روش‌ها است.</w:t>
       </w:r>
     </w:p>
     <w:p>
       <w:pPr>
-        <w:pStyle w:val="a1"/>
-        <w:rPr>
-          <w:rtl/>
-        </w:rPr>
-      </w:pPr>
-      <w:r>
-        <w:rPr>
-          <w:rFonts w:hint="cs"/>
-          <w:rtl/>
-        </w:rPr>
-        <w:t>الگوریتم ژنتیک</w:t>
+        <w:pStyle w:val="a8"/>
+        <w:rPr>
+          <w:rtl/>
+        </w:rPr>
+      </w:pPr>
+      <w:r>
+        <w:rPr>
+          <w:rtl/>
+        </w:rPr>
+        <w:t>الگور</w:t>
+      </w:r>
+      <w:r>
+        <w:rPr>
+          <w:rFonts w:hint="cs"/>
+          <w:rtl/>
+        </w:rPr>
+        <w:t>ی</w:t>
+      </w:r>
+      <w:r>
+        <w:rPr>
+          <w:rFonts w:hint="eastAsia"/>
+          <w:rtl/>
+        </w:rPr>
+        <w:t>تم‌ها</w:t>
+      </w:r>
+      <w:r>
+        <w:rPr>
+          <w:rFonts w:hint="cs"/>
+          <w:rtl/>
+        </w:rPr>
+        <w:t>ی</w:t>
+      </w:r>
+      <w:r>
+        <w:rPr>
+          <w:rtl/>
+        </w:rPr>
+        <w:t xml:space="preserve"> </w:t>
+      </w:r>
+      <w:r>
+        <w:rPr>
+          <w:rFonts w:hint="cs"/>
+          <w:rtl/>
+        </w:rPr>
+        <w:t>ی</w:t>
+      </w:r>
+      <w:r>
+        <w:rPr>
+          <w:rFonts w:hint="eastAsia"/>
+          <w:rtl/>
+        </w:rPr>
+        <w:t>ادگ</w:t>
+      </w:r>
+      <w:r>
+        <w:rPr>
+          <w:rFonts w:hint="cs"/>
+          <w:rtl/>
+        </w:rPr>
+        <w:t>ی</w:t>
+      </w:r>
+      <w:r>
+        <w:rPr>
+          <w:rFonts w:hint="eastAsia"/>
+          <w:rtl/>
+        </w:rPr>
+        <w:t>ر</w:t>
+      </w:r>
+      <w:r>
+        <w:rPr>
+          <w:rFonts w:hint="cs"/>
+          <w:rtl/>
+        </w:rPr>
+        <w:t>ی</w:t>
+      </w:r>
+      <w:r>
+        <w:rPr>
+          <w:rtl/>
+        </w:rPr>
+        <w:t xml:space="preserve"> گروه</w:t>
+      </w:r>
+      <w:r>
+        <w:rPr>
+          <w:rFonts w:hint="cs"/>
+          <w:rtl/>
+        </w:rPr>
+        <w:t>ی</w:t>
+      </w:r>
+      <w:r>
+        <w:rPr>
+          <w:rtl/>
+        </w:rPr>
+        <w:t xml:space="preserve"> در موقع</w:t>
+      </w:r>
+      <w:r>
+        <w:rPr>
+          <w:rFonts w:hint="cs"/>
+          <w:rtl/>
+        </w:rPr>
+        <w:t>ی</w:t>
+      </w:r>
+      <w:r>
+        <w:rPr>
+          <w:rFonts w:hint="eastAsia"/>
+          <w:rtl/>
+        </w:rPr>
+        <w:t>ت‌</w:t>
+      </w:r>
+      <w:r>
+        <w:rPr>
+          <w:rFonts w:hint="cs"/>
+          <w:rtl/>
+        </w:rPr>
+        <w:t>ی</w:t>
+      </w:r>
+      <w:r>
+        <w:rPr>
+          <w:rFonts w:hint="eastAsia"/>
+          <w:rtl/>
+        </w:rPr>
+        <w:t>اب</w:t>
+      </w:r>
+      <w:r>
+        <w:rPr>
+          <w:rFonts w:hint="cs"/>
+          <w:rtl/>
+        </w:rPr>
+        <w:t>ی</w:t>
+      </w:r>
+      <w:r>
+        <w:rPr>
+          <w:rtl/>
+        </w:rPr>
+        <w:t xml:space="preserve"> م</w:t>
+      </w:r>
+      <w:r>
+        <w:rPr>
+          <w:rFonts w:hint="cs"/>
+          <w:rtl/>
+        </w:rPr>
+        <w:t>ی‌</w:t>
+      </w:r>
+      <w:r>
+        <w:rPr>
+          <w:rFonts w:hint="eastAsia"/>
+          <w:rtl/>
+        </w:rPr>
+        <w:t>تواند</w:t>
+      </w:r>
+      <w:r>
+        <w:rPr>
+          <w:rtl/>
+        </w:rPr>
+        <w:t xml:space="preserve"> چالش‌ها</w:t>
+      </w:r>
+      <w:r>
+        <w:rPr>
+          <w:rFonts w:hint="cs"/>
+          <w:rtl/>
+        </w:rPr>
+        <w:t>ی</w:t>
+      </w:r>
+      <w:r>
+        <w:rPr>
+          <w:rtl/>
+        </w:rPr>
+        <w:t xml:space="preserve"> موجود در فرا</w:t>
+      </w:r>
+      <w:r>
+        <w:rPr>
+          <w:rFonts w:hint="cs"/>
+          <w:rtl/>
+        </w:rPr>
+        <w:t>ی</w:t>
+      </w:r>
+      <w:r>
+        <w:rPr>
+          <w:rFonts w:hint="eastAsia"/>
+          <w:rtl/>
+        </w:rPr>
+        <w:t>ند</w:t>
+      </w:r>
+      <w:r>
+        <w:rPr>
+          <w:rtl/>
+        </w:rPr>
+        <w:t xml:space="preserve"> موقع</w:t>
+      </w:r>
+      <w:r>
+        <w:rPr>
+          <w:rFonts w:hint="cs"/>
+          <w:rtl/>
+        </w:rPr>
+        <w:t>ی</w:t>
+      </w:r>
+      <w:r>
+        <w:rPr>
+          <w:rFonts w:hint="eastAsia"/>
+          <w:rtl/>
+        </w:rPr>
+        <w:t>ت‌</w:t>
+      </w:r>
+      <w:r>
+        <w:rPr>
+          <w:rFonts w:hint="cs"/>
+          <w:rtl/>
+        </w:rPr>
+        <w:t>ی</w:t>
+      </w:r>
+      <w:r>
+        <w:rPr>
+          <w:rFonts w:hint="eastAsia"/>
+          <w:rtl/>
+        </w:rPr>
+        <w:t>اب</w:t>
+      </w:r>
+      <w:r>
+        <w:rPr>
+          <w:rFonts w:hint="cs"/>
+          <w:rtl/>
+        </w:rPr>
+        <w:t>ی</w:t>
+      </w:r>
+      <w:r>
+        <w:rPr>
+          <w:rFonts w:hint="eastAsia"/>
+          <w:rtl/>
+        </w:rPr>
+        <w:t>،</w:t>
+      </w:r>
+      <w:r>
+        <w:rPr>
+          <w:rtl/>
+        </w:rPr>
+        <w:t xml:space="preserve"> از جمله چندمس</w:t>
+      </w:r>
+      <w:r>
+        <w:rPr>
+          <w:rFonts w:hint="cs"/>
+          <w:rtl/>
+        </w:rPr>
+        <w:t>ی</w:t>
+      </w:r>
+      <w:r>
+        <w:rPr>
+          <w:rFonts w:hint="eastAsia"/>
+          <w:rtl/>
+        </w:rPr>
+        <w:t>ره</w:t>
+      </w:r>
+      <w:r>
+        <w:rPr>
+          <w:rtl/>
+        </w:rPr>
+        <w:t xml:space="preserve"> شدن س</w:t>
+      </w:r>
+      <w:r>
+        <w:rPr>
+          <w:rFonts w:hint="cs"/>
+          <w:rtl/>
+        </w:rPr>
+        <w:t>ی</w:t>
+      </w:r>
+      <w:r>
+        <w:rPr>
+          <w:rFonts w:hint="eastAsia"/>
+          <w:rtl/>
+        </w:rPr>
+        <w:t>گنال</w:t>
+      </w:r>
+      <w:r>
+        <w:rPr>
+          <w:rtl/>
+        </w:rPr>
+        <w:t xml:space="preserve"> و شرا</w:t>
+      </w:r>
+      <w:r>
+        <w:rPr>
+          <w:rFonts w:hint="cs"/>
+          <w:rtl/>
+        </w:rPr>
+        <w:t>ی</w:t>
+      </w:r>
+      <w:r>
+        <w:rPr>
+          <w:rFonts w:hint="eastAsia"/>
+          <w:rtl/>
+        </w:rPr>
+        <w:t>ط</w:t>
+      </w:r>
+      <w:r>
+        <w:rPr>
+          <w:rtl/>
+        </w:rPr>
+        <w:t xml:space="preserve"> </w:t>
+      </w:r>
+      <w:r>
+        <w:t>NLOS</w:t>
+      </w:r>
+      <w:r>
+        <w:rPr>
+          <w:rtl/>
+        </w:rPr>
+        <w:t>، را</w:t>
+      </w:r>
+      <w:r>
+        <w:rPr>
+          <w:rFonts w:hint="cs"/>
+          <w:rtl/>
+        </w:rPr>
+        <w:t xml:space="preserve"> نیز</w:t>
+      </w:r>
+      <w:r>
+        <w:rPr>
+          <w:rtl/>
+        </w:rPr>
+        <w:t xml:space="preserve"> بهبود بخشد. ا</w:t>
+      </w:r>
+      <w:r>
+        <w:rPr>
+          <w:rFonts w:hint="cs"/>
+          <w:rtl/>
+        </w:rPr>
+        <w:t>ی</w:t>
+      </w:r>
+      <w:r>
+        <w:rPr>
+          <w:rFonts w:hint="eastAsia"/>
+          <w:rtl/>
+        </w:rPr>
+        <w:t>ن</w:t>
+      </w:r>
+      <w:r>
+        <w:rPr>
+          <w:rtl/>
+        </w:rPr>
+        <w:t xml:space="preserve"> الگور</w:t>
+      </w:r>
+      <w:r>
+        <w:rPr>
+          <w:rFonts w:hint="cs"/>
+          <w:rtl/>
+        </w:rPr>
+        <w:t>ی</w:t>
+      </w:r>
+      <w:r>
+        <w:rPr>
+          <w:rFonts w:hint="eastAsia"/>
+          <w:rtl/>
+        </w:rPr>
+        <w:t>تم‌ها</w:t>
+      </w:r>
+      <w:r>
+        <w:rPr>
+          <w:rtl/>
+        </w:rPr>
+        <w:t xml:space="preserve"> با بهره‌گ</w:t>
+      </w:r>
+      <w:r>
+        <w:rPr>
+          <w:rFonts w:hint="cs"/>
+          <w:rtl/>
+        </w:rPr>
+        <w:t>ی</w:t>
+      </w:r>
+      <w:r>
+        <w:rPr>
+          <w:rFonts w:hint="eastAsia"/>
+          <w:rtl/>
+        </w:rPr>
+        <w:t>ر</w:t>
+      </w:r>
+      <w:r>
+        <w:rPr>
+          <w:rFonts w:hint="cs"/>
+          <w:rtl/>
+        </w:rPr>
+        <w:t>ی</w:t>
+      </w:r>
+      <w:r>
+        <w:rPr>
+          <w:rtl/>
+        </w:rPr>
+        <w:t xml:space="preserve"> از تحل</w:t>
+      </w:r>
+      <w:r>
+        <w:rPr>
+          <w:rFonts w:hint="cs"/>
+          <w:rtl/>
+        </w:rPr>
+        <w:t>ی</w:t>
+      </w:r>
+      <w:r>
+        <w:rPr>
+          <w:rFonts w:hint="eastAsia"/>
+          <w:rtl/>
+        </w:rPr>
+        <w:t>ل</w:t>
+      </w:r>
+      <w:r>
+        <w:rPr>
+          <w:rtl/>
+        </w:rPr>
+        <w:t xml:space="preserve"> گروه</w:t>
+      </w:r>
+      <w:r>
+        <w:rPr>
+          <w:rFonts w:hint="cs"/>
+          <w:rtl/>
+        </w:rPr>
+        <w:t>ی</w:t>
+      </w:r>
+      <w:r>
+        <w:rPr>
+          <w:rtl/>
+        </w:rPr>
+        <w:t xml:space="preserve"> </w:t>
+      </w:r>
+      <w:r>
+        <w:rPr>
+          <w:rFonts w:hint="cs"/>
+          <w:rtl/>
+        </w:rPr>
+        <w:t xml:space="preserve">چندین مدل از </w:t>
+      </w:r>
+      <w:r>
+        <w:rPr>
+          <w:rtl/>
+        </w:rPr>
+        <w:t>داده‌ها، م</w:t>
+      </w:r>
+      <w:r>
+        <w:rPr>
+          <w:rFonts w:hint="cs"/>
+          <w:rtl/>
+        </w:rPr>
+        <w:t>ی‌</w:t>
+      </w:r>
+      <w:r>
+        <w:rPr>
+          <w:rFonts w:hint="eastAsia"/>
+          <w:rtl/>
+        </w:rPr>
+        <w:t>تواند</w:t>
+      </w:r>
+      <w:r>
+        <w:rPr>
+          <w:rtl/>
+        </w:rPr>
+        <w:t xml:space="preserve"> الگوها</w:t>
+      </w:r>
+      <w:r>
+        <w:rPr>
+          <w:rFonts w:hint="cs"/>
+          <w:rtl/>
+        </w:rPr>
+        <w:t>ی</w:t>
+      </w:r>
+      <w:r>
+        <w:rPr>
+          <w:rtl/>
+        </w:rPr>
+        <w:t xml:space="preserve"> پ</w:t>
+      </w:r>
+      <w:r>
+        <w:rPr>
+          <w:rFonts w:hint="cs"/>
+          <w:rtl/>
+        </w:rPr>
+        <w:t>ی</w:t>
+      </w:r>
+      <w:r>
+        <w:rPr>
+          <w:rFonts w:hint="eastAsia"/>
+          <w:rtl/>
+        </w:rPr>
+        <w:t>چ</w:t>
+      </w:r>
+      <w:r>
+        <w:rPr>
+          <w:rFonts w:hint="cs"/>
+          <w:rtl/>
+        </w:rPr>
+        <w:t>ی</w:t>
+      </w:r>
+      <w:r>
+        <w:rPr>
+          <w:rFonts w:hint="eastAsia"/>
+          <w:rtl/>
+        </w:rPr>
+        <w:t>ده</w:t>
+      </w:r>
+      <w:r>
+        <w:rPr>
+          <w:rtl/>
+        </w:rPr>
+        <w:t xml:space="preserve"> چندمس</w:t>
+      </w:r>
+      <w:r>
+        <w:rPr>
+          <w:rFonts w:hint="cs"/>
+          <w:rtl/>
+        </w:rPr>
+        <w:t>ی</w:t>
+      </w:r>
+      <w:r>
+        <w:rPr>
+          <w:rFonts w:hint="eastAsia"/>
+          <w:rtl/>
+        </w:rPr>
+        <w:t>ر</w:t>
+      </w:r>
+      <w:r>
+        <w:rPr>
+          <w:rFonts w:hint="cs"/>
+          <w:rtl/>
+        </w:rPr>
+        <w:t>ه شدن</w:t>
+      </w:r>
+      <w:r>
+        <w:rPr>
+          <w:rtl/>
+        </w:rPr>
+        <w:t xml:space="preserve"> را تشخ</w:t>
+      </w:r>
+      <w:r>
+        <w:rPr>
+          <w:rFonts w:hint="cs"/>
+          <w:rtl/>
+        </w:rPr>
+        <w:t>ی</w:t>
+      </w:r>
+      <w:r>
+        <w:rPr>
+          <w:rFonts w:hint="eastAsia"/>
+          <w:rtl/>
+        </w:rPr>
+        <w:t>ص</w:t>
+      </w:r>
+      <w:r>
+        <w:rPr>
+          <w:rtl/>
+        </w:rPr>
+        <w:t xml:space="preserve"> داده و ب</w:t>
+      </w:r>
+      <w:r>
+        <w:rPr>
+          <w:rFonts w:hint="eastAsia"/>
+          <w:rtl/>
+        </w:rPr>
+        <w:t>ا</w:t>
+      </w:r>
+      <w:r>
+        <w:rPr>
+          <w:rtl/>
+        </w:rPr>
+        <w:t xml:space="preserve"> ترک</w:t>
+      </w:r>
+      <w:r>
+        <w:rPr>
+          <w:rFonts w:hint="cs"/>
+          <w:rtl/>
+        </w:rPr>
+        <w:t>ی</w:t>
+      </w:r>
+      <w:r>
+        <w:rPr>
+          <w:rFonts w:hint="eastAsia"/>
+          <w:rtl/>
+        </w:rPr>
+        <w:t>ب</w:t>
+      </w:r>
+      <w:r>
+        <w:rPr>
+          <w:rtl/>
+        </w:rPr>
+        <w:t xml:space="preserve"> </w:t>
+      </w:r>
+      <w:r>
+        <w:rPr>
+          <w:rFonts w:hint="cs"/>
+          <w:rtl/>
+        </w:rPr>
+        <w:t>اطلاعات</w:t>
+      </w:r>
+      <w:r>
+        <w:rPr>
+          <w:rtl/>
+        </w:rPr>
+        <w:t xml:space="preserve"> دقت موقع</w:t>
+      </w:r>
+      <w:r>
+        <w:rPr>
+          <w:rFonts w:hint="cs"/>
+          <w:rtl/>
+        </w:rPr>
+        <w:t>ی</w:t>
+      </w:r>
+      <w:r>
+        <w:rPr>
+          <w:rFonts w:hint="eastAsia"/>
+          <w:rtl/>
+        </w:rPr>
+        <w:t>ت‌</w:t>
+      </w:r>
+      <w:r>
+        <w:rPr>
+          <w:rFonts w:hint="cs"/>
+          <w:rtl/>
+        </w:rPr>
+        <w:t>ی</w:t>
+      </w:r>
+      <w:r>
+        <w:rPr>
+          <w:rFonts w:hint="eastAsia"/>
+          <w:rtl/>
+        </w:rPr>
+        <w:t>اب</w:t>
+      </w:r>
+      <w:r>
+        <w:rPr>
+          <w:rFonts w:hint="cs"/>
+          <w:rtl/>
+        </w:rPr>
+        <w:t>ی</w:t>
+      </w:r>
+      <w:r>
+        <w:rPr>
+          <w:rtl/>
+        </w:rPr>
+        <w:t xml:space="preserve"> را افزا</w:t>
+      </w:r>
+      <w:r>
+        <w:rPr>
+          <w:rFonts w:hint="cs"/>
+          <w:rtl/>
+        </w:rPr>
+        <w:t>ی</w:t>
+      </w:r>
+      <w:r>
+        <w:rPr>
+          <w:rFonts w:hint="eastAsia"/>
+          <w:rtl/>
+        </w:rPr>
+        <w:t>ش</w:t>
+      </w:r>
+      <w:r>
+        <w:rPr>
+          <w:rtl/>
+        </w:rPr>
+        <w:t xml:space="preserve"> دهد.</w:t>
       </w:r>
     </w:p>
     <w:p>
       <w:pPr>
         <w:pStyle w:val="a8"/>
-        <w:rPr>
-          <w:rtl/>
-        </w:rPr>
-      </w:pPr>
-      <w:r>
-        <w:rPr>
-          <w:rFonts w:hint="cs"/>
-          <w:rtl/>
-        </w:rPr>
-        <w:t>متن</w:t>
+      </w:pPr>
+      <w:r>
+        <w:rPr>
+          <w:rFonts w:hint="eastAsia"/>
+          <w:rtl/>
+        </w:rPr>
+        <w:t>علاوه</w:t>
+      </w:r>
+      <w:r>
+        <w:rPr>
+          <w:rtl/>
+        </w:rPr>
+        <w:t xml:space="preserve"> بر ا</w:t>
+      </w:r>
+      <w:r>
+        <w:rPr>
+          <w:rFonts w:hint="cs"/>
+          <w:rtl/>
+        </w:rPr>
+        <w:t>ی</w:t>
+      </w:r>
+      <w:r>
+        <w:rPr>
+          <w:rFonts w:hint="eastAsia"/>
+          <w:rtl/>
+        </w:rPr>
+        <w:t>ن،</w:t>
+      </w:r>
+      <w:r>
+        <w:rPr>
+          <w:rtl/>
+        </w:rPr>
+        <w:t xml:space="preserve"> الگور</w:t>
+      </w:r>
+      <w:r>
+        <w:rPr>
+          <w:rFonts w:hint="cs"/>
+          <w:rtl/>
+        </w:rPr>
+        <w:t>ی</w:t>
+      </w:r>
+      <w:r>
+        <w:rPr>
+          <w:rFonts w:hint="eastAsia"/>
+          <w:rtl/>
+        </w:rPr>
+        <w:t>تم‌ها</w:t>
+      </w:r>
+      <w:r>
+        <w:rPr>
+          <w:rFonts w:hint="cs"/>
+          <w:rtl/>
+        </w:rPr>
+        <w:t>ی</w:t>
+      </w:r>
+      <w:r>
+        <w:rPr>
+          <w:rtl/>
+        </w:rPr>
+        <w:t xml:space="preserve"> </w:t>
+      </w:r>
+      <w:r>
+        <w:rPr>
+          <w:rFonts w:hint="cs"/>
+          <w:rtl/>
+        </w:rPr>
+        <w:t>ی</w:t>
+      </w:r>
+      <w:r>
+        <w:rPr>
+          <w:rFonts w:hint="eastAsia"/>
+          <w:rtl/>
+        </w:rPr>
+        <w:t>ادگ</w:t>
+      </w:r>
+      <w:r>
+        <w:rPr>
+          <w:rFonts w:hint="cs"/>
+          <w:rtl/>
+        </w:rPr>
+        <w:t>ی</w:t>
+      </w:r>
+      <w:r>
+        <w:rPr>
+          <w:rFonts w:hint="eastAsia"/>
+          <w:rtl/>
+        </w:rPr>
+        <w:t>ر</w:t>
+      </w:r>
+      <w:r>
+        <w:rPr>
+          <w:rFonts w:hint="cs"/>
+          <w:rtl/>
+        </w:rPr>
+        <w:t>ی</w:t>
+      </w:r>
+      <w:r>
+        <w:rPr>
+          <w:rtl/>
+        </w:rPr>
+        <w:t xml:space="preserve"> گروه</w:t>
+      </w:r>
+      <w:r>
+        <w:rPr>
+          <w:rFonts w:hint="cs"/>
+          <w:rtl/>
+        </w:rPr>
+        <w:t>ی</w:t>
+      </w:r>
+      <w:r>
+        <w:rPr>
+          <w:rtl/>
+        </w:rPr>
+        <w:t xml:space="preserve"> به کاهش اثرات تضع</w:t>
+      </w:r>
+      <w:r>
+        <w:rPr>
+          <w:rFonts w:hint="cs"/>
+          <w:rtl/>
+        </w:rPr>
+        <w:t>ی</w:t>
+      </w:r>
+      <w:r>
+        <w:rPr>
+          <w:rFonts w:hint="cs"/>
+          <w:rtl/>
+        </w:rPr>
+        <w:t xml:space="preserve">ف </w:t>
+      </w:r>
+      <w:r>
+        <w:t>RSSI</w:t>
+      </w:r>
+      <w:r>
+        <w:rPr>
+          <w:rtl/>
+        </w:rPr>
+        <w:t xml:space="preserve"> ن</w:t>
+      </w:r>
+      <w:r>
+        <w:rPr>
+          <w:rFonts w:hint="cs"/>
+          <w:rtl/>
+        </w:rPr>
+        <w:t>ی</w:t>
+      </w:r>
+      <w:r>
+        <w:rPr>
+          <w:rFonts w:hint="eastAsia"/>
+          <w:rtl/>
+        </w:rPr>
+        <w:t>ز</w:t>
+      </w:r>
+      <w:r>
+        <w:rPr>
+          <w:rtl/>
+        </w:rPr>
+        <w:t xml:space="preserve"> م</w:t>
+      </w:r>
+      <w:r>
+        <w:rPr>
+          <w:rFonts w:hint="cs"/>
+          <w:rtl/>
+        </w:rPr>
+        <w:t>ی‌</w:t>
+      </w:r>
+      <w:r>
+        <w:rPr>
+          <w:rFonts w:hint="eastAsia"/>
+          <w:rtl/>
+        </w:rPr>
+        <w:t>پردازد</w:t>
+      </w:r>
+      <w:r>
+        <w:rPr>
+          <w:rtl/>
+        </w:rPr>
+        <w:t>. در شرا</w:t>
+      </w:r>
+      <w:r>
+        <w:rPr>
+          <w:rFonts w:hint="cs"/>
+          <w:rtl/>
+        </w:rPr>
+        <w:t>ی</w:t>
+      </w:r>
+      <w:r>
+        <w:rPr>
+          <w:rFonts w:hint="eastAsia"/>
+          <w:rtl/>
+        </w:rPr>
+        <w:t>ط</w:t>
+      </w:r>
+      <w:r>
+        <w:rPr>
+          <w:rFonts w:hint="cs"/>
+          <w:rtl/>
+        </w:rPr>
+        <w:t>ی</w:t>
+      </w:r>
+      <w:r>
+        <w:rPr>
+          <w:rtl/>
+        </w:rPr>
+        <w:t xml:space="preserve"> که س</w:t>
+      </w:r>
+      <w:r>
+        <w:rPr>
+          <w:rFonts w:hint="cs"/>
+          <w:rtl/>
+        </w:rPr>
+        <w:t>ی</w:t>
+      </w:r>
+      <w:r>
+        <w:rPr>
+          <w:rFonts w:hint="eastAsia"/>
+          <w:rtl/>
+        </w:rPr>
+        <w:t>گنال‌ها</w:t>
+      </w:r>
+      <w:r>
+        <w:rPr>
+          <w:rtl/>
+        </w:rPr>
+        <w:t xml:space="preserve"> به دل</w:t>
+      </w:r>
+      <w:r>
+        <w:rPr>
+          <w:rFonts w:hint="cs"/>
+          <w:rtl/>
+        </w:rPr>
+        <w:t>ی</w:t>
+      </w:r>
+      <w:r>
+        <w:rPr>
+          <w:rFonts w:hint="eastAsia"/>
+          <w:rtl/>
+        </w:rPr>
+        <w:t>ل</w:t>
+      </w:r>
+      <w:r>
+        <w:rPr>
+          <w:rtl/>
+        </w:rPr>
+        <w:t xml:space="preserve"> </w:t>
+      </w:r>
+      <w:r>
+        <w:rPr>
+          <w:rFonts w:hint="cs"/>
+          <w:rtl/>
+        </w:rPr>
+        <w:t>موانع موجود</w:t>
+      </w:r>
+      <w:r>
+        <w:rPr>
+          <w:rFonts w:hint="eastAsia"/>
+          <w:rtl/>
+        </w:rPr>
+        <w:t>،</w:t>
+      </w:r>
+      <w:r>
+        <w:rPr>
+          <w:rtl/>
+        </w:rPr>
+        <w:t xml:space="preserve"> تداخل</w:t>
+      </w:r>
+      <w:r>
+        <w:rPr>
+          <w:rFonts w:hint="cs"/>
+          <w:rtl/>
+        </w:rPr>
+        <w:t>ات سیگنال</w:t>
+      </w:r>
+      <w:r>
+        <w:rPr>
+          <w:rtl/>
+        </w:rPr>
+        <w:t xml:space="preserve"> در مس</w:t>
+      </w:r>
+      <w:r>
+        <w:rPr>
+          <w:rFonts w:hint="cs"/>
+          <w:rtl/>
+        </w:rPr>
+        <w:t>ی</w:t>
+      </w:r>
+      <w:r>
+        <w:rPr>
+          <w:rFonts w:hint="eastAsia"/>
+          <w:rtl/>
+        </w:rPr>
+        <w:t>ر</w:t>
+      </w:r>
+      <w:r>
+        <w:rPr>
+          <w:rtl/>
+        </w:rPr>
+        <w:t xml:space="preserve"> انتقال دچار</w:t>
+      </w:r>
+      <w:r>
+        <w:rPr>
+          <w:rFonts w:hint="cs"/>
+          <w:rtl/>
+        </w:rPr>
+        <w:t xml:space="preserve"> </w:t>
+      </w:r>
+      <w:r>
+        <w:rPr>
+          <w:rtl/>
+        </w:rPr>
+        <w:t>تضع</w:t>
+      </w:r>
+      <w:r>
+        <w:rPr>
+          <w:rFonts w:hint="cs"/>
+          <w:rtl/>
+        </w:rPr>
+        <w:t>ی</w:t>
+      </w:r>
+      <w:r>
+        <w:rPr>
+          <w:rFonts w:hint="eastAsia"/>
+          <w:rtl/>
+        </w:rPr>
+        <w:t>ف</w:t>
+      </w:r>
+      <w:r>
+        <w:rPr>
+          <w:rtl/>
+        </w:rPr>
+        <w:t xml:space="preserve"> شوند، ا</w:t>
+      </w:r>
+      <w:r>
+        <w:rPr>
+          <w:rFonts w:hint="cs"/>
+          <w:rtl/>
+        </w:rPr>
+        <w:t>ی</w:t>
+      </w:r>
+      <w:r>
+        <w:rPr>
+          <w:rFonts w:hint="eastAsia"/>
+          <w:rtl/>
+        </w:rPr>
+        <w:t>ن</w:t>
+      </w:r>
+      <w:r>
+        <w:rPr>
+          <w:rtl/>
+        </w:rPr>
+        <w:t xml:space="preserve"> الگور</w:t>
+      </w:r>
+      <w:r>
+        <w:rPr>
+          <w:rFonts w:hint="cs"/>
+          <w:rtl/>
+        </w:rPr>
+        <w:t>ی</w:t>
+      </w:r>
+      <w:r>
+        <w:rPr>
+          <w:rFonts w:hint="eastAsia"/>
+          <w:rtl/>
+        </w:rPr>
+        <w:t>تم‌ها</w:t>
+      </w:r>
+      <w:r>
+        <w:rPr>
+          <w:rtl/>
+        </w:rPr>
+        <w:t xml:space="preserve"> با تجم</w:t>
+      </w:r>
+      <w:r>
+        <w:rPr>
+          <w:rFonts w:hint="cs"/>
+          <w:rtl/>
+        </w:rPr>
+        <w:t>ی</w:t>
+      </w:r>
+      <w:r>
+        <w:rPr>
+          <w:rFonts w:hint="eastAsia"/>
+          <w:rtl/>
+        </w:rPr>
+        <w:t>ع</w:t>
+      </w:r>
+      <w:r>
+        <w:rPr>
+          <w:rtl/>
+        </w:rPr>
+        <w:t xml:space="preserve"> </w:t>
+      </w:r>
+      <w:r>
+        <w:rPr>
+          <w:rFonts w:hint="cs"/>
+          <w:rtl/>
+        </w:rPr>
+        <w:t>تجربه‌های مختلف مدل‌های</w:t>
+      </w:r>
+      <w:r>
+        <w:rPr>
+          <w:rtl/>
+        </w:rPr>
+        <w:t xml:space="preserve"> </w:t>
+      </w:r>
+      <w:r>
+        <w:rPr>
+          <w:rFonts w:hint="cs"/>
+          <w:rtl/>
+        </w:rPr>
+        <w:t>ی</w:t>
+      </w:r>
+      <w:r>
+        <w:rPr>
+          <w:rFonts w:hint="eastAsia"/>
+          <w:rtl/>
+        </w:rPr>
+        <w:t>ادگ</w:t>
+      </w:r>
+      <w:r>
+        <w:rPr>
+          <w:rFonts w:hint="cs"/>
+          <w:rtl/>
+        </w:rPr>
+        <w:t>ی</w:t>
+      </w:r>
+      <w:r>
+        <w:rPr>
+          <w:rFonts w:hint="eastAsia"/>
+          <w:rtl/>
+        </w:rPr>
+        <w:t>ر</w:t>
+      </w:r>
+      <w:r>
+        <w:rPr>
+          <w:rFonts w:hint="cs"/>
+          <w:rtl/>
+        </w:rPr>
+        <w:t>ی</w:t>
+      </w:r>
+      <w:r>
+        <w:rPr>
+          <w:rtl/>
+        </w:rPr>
+        <w:t xml:space="preserve"> ماش</w:t>
+      </w:r>
+      <w:r>
+        <w:rPr>
+          <w:rFonts w:hint="cs"/>
+          <w:rtl/>
+        </w:rPr>
+        <w:t>ی</w:t>
+      </w:r>
+      <w:r>
+        <w:rPr>
+          <w:rFonts w:hint="eastAsia"/>
+          <w:rtl/>
+        </w:rPr>
+        <w:t>ن،</w:t>
+      </w:r>
+      <w:r>
+        <w:rPr>
+          <w:rtl/>
+        </w:rPr>
+        <w:t xml:space="preserve"> م</w:t>
+      </w:r>
+      <w:r>
+        <w:rPr>
+          <w:rFonts w:hint="cs"/>
+          <w:rtl/>
+        </w:rPr>
+        <w:t>ی‌</w:t>
+      </w:r>
+      <w:r>
+        <w:rPr>
+          <w:rFonts w:hint="eastAsia"/>
+          <w:rtl/>
+        </w:rPr>
+        <w:t>توانند</w:t>
+      </w:r>
+      <w:r>
+        <w:rPr>
+          <w:rtl/>
+        </w:rPr>
+        <w:t xml:space="preserve"> اطلاعات صح</w:t>
+      </w:r>
+      <w:r>
+        <w:rPr>
+          <w:rFonts w:hint="cs"/>
+          <w:rtl/>
+        </w:rPr>
+        <w:t>ی</w:t>
+      </w:r>
+      <w:r>
+        <w:rPr>
+          <w:rFonts w:hint="eastAsia"/>
+          <w:rtl/>
+        </w:rPr>
+        <w:t>ح‌تر</w:t>
+      </w:r>
+      <w:r>
+        <w:rPr>
+          <w:rFonts w:hint="cs"/>
+          <w:rtl/>
+        </w:rPr>
+        <w:t>ی</w:t>
+      </w:r>
+      <w:r>
+        <w:rPr>
+          <w:rtl/>
+        </w:rPr>
+        <w:t xml:space="preserve"> از قدرت س</w:t>
+      </w:r>
+      <w:r>
+        <w:rPr>
+          <w:rFonts w:hint="cs"/>
+          <w:rtl/>
+        </w:rPr>
+        <w:t>ی</w:t>
+      </w:r>
+      <w:r>
+        <w:rPr>
+          <w:rFonts w:hint="eastAsia"/>
+          <w:rtl/>
+        </w:rPr>
+        <w:t>گنال</w:t>
+      </w:r>
+      <w:r>
+        <w:rPr>
+          <w:rtl/>
+        </w:rPr>
+        <w:t xml:space="preserve"> به دست آورده و اثر تضع</w:t>
+      </w:r>
+      <w:r>
+        <w:rPr>
+          <w:rFonts w:hint="cs"/>
+          <w:rtl/>
+        </w:rPr>
+        <w:t>ی</w:t>
+      </w:r>
+      <w:r>
+        <w:rPr>
+          <w:rFonts w:hint="eastAsia"/>
+          <w:rtl/>
+        </w:rPr>
+        <w:t>فات</w:t>
+      </w:r>
+      <w:r>
+        <w:rPr>
+          <w:rtl/>
+        </w:rPr>
+        <w:t xml:space="preserve"> را به‌حداقل برساند.</w:t>
       </w:r>
     </w:p>
     <w:p>
@@ -227,7 +4581,7 @@
           <w:rFonts w:hint="cs"/>
           <w:rtl/>
         </w:rPr>
-        <w:t>معیارهای ارزیابی</w:t>
+        <w:t>پیش پردازش داده</w:t>
       </w:r>
     </w:p>
     <w:p>
@@ -257,6 +4611,67 @@
           <w:rFonts w:hint="cs"/>
           <w:rtl/>
         </w:rPr>
+        <w:t>الگوریتم ژنتیک</w:t>
+      </w:r>
+    </w:p>
+    <w:p>
+      <w:pPr>
+        <w:pStyle w:val="a8"/>
+        <w:rPr>
+          <w:rtl/>
+        </w:rPr>
+      </w:pPr>
+      <w:r>
+        <w:rPr>
+          <w:rFonts w:hint="cs"/>
+          <w:rtl/>
+        </w:rPr>
+        <w:t>متن</w:t>
+      </w:r>
+    </w:p>
+    <w:p>
+      <w:pPr>
+        <w:pStyle w:val="a1"/>
+        <w:rPr>
+          <w:rtl/>
+        </w:rPr>
+      </w:pPr>
+      <w:r>
+        <w:rPr>
+          <w:rFonts w:hint="cs"/>
+          <w:rtl/>
+        </w:rPr>
+        <w:t>معیارهای ارزیابی</w:t>
+      </w:r>
+    </w:p>
+    <w:p>
+      <w:pPr>
+        <w:pStyle w:val="a8"/>
+        <w:rPr>
+          <w:rtl/>
+        </w:rPr>
+      </w:pPr>
+      <w:r>
+        <w:rPr>
+          <w:rFonts w:hint="cs"/>
+          <w:rtl/>
+        </w:rPr>
+        <w:t>متن</w:t>
+      </w:r>
+    </w:p>
+    <w:p>
+      <w:pPr>
+        <w:pStyle w:val="a1"/>
+        <w:rPr>
+          <w:rtl/>
+        </w:rPr>
+      </w:pPr>
+      <w:r>
+        <w:rPr>
+          <w:rFonts w:hint="cs"/>
+          <w:rtl/>
+        </w:rPr>
+        <w:lastRenderedPageBreak/>
         <w:t>جمع بندی</w:t>
       </w:r>
     </w:p>

</xml_diff>

<commit_message>
add Bagging part (incomplete)
</commit_message>
<xml_diff>
--- a/Thesis-Report-Chapter3.docx
+++ b/Thesis-Report-Chapter3.docx
@@ -7417,7 +7417,7 @@
         <w:instrText xml:space="preserve"> </w:instrText>
       </w:r>
       <w:r>
-        <w:instrText>ADDIN EN.CITE &lt;EndNote&gt;&lt;Cite&gt;&lt;Author&gt;Altmann&lt;/Author&gt;&lt;Year&gt;2010&lt;/Year&gt;&lt;RecNum&gt;22&lt;/RecNum&gt;&lt;DisplayText&gt;[2]&lt;/DisplayText&gt;&lt;record&gt;&lt;rec-number&gt;22&lt;/rec-number&gt;&lt;foreign-keys&gt;&lt;key app="EN" db-id="9dffrpxwa2vsdlezr9nvrdtyzs0ste99e22r" timestamp="1706358212"&gt;22</w:instrText>
+        <w:instrText>ADDIN EN.CITE &lt;EndNote&gt;&lt;Cite&gt;&lt;Author&gt;Dasarathy&lt;/Author&gt;&lt;Year&gt;1979&lt;/Year&gt;&lt;RecNum&gt;30&lt;/RecNum&gt;&lt;DisplayText&gt;[2]&lt;/DisplayText&gt;&lt;record&gt;&lt;rec-number&gt;30&lt;/rec-number&gt;&lt;foreign-keys&gt;&lt;key app="EN" db-id="9dffrpxwa2vsdlezr9nvrdtyzs0ste99e22r" timestamp="1706471306"&gt;30</w:instrText>
       </w:r>
       <w:r>
         <w:rPr>
@@ -7426,7 +7426,16 @@
         <w:instrText>&lt;/</w:instrText>
       </w:r>
       <w:r>
-        <w:instrText>key&gt;&lt;/foreign-keys&gt;&lt;ref-type name="Journal Article"&gt;17&lt;/ref-type&gt;&lt;contributors&gt;&lt;authors&gt;&lt;author&gt;Altmann, André&lt;/author&gt;&lt;author&gt;Toloşi, Laura&lt;/author&gt;&lt;author&gt;Sander, Oliver&lt;/author&gt;&lt;author&gt;Lengauer, Thomas&lt;/author&gt;&lt;/authors&gt;&lt;/contributors&gt;&lt;titles&gt;&lt;title&gt;Permutation importance: a corrected feature importance measure&lt;/title&gt;&lt;secondary-title&gt;Bioinformatics&lt;/secondary-title&gt;&lt;/titles&gt;&lt;periodical&gt;&lt;full-title&gt;Bioinformatics&lt;/full-title&gt;&lt;/periodical&gt;&lt;pages&gt;1340-1347&lt;/pages&gt;&lt;volume&gt;26&lt;/volume&gt;&lt;number&gt;10&lt;/number&gt;&lt;dates&gt;&lt;year&gt;2010&lt;/year&gt;&lt;/dates&gt;&lt;isbn&gt;1367-4811&lt;/isbn&gt;&lt;urls&gt;&lt;/urls&gt;&lt;/record&gt;&lt;/Cite&gt;&lt;/EndNote</w:instrText>
+        <w:instrText>key&gt;&lt;/foreign-keys&gt;&lt;ref-type name="Journal Article"&gt;17&lt;/ref-type&gt;&lt;contributors&gt;&lt;authors&gt;&lt;author&gt;Dasarathy, Belur V&lt;/author&gt;&lt;author&gt;Sheela, Belur V&lt;/author&gt;&lt;/authors&gt;&lt;/contributors&gt;&lt;titles&gt;&lt;title&gt;A composite classifier system design: Concepts and methodology&lt;/title&gt;&lt;secondary-title&gt;Proceedings of the IEEE&lt;/secondary-title&gt;&lt;/titles&gt;&lt;periodical&gt;&lt;full-title&gt;Proceedings of the IEEE&lt;/full-title&gt;&lt;/periodical&gt;&lt;pages&gt;708-713&lt;/pages&gt;&lt;volume&gt;67&lt;/volume&gt;&lt;number&gt;5&lt;/number&gt;&lt;dates&gt;&lt;year&gt;1979&lt;/year&gt;&lt;/dates&gt;&lt;isbn&gt;0018-9</w:instrText>
+      </w:r>
+      <w:r>
+        <w:rPr>
+          <w:rtl/>
+        </w:rPr>
+        <w:instrText>219&lt;/</w:instrText>
+      </w:r>
+      <w:r>
+        <w:instrText>isbn&gt;&lt;urls&gt;&lt;/urls&gt;&lt;/record&gt;&lt;/Cite&gt;&lt;/EndNote</w:instrText>
       </w:r>
       <w:r>
         <w:rPr>
@@ -7487,7 +7496,25 @@
         <w:instrText xml:space="preserve"> </w:instrText>
       </w:r>
       <w:r>
-        <w:instrText>ADDIN EN.CITE &lt;EndNote&gt;&lt;Cite&gt;&lt;Author&gt;Cootes&lt;/Author&gt;&lt;Year&gt;2001&lt;/Year&gt;&lt;RecNum&gt;24&lt;/RecNum&gt;&lt;DisplayText&gt;[3]&lt;/DisplayText&gt;&lt;record&gt;&lt;rec-number&gt;24&lt;/rec-number&gt;&lt;foreign-keys&gt;&lt;key app="EN" db-id="9dffrpxwa2vsdlezr9nvrdtyzs0ste99e22r" timestamp="1706364230"&gt;24&lt;/key&gt;&lt;/foreign-keys&gt;&lt;ref-type name="Journal Article"&gt;17&lt;/ref-type&gt;&lt;contributors&gt;&lt;authors&gt;&lt;author&gt;Cootes, Timothy F.&lt;/author&gt;&lt;author&gt;Edwards, Gareth J.&lt;/author&gt;&lt;author&gt;Taylor, Christopher J&lt;/author&gt;&lt;/authors&gt;&lt;/contributors&gt;&lt;titles&gt;&lt;title&gt;Active appearance models&lt;/title&gt;&lt;secondary-title&gt;IEEE Transactions on pattern analysis and machine intelligence&lt;/secondary-title&gt;&lt;/titles&gt;&lt;periodical&gt;&lt;full-title&gt;IEEE Transactions on pattern analysis and machine intelligence&lt;/full-title&gt;&lt;/periodical&gt;&lt;pages&gt;681-685&lt;/pages&gt;&lt;volume&gt;23&lt;/volume&gt;&lt;number&gt;6&lt;/number&gt;&lt;dates&gt;&lt;year&gt;2001&lt;/year&gt;&lt;/dates&gt;&lt;isbn&gt;0162-8828&lt;/isbn&gt;&lt;urls&gt;&lt;/urls&gt;&lt;/record&gt;&lt;/Cite&gt;&lt;/EndNote</w:instrText>
+        <w:instrText>ADDIN EN.CITE &lt;EndNote&gt;&lt;Cite&gt;&lt;Author&gt;Schapire&lt;/Author&gt;&lt;Year&gt;1990&lt;/Year&gt;&lt;RecNum&gt;31&lt;/RecNum&gt;&lt;DisplayText&gt;[3]&lt;/DisplayText&gt;&lt;record&gt;&lt;rec-number&gt;31&lt;/rec-number&gt;&lt;foreign-keys&gt;&lt;key app="EN" db-id="9dffrpxwa2vsdlezr9nvrdtyzs0ste99e22r" timestamp="1706471448"&gt;31</w:instrText>
+      </w:r>
+      <w:r>
+        <w:rPr>
+          <w:rtl/>
+        </w:rPr>
+        <w:instrText>&lt;/</w:instrText>
+      </w:r>
+      <w:r>
+        <w:instrText>key&gt;&lt;/foreign-keys&gt;&lt;ref-type name="Journal Article"&gt;17&lt;/ref-type&gt;&lt;contributors&gt;&lt;authors&gt;&lt;author&gt;Schapire, Robert E&lt;/author&gt;&lt;/authors&gt;&lt;/contributors&gt;&lt;titles&gt;&lt;title&gt;The strength of weak learnability&lt;/title&gt;&lt;secondary-title&gt;Machine learning&lt;/secondary-title</w:instrText>
+      </w:r>
+      <w:r>
+        <w:rPr>
+          <w:rtl/>
+        </w:rPr>
+        <w:instrText>&gt;&lt;/</w:instrText>
+      </w:r>
+      <w:r>
+        <w:instrText>titles&gt;&lt;periodical&gt;&lt;full-title&gt;Machine learning&lt;/full-title&gt;&lt;/periodical&gt;&lt;pages&gt;197-227&lt;/pages&gt;&lt;volume&gt;5&lt;/volume&gt;&lt;dates&gt;&lt;year&gt;1990&lt;/year&gt;&lt;/dates&gt;&lt;isbn&gt;0885-6125&lt;/isbn&gt;&lt;urls&gt;&lt;/urls&gt;&lt;/record&gt;&lt;/Cite&gt;&lt;/EndNote</w:instrText>
       </w:r>
       <w:r>
         <w:rPr>
@@ -7571,16 +7598,7 @@
         <w:instrText xml:space="preserve"> </w:instrText>
       </w:r>
       <w:r>
-        <w:instrText>ADDIN EN.CITE &lt;EndNote&gt;&lt;Cite&gt;&lt;Author&gt;Cootes&lt;/Author&gt;&lt;Year&gt;1995&lt;/Year&gt;&lt;RecNum&gt;25&lt;/RecNum&gt;&lt;DisplayText&gt;[4]&lt;/DisplayText&gt;&lt;record&gt;&lt;rec-number&gt;25&lt;/rec-number&gt;&lt;foreign-keys&gt;&lt;key app="EN" db-id="9dffrpxwa2vsdlezr9nvrdtyzs0ste99e22r" timestamp="1706364446"&gt;25&lt;/key&gt;&lt;/foreign-keys&gt;&lt;ref-type name="Journal Article"&gt;17&lt;/ref-type&gt;&lt;contributors&gt;&lt;authors&gt;&lt;author&gt;Cootes, Timothy F&lt;/author&gt;&lt;author&gt;Taylor, Christopher J&lt;/author&gt;&lt;author&gt;Cooper, David H&lt;/author&gt;&lt;author&gt;Graham, Jim&lt;/author&gt;&lt;/authors&gt;&lt;/contributors&gt;&lt;titles&gt;&lt;title&gt;Active shape models-their training and application&lt;/title&gt;&lt;secondary-title&gt;Computer vision and image understanding&lt;/secondary-title&gt;&lt;/titles&gt;&lt;periodical&gt;&lt;full-title&gt;Computer vision and image understanding&lt;/full-title&gt;&lt;/periodical&gt;&lt;pages&gt;38-59&lt;/pages</w:instrText>
-      </w:r>
-      <w:r>
-        <w:rPr>
-          <w:rtl/>
-        </w:rPr>
-        <w:instrText>&gt;&lt;</w:instrText>
-      </w:r>
-      <w:r>
-        <w:instrText>volume&gt;61&lt;/volume&gt;&lt;number&gt;1&lt;/number&gt;&lt;dates&gt;&lt;year&gt;1995&lt;/year&gt;&lt;/dates&gt;&lt;isbn&gt;1077-3142&lt;/isbn&gt;&lt;urls&gt;&lt;/urls&gt;&lt;/record&gt;&lt;/Cite&gt;&lt;/EndNote</w:instrText>
+        <w:instrText>ADDIN EN.CITE &lt;EndNote&gt;&lt;Cite&gt;&lt;Author&gt;Freund&lt;/Author&gt;&lt;Year&gt;1997&lt;/Year&gt;&lt;RecNum&gt;36&lt;/RecNum&gt;&lt;DisplayText&gt;[4]&lt;/DisplayText&gt;&lt;record&gt;&lt;rec-number&gt;36&lt;/rec-number&gt;&lt;foreign-keys&gt;&lt;key app="EN" db-id="9dffrpxwa2vsdlezr9nvrdtyzs0ste99e22r" timestamp="1706471779"&gt;36&lt;/key&gt;&lt;/foreign-keys&gt;&lt;ref-type name="Journal Article"&gt;17&lt;/ref-type&gt;&lt;contributors&gt;&lt;authors&gt;&lt;author&gt;Freund, Yoav&lt;/author&gt;&lt;author&gt;Schapire, Robert E&lt;/author&gt;&lt;/authors&gt;&lt;/contributors&gt;&lt;titles&gt;&lt;title&gt;A decision-theoretic generalization of on-line learning and an application to boosting&lt;/title&gt;&lt;secondary-title&gt;Journal of computer and system sciences&lt;/secondary-title&gt;&lt;/titles&gt;&lt;periodical&gt;&lt;full-title&gt;Journal of computer and system sciences&lt;/full-title&gt;&lt;/periodical&gt;&lt;pages&gt;119-139&lt;/pages&gt;&lt;volume&gt;55&lt;/volume&gt;&lt;number&gt;1&lt;/number&gt;&lt;dates&gt;&lt;year&gt;1997&lt;/year&gt;&lt;/dates&gt;&lt;isbn&gt;0022-0000&lt;/isbn&gt;&lt;urls&gt;&lt;/urls&gt;&lt;/record&gt;&lt;/Cite&gt;&lt;/EndNote</w:instrText>
       </w:r>
       <w:r>
         <w:rPr>
@@ -7782,16 +7800,25 @@
         <w:instrText xml:space="preserve"> </w:instrText>
       </w:r>
       <w:r>
-        <w:instrText>ADDIN EN.CITE &lt;EndNote&gt;&lt;Cite&gt;&lt;Author&gt;Cristinacce&lt;/Author&gt;&lt;Year&gt;2007&lt;/Year&gt;&lt;RecNum&gt;26&lt;/RecNum&gt;&lt;DisplayText&gt;[5]&lt;/DisplayText&gt;&lt;record&gt;&lt;rec-number&gt;26&lt;/rec-number&gt;&lt;foreign-keys&gt;&lt;key app="EN" db-id="9dffrpxwa2vsdlezr9nvrdtyzs0ste99e22r" timestamp="1706364648</w:instrText>
-      </w:r>
-      <w:r>
-        <w:rPr>
-          <w:rtl/>
-        </w:rPr>
-        <w:instrText>"&gt;26&lt;/</w:instrText>
-      </w:r>
-      <w:r>
-        <w:instrText>key&gt;&lt;/foreign-keys&gt;&lt;ref-type name="Journal Article"&gt;17&lt;/ref-type&gt;&lt;contributors&gt;&lt;authors&gt;&lt;author&gt;Cristinacce, D&lt;/author&gt;&lt;author&gt;Cootes, TF&lt;/author&gt;&lt;/authors&gt;&lt;/contributors&gt;&lt;titles&gt;&lt;title&gt;Boosted Regression Active Shape Models. Proc. British Machine Vision Conference. v. 2. pp. 880-889&lt;/title&gt;&lt;/titles&gt;&lt;dates&gt;&lt;year&gt;2007&lt;/year&gt;&lt;/dates&gt;&lt;urls&gt;&lt;/urls&gt;&lt;/record&gt;&lt;/Cite&gt;&lt;/EndNote</w:instrText>
+        <w:instrText>ADDIN EN.CITE &lt;EndNote&gt;&lt;Cite&gt;&lt;Author&gt;Breiman&lt;/Author&gt;&lt;Year&gt;1996&lt;/Year&gt;&lt;RecNum&gt;33&lt;/RecNum&gt;&lt;DisplayText&gt;[5]&lt;/DisplayText&gt;&lt;record&gt;&lt;rec-number&gt;33&lt;/rec-number&gt;&lt;foreign-keys&gt;&lt;key app="EN" db-id="9dffrpxwa2vsdlezr9nvrdtyzs0ste99e22r" timestamp="1706471564"&gt;33</w:instrText>
+      </w:r>
+      <w:r>
+        <w:rPr>
+          <w:rtl/>
+        </w:rPr>
+        <w:instrText>&lt;/</w:instrText>
+      </w:r>
+      <w:r>
+        <w:instrText>key&gt;&lt;/foreign-keys&gt;&lt;ref-type name="Journal Article"&gt;17&lt;/ref-type&gt;&lt;contributors&gt;&lt;authors&gt;&lt;author&gt;Breiman, Leo&lt;/author&gt;&lt;/authors&gt;&lt;/contributors&gt;&lt;titles&gt;&lt;title&gt;Bagging predictors&lt;/title&gt;&lt;secondary-title&gt;Machine learning&lt;/secondary-title&gt;&lt;/titles&gt;&lt;periodical</w:instrText>
+      </w:r>
+      <w:r>
+        <w:rPr>
+          <w:rtl/>
+        </w:rPr>
+        <w:instrText>&gt;&lt;</w:instrText>
+      </w:r>
+      <w:r>
+        <w:instrText>full-title&gt;Machine learning&lt;/full-title&gt;&lt;/periodical&gt;&lt;pages&gt;123-140&lt;/pages&gt;&lt;volume&gt;24&lt;/volume&gt;&lt;dates&gt;&lt;year&gt;1996&lt;/year&gt;&lt;/dates&gt;&lt;isbn&gt;0885-6125&lt;/isbn&gt;&lt;urls&gt;&lt;/urls&gt;&lt;/record&gt;&lt;/Cite&gt;&lt;/EndNote</w:instrText>
       </w:r>
       <w:r>
         <w:rPr>
@@ -7932,7 +7959,84 @@
         <w:instrText xml:space="preserve"> </w:instrText>
       </w:r>
       <w:r>
-        <w:instrText>ADDIN EN.CITE &lt;EndNote&gt;&lt;Cite&gt;&lt;Author&gt;Dollar&lt;/Author&gt;&lt;Year&gt;2006&lt;/Year&gt;&lt;RecNum&gt;27&lt;/RecNum&gt;&lt;DisplayText&gt;[6]&lt;/DisplayText&gt;&lt;record&gt;&lt;rec-number&gt;27&lt;/rec-number&gt;&lt;foreign-keys&gt;&lt;key app="EN" db-id="9dffrpxwa2vsdlezr9nvrdtyzs0ste99e22r" timestamp="1706364934"&gt;27&lt;/key&gt;&lt;/foreign-keys&gt;&lt;ref-type name="Conference Proceedings"&gt;10&lt;/ref-type&gt;&lt;contributors&gt;&lt;authors&gt;&lt;author&gt;Dollar, Piotr&lt;/author&gt;&lt;author&gt;Tu, Zhuowen&lt;/author&gt;&lt;author&gt;Belongie, Serge&lt;/author&gt;&lt;/authors&gt;&lt;/contributors&gt;&lt;titles&gt;&lt;title&gt;Supervised learning of edges and object boundaries&lt;/title&gt;&lt;secondary-title&gt;2006 IEEE Computer Society Conference on Computer Vision and Pattern Recognition (CVPR&amp;apos;06)&lt;/secondary-title&gt;&lt;/titles&gt;&lt;pages&gt;1964-1971&lt;/pages&gt;&lt;volume&gt;2&lt;/volume&gt;&lt;dates&gt;&lt;year&gt;2006&lt;/year&gt;&lt;/dates&gt;&lt;publisher&gt;IEEE</w:instrText>
+        <w:instrText>ADDIN EN.CITE &lt;EndNote&gt;&lt;Cite&gt;&lt;Author&gt;Jacobs&lt;/Author&gt;&lt;Year&gt;1991&lt;/Year&gt;&lt;RecNum&gt;34&lt;/RecNum&gt;&lt;DisplayText&gt;[6]&lt;/DisplayText&gt;&lt;record&gt;&lt;rec-number&gt;34&lt;/rec-number&gt;&lt;foreign-keys&gt;&lt;key app="EN" db-id="9dffrpxwa2vsdlezr9nvrdtyzs0ste99e22r" timestamp="1706471607"&gt;34&lt;/key&gt;&lt;/foreign-keys&gt;&lt;ref-type name="Journal Article"&gt;17&lt;/ref-type&gt;&lt;contributors&gt;&lt;authors&gt;&lt;author&gt;Jacobs, Robert A&lt;/author&gt;&lt;author&gt;Jordan, Michael I&lt;/author&gt;&lt;author&gt;Nowlan, Steven J&lt;/author&gt;&lt;author&gt;Hinton, Geoffrey E&lt;/author&gt;&lt;/authors&gt;&lt;/contributors&gt;&lt;titles</w:instrText>
+      </w:r>
+      <w:r>
+        <w:rPr>
+          <w:rtl/>
+        </w:rPr>
+        <w:instrText>&gt;&lt;</w:instrText>
+      </w:r>
+      <w:r>
+        <w:instrText>title&gt;Adaptive mixtures of local experts&lt;/title&gt;&lt;secondary-title&gt;Neural computation&lt;/secondary-title&gt;&lt;/titles&gt;&lt;periodical&gt;&lt;full-title&gt;Neural computation&lt;/full-title&gt;&lt;/periodical&gt;&lt;pages&gt;79-87&lt;/pages&gt;&lt;volume&gt;3&lt;/volume&gt;&lt;number&gt;1&lt;/number&gt;&lt;dates&gt;&lt;year&gt;1991&lt;/year&gt;&lt;/dates&gt;&lt;isbn&gt;0899-7667&lt;/isbn&gt;&lt;urls&gt;&lt;/urls&gt;&lt;/record&gt;&lt;/Cite&gt;&lt;/EndNote</w:instrText>
+      </w:r>
+      <w:r>
+        <w:rPr>
+          <w:rtl/>
+        </w:rPr>
+        <w:instrText>&gt;</w:instrText>
+      </w:r>
+      <w:r>
+        <w:rPr>
+          <w:rtl/>
+        </w:rPr>
+        <w:fldChar w:fldCharType="separate"/>
+      </w:r>
+      <w:r>
+        <w:rPr>
+          <w:noProof/>
+          <w:rtl/>
+        </w:rPr>
+        <w:t>[6]</w:t>
+      </w:r>
+      <w:r>
+        <w:rPr>
+          <w:rtl/>
+        </w:rPr>
+        <w:fldChar w:fldCharType="end"/>
+      </w:r>
+      <w:r>
+        <w:rPr>
+          <w:rFonts w:hint="cs"/>
+          <w:rtl/>
+        </w:rPr>
+        <w:t>، روش تعمیم پشته</w:t>
+      </w:r>
+      <w:r>
+        <w:rPr>
+          <w:rFonts w:hint="cs"/>
+          <w:rtl/>
+        </w:rPr>
+        <w:t>‌</w:t>
+      </w:r>
+      <w:r>
+        <w:rPr>
+          <w:rFonts w:hint="cs"/>
+          <w:rtl/>
+        </w:rPr>
+        <w:t>سازی</w:t>
+      </w:r>
+      <w:r>
+        <w:rPr>
+          <w:rFonts w:hint="cs"/>
+          <w:rtl/>
+        </w:rPr>
+        <w:t xml:space="preserve"> </w:t>
+      </w:r>
+      <w:r>
+        <w:rPr>
+          <w:rtl/>
+        </w:rPr>
+        <w:fldChar w:fldCharType="begin"/>
+      </w:r>
+      <w:r>
+        <w:rPr>
+          <w:rtl/>
+        </w:rPr>
+        <w:instrText xml:space="preserve"> </w:instrText>
+      </w:r>
+      <w:r>
+        <w:instrText>ADDIN EN.CITE &lt;EndNote&gt;&lt;Cite&gt;&lt;Author&gt;Wolpert&lt;/Author&gt;&lt;Year&gt;1992&lt;/Year&gt;&lt;RecNum&gt;35&lt;/RecNum&gt;&lt;DisplayText&gt;[7]&lt;/DisplayText&gt;&lt;record&gt;&lt;rec-number&gt;35&lt;/rec-number&gt;&lt;foreign-keys&gt;&lt;key app="EN" db-id="9dffrpxwa2vsdlezr9nvrdtyzs0ste99e22r" timestamp="1706471654"&gt;35</w:instrText>
       </w:r>
       <w:r>
         <w:rPr>
@@ -7941,75 +8045,7 @@
         <w:instrText>&lt;/</w:instrText>
       </w:r>
       <w:r>
-        <w:instrText>publisher&gt;&lt;isbn&gt;0769525970&lt;/isbn&gt;&lt;urls&gt;&lt;/urls&gt;&lt;/record&gt;&lt;/Cite&gt;&lt;/EndNote</w:instrText>
-      </w:r>
-      <w:r>
-        <w:rPr>
-          <w:rtl/>
-        </w:rPr>
-        <w:instrText>&gt;</w:instrText>
-      </w:r>
-      <w:r>
-        <w:rPr>
-          <w:rtl/>
-        </w:rPr>
-        <w:fldChar w:fldCharType="separate"/>
-      </w:r>
-      <w:r>
-        <w:rPr>
-          <w:noProof/>
-          <w:rtl/>
-        </w:rPr>
-        <w:t>[6]</w:t>
-      </w:r>
-      <w:r>
-        <w:rPr>
-          <w:rtl/>
-        </w:rPr>
-        <w:fldChar w:fldCharType="end"/>
-      </w:r>
-      <w:r>
-        <w:rPr>
-          <w:rFonts w:hint="cs"/>
-          <w:rtl/>
-        </w:rPr>
-        <w:t>، روش تعمیم پشته</w:t>
-      </w:r>
-      <w:r>
-        <w:rPr>
-          <w:rFonts w:hint="cs"/>
-          <w:rtl/>
-        </w:rPr>
-        <w:t>‌</w:t>
-      </w:r>
-      <w:r>
-        <w:rPr>
-          <w:rFonts w:hint="cs"/>
-          <w:rtl/>
-        </w:rPr>
-        <w:t>سازی</w:t>
-      </w:r>
-      <w:r>
-        <w:rPr>
-          <w:rFonts w:hint="cs"/>
-          <w:rtl/>
-        </w:rPr>
-        <w:t xml:space="preserve"> </w:t>
-      </w:r>
-      <w:r>
-        <w:rPr>
-          <w:rtl/>
-        </w:rPr>
-        <w:fldChar w:fldCharType="begin"/>
-      </w:r>
-      <w:r>
-        <w:rPr>
-          <w:rtl/>
-        </w:rPr>
-        <w:instrText xml:space="preserve"> </w:instrText>
-      </w:r>
-      <w:r>
-        <w:instrText>ADDIN EN.CITE &lt;EndNote&gt;&lt;Cite&gt;&lt;Author&gt;Freund&lt;/Author&gt;&lt;Year&gt;1997&lt;/Year&gt;&lt;RecNum&gt;28&lt;/RecNum&gt;&lt;DisplayText&gt;[7]&lt;/DisplayText&gt;&lt;record&gt;&lt;rec-number&gt;28&lt;/rec-number&gt;&lt;foreign-keys&gt;&lt;key app="EN" db-id="9dffrpxwa2vsdlezr9nvrdtyzs0ste99e22r" timestamp="1706365018"&gt;28&lt;/key&gt;&lt;/foreign-keys&gt;&lt;ref-type name="Journal Article"&gt;17&lt;/ref-type&gt;&lt;contributors&gt;&lt;authors&gt;&lt;author&gt;Freund, Yoav&lt;/author&gt;&lt;author&gt;Schapire, Robert E&lt;/author&gt;&lt;/authors&gt;&lt;/contributors&gt;&lt;titles&gt;&lt;title&gt;A decision-theoretic generalization of on-line learning and an application to boosting&lt;/title&gt;&lt;secondary-title&gt;Journal of computer and system sciences&lt;/secondary-title&gt;&lt;/titles&gt;&lt;periodical&gt;&lt;full-title&gt;Journal of computer and system sciences&lt;/full-title&gt;&lt;/periodical&gt;&lt;pages&gt;119-139&lt;/pages&gt;&lt;volume&gt;55&lt;/volume&gt;&lt;number&gt;1&lt;/number&gt;&lt;dates&gt;&lt;year&gt;1997&lt;/year&gt;&lt;/dates&gt;&lt;isbn&gt;0022-0000&lt;/isbn&gt;&lt;urls&gt;&lt;/urls&gt;&lt;/record&gt;&lt;/Cite&gt;&lt;/EndNote</w:instrText>
+        <w:instrText>key&gt;&lt;/foreign-keys&gt;&lt;ref-type name="Journal Article"&gt;17&lt;/ref-type&gt;&lt;contributors&gt;&lt;authors&gt;&lt;author&gt;Wolpert, David H&lt;/author&gt;&lt;/authors&gt;&lt;/contributors&gt;&lt;titles&gt;&lt;title&gt;Stacked generalization&lt;/title&gt;&lt;secondary-title&gt;Neural networks&lt;/secondary-title&gt;&lt;/titles&gt;&lt;periodical&gt;&lt;full-title&gt;Neural networks&lt;/full-title&gt;&lt;/periodical&gt;&lt;pages&gt;241-259&lt;/pages&gt;&lt;volume&gt;5&lt;/volume&gt;&lt;number&gt;2&lt;/number&gt;&lt;dates&gt;&lt;year&gt;1992&lt;/year&gt;&lt;/dates&gt;&lt;isbn&gt;0893-6080&lt;/isbn&gt;&lt;urls&gt;&lt;/urls&gt;&lt;/record&gt;&lt;/Cite&gt;&lt;/EndNote</w:instrText>
       </w:r>
       <w:r>
         <w:rPr>
@@ -8878,7 +8914,21 @@
           <w:rFonts w:hint="cs"/>
           <w:rtl/>
         </w:rPr>
-        <w:t xml:space="preserve"> دادگان آموزشی روش </w:t>
+        <w:t xml:space="preserve"> دادگان آموزشی</w:t>
+      </w:r>
+      <w:r>
+        <w:rPr>
+          <w:rFonts w:hint="cs"/>
+          <w:rtl/>
+        </w:rPr>
+        <w:t>،</w:t>
+      </w:r>
+      <w:r>
+        <w:rPr>
+          <w:rFonts w:hint="cs"/>
+          <w:rtl/>
+        </w:rPr>
+        <w:t xml:space="preserve"> روش </w:t>
       </w:r>
       <w:r>
         <w:t>Bagging</w:t>
@@ -9404,6 +9454,3551 @@
         </w:rPr>
         <w:t xml:space="preserve"> صریح بین تنوع و دقت الگوریتم گروهی شناسایی نشده است. </w:t>
       </w:r>
+    </w:p>
+    <w:p>
+      <w:pPr>
+        <w:pStyle w:val="a7"/>
+      </w:pPr>
+      <w:r>
+        <w:rPr>
+          <w:rFonts w:hint="cs"/>
+          <w:rtl/>
+        </w:rPr>
+        <w:lastRenderedPageBreak/>
+        <w:t>آموزش یادگیرندگان</w:t>
+      </w:r>
+    </w:p>
+    <w:p>
+      <w:pPr>
+        <w:pStyle w:val="a8"/>
+        <w:rPr>
+          <w:rtl/>
+        </w:rPr>
+      </w:pPr>
+      <w:r>
+        <w:rPr>
+          <w:rtl/>
+        </w:rPr>
+        <w:t>استراتژی مورد استفاده برای آموزش اعضای گروه</w:t>
+      </w:r>
+      <w:r>
+        <w:rPr>
+          <w:rFonts w:hint="cs"/>
+          <w:rtl/>
+        </w:rPr>
+        <w:t>،</w:t>
+      </w:r>
+      <w:r>
+        <w:rPr>
+          <w:rtl/>
+        </w:rPr>
+        <w:t xml:space="preserve"> </w:t>
+      </w:r>
+      <w:r>
+        <w:rPr>
+          <w:rtl/>
+        </w:rPr>
+        <w:t xml:space="preserve">هسته هر سیستم </w:t>
+      </w:r>
+      <w:r>
+        <w:rPr>
+          <w:rFonts w:hint="cs"/>
+          <w:rtl/>
+        </w:rPr>
+        <w:t>یادگیری</w:t>
+      </w:r>
+      <w:r>
+        <w:rPr>
+          <w:rtl/>
+        </w:rPr>
+        <w:t xml:space="preserve"> گروه</w:t>
+      </w:r>
+      <w:r>
+        <w:rPr>
+          <w:rFonts w:hint="cs"/>
+          <w:rtl/>
+        </w:rPr>
+        <w:t>ی</w:t>
+      </w:r>
+      <w:r>
+        <w:rPr>
+          <w:rtl/>
+        </w:rPr>
+        <w:t xml:space="preserve"> است. الگوریتم‌های رقابتی متعددی برای آموزش طبقه‌بندی‌کننده‌های گروه توسعه داده شده‌اند. با این حال، </w:t>
+      </w:r>
+      <w:r>
+        <w:t>Bagging</w:t>
+      </w:r>
+      <w:r>
+        <w:rPr>
+          <w:rFonts w:hint="cs"/>
+          <w:rtl/>
+        </w:rPr>
+        <w:t xml:space="preserve"> (و الگوریتم های مرتبط مانند جنگل تصادفی)، </w:t>
+      </w:r>
+      <w:r>
+        <w:t>Boosting</w:t>
+      </w:r>
+      <w:r>
+        <w:rPr>
+          <w:rFonts w:hint="cs"/>
+          <w:rtl/>
+        </w:rPr>
+        <w:t xml:space="preserve"> (و انواع آن)، تعمیم پشته‌سازی به عنوان رایج‌ترین رویکردهای به کار گرفته شده حساب می‌شود. این رویکردها در</w:t>
+      </w:r>
+      <w:commentRangeStart w:id="5"/>
+      <w:r>
+        <w:rPr>
+          <w:rFonts w:hint="cs"/>
+          <w:rtl/>
+        </w:rPr>
+        <w:t xml:space="preserve"> </w:t>
+      </w:r>
+      <w:commentRangeEnd w:id="5"/>
+      <w:r>
+        <w:rPr>
+          <w:rStyle w:val="CommentReference"/>
+          <w:rtl/>
+        </w:rPr>
+        <w:commentReference w:id="5"/>
+      </w:r>
+      <w:r>
+        <w:rPr>
+          <w:rFonts w:hint="cs"/>
+          <w:rtl/>
+        </w:rPr>
+        <w:t>بیان می‌شود</w:t>
+      </w:r>
+      <w:r>
+        <w:rPr>
+          <w:rFonts w:hint="cs"/>
+          <w:rtl/>
+        </w:rPr>
+        <w:t>.</w:t>
+      </w:r>
+    </w:p>
+    <w:p>
+      <w:pPr>
+        <w:pStyle w:val="a7"/>
+      </w:pPr>
+      <w:r>
+        <w:rPr>
+          <w:rFonts w:hint="cs"/>
+          <w:rtl/>
+        </w:rPr>
+        <w:t>ترکیب یادگیرندگان</w:t>
+      </w:r>
+    </w:p>
+    <w:p>
+      <w:pPr>
+        <w:pStyle w:val="a8"/>
+        <w:rPr>
+          <w:rtl/>
+        </w:rPr>
+      </w:pPr>
+      <w:r>
+        <w:rPr>
+          <w:rtl/>
+        </w:rPr>
+        <w:t>مرحله نها</w:t>
+      </w:r>
+      <w:r>
+        <w:rPr>
+          <w:rFonts w:hint="cs"/>
+          <w:rtl/>
+        </w:rPr>
+        <w:t>یی</w:t>
+      </w:r>
+      <w:r>
+        <w:rPr>
+          <w:rtl/>
+        </w:rPr>
+        <w:t xml:space="preserve"> در س</w:t>
+      </w:r>
+      <w:r>
+        <w:rPr>
+          <w:rFonts w:hint="cs"/>
+          <w:rtl/>
+        </w:rPr>
+        <w:t>ی</w:t>
+      </w:r>
+      <w:r>
+        <w:rPr>
+          <w:rFonts w:hint="eastAsia"/>
+          <w:rtl/>
+        </w:rPr>
+        <w:t>ستم</w:t>
+      </w:r>
+      <w:r>
+        <w:rPr>
+          <w:rtl/>
+        </w:rPr>
+        <w:t xml:space="preserve"> ها</w:t>
+      </w:r>
+      <w:r>
+        <w:rPr>
+          <w:rFonts w:hint="cs"/>
+          <w:rtl/>
+        </w:rPr>
+        <w:t>ی</w:t>
+      </w:r>
+      <w:r>
+        <w:rPr>
+          <w:rtl/>
+        </w:rPr>
+        <w:t xml:space="preserve"> مبتن</w:t>
+      </w:r>
+      <w:r>
+        <w:rPr>
+          <w:rFonts w:hint="cs"/>
+          <w:rtl/>
+        </w:rPr>
+        <w:t>ی</w:t>
+      </w:r>
+      <w:r>
+        <w:rPr>
+          <w:rtl/>
+        </w:rPr>
+        <w:t xml:space="preserve"> بر مجموعه شامل ترک</w:t>
+      </w:r>
+      <w:r>
+        <w:rPr>
+          <w:rFonts w:hint="cs"/>
+          <w:rtl/>
+        </w:rPr>
+        <w:t>ی</w:t>
+      </w:r>
+      <w:r>
+        <w:rPr>
+          <w:rFonts w:hint="eastAsia"/>
+          <w:rtl/>
+        </w:rPr>
+        <w:t>ب</w:t>
+      </w:r>
+      <w:r>
+        <w:rPr>
+          <w:rtl/>
+        </w:rPr>
+        <w:t xml:space="preserve"> پ</w:t>
+      </w:r>
+      <w:r>
+        <w:rPr>
+          <w:rFonts w:hint="cs"/>
+          <w:rtl/>
+        </w:rPr>
+        <w:t>ی</w:t>
+      </w:r>
+      <w:r>
+        <w:rPr>
+          <w:rFonts w:hint="eastAsia"/>
+          <w:rtl/>
+        </w:rPr>
+        <w:t>ش</w:t>
+      </w:r>
+      <w:r>
+        <w:rPr>
+          <w:rtl/>
+        </w:rPr>
+        <w:t xml:space="preserve"> ب</w:t>
+      </w:r>
+      <w:r>
+        <w:rPr>
+          <w:rFonts w:hint="cs"/>
+          <w:rtl/>
+        </w:rPr>
+        <w:t>ی</w:t>
+      </w:r>
+      <w:r>
+        <w:rPr>
+          <w:rFonts w:hint="eastAsia"/>
+          <w:rtl/>
+        </w:rPr>
+        <w:t>ن</w:t>
+      </w:r>
+      <w:r>
+        <w:rPr>
+          <w:rFonts w:hint="cs"/>
+          <w:rtl/>
+        </w:rPr>
+        <w:t>ی</w:t>
+      </w:r>
+      <w:r>
+        <w:rPr>
+          <w:rtl/>
+        </w:rPr>
+        <w:t xml:space="preserve"> ها</w:t>
+      </w:r>
+      <w:r>
+        <w:rPr>
+          <w:rFonts w:hint="cs"/>
+          <w:rtl/>
+        </w:rPr>
+        <w:t>ی</w:t>
+      </w:r>
+      <w:r>
+        <w:rPr>
+          <w:rtl/>
+        </w:rPr>
+        <w:t xml:space="preserve"> </w:t>
+      </w:r>
+      <w:r>
+        <w:rPr>
+          <w:rFonts w:hint="cs"/>
+          <w:rtl/>
+        </w:rPr>
+        <w:t>یادگیرندگان</w:t>
+      </w:r>
+      <w:r>
+        <w:rPr>
+          <w:rtl/>
+        </w:rPr>
+        <w:t xml:space="preserve"> است. استراتژ</w:t>
+      </w:r>
+      <w:r>
+        <w:rPr>
+          <w:rFonts w:hint="cs"/>
+          <w:rtl/>
+        </w:rPr>
+        <w:t>ی</w:t>
+      </w:r>
+      <w:r>
+        <w:rPr>
+          <w:rtl/>
+        </w:rPr>
+        <w:t xml:space="preserve"> ترک</w:t>
+      </w:r>
+      <w:r>
+        <w:rPr>
+          <w:rFonts w:hint="cs"/>
+          <w:rtl/>
+        </w:rPr>
+        <w:t>ی</w:t>
+      </w:r>
+      <w:r>
+        <w:rPr>
+          <w:rFonts w:hint="eastAsia"/>
+          <w:rtl/>
+        </w:rPr>
+        <w:t>ب</w:t>
+      </w:r>
+      <w:r>
+        <w:rPr>
+          <w:rFonts w:hint="cs"/>
+          <w:rtl/>
+        </w:rPr>
+        <w:t xml:space="preserve"> </w:t>
+      </w:r>
+      <w:r>
+        <w:rPr>
+          <w:rtl/>
+        </w:rPr>
+        <w:t xml:space="preserve">به نوع </w:t>
+      </w:r>
+      <w:r>
+        <w:rPr>
+          <w:rFonts w:hint="cs"/>
+          <w:rtl/>
+        </w:rPr>
+        <w:t>یادگیرندگان</w:t>
+      </w:r>
+      <w:r>
+        <w:rPr>
+          <w:rtl/>
+        </w:rPr>
+        <w:t xml:space="preserve"> مورد استفاده بستگ</w:t>
+      </w:r>
+      <w:r>
+        <w:rPr>
+          <w:rFonts w:hint="cs"/>
+          <w:rtl/>
+        </w:rPr>
+        <w:t>ی</w:t>
+      </w:r>
+      <w:r>
+        <w:rPr>
+          <w:rtl/>
+        </w:rPr>
+        <w:t xml:space="preserve"> دارد. برا</w:t>
+      </w:r>
+      <w:r>
+        <w:rPr>
+          <w:rFonts w:hint="cs"/>
+          <w:rtl/>
+        </w:rPr>
+        <w:t>ی</w:t>
+      </w:r>
+      <w:r>
+        <w:rPr>
+          <w:rtl/>
+        </w:rPr>
+        <w:t xml:space="preserve"> </w:t>
+      </w:r>
+      <w:r>
+        <w:rPr>
+          <w:rFonts w:hint="cs"/>
+          <w:rtl/>
+        </w:rPr>
+        <w:t>یادگیرندگان</w:t>
+      </w:r>
+      <w:r>
+        <w:rPr>
+          <w:rtl/>
+        </w:rPr>
+        <w:t xml:space="preserve"> </w:t>
+      </w:r>
+      <w:r>
+        <w:rPr>
+          <w:rtl/>
+        </w:rPr>
+        <w:t xml:space="preserve">گسسته مانند </w:t>
+      </w:r>
+      <w:r>
+        <w:t>SVM</w:t>
+      </w:r>
+      <w:r>
+        <w:rPr>
+          <w:rtl/>
+        </w:rPr>
+        <w:t>، رأ</w:t>
+      </w:r>
+      <w:r>
+        <w:rPr>
+          <w:rFonts w:hint="cs"/>
+          <w:rtl/>
+        </w:rPr>
+        <w:t>ی</w:t>
+      </w:r>
+      <w:r>
+        <w:rPr>
+          <w:rtl/>
+        </w:rPr>
+        <w:t xml:space="preserve"> اکثر</w:t>
+      </w:r>
+      <w:r>
+        <w:rPr>
+          <w:rFonts w:hint="cs"/>
+          <w:rtl/>
+        </w:rPr>
+        <w:t>ی</w:t>
+      </w:r>
+      <w:r>
+        <w:rPr>
+          <w:rFonts w:hint="eastAsia"/>
+          <w:rtl/>
+        </w:rPr>
+        <w:t>ت</w:t>
+      </w:r>
+      <w:r>
+        <w:rPr>
+          <w:rtl/>
+        </w:rPr>
+        <w:t xml:space="preserve"> را</w:t>
+      </w:r>
+      <w:r>
+        <w:rPr>
+          <w:rFonts w:hint="cs"/>
+          <w:rtl/>
+        </w:rPr>
+        <w:t>ی</w:t>
+      </w:r>
+      <w:r>
+        <w:rPr>
+          <w:rFonts w:hint="eastAsia"/>
+          <w:rtl/>
+        </w:rPr>
+        <w:t>ج</w:t>
+      </w:r>
+      <w:r>
+        <w:rPr>
+          <w:rtl/>
+        </w:rPr>
+        <w:t xml:space="preserve"> است. برا</w:t>
+      </w:r>
+      <w:r>
+        <w:rPr>
+          <w:rFonts w:hint="cs"/>
+          <w:rtl/>
+        </w:rPr>
+        <w:t>ی</w:t>
+      </w:r>
+      <w:r>
+        <w:rPr>
+          <w:rtl/>
+        </w:rPr>
+        <w:t xml:space="preserve"> طبقه‌بند</w:t>
+      </w:r>
+      <w:r>
+        <w:rPr>
+          <w:rFonts w:hint="cs"/>
+          <w:rtl/>
+        </w:rPr>
+        <w:t>ی‌</w:t>
+      </w:r>
+      <w:r>
+        <w:rPr>
+          <w:rFonts w:hint="eastAsia"/>
+          <w:rtl/>
+        </w:rPr>
+        <w:t>کننده‌ها</w:t>
+      </w:r>
+      <w:r>
+        <w:rPr>
+          <w:rFonts w:hint="cs"/>
+          <w:rtl/>
+        </w:rPr>
+        <w:t>ی</w:t>
+      </w:r>
+      <w:r>
+        <w:rPr>
+          <w:rFonts w:hint="cs"/>
+          <w:rtl/>
+        </w:rPr>
+        <w:t xml:space="preserve"> </w:t>
+      </w:r>
+      <w:r>
+        <w:rPr>
+          <w:rtl/>
+        </w:rPr>
+        <w:t>پ</w:t>
+      </w:r>
+      <w:r>
+        <w:rPr>
+          <w:rFonts w:hint="cs"/>
+          <w:rtl/>
+        </w:rPr>
+        <w:t>ی</w:t>
+      </w:r>
+      <w:r>
+        <w:rPr>
+          <w:rFonts w:hint="eastAsia"/>
+          <w:rtl/>
+        </w:rPr>
+        <w:t>وسته</w:t>
+      </w:r>
+      <w:r>
+        <w:rPr>
+          <w:rtl/>
+        </w:rPr>
+        <w:t xml:space="preserve"> مانند </w:t>
+      </w:r>
+      <w:r>
+        <w:rPr>
+          <w:rFonts w:hint="cs"/>
+          <w:rtl/>
+        </w:rPr>
+        <w:t>شبکه عصبی</w:t>
+      </w:r>
+      <w:r>
+        <w:rPr>
+          <w:rtl/>
+        </w:rPr>
+        <w:t>، ترک</w:t>
+      </w:r>
+      <w:r>
+        <w:rPr>
+          <w:rFonts w:hint="cs"/>
+          <w:rtl/>
+        </w:rPr>
+        <w:t>ی</w:t>
+      </w:r>
+      <w:r>
+        <w:rPr>
+          <w:rFonts w:hint="eastAsia"/>
+          <w:rtl/>
+        </w:rPr>
+        <w:t>ب‌کننده‌ها</w:t>
+      </w:r>
+      <w:r>
+        <w:rPr>
+          <w:rFonts w:hint="cs"/>
+          <w:rtl/>
+        </w:rPr>
+        <w:t>ی</w:t>
+      </w:r>
+      <w:r>
+        <w:rPr>
+          <w:rtl/>
+        </w:rPr>
+        <w:t xml:space="preserve"> حساب</w:t>
+      </w:r>
+      <w:r>
+        <w:rPr>
+          <w:rFonts w:hint="cs"/>
+          <w:rtl/>
+        </w:rPr>
+        <w:t>ی</w:t>
+      </w:r>
+      <w:r>
+        <w:rPr>
+          <w:rtl/>
+        </w:rPr>
+        <w:t xml:space="preserve"> </w:t>
+      </w:r>
+      <w:r>
+        <w:rPr>
+          <w:rFonts w:hint="cs"/>
+          <w:rtl/>
+        </w:rPr>
+        <w:t>ی</w:t>
+      </w:r>
+      <w:r>
+        <w:rPr>
+          <w:rFonts w:hint="eastAsia"/>
+          <w:rtl/>
+        </w:rPr>
+        <w:t>ا</w:t>
+      </w:r>
+      <w:r>
+        <w:rPr>
+          <w:rtl/>
+        </w:rPr>
+        <w:t xml:space="preserve"> الگوها</w:t>
+      </w:r>
+      <w:r>
+        <w:rPr>
+          <w:rFonts w:hint="cs"/>
+          <w:rtl/>
+        </w:rPr>
+        <w:t>ی</w:t>
+      </w:r>
+      <w:r>
+        <w:rPr>
+          <w:rtl/>
+        </w:rPr>
+        <w:t xml:space="preserve"> تصم</w:t>
+      </w:r>
+      <w:r>
+        <w:rPr>
+          <w:rFonts w:hint="cs"/>
+          <w:rtl/>
+        </w:rPr>
+        <w:t>ی</w:t>
+      </w:r>
+      <w:r>
+        <w:rPr>
+          <w:rFonts w:hint="eastAsia"/>
+          <w:rtl/>
+        </w:rPr>
+        <w:t>م‌گ</w:t>
+      </w:r>
+      <w:r>
+        <w:rPr>
+          <w:rFonts w:hint="cs"/>
+          <w:rtl/>
+        </w:rPr>
+        <w:t>ی</w:t>
+      </w:r>
+      <w:r>
+        <w:rPr>
+          <w:rFonts w:hint="eastAsia"/>
+          <w:rtl/>
+        </w:rPr>
+        <w:t>ر</w:t>
+      </w:r>
+      <w:r>
+        <w:rPr>
+          <w:rFonts w:hint="cs"/>
+          <w:rtl/>
+        </w:rPr>
+        <w:t>ی</w:t>
+      </w:r>
+      <w:r>
+        <w:rPr>
+          <w:rtl/>
+        </w:rPr>
+        <w:t xml:space="preserve"> پ</w:t>
+      </w:r>
+      <w:r>
+        <w:rPr>
+          <w:rFonts w:hint="cs"/>
+          <w:rtl/>
+        </w:rPr>
+        <w:t>ی</w:t>
+      </w:r>
+      <w:r>
+        <w:rPr>
+          <w:rFonts w:hint="eastAsia"/>
+          <w:rtl/>
+        </w:rPr>
+        <w:t>چ</w:t>
+      </w:r>
+      <w:r>
+        <w:rPr>
+          <w:rFonts w:hint="cs"/>
+          <w:rtl/>
+        </w:rPr>
+        <w:t>ی</w:t>
+      </w:r>
+      <w:r>
+        <w:rPr>
+          <w:rFonts w:hint="eastAsia"/>
+          <w:rtl/>
+        </w:rPr>
+        <w:t>ده</w:t>
+      </w:r>
+      <w:r>
+        <w:rPr>
+          <w:rtl/>
+        </w:rPr>
+        <w:t xml:space="preserve"> گز</w:t>
+      </w:r>
+      <w:r>
+        <w:rPr>
+          <w:rFonts w:hint="cs"/>
+          <w:rtl/>
+        </w:rPr>
+        <w:t>ی</w:t>
+      </w:r>
+      <w:r>
+        <w:rPr>
+          <w:rFonts w:hint="eastAsia"/>
+          <w:rtl/>
+        </w:rPr>
+        <w:t>نه‌ها</w:t>
+      </w:r>
+      <w:r>
+        <w:rPr>
+          <w:rFonts w:hint="cs"/>
+          <w:rtl/>
+        </w:rPr>
+        <w:t>ی</w:t>
+      </w:r>
+      <w:r>
+        <w:rPr>
+          <w:rtl/>
+        </w:rPr>
+        <w:t xml:space="preserve"> مناسب</w:t>
+      </w:r>
+      <w:r>
+        <w:rPr>
+          <w:rFonts w:hint="cs"/>
+          <w:rtl/>
+        </w:rPr>
+        <w:t>ی</w:t>
+      </w:r>
+      <w:r>
+        <w:rPr>
+          <w:rtl/>
+        </w:rPr>
+        <w:t xml:space="preserve"> هستند. بس</w:t>
+      </w:r>
+      <w:r>
+        <w:rPr>
+          <w:rFonts w:hint="cs"/>
+          <w:rtl/>
+        </w:rPr>
+        <w:t>ی</w:t>
+      </w:r>
+      <w:r>
+        <w:rPr>
+          <w:rFonts w:hint="eastAsia"/>
+          <w:rtl/>
+        </w:rPr>
+        <w:t>ار</w:t>
+      </w:r>
+      <w:r>
+        <w:rPr>
+          <w:rFonts w:hint="cs"/>
+          <w:rtl/>
+        </w:rPr>
+        <w:t>ی</w:t>
+      </w:r>
+      <w:r>
+        <w:rPr>
+          <w:rtl/>
+        </w:rPr>
+        <w:t xml:space="preserve"> از ترک</w:t>
+      </w:r>
+      <w:r>
+        <w:rPr>
+          <w:rFonts w:hint="cs"/>
+          <w:rtl/>
+        </w:rPr>
+        <w:t>ی</w:t>
+      </w:r>
+      <w:r>
+        <w:rPr>
+          <w:rFonts w:hint="eastAsia"/>
+          <w:rtl/>
+        </w:rPr>
+        <w:t>ب‌کننده‌ها</w:t>
+      </w:r>
+      <w:r>
+        <w:rPr>
+          <w:rtl/>
+        </w:rPr>
+        <w:t xml:space="preserve"> را م</w:t>
+      </w:r>
+      <w:r>
+        <w:rPr>
+          <w:rFonts w:hint="cs"/>
+          <w:rtl/>
+        </w:rPr>
+        <w:t>ی‌</w:t>
+      </w:r>
+      <w:r>
+        <w:rPr>
+          <w:rFonts w:hint="eastAsia"/>
+          <w:rtl/>
+        </w:rPr>
+        <w:t>توان</w:t>
+      </w:r>
+      <w:r>
+        <w:rPr>
+          <w:rtl/>
+        </w:rPr>
+        <w:t xml:space="preserve"> بدون آموزش اضاف</w:t>
+      </w:r>
+      <w:r>
+        <w:rPr>
+          <w:rFonts w:hint="cs"/>
+          <w:rtl/>
+        </w:rPr>
+        <w:t>ی</w:t>
+      </w:r>
+      <w:r>
+        <w:rPr>
+          <w:rtl/>
+        </w:rPr>
+        <w:t xml:space="preserve"> استفاده کرد، در حال</w:t>
+      </w:r>
+      <w:r>
+        <w:rPr>
+          <w:rFonts w:hint="cs"/>
+          <w:rtl/>
+        </w:rPr>
+        <w:t>ی</w:t>
+      </w:r>
+      <w:r>
+        <w:rPr>
+          <w:rtl/>
+        </w:rPr>
+        <w:t xml:space="preserve"> که ترک</w:t>
+      </w:r>
+      <w:r>
+        <w:rPr>
+          <w:rFonts w:hint="cs"/>
+          <w:rtl/>
+        </w:rPr>
+        <w:t>ی</w:t>
+      </w:r>
+      <w:r>
+        <w:rPr>
+          <w:rFonts w:hint="eastAsia"/>
+          <w:rtl/>
+        </w:rPr>
+        <w:t>ب‌ها</w:t>
+      </w:r>
+      <w:r>
+        <w:rPr>
+          <w:rFonts w:hint="cs"/>
+          <w:rtl/>
+        </w:rPr>
+        <w:t>ی</w:t>
+      </w:r>
+      <w:r>
+        <w:rPr>
+          <w:rtl/>
+        </w:rPr>
+        <w:t xml:space="preserve"> پ</w:t>
+      </w:r>
+      <w:r>
+        <w:rPr>
+          <w:rFonts w:hint="cs"/>
+          <w:rtl/>
+        </w:rPr>
+        <w:t>ی</w:t>
+      </w:r>
+      <w:r>
+        <w:rPr>
+          <w:rFonts w:hint="eastAsia"/>
+          <w:rtl/>
+        </w:rPr>
+        <w:t>چ</w:t>
+      </w:r>
+      <w:r>
+        <w:rPr>
+          <w:rFonts w:hint="cs"/>
+          <w:rtl/>
+        </w:rPr>
+        <w:t>ی</w:t>
+      </w:r>
+      <w:r>
+        <w:rPr>
+          <w:rFonts w:hint="eastAsia"/>
+          <w:rtl/>
+        </w:rPr>
+        <w:t>ده‌تر</w:t>
+      </w:r>
+      <w:r>
+        <w:rPr>
+          <w:rtl/>
+        </w:rPr>
+        <w:t xml:space="preserve"> ممکن است ن</w:t>
+      </w:r>
+      <w:r>
+        <w:rPr>
+          <w:rFonts w:hint="cs"/>
+          <w:rtl/>
+        </w:rPr>
+        <w:t>ی</w:t>
+      </w:r>
+      <w:r>
+        <w:rPr>
+          <w:rFonts w:hint="eastAsia"/>
+          <w:rtl/>
+        </w:rPr>
+        <w:t>از</w:t>
+      </w:r>
+      <w:r>
+        <w:rPr>
+          <w:rtl/>
+        </w:rPr>
+        <w:t xml:space="preserve"> به </w:t>
+      </w:r>
+      <w:r>
+        <w:rPr>
+          <w:rFonts w:hint="cs"/>
+          <w:rtl/>
+        </w:rPr>
+        <w:t>ی</w:t>
+      </w:r>
+      <w:r>
+        <w:rPr>
+          <w:rFonts w:hint="eastAsia"/>
+          <w:rtl/>
+        </w:rPr>
+        <w:t>ک</w:t>
+      </w:r>
+      <w:r>
+        <w:rPr>
+          <w:rtl/>
+        </w:rPr>
+        <w:t xml:space="preserve"> مرحله اضاف</w:t>
+      </w:r>
+      <w:r>
+        <w:rPr>
+          <w:rFonts w:hint="cs"/>
+          <w:rtl/>
+        </w:rPr>
+        <w:t>ی</w:t>
+      </w:r>
+      <w:r>
+        <w:rPr>
+          <w:rtl/>
+        </w:rPr>
+        <w:t xml:space="preserve"> داشت</w:t>
+      </w:r>
+      <w:r>
+        <w:rPr>
+          <w:rFonts w:hint="eastAsia"/>
+          <w:rtl/>
+        </w:rPr>
+        <w:t>ه</w:t>
+      </w:r>
+      <w:r>
+        <w:rPr>
+          <w:rtl/>
+        </w:rPr>
+        <w:t xml:space="preserve"> باشند.</w:t>
+      </w:r>
+    </w:p>
+    <w:p>
+      <w:pPr>
+        <w:pStyle w:val="a8"/>
+        <w:rPr>
+          <w:rtl/>
+        </w:rPr>
+      </w:pPr>
+      <w:r>
+        <w:rPr>
+          <w:rFonts w:hint="cs"/>
+          <w:rtl/>
+        </w:rPr>
+        <w:t xml:space="preserve">ابتدا فرض می شود که فقط برچسب ها از خروجی یادگیرندگان در دسترس است. تصمیم </w:t>
+      </w:r>
+      <w:r>
+        <w:rPr>
+          <w:rFonts w:hint="cs"/>
+          <w:rtl/>
+        </w:rPr>
+        <w:t>یادگیرنده</w:t>
+      </w:r>
+      <w:r>
+        <w:rPr>
+          <w:rFonts w:hint="cs"/>
+          <w:rtl/>
+        </w:rPr>
+        <w:t xml:space="preserve"> </w:t>
+      </w:r>
+      <m:oMath>
+        <m:r>
+          <w:rPr>
+            <w:rFonts w:ascii="Cambria Math" w:hAnsi="Cambria Math"/>
+          </w:rPr>
+          <m:t>t</m:t>
+        </m:r>
+      </m:oMath>
+      <w:r>
+        <w:rPr>
+          <w:rFonts w:hint="cs"/>
+          <w:rtl/>
+        </w:rPr>
+        <w:t xml:space="preserve"> را به صورت </w:t>
+      </w:r>
+      <m:oMath>
+        <m:sSub>
+          <m:sSubPr>
+            <m:ctrlPr>
+              <w:rPr>
+                <w:rFonts w:ascii="Cambria Math" w:hAnsi="Cambria Math"/>
+                <w:i/>
+              </w:rPr>
+            </m:ctrlPr>
+          </m:sSubPr>
+          <m:e>
+            <m:r>
+              <w:rPr>
+                <w:rFonts w:ascii="Cambria Math" w:hAnsi="Cambria Math"/>
+              </w:rPr>
+              <m:t>d</m:t>
+            </m:r>
+          </m:e>
+          <m:sub>
+            <m:r>
+              <w:rPr>
+                <w:rFonts w:ascii="Cambria Math" w:hAnsi="Cambria Math"/>
+              </w:rPr>
+              <m:t>t,c</m:t>
+            </m:r>
+          </m:sub>
+        </m:sSub>
+        <m:r>
+          <w:rPr>
+            <w:rFonts w:ascii="Cambria Math" w:hAnsi="Cambria Math"/>
+          </w:rPr>
+          <m:t>∈</m:t>
+        </m:r>
+        <m:d>
+          <m:dPr>
+            <m:begChr m:val="{"/>
+            <m:endChr m:val="}"/>
+            <m:ctrlPr>
+              <w:rPr>
+                <w:rFonts w:ascii="Cambria Math" w:hAnsi="Cambria Math"/>
+                <w:i/>
+              </w:rPr>
+            </m:ctrlPr>
+          </m:dPr>
+          <m:e>
+            <m:r>
+              <w:rPr>
+                <w:rFonts w:ascii="Cambria Math" w:hAnsi="Cambria Math"/>
+              </w:rPr>
+              <m:t>0,1</m:t>
+            </m:r>
+          </m:e>
+        </m:d>
+      </m:oMath>
+      <w:r>
+        <w:rPr>
+          <w:rFonts w:hint="cs"/>
+          <w:rtl/>
+        </w:rPr>
+        <w:t xml:space="preserve"> که </w:t>
+      </w:r>
+      <m:oMath>
+        <m:r>
+          <w:rPr>
+            <w:rFonts w:ascii="Cambria Math" w:hAnsi="Cambria Math"/>
+          </w:rPr>
+          <m:t>t=1,</m:t>
+        </m:r>
+        <m:r>
+          <w:rPr>
+            <w:rFonts w:ascii="Cambria Math" w:hAnsi="Cambria Math"/>
+          </w:rPr>
+          <m:t xml:space="preserve"> …, T</m:t>
+        </m:r>
+      </m:oMath>
+      <w:r>
+        <w:rPr>
+          <w:rFonts w:hint="cs"/>
+          <w:rtl/>
+        </w:rPr>
+        <w:t xml:space="preserve"> و </w:t>
+      </w:r>
+      <m:oMath>
+        <m:r>
+          <w:rPr>
+            <w:rFonts w:ascii="Cambria Math" w:hAnsi="Cambria Math"/>
+          </w:rPr>
+          <m:t>c=1,…,C</m:t>
+        </m:r>
+      </m:oMath>
+      <w:r>
+        <w:rPr>
+          <w:rFonts w:hint="cs"/>
+          <w:rtl/>
+        </w:rPr>
+        <w:t xml:space="preserve"> و همچنین </w:t>
+      </w:r>
+      <m:oMath>
+        <m:r>
+          <w:rPr>
+            <w:rFonts w:ascii="Cambria Math" w:hAnsi="Cambria Math"/>
+          </w:rPr>
+          <m:t>T</m:t>
+        </m:r>
+      </m:oMath>
+      <w:r>
+        <w:rPr>
+          <w:rFonts w:hint="cs"/>
+          <w:rtl/>
+        </w:rPr>
+        <w:t xml:space="preserve"> تعداد یادگیرندگان و </w:t>
+      </w:r>
+      <m:oMath>
+        <m:r>
+          <w:rPr>
+            <w:rFonts w:ascii="Cambria Math" w:hAnsi="Cambria Math"/>
+          </w:rPr>
+          <m:t>C</m:t>
+        </m:r>
+      </m:oMath>
+      <w:r>
+        <w:rPr>
+          <w:rFonts w:hint="cs"/>
+          <w:rtl/>
+        </w:rPr>
+        <w:t xml:space="preserve"> تعداد برچسب ها است. اگر یادگیرنده (یا فرضیه) </w:t>
+      </w:r>
+      <m:oMath>
+        <m:r>
+          <w:rPr>
+            <w:rFonts w:ascii="Cambria Math" w:hAnsi="Cambria Math"/>
+          </w:rPr>
+          <m:t>t</m:t>
+        </m:r>
+      </m:oMath>
+      <w:r>
+        <w:rPr>
+          <w:rFonts w:hint="cs"/>
+          <w:rtl/>
+        </w:rPr>
+        <w:t xml:space="preserve"> که با </w:t>
+      </w:r>
+      <m:oMath>
+        <m:sSub>
+          <m:sSubPr>
+            <m:ctrlPr>
+              <w:rPr>
+                <w:rFonts w:ascii="Cambria Math" w:hAnsi="Cambria Math"/>
+                <w:i/>
+              </w:rPr>
+            </m:ctrlPr>
+          </m:sSubPr>
+          <m:e>
+            <m:r>
+              <w:rPr>
+                <w:rFonts w:ascii="Cambria Math" w:hAnsi="Cambria Math"/>
+              </w:rPr>
+              <m:t>h</m:t>
+            </m:r>
+          </m:e>
+          <m:sub>
+            <m:r>
+              <w:rPr>
+                <w:rFonts w:ascii="Cambria Math" w:hAnsi="Cambria Math"/>
+              </w:rPr>
+              <m:t>t</m:t>
+            </m:r>
+          </m:sub>
+        </m:sSub>
+      </m:oMath>
+      <w:r>
+        <w:rPr>
+          <w:rFonts w:hint="cs"/>
+          <w:rtl/>
+        </w:rPr>
+        <w:t xml:space="preserve"> نمایش داده می شود، طبقه </w:t>
+      </w:r>
+      <m:oMath>
+        <m:sSub>
+          <m:sSubPr>
+            <m:ctrlPr>
+              <w:rPr>
+                <w:rFonts w:ascii="Cambria Math" w:hAnsi="Cambria Math"/>
+                <w:i/>
+              </w:rPr>
+            </m:ctrlPr>
+          </m:sSubPr>
+          <m:e>
+            <m:r>
+              <w:rPr>
+                <w:rFonts w:ascii="Cambria Math" w:hAnsi="Cambria Math" w:cs="Cambria Math" w:hint="cs"/>
+                <w:rtl/>
+              </w:rPr>
+              <m:t>ω</m:t>
+            </m:r>
+            <m:ctrlPr>
+              <w:rPr>
+                <w:rFonts w:ascii="Cambria Math" w:hAnsi="Cambria Math" w:cs="Cambria Math" w:hint="cs"/>
+                <w:i/>
+                <w:rtl/>
+              </w:rPr>
+            </m:ctrlPr>
+          </m:e>
+          <m:sub>
+            <m:r>
+              <w:rPr>
+                <w:rFonts w:ascii="Cambria Math" w:hAnsi="Cambria Math"/>
+              </w:rPr>
+              <m:t>c</m:t>
+            </m:r>
+          </m:sub>
+        </m:sSub>
+      </m:oMath>
+      <w:r>
+        <w:rPr>
+          <w:rFonts w:hint="cs"/>
+          <w:rtl/>
+        </w:rPr>
+        <w:t xml:space="preserve"> را انتخاب کند، آنگاه </w:t>
+      </w:r>
+      <m:oMath>
+        <m:sSub>
+          <m:sSubPr>
+            <m:ctrlPr>
+              <w:rPr>
+                <w:rFonts w:ascii="Cambria Math" w:hAnsi="Cambria Math"/>
+                <w:i/>
+              </w:rPr>
+            </m:ctrlPr>
+          </m:sSubPr>
+          <m:e>
+            <m:r>
+              <w:rPr>
+                <w:rFonts w:ascii="Cambria Math" w:hAnsi="Cambria Math"/>
+              </w:rPr>
+              <m:t>d</m:t>
+            </m:r>
+          </m:e>
+          <m:sub>
+            <m:r>
+              <w:rPr>
+                <w:rFonts w:ascii="Cambria Math" w:hAnsi="Cambria Math"/>
+              </w:rPr>
+              <m:t>t,c</m:t>
+            </m:r>
+          </m:sub>
+        </m:sSub>
+        <m:r>
+          <w:rPr>
+            <w:rFonts w:ascii="Cambria Math" w:hAnsi="Cambria Math"/>
+          </w:rPr>
+          <m:t>=1</m:t>
+        </m:r>
+      </m:oMath>
+      <w:r>
+        <w:rPr>
+          <w:rFonts w:hint="cs"/>
+          <w:rtl/>
+        </w:rPr>
+        <w:t xml:space="preserve"> و در غیر این صورت برابر با صفر خواهد بود. طبق تعریف فوق قوانین ترکیبی که برای یادگیرندگان ارائه شده است در ادامه توضیح داده می‌شود.</w:t>
+      </w:r>
+    </w:p>
+    <w:p>
+      <w:pPr>
+        <w:pStyle w:val="a8"/>
+        <w:numPr>
+          <w:ilvl w:val="0"/>
+          <w:numId w:val="28"/>
+        </w:numPr>
+        <w:rPr>
+          <w:i/>
+        </w:rPr>
+      </w:pPr>
+      <w:r>
+        <w:rPr>
+          <w:rFonts w:hint="cs"/>
+          <w:b/>
+          <w:bCs/>
+          <w:rtl/>
+        </w:rPr>
+        <w:t>رأی اکثریت:</w:t>
+      </w:r>
+      <w:r>
+        <w:rPr>
+          <w:rFonts w:hint="cs"/>
+          <w:rtl/>
+        </w:rPr>
+        <w:t xml:space="preserve"> رأی اکثریت دارای سه نوع است بسته به این که آیا تصمیم گروه</w:t>
+      </w:r>
+      <w:r>
+        <w:rPr>
+          <w:rFonts w:hint="cs"/>
+          <w:rtl/>
+        </w:rPr>
+        <w:t xml:space="preserve"> (1) آن چیزی است که همه یادگیرندگان با آن موافق هستند (اتفاق نظر آرا) (2) پیش بینی شده توسط حداقل بیش از نیمی از تعداد یادگیرندگان (اکثریت ساده) یا (3) بیشترین </w:t>
+      </w:r>
+      <w:r>
+        <w:rPr>
+          <w:rFonts w:hint="cs"/>
+          <w:rtl/>
+        </w:rPr>
+        <w:t xml:space="preserve">مجموه </w:t>
+      </w:r>
+      <w:r>
+        <w:rPr>
+          <w:rFonts w:hint="cs"/>
+          <w:rtl/>
+        </w:rPr>
+        <w:t>تعداد آرا فارغ از آنکه بیش از 50 درصد موافق باشند (</w:t>
+      </w:r>
+      <w:r>
+        <w:rPr>
+          <w:rFonts w:hint="cs"/>
+          <w:rtl/>
+        </w:rPr>
+        <w:t>تجمیع</w:t>
+      </w:r>
+      <w:r>
+        <w:rPr>
+          <w:rFonts w:hint="cs"/>
+          <w:rtl/>
+        </w:rPr>
+        <w:t xml:space="preserve"> رأی). </w:t>
+      </w:r>
+      <w:r>
+        <w:rPr>
+          <w:rFonts w:hint="cs"/>
+          <w:rtl/>
+        </w:rPr>
+        <w:t xml:space="preserve">در صورتی که نوع رأی اکثریت مشخص نشده باشد، این ترکیب به تجمیع رأی اشاره دارد و به زبان ریاضی به صورت </w:t>
+      </w:r>
+      <w:r>
+        <w:rPr>
+          <w:rFonts w:hint="cs"/>
+          <w:rtl/>
+        </w:rPr>
+        <w:t xml:space="preserve">رابطه </w:t>
+      </w:r>
+      <w:r>
+        <w:rPr>
+          <w:rtl/>
+        </w:rPr>
+        <w:fldChar w:fldCharType="begin"/>
+      </w:r>
+      <w:r>
+        <w:rPr>
+          <w:rtl/>
+        </w:rPr>
+        <w:instrText xml:space="preserve"> </w:instrText>
+      </w:r>
+      <w:r>
+        <w:rPr>
+          <w:rFonts w:hint="cs"/>
+        </w:rPr>
+        <w:instrText>REF</w:instrText>
+      </w:r>
+      <w:r>
+        <w:rPr>
+          <w:rFonts w:hint="cs"/>
+          <w:rtl/>
+        </w:rPr>
+        <w:instrText xml:space="preserve"> _</w:instrText>
+      </w:r>
+      <w:r>
+        <w:rPr>
+          <w:rFonts w:hint="cs"/>
+        </w:rPr>
+        <w:instrText>Ref157349881 \r \h</w:instrText>
+      </w:r>
+      <w:r>
+        <w:rPr>
+          <w:rtl/>
+        </w:rPr>
+        <w:instrText xml:space="preserve"> </w:instrText>
+      </w:r>
+      <w:r>
+        <w:rPr>
+          <w:rtl/>
+        </w:rPr>
+      </w:r>
+      <w:r>
+        <w:rPr>
+          <w:rtl/>
+        </w:rPr>
+        <w:fldChar w:fldCharType="separate"/>
+      </w:r>
+      <w:r>
+        <w:rPr>
+          <w:rtl/>
+        </w:rPr>
+        <w:t>‏(3</w:t>
+      </w:r>
+      <w:r>
+        <w:rPr>
+          <w:rFonts w:ascii="Arial" w:hAnsi="Arial" w:cs="Arial" w:hint="cs"/>
+          <w:rtl/>
+        </w:rPr>
+        <w:t>˗</w:t>
+      </w:r>
+      <w:r>
+        <w:rPr>
+          <w:rtl/>
+        </w:rPr>
+        <w:t>1)</w:t>
+      </w:r>
+      <w:r>
+        <w:rPr>
+          <w:rtl/>
+        </w:rPr>
+        <w:fldChar w:fldCharType="end"/>
+      </w:r>
+      <w:r>
+        <w:rPr>
+          <w:rFonts w:hint="cs"/>
+          <w:rtl/>
+        </w:rPr>
+        <w:t xml:space="preserve"> بیان می شود</w:t>
+      </w:r>
+      <w:r>
+        <w:rPr>
+          <w:rFonts w:hint="cs"/>
+          <w:rtl/>
+        </w:rPr>
+        <w:t>.</w:t>
+      </w:r>
+    </w:p>
+    <w:p>
+      <w:pPr>
+        <w:pStyle w:val="a8"/>
+        <w:ind w:left="720"/>
+        <w:rPr>
+          <w:rtl/>
+        </w:rPr>
+      </w:pPr>
+      <w:r>
+        <w:rPr>
+          <w:rFonts w:hint="cs"/>
+          <w:rtl/>
+        </w:rPr>
+        <w:t xml:space="preserve">طبقه </w:t>
+      </w:r>
+      <m:oMath>
+        <m:sSub>
+          <m:sSubPr>
+            <m:ctrlPr>
+              <w:rPr>
+                <w:rFonts w:ascii="Cambria Math" w:hAnsi="Cambria Math"/>
+                <w:i/>
+              </w:rPr>
+            </m:ctrlPr>
+          </m:sSubPr>
+          <m:e>
+            <m:r>
+              <w:rPr>
+                <w:rFonts w:ascii="Cambria Math" w:hAnsi="Cambria Math" w:cs="Cambria Math" w:hint="cs"/>
+                <w:rtl/>
+              </w:rPr>
+              <m:t>ω</m:t>
+            </m:r>
+            <m:ctrlPr>
+              <w:rPr>
+                <w:rFonts w:ascii="Cambria Math" w:hAnsi="Cambria Math" w:cs="Cambria Math" w:hint="cs"/>
+                <w:i/>
+                <w:rtl/>
+              </w:rPr>
+            </m:ctrlPr>
+          </m:e>
+          <m:sub>
+            <m:r>
+              <w:rPr>
+                <w:rFonts w:ascii="Cambria Math" w:hAnsi="Cambria Math"/>
+              </w:rPr>
+              <m:t>c*</m:t>
+            </m:r>
+          </m:sub>
+        </m:sSub>
+      </m:oMath>
+      <w:r>
+        <w:rPr>
+          <w:rFonts w:hint="cs"/>
+          <w:rtl/>
+        </w:rPr>
+        <w:t xml:space="preserve"> انتخاب می شود اگر</w:t>
+      </w:r>
+    </w:p>
+    <w:p>
+      <w:pPr>
+        <w:pStyle w:val="a4"/>
+        <w:rPr>
+          <w:rtl/>
+        </w:rPr>
+      </w:pPr>
+      <w:bookmarkStart w:id="6" w:name="_Hlk157350304"/>
+      <w:bookmarkStart w:id="7" w:name="_Hlk157350314"/>
+      <w:r>
+        <w:rPr>
+          <w:rtl/>
+        </w:rPr>
+        <w:tab/>
+      </w:r>
+      <w:bookmarkStart w:id="8" w:name="_Ref157349881"/>
+      <w:bookmarkEnd w:id="7"/>
+      <m:oMath>
+        <m:nary>
+          <m:naryPr>
+            <m:chr m:val="∑"/>
+            <m:limLoc m:val="undOvr"/>
+            <m:ctrlPr>
+              <w:rPr>
+                <w:rFonts w:ascii="Cambria Math" w:hAnsi="Cambria Math"/>
+                <w:i/>
+              </w:rPr>
+            </m:ctrlPr>
+          </m:naryPr>
+          <m:sub>
+            <m:r>
+              <w:rPr>
+                <w:rFonts w:ascii="Cambria Math" w:hAnsi="Cambria Math"/>
+              </w:rPr>
+              <m:t>t=1</m:t>
+            </m:r>
+          </m:sub>
+          <m:sup>
+            <m:r>
+              <w:rPr>
+                <w:rFonts w:ascii="Cambria Math" w:hAnsi="Cambria Math"/>
+              </w:rPr>
+              <m:t>T</m:t>
+            </m:r>
+          </m:sup>
+          <m:e>
+            <m:sSub>
+              <m:sSubPr>
+                <m:ctrlPr>
+                  <w:rPr>
+                    <w:rFonts w:ascii="Cambria Math" w:hAnsi="Cambria Math"/>
+                    <w:i/>
+                  </w:rPr>
+                </m:ctrlPr>
+              </m:sSubPr>
+              <m:e>
+                <m:r>
+                  <w:rPr>
+                    <w:rFonts w:ascii="Cambria Math" w:hAnsi="Cambria Math"/>
+                  </w:rPr>
+                  <m:t>d</m:t>
+                </m:r>
+              </m:e>
+              <m:sub>
+                <m:r>
+                  <w:rPr>
+                    <w:rFonts w:ascii="Cambria Math" w:hAnsi="Cambria Math"/>
+                  </w:rPr>
+                  <m:t>t,</m:t>
+                </m:r>
+                <m:sSup>
+                  <m:sSupPr>
+                    <m:ctrlPr>
+                      <w:rPr>
+                        <w:rFonts w:ascii="Cambria Math" w:hAnsi="Cambria Math"/>
+                        <w:i/>
+                      </w:rPr>
+                    </m:ctrlPr>
+                  </m:sSupPr>
+                  <m:e>
+                    <m:r>
+                      <w:rPr>
+                        <w:rFonts w:ascii="Cambria Math" w:hAnsi="Cambria Math"/>
+                      </w:rPr>
+                      <m:t>c</m:t>
+                    </m:r>
+                  </m:e>
+                  <m:sup>
+                    <m:r>
+                      <w:rPr>
+                        <w:rFonts w:ascii="Cambria Math" w:hAnsi="Cambria Math"/>
+                      </w:rPr>
+                      <m:t>*</m:t>
+                    </m:r>
+                  </m:sup>
+                </m:sSup>
+              </m:sub>
+            </m:sSub>
+            <m:r>
+              <w:rPr>
+                <w:rFonts w:ascii="Cambria Math" w:hAnsi="Cambria Math"/>
+              </w:rPr>
+              <m:t>=</m:t>
+            </m:r>
+            <m:func>
+              <m:funcPr>
+                <m:ctrlPr>
+                  <w:rPr>
+                    <w:rFonts w:ascii="Cambria Math" w:hAnsi="Cambria Math"/>
+                    <w:i/>
+                  </w:rPr>
+                </m:ctrlPr>
+              </m:funcPr>
+              <m:fName>
+                <m:sSub>
+                  <m:sSubPr>
+                    <m:ctrlPr>
+                      <w:rPr>
+                        <w:rFonts w:ascii="Cambria Math" w:hAnsi="Cambria Math"/>
+                      </w:rPr>
+                    </m:ctrlPr>
+                  </m:sSubPr>
+                  <m:e>
+                    <m:r>
+                      <m:rPr>
+                        <m:sty m:val="p"/>
+                      </m:rPr>
+                      <w:rPr>
+                        <w:rFonts w:ascii="Cambria Math" w:hAnsi="Cambria Math"/>
+                      </w:rPr>
+                      <m:t>max</m:t>
+                    </m:r>
+                  </m:e>
+                  <m:sub>
+                    <m:r>
+                      <w:rPr>
+                        <w:rFonts w:ascii="Cambria Math" w:hAnsi="Cambria Math"/>
+                      </w:rPr>
+                      <m:t>c</m:t>
+                    </m:r>
+                  </m:sub>
+                </m:sSub>
+              </m:fName>
+              <m:e>
+                <m:nary>
+                  <m:naryPr>
+                    <m:chr m:val="∑"/>
+                    <m:limLoc m:val="subSup"/>
+                    <m:ctrlPr>
+                      <w:rPr>
+                        <w:rFonts w:ascii="Cambria Math" w:hAnsi="Cambria Math"/>
+                        <w:i/>
+                      </w:rPr>
+                    </m:ctrlPr>
+                  </m:naryPr>
+                  <m:sub>
+                    <m:r>
+                      <w:rPr>
+                        <w:rFonts w:ascii="Cambria Math" w:hAnsi="Cambria Math"/>
+                      </w:rPr>
+                      <m:t>t=1</m:t>
+                    </m:r>
+                  </m:sub>
+                  <m:sup>
+                    <m:r>
+                      <w:rPr>
+                        <w:rFonts w:ascii="Cambria Math" w:hAnsi="Cambria Math"/>
+                      </w:rPr>
+                      <m:t>T</m:t>
+                    </m:r>
+                  </m:sup>
+                  <m:e>
+                    <m:sSub>
+                      <m:sSubPr>
+                        <m:ctrlPr>
+                          <w:rPr>
+                            <w:rFonts w:ascii="Cambria Math" w:hAnsi="Cambria Math"/>
+                            <w:i/>
+                          </w:rPr>
+                        </m:ctrlPr>
+                      </m:sSubPr>
+                      <m:e>
+                        <m:r>
+                          <w:rPr>
+                            <w:rFonts w:ascii="Cambria Math" w:hAnsi="Cambria Math"/>
+                          </w:rPr>
+                          <m:t>d</m:t>
+                        </m:r>
+                      </m:e>
+                      <m:sub>
+                        <m:r>
+                          <w:rPr>
+                            <w:rFonts w:ascii="Cambria Math" w:hAnsi="Cambria Math"/>
+                          </w:rPr>
+                          <m:t>t,c</m:t>
+                        </m:r>
+                      </m:sub>
+                    </m:sSub>
+                  </m:e>
+                </m:nary>
+              </m:e>
+            </m:func>
+          </m:e>
+        </m:nary>
+        <w:bookmarkEnd w:id="8"/>
+        <m:r>
+          <w:rPr>
+            <w:rFonts w:ascii="Cambria Math" w:hAnsi="Cambria Math"/>
+          </w:rPr>
+          <m:t xml:space="preserve">             </m:t>
+        </m:r>
+      </m:oMath>
+    </w:p>
+    <w:bookmarkEnd w:id="6"/>
+    <w:p>
+      <w:pPr>
+        <w:pStyle w:val="a8"/>
+        <w:numPr>
+          <w:ilvl w:val="0"/>
+          <w:numId w:val="28"/>
+        </w:numPr>
+        <w:rPr>
+          <w:b/>
+          <w:bCs/>
+        </w:rPr>
+      </w:pPr>
+      <w:r>
+        <w:rPr>
+          <w:rFonts w:hint="cs"/>
+          <w:b/>
+          <w:bCs/>
+          <w:rtl/>
+        </w:rPr>
+        <w:t>رأی اکثریت وزن‌دار</w:t>
+      </w:r>
+      <w:r>
+        <w:rPr>
+          <w:rFonts w:hint="cs"/>
+          <w:b/>
+          <w:bCs/>
+          <w:rtl/>
+        </w:rPr>
+        <w:t xml:space="preserve">: </w:t>
+      </w:r>
+      <w:r>
+        <w:rPr>
+          <w:rFonts w:hint="cs"/>
+          <w:rtl/>
+        </w:rPr>
+        <w:t xml:space="preserve">اگر دلیلی بر این باور داشته باشیم که برخی از یادگیرندگان بیشتر از بقیه صحیح هستند، وزن دادن به تصمیمات آن یادگیرندگان می تواند عملکرد کلی را در مقایسه با </w:t>
+      </w:r>
+      <w:r>
+        <w:rPr>
+          <w:rFonts w:hint="cs"/>
+          <w:rtl/>
+        </w:rPr>
+        <w:lastRenderedPageBreak/>
+        <w:t xml:space="preserve">اکثریت آرا بهبود بخشد. می توانیم وزن </w:t>
+      </w:r>
+      <m:oMath>
+        <m:sSub>
+          <m:sSubPr>
+            <m:ctrlPr>
+              <w:rPr>
+                <w:rFonts w:ascii="Cambria Math" w:hAnsi="Cambria Math"/>
+                <w:i/>
+              </w:rPr>
+            </m:ctrlPr>
+          </m:sSubPr>
+          <m:e>
+            <m:r>
+              <w:rPr>
+                <w:rFonts w:ascii="Cambria Math" w:hAnsi="Cambria Math"/>
+              </w:rPr>
+              <m:t>W</m:t>
+            </m:r>
+          </m:e>
+          <m:sub>
+            <m:r>
+              <w:rPr>
+                <w:rFonts w:ascii="Cambria Math" w:hAnsi="Cambria Math"/>
+              </w:rPr>
+              <m:t>t</m:t>
+            </m:r>
+          </m:sub>
+        </m:sSub>
+      </m:oMath>
+      <w:r>
+        <w:rPr>
+          <w:rFonts w:hint="cs"/>
+          <w:rtl/>
+        </w:rPr>
+        <w:t xml:space="preserve"> را به یادگیرنده </w:t>
+      </w:r>
+      <m:oMath>
+        <m:sSub>
+          <m:sSubPr>
+            <m:ctrlPr>
+              <w:rPr>
+                <w:rFonts w:ascii="Cambria Math" w:hAnsi="Cambria Math"/>
+                <w:i/>
+              </w:rPr>
+            </m:ctrlPr>
+          </m:sSubPr>
+          <m:e>
+            <m:r>
+              <w:rPr>
+                <w:rFonts w:ascii="Cambria Math" w:hAnsi="Cambria Math"/>
+              </w:rPr>
+              <m:t>h</m:t>
+            </m:r>
+          </m:e>
+          <m:sub>
+            <m:r>
+              <w:rPr>
+                <w:rFonts w:ascii="Cambria Math" w:hAnsi="Cambria Math"/>
+              </w:rPr>
+              <m:t>t</m:t>
+            </m:r>
+          </m:sub>
+        </m:sSub>
+      </m:oMath>
+      <w:r>
+        <w:rPr>
+          <w:rFonts w:hint="cs"/>
+          <w:rtl/>
+        </w:rPr>
+        <w:t xml:space="preserve"> بر اساس عملکرد کلی تخمین آن اختصاص دهیم. </w:t>
+      </w:r>
+      <w:r>
+        <w:rPr>
+          <w:rFonts w:hint="cs"/>
+          <w:rtl/>
+        </w:rPr>
+        <w:t xml:space="preserve">گروه با توجه به رأی اکثریت آرا کلاس </w:t>
+      </w:r>
+      <m:oMath>
+        <m:sSup>
+          <m:sSupPr>
+            <m:ctrlPr>
+              <w:rPr>
+                <w:rFonts w:ascii="Cambria Math" w:hAnsi="Cambria Math"/>
+                <w:i/>
+              </w:rPr>
+            </m:ctrlPr>
+          </m:sSupPr>
+          <m:e>
+            <m:r>
+              <w:rPr>
+                <w:rFonts w:ascii="Cambria Math" w:hAnsi="Cambria Math"/>
+              </w:rPr>
+              <m:t>c</m:t>
+            </m:r>
+          </m:e>
+          <m:sup>
+            <m:r>
+              <w:rPr>
+                <w:rFonts w:ascii="Cambria Math" w:hAnsi="Cambria Math"/>
+              </w:rPr>
+              <m:t>*</m:t>
+            </m:r>
+          </m:sup>
+        </m:sSup>
+      </m:oMath>
+      <w:r>
+        <w:rPr>
+          <w:rFonts w:hint="cs"/>
+          <w:rtl/>
+        </w:rPr>
+        <w:t xml:space="preserve"> را انتخاب می کند اگر</w:t>
+      </w:r>
+    </w:p>
+    <w:p>
+      <w:pPr>
+        <w:pStyle w:val="a4"/>
+      </w:pPr>
+      <w:r>
+        <w:rPr>
+          <w:rtl/>
+        </w:rPr>
+        <w:tab/>
+      </w:r>
+      <m:oMath>
+        <m:nary>
+          <m:naryPr>
+            <m:chr m:val="∑"/>
+            <m:limLoc m:val="undOvr"/>
+            <m:ctrlPr>
+              <w:rPr>
+                <w:rFonts w:ascii="Cambria Math" w:hAnsi="Cambria Math"/>
+                <w:i/>
+              </w:rPr>
+            </m:ctrlPr>
+          </m:naryPr>
+          <m:sub>
+            <m:r>
+              <w:rPr>
+                <w:rFonts w:ascii="Cambria Math" w:hAnsi="Cambria Math"/>
+              </w:rPr>
+              <m:t>t=1</m:t>
+            </m:r>
+          </m:sub>
+          <m:sup>
+            <m:r>
+              <w:rPr>
+                <w:rFonts w:ascii="Cambria Math" w:hAnsi="Cambria Math"/>
+              </w:rPr>
+              <m:t>T</m:t>
+            </m:r>
+          </m:sup>
+          <m:e>
+            <m:sSub>
+              <m:sSubPr>
+                <m:ctrlPr>
+                  <w:rPr>
+                    <w:rFonts w:ascii="Cambria Math" w:hAnsi="Cambria Math"/>
+                    <w:i/>
+                  </w:rPr>
+                </m:ctrlPr>
+              </m:sSubPr>
+              <m:e>
+                <m:sSub>
+                  <m:sSubPr>
+                    <m:ctrlPr>
+                      <w:rPr>
+                        <w:rFonts w:ascii="Cambria Math" w:hAnsi="Cambria Math"/>
+                        <w:i/>
+                      </w:rPr>
+                    </m:ctrlPr>
+                  </m:sSubPr>
+                  <m:e>
+                    <m:r>
+                      <w:rPr>
+                        <w:rFonts w:ascii="Cambria Math" w:hAnsi="Cambria Math"/>
+                      </w:rPr>
+                      <m:t>w</m:t>
+                    </m:r>
+                  </m:e>
+                  <m:sub>
+                    <m:r>
+                      <w:rPr>
+                        <w:rFonts w:ascii="Cambria Math" w:hAnsi="Cambria Math"/>
+                      </w:rPr>
+                      <m:t>t</m:t>
+                    </m:r>
+                  </m:sub>
+                </m:sSub>
+                <m:r>
+                  <w:rPr>
+                    <w:rFonts w:ascii="Cambria Math" w:hAnsi="Cambria Math"/>
+                  </w:rPr>
+                  <m:t>d</m:t>
+                </m:r>
+              </m:e>
+              <m:sub>
+                <m:r>
+                  <w:rPr>
+                    <w:rFonts w:ascii="Cambria Math" w:hAnsi="Cambria Math"/>
+                  </w:rPr>
+                  <m:t>t,</m:t>
+                </m:r>
+                <m:sSup>
+                  <m:sSupPr>
+                    <m:ctrlPr>
+                      <w:rPr>
+                        <w:rFonts w:ascii="Cambria Math" w:hAnsi="Cambria Math"/>
+                        <w:i/>
+                      </w:rPr>
+                    </m:ctrlPr>
+                  </m:sSupPr>
+                  <m:e>
+                    <m:r>
+                      <w:rPr>
+                        <w:rFonts w:ascii="Cambria Math" w:hAnsi="Cambria Math"/>
+                      </w:rPr>
+                      <m:t>c</m:t>
+                    </m:r>
+                  </m:e>
+                  <m:sup>
+                    <m:r>
+                      <w:rPr>
+                        <w:rFonts w:ascii="Cambria Math" w:hAnsi="Cambria Math"/>
+                      </w:rPr>
+                      <m:t>*</m:t>
+                    </m:r>
+                  </m:sup>
+                </m:sSup>
+              </m:sub>
+            </m:sSub>
+            <m:r>
+              <w:rPr>
+                <w:rFonts w:ascii="Cambria Math" w:hAnsi="Cambria Math"/>
+              </w:rPr>
+              <m:t>=</m:t>
+            </m:r>
+            <m:func>
+              <m:funcPr>
+                <m:ctrlPr>
+                  <w:rPr>
+                    <w:rFonts w:ascii="Cambria Math" w:hAnsi="Cambria Math"/>
+                    <w:i/>
+                  </w:rPr>
+                </m:ctrlPr>
+              </m:funcPr>
+              <m:fName>
+                <m:sSub>
+                  <m:sSubPr>
+                    <m:ctrlPr>
+                      <w:rPr>
+                        <w:rFonts w:ascii="Cambria Math" w:hAnsi="Cambria Math"/>
+                      </w:rPr>
+                    </m:ctrlPr>
+                  </m:sSubPr>
+                  <m:e>
+                    <m:r>
+                      <m:rPr>
+                        <m:sty m:val="p"/>
+                      </m:rPr>
+                      <w:rPr>
+                        <w:rFonts w:ascii="Cambria Math" w:hAnsi="Cambria Math"/>
+                      </w:rPr>
+                      <m:t>max</m:t>
+                    </m:r>
+                  </m:e>
+                  <m:sub>
+                    <m:r>
+                      <w:rPr>
+                        <w:rFonts w:ascii="Cambria Math" w:hAnsi="Cambria Math"/>
+                      </w:rPr>
+                      <m:t>c</m:t>
+                    </m:r>
+                  </m:sub>
+                </m:sSub>
+              </m:fName>
+              <m:e>
+                <m:nary>
+                  <m:naryPr>
+                    <m:chr m:val="∑"/>
+                    <m:limLoc m:val="subSup"/>
+                    <m:ctrlPr>
+                      <w:rPr>
+                        <w:rFonts w:ascii="Cambria Math" w:hAnsi="Cambria Math"/>
+                        <w:i/>
+                      </w:rPr>
+                    </m:ctrlPr>
+                  </m:naryPr>
+                  <m:sub>
+                    <m:r>
+                      <w:rPr>
+                        <w:rFonts w:ascii="Cambria Math" w:hAnsi="Cambria Math"/>
+                      </w:rPr>
+                      <m:t>t=1</m:t>
+                    </m:r>
+                  </m:sub>
+                  <m:sup>
+                    <m:r>
+                      <w:rPr>
+                        <w:rFonts w:ascii="Cambria Math" w:hAnsi="Cambria Math"/>
+                      </w:rPr>
+                      <m:t>T</m:t>
+                    </m:r>
+                  </m:sup>
+                  <m:e>
+                    <m:sSub>
+                      <m:sSubPr>
+                        <m:ctrlPr>
+                          <w:rPr>
+                            <w:rFonts w:ascii="Cambria Math" w:hAnsi="Cambria Math"/>
+                            <w:i/>
+                          </w:rPr>
+                        </m:ctrlPr>
+                      </m:sSubPr>
+                      <m:e>
+                        <m:sSub>
+                          <m:sSubPr>
+                            <m:ctrlPr>
+                              <w:rPr>
+                                <w:rFonts w:ascii="Cambria Math" w:hAnsi="Cambria Math"/>
+                                <w:i/>
+                              </w:rPr>
+                            </m:ctrlPr>
+                          </m:sSubPr>
+                          <m:e>
+                            <m:r>
+                              <w:rPr>
+                                <w:rFonts w:ascii="Cambria Math" w:hAnsi="Cambria Math"/>
+                              </w:rPr>
+                              <m:t>w</m:t>
+                            </m:r>
+                          </m:e>
+                          <m:sub>
+                            <m:r>
+                              <w:rPr>
+                                <w:rFonts w:ascii="Cambria Math" w:hAnsi="Cambria Math"/>
+                              </w:rPr>
+                              <m:t>t</m:t>
+                            </m:r>
+                          </m:sub>
+                        </m:sSub>
+                        <m:r>
+                          <w:rPr>
+                            <w:rFonts w:ascii="Cambria Math" w:hAnsi="Cambria Math"/>
+                          </w:rPr>
+                          <m:t>d</m:t>
+                        </m:r>
+                      </m:e>
+                      <m:sub>
+                        <m:r>
+                          <w:rPr>
+                            <w:rFonts w:ascii="Cambria Math" w:hAnsi="Cambria Math"/>
+                          </w:rPr>
+                          <m:t>t,c</m:t>
+                        </m:r>
+                      </m:sub>
+                    </m:sSub>
+                  </m:e>
+                </m:nary>
+              </m:e>
+            </m:func>
+          </m:e>
+        </m:nary>
+        <m:r>
+          <w:rPr>
+            <w:rFonts w:ascii="Cambria Math" w:hAnsi="Cambria Math"/>
+          </w:rPr>
+          <m:t xml:space="preserve">             </m:t>
+        </m:r>
+      </m:oMath>
+    </w:p>
+    <w:p>
+      <w:pPr>
+        <w:pStyle w:val="a8"/>
+        <w:ind w:left="720"/>
+        <w:rPr>
+          <w:rFonts w:ascii="Times New Roman" w:hAnsi="Times New Roman"/>
+          <w:rtl/>
+        </w:rPr>
+      </w:pPr>
+      <w:r>
+        <w:rPr>
+          <w:rFonts w:ascii="Times New Roman" w:hAnsi="Times New Roman" w:hint="cs"/>
+          <w:rtl/>
+        </w:rPr>
+        <w:t xml:space="preserve">یعنی کل آرای وزن دار دریافت شده توسط طبقه </w:t>
+      </w:r>
+      <m:oMath>
+        <m:sSub>
+          <m:sSubPr>
+            <m:ctrlPr>
+              <w:rPr>
+                <w:rFonts w:ascii="Cambria Math" w:hAnsi="Cambria Math"/>
+                <w:i/>
+              </w:rPr>
+            </m:ctrlPr>
+          </m:sSubPr>
+          <m:e>
+            <m:r>
+              <w:rPr>
+                <w:rFonts w:ascii="Cambria Math" w:hAnsi="Cambria Math" w:cs="Cambria Math" w:hint="cs"/>
+                <w:rtl/>
+              </w:rPr>
+              <m:t>ω</m:t>
+            </m:r>
+            <m:ctrlPr>
+              <w:rPr>
+                <w:rFonts w:ascii="Cambria Math" w:hAnsi="Cambria Math" w:cs="Cambria Math" w:hint="cs"/>
+                <w:i/>
+                <w:rtl/>
+              </w:rPr>
+            </m:ctrlPr>
+          </m:e>
+          <m:sub>
+            <m:sSup>
+              <m:sSupPr>
+                <m:ctrlPr>
+                  <w:rPr>
+                    <w:rFonts w:ascii="Cambria Math" w:hAnsi="Cambria Math"/>
+                    <w:i/>
+                  </w:rPr>
+                </m:ctrlPr>
+              </m:sSupPr>
+              <m:e>
+                <m:r>
+                  <w:rPr>
+                    <w:rFonts w:ascii="Cambria Math" w:hAnsi="Cambria Math"/>
+                  </w:rPr>
+                  <m:t>c</m:t>
+                </m:r>
+              </m:e>
+              <m:sup>
+                <m:r>
+                  <w:rPr>
+                    <w:rFonts w:ascii="Cambria Math" w:hAnsi="Cambria Math"/>
+                  </w:rPr>
+                  <m:t>*</m:t>
+                </m:r>
+              </m:sup>
+            </m:sSup>
+          </m:sub>
+        </m:sSub>
+      </m:oMath>
+      <w:r>
+        <w:rPr>
+          <w:rFonts w:ascii="Times New Roman" w:hAnsi="Times New Roman" w:hint="cs"/>
+          <w:rtl/>
+        </w:rPr>
+        <w:t xml:space="preserve"> بیشتر از تمام آرای وزن دار دریافت شده توسط سایر طبقه ها باشد. به ط</w:t>
+      </w:r>
+      <w:r>
+        <w:rPr>
+          <w:rFonts w:ascii="Times New Roman" w:hAnsi="Times New Roman" w:hint="cs"/>
+          <w:rtl/>
+        </w:rPr>
+        <w:t>ور کلی، وزن های رأی به گونه ای نرمال می شوند که مجموع آن ها برابر با یک باشد.</w:t>
+      </w:r>
+    </w:p>
+    <w:p>
+      <w:pPr>
+        <w:pStyle w:val="a8"/>
+        <w:rPr>
+          <w:rFonts w:ascii="Times New Roman" w:hAnsi="Times New Roman"/>
+          <w:rtl/>
+        </w:rPr>
+      </w:pPr>
+    </w:p>
+    <w:p>
+      <w:pPr>
+        <w:pStyle w:val="a8"/>
+        <w:rPr>
+          <w:rFonts w:ascii="Times New Roman" w:hAnsi="Times New Roman"/>
+          <w:rtl/>
+        </w:rPr>
+      </w:pPr>
+      <w:r>
+        <w:rPr>
+          <w:rFonts w:ascii="Times New Roman" w:hAnsi="Times New Roman" w:hint="cs"/>
+          <w:rtl/>
+        </w:rPr>
+        <w:t xml:space="preserve">مجموعه ای غنی از الگوریتم‌های گروهی در چندسال گذشته توسعه یافته است. با این وجود، برخی از این الگوریتم های منتخب و به خوبی تثبیت شده هستند که قابلیت های آن ها نیز به طور گسترده آزمایش و گزارش شده است. در ادامه برخی از برجسته ترین الگوریتم‌های یادگیری گروهی </w:t>
+      </w:r>
+      <w:r>
+        <w:rPr>
+          <w:rFonts w:ascii="Times New Roman" w:hAnsi="Times New Roman" w:hint="cs"/>
+          <w:rtl/>
+        </w:rPr>
+        <w:t>ارائه شده است و در فصل بعدی نتایج حاصل از شبیه سازی آن ها مقایسه شده است.</w:t>
+      </w:r>
+    </w:p>
+    <w:p>
+      <w:pPr>
+        <w:pStyle w:val="a2"/>
+        <w:rPr>
+          <w:rtl/>
+        </w:rPr>
+      </w:pPr>
+      <w:r>
+        <w:rPr>
+          <w:rFonts w:hint="cs"/>
+          <w:rtl/>
+        </w:rPr>
+        <w:t xml:space="preserve">روش </w:t>
+      </w:r>
+      <w:r>
+        <w:t>Bagging</w:t>
+      </w:r>
+    </w:p>
+    <w:p>
+      <w:pPr>
+        <w:pStyle w:val="a8"/>
+        <w:rPr>
+          <w:rtl/>
+        </w:rPr>
+      </w:pPr>
+      <w:r>
+        <w:t>Bagging</w:t>
+      </w:r>
+      <w:r>
+        <w:rPr>
+          <w:rFonts w:hint="cs"/>
+          <w:rtl/>
+        </w:rPr>
+        <w:t xml:space="preserve"> کوتاه شده عبارت (</w:t>
+      </w:r>
+      <w:r>
+        <w:t>Bootstrap Aggregation</w:t>
+      </w:r>
+      <w:r>
+        <w:rPr>
+          <w:rFonts w:hint="cs"/>
+          <w:rtl/>
+        </w:rPr>
+        <w:t>) و به معنای</w:t>
+      </w:r>
+      <w:r>
+        <w:rPr>
+          <w:rFonts w:hint="cs"/>
+          <w:rtl/>
+        </w:rPr>
+        <w:t xml:space="preserve"> «</w:t>
+      </w:r>
+      <w:r>
+        <w:rPr>
+          <w:rFonts w:hint="cs"/>
+          <w:rtl/>
+        </w:rPr>
+        <w:t>تجمیع خود راه‌انداز</w:t>
+      </w:r>
+      <w:r>
+        <w:rPr>
+          <w:rFonts w:hint="cs"/>
+          <w:rtl/>
+        </w:rPr>
+        <w:t>»</w:t>
+      </w:r>
+      <w:r>
+        <w:rPr>
+          <w:rFonts w:hint="cs"/>
+          <w:rtl/>
+        </w:rPr>
+        <w:t xml:space="preserve"> است. این روش توسط </w:t>
+      </w:r>
+      <w:proofErr w:type="spellStart"/>
+      <w:r>
+        <w:t>Breiman</w:t>
+      </w:r>
+      <w:proofErr w:type="spellEnd"/>
+      <w:r>
+        <w:rPr>
+          <w:rFonts w:hint="cs"/>
+          <w:rtl/>
+        </w:rPr>
+        <w:t xml:space="preserve"> در سال 1996 معرفی شده است و یکی از اولین، ساده ترین و در عین حال مؤثر ترین الگوریتم های یادگیری گروهی است</w:t>
+      </w:r>
+      <w:r>
+        <w:rPr>
+          <w:rFonts w:hint="cs"/>
+          <w:rtl/>
+        </w:rPr>
+        <w:t xml:space="preserve"> </w:t>
+      </w:r>
+      <w:r>
+        <w:rPr>
+          <w:rtl/>
+        </w:rPr>
+        <w:fldChar w:fldCharType="begin"/>
+      </w:r>
+      <w:r>
+        <w:rPr>
+          <w:rtl/>
+        </w:rPr>
+        <w:instrText xml:space="preserve"> </w:instrText>
+      </w:r>
+      <w:r>
+        <w:instrText>ADDIN EN.CITE &lt;EndNote&gt;&lt;Cite&gt;&lt;Author&gt;Breiman&lt;/Author&gt;&lt;Year&gt;1996&lt;/Year&gt;&lt;RecNum&gt;33&lt;/RecNum&gt;&lt;DisplayText&gt;[5]&lt;/DisplayText&gt;&lt;record&gt;&lt;rec-number&gt;33&lt;/rec-number&gt;&lt;foreign-keys&gt;&lt;key app="EN" db-id="9dffrpxwa2vsdlezr9nvrdtyzs0ste99e22r" timestamp="1706471564"&gt;33</w:instrText>
+      </w:r>
+      <w:r>
+        <w:rPr>
+          <w:rtl/>
+        </w:rPr>
+        <w:instrText>&lt;/</w:instrText>
+      </w:r>
+      <w:r>
+        <w:instrText>key&gt;&lt;/foreign-keys&gt;&lt;ref-type name="Journal Article"&gt;17&lt;/ref-type&gt;&lt;contributors&gt;&lt;authors&gt;&lt;author&gt;Breiman, Leo&lt;/author&gt;&lt;/authors&gt;&lt;/contributors&gt;&lt;titles&gt;&lt;title&gt;Bagging predictors&lt;/title&gt;&lt;secondary-title&gt;Machine learning&lt;/secondary-title&gt;&lt;/titles&gt;&lt;periodical</w:instrText>
+      </w:r>
+      <w:r>
+        <w:rPr>
+          <w:rtl/>
+        </w:rPr>
+        <w:instrText>&gt;&lt;</w:instrText>
+      </w:r>
+      <w:r>
+        <w:instrText>full-title&gt;Machine learning&lt;/full-title&gt;&lt;/periodical&gt;&lt;pages&gt;123-140&lt;/pages&gt;&lt;volume&gt;24&lt;/volume&gt;&lt;dates&gt;&lt;year&gt;1996&lt;/year&gt;&lt;/dates&gt;&lt;isbn&gt;0885-6125&lt;/isbn&gt;&lt;urls&gt;&lt;/urls&gt;&lt;/record&gt;&lt;/Cite&gt;&lt;/EndNote</w:instrText>
+      </w:r>
+      <w:r>
+        <w:rPr>
+          <w:rtl/>
+        </w:rPr>
+        <w:instrText>&gt;</w:instrText>
+      </w:r>
+      <w:r>
+        <w:rPr>
+          <w:rtl/>
+        </w:rPr>
+        <w:fldChar w:fldCharType="separate"/>
+      </w:r>
+      <w:r>
+        <w:rPr>
+          <w:noProof/>
+          <w:rtl/>
+        </w:rPr>
+        <w:t>[5]</w:t>
+      </w:r>
+      <w:r>
+        <w:rPr>
+          <w:rtl/>
+        </w:rPr>
+        <w:fldChar w:fldCharType="end"/>
+      </w:r>
+      <w:r>
+        <w:rPr>
+          <w:rFonts w:hint="cs"/>
+          <w:rtl/>
+        </w:rPr>
+        <w:t>.</w:t>
+      </w:r>
+      <w:r>
+        <w:rPr>
+          <w:rFonts w:hint="cs"/>
+          <w:rtl/>
+        </w:rPr>
+        <w:t xml:space="preserve"> با توجه مجموعه دادگان داده شده </w:t>
+      </w:r>
+      <m:oMath>
+        <m:r>
+          <w:rPr>
+            <w:rFonts w:ascii="Cambria Math" w:hAnsi="Cambria Math"/>
+          </w:rPr>
+          <m:t>S</m:t>
+        </m:r>
+      </m:oMath>
+      <w:r>
+        <w:rPr>
+          <w:rFonts w:hint="cs"/>
+          <w:rtl/>
+        </w:rPr>
+        <w:t xml:space="preserve"> ، روش </w:t>
+      </w:r>
+      <w:r>
+        <w:t>Bagging</w:t>
+      </w:r>
+      <w:r>
+        <w:rPr>
+          <w:rFonts w:hint="cs"/>
+          <w:rtl/>
+        </w:rPr>
+        <w:t xml:space="preserve"> به طور ساده </w:t>
+      </w:r>
+      <m:oMath>
+        <m:r>
+          <w:rPr>
+            <w:rFonts w:ascii="Cambria Math" w:hAnsi="Cambria Math"/>
+          </w:rPr>
+          <m:t>T</m:t>
+        </m:r>
+      </m:oMath>
+      <w:r>
+        <w:rPr>
+          <w:rFonts w:hint="cs"/>
+          <w:rtl/>
+        </w:rPr>
+        <w:t xml:space="preserve"> یادگیرنده مستقل که هر کدام با انتخاب و جایگذاری </w:t>
+      </w:r>
+      <m:oMath>
+        <m:r>
+          <w:rPr>
+            <w:rFonts w:ascii="Cambria Math" w:hAnsi="Cambria Math"/>
+          </w:rPr>
+          <m:t>N</m:t>
+        </m:r>
+      </m:oMath>
+      <w:r>
+        <w:rPr>
+          <w:rFonts w:hint="cs"/>
+          <w:rtl/>
+        </w:rPr>
+        <w:t xml:space="preserve"> نمونه از مجموعه </w:t>
+      </w:r>
+      <m:oMath>
+        <m:r>
+          <w:rPr>
+            <w:rFonts w:ascii="Cambria Math" w:hAnsi="Cambria Math"/>
+          </w:rPr>
+          <m:t>S</m:t>
+        </m:r>
+      </m:oMath>
+      <w:r>
+        <w:t xml:space="preserve"> </w:t>
+      </w:r>
+      <w:r>
+        <w:rPr>
+          <w:rFonts w:hint="cs"/>
+          <w:rtl/>
+        </w:rPr>
+        <w:t xml:space="preserve">آموزش می‌بیند، ترکیب می‌کند. در این روش تنوع در داده با تغییرات انتخاب و جایگذاری داده و همچنین استفاده از یادگیرندگان ضعیف </w:t>
+      </w:r>
+      <w:r>
+        <w:rPr>
+          <w:rFonts w:hint="cs"/>
+          <w:rtl/>
+        </w:rPr>
+        <w:t xml:space="preserve">که مرز تصمیم گیری آن ها با تغییرات نسبتاً کوچک در دادگان تغییر می‌کند، تضمین می‌شود. طبقه کنندگان خطی مانند درخت تصمیم، </w:t>
+      </w:r>
+      <w:r>
+        <w:t>SVM</w:t>
+      </w:r>
+      <w:r>
+        <w:rPr>
+          <w:rFonts w:hint="cs"/>
+          <w:rtl/>
+        </w:rPr>
+        <w:t xml:space="preserve"> خطی و شبکه های عصبی تک لایه کاندیدهای خوبی به عنوان یادگیرندگان ضعیف هستند. یادگیرندگان در نهایت با روش اکثریت ساده ترکیب میشوند.</w:t>
+      </w:r>
+    </w:p>
+    <w:p>
+      <w:pPr>
+        <w:pStyle w:val="a7"/>
+        <w:rPr>
+          <w:rtl/>
+        </w:rPr>
+      </w:pPr>
+      <w:r>
+        <w:rPr>
+          <w:rFonts w:hint="cs"/>
+          <w:rtl/>
+        </w:rPr>
+        <w:t>جنگل تصادفی</w:t>
+      </w:r>
+    </w:p>
+    <w:p>
+      <w:pPr>
+        <w:pStyle w:val="a8"/>
+        <w:rPr>
+          <w:rtl/>
+        </w:rPr>
+      </w:pPr>
+      <w:r>
+        <w:rPr>
+          <w:rFonts w:hint="cs"/>
+          <w:rtl/>
+        </w:rPr>
+        <w:t xml:space="preserve">یکی از نسخه های خلاقانه روش </w:t>
+      </w:r>
+      <w:r>
+        <w:t>Bagging</w:t>
+      </w:r>
+      <w:r>
+        <w:rPr>
+          <w:rFonts w:hint="cs"/>
+          <w:rtl/>
+        </w:rPr>
+        <w:t xml:space="preserve">، الگوریتم جنگل تصادفی است که اساس آن </w:t>
+      </w:r>
+      <w:r>
+        <w:rPr>
+          <w:rFonts w:hint="cs"/>
+          <w:rtl/>
+        </w:rPr>
+        <w:t xml:space="preserve">ترکیب </w:t>
+      </w:r>
+      <w:r>
+        <w:rPr>
+          <w:rFonts w:hint="cs"/>
+          <w:rtl/>
+        </w:rPr>
+        <w:t>مجموعه از درختان تصمیم آموزش دید</w:t>
+      </w:r>
+      <w:r>
+        <w:rPr>
+          <w:rFonts w:hint="cs"/>
+          <w:rtl/>
+        </w:rPr>
+        <w:t xml:space="preserve">ه با مکانیزم </w:t>
+      </w:r>
+      <w:r>
+        <w:t>Bagging</w:t>
+      </w:r>
+      <w:r>
+        <w:rPr>
+          <w:rFonts w:hint="cs"/>
+          <w:rtl/>
+        </w:rPr>
+        <w:t xml:space="preserve"> است. جنگل تصادفی توسط </w:t>
+      </w:r>
+      <w:proofErr w:type="spellStart"/>
+      <w:r>
+        <w:t>Breiman</w:t>
+      </w:r>
+      <w:proofErr w:type="spellEnd"/>
+      <w:r>
+        <w:rPr>
+          <w:rFonts w:hint="cs"/>
+          <w:rtl/>
+        </w:rPr>
+        <w:t xml:space="preserve"> معرفی شد</w:t>
+      </w:r>
+      <w:r>
+        <w:rPr>
+          <w:rFonts w:hint="cs"/>
+          <w:rtl/>
+        </w:rPr>
+        <w:t xml:space="preserve"> </w:t>
+      </w:r>
+      <w:r>
+        <w:rPr>
+          <w:rtl/>
+        </w:rPr>
+        <w:fldChar w:fldCharType="begin"/>
+      </w:r>
+      <w:r>
+        <w:rPr>
+          <w:rtl/>
+        </w:rPr>
+        <w:instrText xml:space="preserve"> </w:instrText>
+      </w:r>
+      <w:r>
+        <w:instrText>ADDIN EN.CITE &lt;EndNote&gt;&lt;Cite&gt;&lt;Author&gt;Breiman&lt;/Author&gt;&lt;Year&gt;1996&lt;/Year&gt;&lt;RecNum&gt;33&lt;/RecNum&gt;&lt;DisplayText&gt;[5]&lt;/DisplayText&gt;&lt;record&gt;&lt;rec-number&gt;33&lt;/rec-number&gt;&lt;foreign-keys&gt;&lt;key app="EN" db-id="9dffrpxwa2vsdlezr9nvrdtyzs0ste99e22r" timestamp="1706471564"&gt;33</w:instrText>
+      </w:r>
+      <w:r>
+        <w:rPr>
+          <w:rtl/>
+        </w:rPr>
+        <w:instrText>&lt;/</w:instrText>
+      </w:r>
+      <w:r>
+        <w:instrText>key&gt;&lt;/foreign-keys&gt;&lt;ref-type name="Journal Article"&gt;17&lt;/ref-type&gt;&lt;contributors&gt;&lt;authors&gt;&lt;author&gt;Breiman, Leo&lt;/author&gt;&lt;/authors&gt;&lt;/contributors&gt;&lt;titles&gt;&lt;title&gt;Bagging predictors&lt;/title&gt;&lt;secondary-title&gt;Machine learning&lt;/secondary-title&gt;&lt;/titles&gt;&lt;periodical</w:instrText>
+      </w:r>
+      <w:r>
+        <w:rPr>
+          <w:rtl/>
+        </w:rPr>
+        <w:instrText>&gt;&lt;</w:instrText>
+      </w:r>
+      <w:r>
+        <w:instrText>full-title&gt;Machine learning&lt;/full-title&gt;&lt;/periodical&gt;&lt;pages&gt;123-140&lt;/pages&gt;&lt;volume&gt;24&lt;/volume&gt;&lt;dates&gt;&lt;year&gt;1996&lt;/year&gt;&lt;/dates&gt;&lt;isbn&gt;0885-6125&lt;/isbn&gt;&lt;urls&gt;&lt;/urls&gt;&lt;/record&gt;&lt;/Cite&gt;&lt;/EndNote</w:instrText>
+      </w:r>
+      <w:r>
+        <w:rPr>
+          <w:rtl/>
+        </w:rPr>
+        <w:instrText>&gt;</w:instrText>
+      </w:r>
+      <w:r>
+        <w:rPr>
+          <w:rtl/>
+        </w:rPr>
+        <w:fldChar w:fldCharType="separate"/>
+      </w:r>
+      <w:r>
+        <w:rPr>
+          <w:noProof/>
+          <w:rtl/>
+        </w:rPr>
+        <w:t>[5]</w:t>
+      </w:r>
+      <w:r>
+        <w:rPr>
+          <w:rtl/>
+        </w:rPr>
+        <w:fldChar w:fldCharType="end"/>
+      </w:r>
+      <w:r>
+        <w:rPr>
+          <w:rFonts w:hint="cs"/>
+          <w:rtl/>
+        </w:rPr>
+        <w:t xml:space="preserve">. جنگل تصادفی را می توان هم برای متغیرهای گسسته -که در موقعیت یابی می تواند شرایط محیطی </w:t>
+      </w:r>
+      <w:r>
+        <w:rPr>
+          <w:rFonts w:hint="cs"/>
+          <w:rtl/>
+        </w:rPr>
+        <w:lastRenderedPageBreak/>
+        <w:t>منظور شود-</w:t>
+      </w:r>
+      <w:r>
+        <w:rPr>
+          <w:rFonts w:hint="cs"/>
+          <w:rtl/>
+        </w:rPr>
+        <w:t>،</w:t>
+      </w:r>
+      <w:r>
+        <w:rPr>
+          <w:rFonts w:hint="cs"/>
+          <w:rtl/>
+        </w:rPr>
+        <w:t xml:space="preserve"> و هم برای متغیرهای پیوسته -که در موقعیت یابی می تواند </w:t>
+      </w:r>
+      <w:r>
+        <w:t>RSS</w:t>
+      </w:r>
+      <w:r>
+        <w:rPr>
+          <w:rFonts w:hint="cs"/>
+          <w:rtl/>
+        </w:rPr>
+        <w:t xml:space="preserve"> سیگنال ارتباطی بی سیم باشد- استفاده کرد.</w:t>
+      </w:r>
+      <w:r>
+        <w:rPr>
+          <w:rFonts w:hint="cs"/>
+          <w:rtl/>
+        </w:rPr>
+        <w:t xml:space="preserve"> به طور مشابه، </w:t>
+      </w:r>
+      <w:r>
+        <w:rPr>
+          <w:rFonts w:hint="cs"/>
+          <w:rtl/>
+        </w:rPr>
+        <w:t xml:space="preserve">متغیرهای پیش بینی شده </w:t>
+      </w:r>
+      <w:r>
+        <w:rPr>
+          <w:rFonts w:hint="cs"/>
+          <w:rtl/>
+        </w:rPr>
+        <w:t xml:space="preserve">نیز </w:t>
+      </w:r>
+      <w:r>
+        <w:rPr>
+          <w:rFonts w:hint="cs"/>
+          <w:rtl/>
+        </w:rPr>
+        <w:t>می تواند گسسته یا پیوسته باشد.</w:t>
+      </w:r>
+    </w:p>
+    <w:p>
+      <w:pPr>
+        <w:pStyle w:val="a8"/>
+        <w:rPr>
+          <w:rtl/>
+        </w:rPr>
+      </w:pPr>
+      <w:r>
+        <w:rPr>
+          <w:rFonts w:hint="cs"/>
+          <w:rtl/>
+        </w:rPr>
+        <w:t xml:space="preserve">از نقطه نظر محاسباتی نیز جنگل تصادفی عملکرد خوبی را دارد، چراکه هم در آموزش و هم در آزمایش نسبتاً سریع هستند، فقط به یک یا دو پارامتر بستگی دارد، می‌تواند برای مسائلی هم چون موقعیت یابی که ابعاد بردار ویژگی بالا است استفاده شود و در نهایت </w:t>
+      </w:r>
+      <w:r>
+        <w:rPr>
+          <w:rFonts w:hint="cs"/>
+          <w:rtl/>
+        </w:rPr>
+        <w:t>این که می توان آن را به صورت موازی اجرا کرد.</w:t>
+      </w:r>
+    </w:p>
+    <w:p>
+      <w:pPr>
+        <w:pStyle w:val="a8"/>
+        <w:rPr>
+          <w:rtl/>
+        </w:rPr>
+      </w:pPr>
+      <w:r>
+        <w:rPr>
+          <w:rFonts w:hint="cs"/>
+          <w:rtl/>
+        </w:rPr>
+        <w:t>عبارت «تصادفی» علاوه بر انتخاب تصادفی دادگان، به انتخاب تصادفی متغیرهای ویژگی در هر</w:t>
+      </w:r>
+      <w:r>
+        <w:rPr>
+          <w:rFonts w:hint="cs"/>
+          <w:rtl/>
+        </w:rPr>
+        <w:t xml:space="preserve"> گره</w:t>
+      </w:r>
+      <w:r>
+        <w:rPr>
+          <w:rFonts w:hint="cs"/>
+          <w:rtl/>
+        </w:rPr>
+        <w:t xml:space="preserve"> </w:t>
+      </w:r>
+      <w:r>
+        <w:rPr>
+          <w:rFonts w:hint="cs"/>
+          <w:rtl/>
+        </w:rPr>
+        <w:t>د</w:t>
+      </w:r>
+      <w:r>
+        <w:rPr>
+          <w:rFonts w:hint="cs"/>
+          <w:rtl/>
+        </w:rPr>
+        <w:t>رخت تصمیم اشاره دارد. این به این معناست که هنگام انتخاب ویژگی در هر</w:t>
+      </w:r>
+      <w:r>
+        <w:rPr>
+          <w:rFonts w:hint="cs"/>
+          <w:rtl/>
+        </w:rPr>
+        <w:t xml:space="preserve"> گره</w:t>
+      </w:r>
+      <w:r>
+        <w:rPr>
+          <w:rFonts w:hint="cs"/>
+          <w:rtl/>
+        </w:rPr>
+        <w:t xml:space="preserve"> </w:t>
+      </w:r>
+      <w:r>
+        <w:rPr>
+          <w:rFonts w:hint="cs"/>
+          <w:rtl/>
+        </w:rPr>
+        <w:t>درخت</w:t>
+      </w:r>
+      <w:r>
+        <w:rPr>
+          <w:rFonts w:hint="cs"/>
+          <w:rtl/>
+        </w:rPr>
+        <w:t xml:space="preserve">، </w:t>
+      </w:r>
+      <m:oMath>
+        <m:r>
+          <w:rPr>
+            <w:rFonts w:ascii="Cambria Math" w:hAnsi="Cambria Math"/>
+          </w:rPr>
+          <m:t>m</m:t>
+        </m:r>
+      </m:oMath>
+      <w:r>
+        <w:rPr>
+          <w:rFonts w:hint="cs"/>
+          <w:rtl/>
+        </w:rPr>
+        <w:t xml:space="preserve"> ویژگی از </w:t>
+      </w:r>
+      <m:oMath>
+        <m:r>
+          <w:rPr>
+            <w:rFonts w:ascii="Cambria Math" w:hAnsi="Cambria Math"/>
+          </w:rPr>
+          <m:t>p</m:t>
+        </m:r>
+      </m:oMath>
+      <w:r>
+        <w:rPr>
+          <w:rFonts w:hint="cs"/>
+          <w:rtl/>
+        </w:rPr>
+        <w:t xml:space="preserve"> ویژگی در بردار انتخاب می‌شود. این انتخاب تصادفی بردار وی</w:t>
+      </w:r>
+      <w:r>
+        <w:rPr>
+          <w:rFonts w:hint="cs"/>
+          <w:rtl/>
+        </w:rPr>
+        <w:t xml:space="preserve">ژگی ها باعث ساخت درختان متمایز از هم می شود و با در نظرگیری روش انتخاب و جایگذاری دادگان، بیشترین تنوع به وجود می‌آید. شبه‌کد الگوریتم جنگل تصادفی در </w:t>
+      </w:r>
+      <w:r>
+        <w:rPr>
+          <w:rFonts w:hint="cs"/>
+          <w:rtl/>
+        </w:rPr>
+        <w:t>الگوریتم 1 بیان شده است.</w:t>
+      </w:r>
+    </w:p>
+    <w:tbl>
+      <w:tblPr>
+        <w:tblStyle w:val="TableGrid"/>
+        <w:bidiVisual/>
+        <w:tblW w:w="0" w:type="auto"/>
+        <w:tblLook w:val="04A0" w:firstRow="1" w:lastRow="0" w:firstColumn="1" w:lastColumn="0" w:noHBand="0" w:noVBand="1"/>
+      </w:tblPr>
+      <w:tblGrid>
+        <w:gridCol w:w="9242"/>
+      </w:tblGrid>
+      <w:tr>
+        <w:tc>
+          <w:tcPr>
+            <w:tcW w:w="9242" w:type="dxa"/>
+            <w:tcBorders>
+              <w:left w:val="nil"/>
+              <w:bottom w:val="single" w:sz="4" w:space="0" w:color="auto"/>
+              <w:right w:val="nil"/>
+            </w:tcBorders>
+          </w:tcPr>
+          <w:p>
+            <w:pPr>
+              <w:pStyle w:val="-"/>
+              <w:jc w:val="left"/>
+              <w:rPr>
+                <w:rFonts w:hint="cs"/>
+                <w:b/>
+                <w:bCs/>
+                <w:sz w:val="24"/>
+                <w:szCs w:val="28"/>
+                <w:rtl/>
+              </w:rPr>
+            </w:pPr>
+            <w:r>
+              <w:rPr>
+                <w:rFonts w:hint="cs"/>
+                <w:b/>
+                <w:bCs/>
+                <w:sz w:val="24"/>
+                <w:szCs w:val="28"/>
+                <w:rtl/>
+              </w:rPr>
+              <w:t>الگوریتم 1</w:t>
+            </w:r>
+            <w:r>
+              <w:rPr>
+                <w:rFonts w:hint="cs"/>
+                <w:b/>
+                <w:bCs/>
+                <w:sz w:val="24"/>
+                <w:szCs w:val="28"/>
+                <w:rtl/>
+              </w:rPr>
+              <w:t>:</w:t>
+            </w:r>
+            <w:r>
+              <w:rPr>
+                <w:rFonts w:hint="cs"/>
+                <w:b/>
+                <w:bCs/>
+                <w:sz w:val="24"/>
+                <w:szCs w:val="28"/>
+                <w:rtl/>
+              </w:rPr>
+              <w:t xml:space="preserve">  جنگل تصادفی</w:t>
+            </w:r>
+          </w:p>
+        </w:tc>
+      </w:tr>
+      <w:tr>
+        <w:tc>
+          <w:tcPr>
+            <w:tcW w:w="9242" w:type="dxa"/>
+            <w:tcBorders>
+              <w:left w:val="nil"/>
+              <w:right w:val="nil"/>
+            </w:tcBorders>
+          </w:tcPr>
+          <w:p>
+            <w:pPr>
+              <w:pStyle w:val="a8"/>
+              <w:rPr>
+                <w:sz w:val="22"/>
+                <w:szCs w:val="24"/>
+                <w:rtl/>
+              </w:rPr>
+            </w:pPr>
+            <w:r>
+              <w:rPr>
+                <w:rFonts w:hint="cs"/>
+                <w:sz w:val="22"/>
+                <w:szCs w:val="24"/>
+                <w:rtl/>
+              </w:rPr>
+              <w:t xml:space="preserve">فرض کنید </w:t>
+            </w:r>
+            <m:oMath>
+              <m:r>
+                <m:rPr>
+                  <m:scr m:val="fraktur"/>
+                </m:rPr>
+                <w:rPr>
+                  <w:rFonts w:ascii="Cambria Math" w:hAnsi="Cambria Math" w:cs="Cambria Math" w:hint="cs"/>
+                  <w:sz w:val="22"/>
+                  <w:szCs w:val="24"/>
+                  <w:rtl/>
+                </w:rPr>
+                <m:t>D</m:t>
+              </m:r>
+              <m:r>
+                <w:rPr>
+                  <w:rFonts w:ascii="Cambria Math" w:hAnsi="Cambria Math"/>
+                  <w:sz w:val="22"/>
+                  <w:szCs w:val="24"/>
+                </w:rPr>
+                <m:t>=</m:t>
+              </m:r>
+              <m:d>
+                <m:dPr>
+                  <m:begChr m:val="{"/>
+                  <m:endChr m:val="}"/>
+                  <m:ctrlPr>
+                    <w:rPr>
+                      <w:rFonts w:ascii="Cambria Math" w:hAnsi="Cambria Math"/>
+                      <w:i/>
+                      <w:sz w:val="22"/>
+                      <w:szCs w:val="24"/>
+                    </w:rPr>
+                  </m:ctrlPr>
+                </m:dPr>
+                <m:e>
+                  <m:d>
+                    <m:dPr>
+                      <m:ctrlPr>
+                        <w:rPr>
+                          <w:rFonts w:ascii="Cambria Math" w:hAnsi="Cambria Math"/>
+                          <w:i/>
+                          <w:sz w:val="22"/>
+                          <w:szCs w:val="24"/>
+                        </w:rPr>
+                      </m:ctrlPr>
+                    </m:dPr>
+                    <m:e>
+                      <m:sSub>
+                        <m:sSubPr>
+                          <m:ctrlPr>
+                            <w:rPr>
+                              <w:rFonts w:ascii="Cambria Math" w:hAnsi="Cambria Math"/>
+                              <w:i/>
+                              <w:sz w:val="22"/>
+                              <w:szCs w:val="24"/>
+                            </w:rPr>
+                          </m:ctrlPr>
+                        </m:sSubPr>
+                        <m:e>
+                          <m:r>
+                            <w:rPr>
+                              <w:rFonts w:ascii="Cambria Math" w:hAnsi="Cambria Math"/>
+                              <w:sz w:val="22"/>
+                              <w:szCs w:val="24"/>
+                            </w:rPr>
+                            <m:t>x</m:t>
+                          </m:r>
+                        </m:e>
+                        <m:sub>
+                          <m:r>
+                            <w:rPr>
+                              <w:rFonts w:ascii="Cambria Math" w:hAnsi="Cambria Math"/>
+                              <w:sz w:val="22"/>
+                              <w:szCs w:val="24"/>
+                            </w:rPr>
+                            <m:t>1</m:t>
+                          </m:r>
+                        </m:sub>
+                      </m:sSub>
+                      <m:r>
+                        <w:rPr>
+                          <w:rFonts w:ascii="Cambria Math" w:hAnsi="Cambria Math"/>
+                          <w:sz w:val="22"/>
+                          <w:szCs w:val="24"/>
+                        </w:rPr>
+                        <m:t>,</m:t>
+                      </m:r>
+                      <m:sSub>
+                        <m:sSubPr>
+                          <m:ctrlPr>
+                            <w:rPr>
+                              <w:rFonts w:ascii="Cambria Math" w:hAnsi="Cambria Math"/>
+                              <w:i/>
+                              <w:sz w:val="22"/>
+                              <w:szCs w:val="24"/>
+                            </w:rPr>
+                          </m:ctrlPr>
+                        </m:sSubPr>
+                        <m:e>
+                          <m:r>
+                            <w:rPr>
+                              <w:rFonts w:ascii="Cambria Math" w:hAnsi="Cambria Math"/>
+                              <w:sz w:val="22"/>
+                              <w:szCs w:val="24"/>
+                            </w:rPr>
+                            <m:t>y</m:t>
+                          </m:r>
+                        </m:e>
+                        <m:sub>
+                          <m:r>
+                            <w:rPr>
+                              <w:rFonts w:ascii="Cambria Math" w:hAnsi="Cambria Math"/>
+                              <w:sz w:val="22"/>
+                              <w:szCs w:val="24"/>
+                            </w:rPr>
+                            <m:t>1</m:t>
+                          </m:r>
+                        </m:sub>
+                      </m:sSub>
+                    </m:e>
+                  </m:d>
+                  <m:r>
+                    <w:rPr>
+                      <w:rFonts w:ascii="Cambria Math" w:hAnsi="Cambria Math"/>
+                      <w:sz w:val="22"/>
+                      <w:szCs w:val="24"/>
+                    </w:rPr>
+                    <m:t>,…,</m:t>
+                  </m:r>
+                  <m:d>
+                    <m:dPr>
+                      <m:ctrlPr>
+                        <w:rPr>
+                          <w:rFonts w:ascii="Cambria Math" w:hAnsi="Cambria Math"/>
+                          <w:i/>
+                          <w:sz w:val="22"/>
+                          <w:szCs w:val="24"/>
+                        </w:rPr>
+                      </m:ctrlPr>
+                    </m:dPr>
+                    <m:e>
+                      <m:sSub>
+                        <m:sSubPr>
+                          <m:ctrlPr>
+                            <w:rPr>
+                              <w:rFonts w:ascii="Cambria Math" w:hAnsi="Cambria Math"/>
+                              <w:i/>
+                              <w:sz w:val="22"/>
+                              <w:szCs w:val="24"/>
+                            </w:rPr>
+                          </m:ctrlPr>
+                        </m:sSubPr>
+                        <m:e>
+                          <m:r>
+                            <w:rPr>
+                              <w:rFonts w:ascii="Cambria Math" w:hAnsi="Cambria Math"/>
+                              <w:sz w:val="22"/>
+                              <w:szCs w:val="24"/>
+                            </w:rPr>
+                            <m:t>x</m:t>
+                          </m:r>
+                        </m:e>
+                        <m:sub>
+                          <m:r>
+                            <w:rPr>
+                              <w:rFonts w:ascii="Cambria Math" w:hAnsi="Cambria Math"/>
+                              <w:sz w:val="22"/>
+                              <w:szCs w:val="24"/>
+                            </w:rPr>
+                            <m:t>N</m:t>
+                          </m:r>
+                        </m:sub>
+                      </m:sSub>
+                      <m:r>
+                        <w:rPr>
+                          <w:rFonts w:ascii="Cambria Math" w:hAnsi="Cambria Math"/>
+                          <w:sz w:val="22"/>
+                          <w:szCs w:val="24"/>
+                        </w:rPr>
+                        <m:t>,</m:t>
+                      </m:r>
+                      <m:sSub>
+                        <m:sSubPr>
+                          <m:ctrlPr>
+                            <w:rPr>
+                              <w:rFonts w:ascii="Cambria Math" w:hAnsi="Cambria Math"/>
+                              <w:i/>
+                              <w:sz w:val="22"/>
+                              <w:szCs w:val="24"/>
+                            </w:rPr>
+                          </m:ctrlPr>
+                        </m:sSubPr>
+                        <m:e>
+                          <m:r>
+                            <w:rPr>
+                              <w:rFonts w:ascii="Cambria Math" w:hAnsi="Cambria Math"/>
+                              <w:sz w:val="22"/>
+                              <w:szCs w:val="24"/>
+                            </w:rPr>
+                            <m:t>y</m:t>
+                          </m:r>
+                        </m:e>
+                        <m:sub>
+                          <m:r>
+                            <w:rPr>
+                              <w:rFonts w:ascii="Cambria Math" w:hAnsi="Cambria Math"/>
+                              <w:sz w:val="22"/>
+                              <w:szCs w:val="24"/>
+                            </w:rPr>
+                            <m:t>N</m:t>
+                          </m:r>
+                        </m:sub>
+                      </m:sSub>
+                    </m:e>
+                  </m:d>
+                </m:e>
+              </m:d>
+            </m:oMath>
+            <w:r>
+              <w:rPr>
+                <w:rFonts w:hint="cs"/>
+                <w:sz w:val="22"/>
+                <w:szCs w:val="24"/>
+                <w:rtl/>
+              </w:rPr>
+              <w:t xml:space="preserve"> به مجموعه دادگان آموزش اشاره دارد که در آن </w:t>
+            </w:r>
+            <m:oMath>
+              <m:sSub>
+                <m:sSubPr>
+                  <m:ctrlPr>
+                    <w:rPr>
+                      <w:rFonts w:ascii="Cambria Math" w:hAnsi="Cambria Math"/>
+                      <w:i/>
+                      <w:sz w:val="22"/>
+                      <w:szCs w:val="24"/>
+                    </w:rPr>
+                  </m:ctrlPr>
+                </m:sSubPr>
+                <m:e>
+                  <m:r>
+                    <w:rPr>
+                      <w:rFonts w:ascii="Cambria Math" w:hAnsi="Cambria Math"/>
+                      <w:sz w:val="22"/>
+                      <w:szCs w:val="24"/>
+                    </w:rPr>
+                    <m:t>x</m:t>
+                  </m:r>
+                </m:e>
+                <m:sub>
+                  <m:r>
+                    <w:rPr>
+                      <w:rFonts w:ascii="Cambria Math" w:hAnsi="Cambria Math"/>
+                      <w:sz w:val="22"/>
+                      <w:szCs w:val="24"/>
+                    </w:rPr>
+                    <m:t>i</m:t>
+                  </m:r>
+                </m:sub>
+              </m:sSub>
+              <m:r>
+                <w:rPr>
+                  <w:rFonts w:ascii="Cambria Math" w:hAnsi="Cambria Math"/>
+                  <w:sz w:val="22"/>
+                  <w:szCs w:val="24"/>
+                </w:rPr>
+                <m:t>=</m:t>
+              </m:r>
+              <m:sSup>
+                <m:sSupPr>
+                  <m:ctrlPr>
+                    <w:rPr>
+                      <w:rFonts w:ascii="Cambria Math" w:hAnsi="Cambria Math"/>
+                      <w:i/>
+                      <w:sz w:val="22"/>
+                      <w:szCs w:val="24"/>
+                    </w:rPr>
+                  </m:ctrlPr>
+                </m:sSupPr>
+                <m:e>
+                  <m:d>
+                    <m:dPr>
+                      <m:ctrlPr>
+                        <w:rPr>
+                          <w:rFonts w:ascii="Cambria Math" w:hAnsi="Cambria Math"/>
+                          <w:i/>
+                          <w:sz w:val="22"/>
+                          <w:szCs w:val="24"/>
+                        </w:rPr>
+                      </m:ctrlPr>
+                    </m:dPr>
+                    <m:e>
+                      <m:sSub>
+                        <m:sSubPr>
+                          <m:ctrlPr>
+                            <w:rPr>
+                              <w:rFonts w:ascii="Cambria Math" w:hAnsi="Cambria Math"/>
+                              <w:i/>
+                              <w:sz w:val="22"/>
+                              <w:szCs w:val="24"/>
+                            </w:rPr>
+                          </m:ctrlPr>
+                        </m:sSubPr>
+                        <m:e>
+                          <m:r>
+                            <w:rPr>
+                              <w:rFonts w:ascii="Cambria Math" w:hAnsi="Cambria Math"/>
+                              <w:sz w:val="22"/>
+                              <w:szCs w:val="24"/>
+                            </w:rPr>
+                            <m:t>x</m:t>
+                          </m:r>
+                        </m:e>
+                        <m:sub>
+                          <m:r>
+                            <w:rPr>
+                              <w:rFonts w:ascii="Cambria Math" w:hAnsi="Cambria Math"/>
+                              <w:sz w:val="22"/>
+                              <w:szCs w:val="24"/>
+                            </w:rPr>
+                            <m:t>i,1</m:t>
+                          </m:r>
+                        </m:sub>
+                      </m:sSub>
+                      <m:r>
+                        <w:rPr>
+                          <w:rFonts w:ascii="Cambria Math" w:hAnsi="Cambria Math"/>
+                          <w:sz w:val="22"/>
+                          <w:szCs w:val="24"/>
+                        </w:rPr>
+                        <m:t>,…,</m:t>
+                      </m:r>
+                      <m:sSub>
+                        <m:sSubPr>
+                          <m:ctrlPr>
+                            <w:rPr>
+                              <w:rFonts w:ascii="Cambria Math" w:hAnsi="Cambria Math"/>
+                              <w:i/>
+                              <w:sz w:val="22"/>
+                              <w:szCs w:val="24"/>
+                            </w:rPr>
+                          </m:ctrlPr>
+                        </m:sSubPr>
+                        <m:e>
+                          <m:r>
+                            <w:rPr>
+                              <w:rFonts w:ascii="Cambria Math" w:hAnsi="Cambria Math"/>
+                              <w:sz w:val="22"/>
+                              <w:szCs w:val="24"/>
+                            </w:rPr>
+                            <m:t>x</m:t>
+                          </m:r>
+                        </m:e>
+                        <m:sub>
+                          <m:r>
+                            <w:rPr>
+                              <w:rFonts w:ascii="Cambria Math" w:hAnsi="Cambria Math"/>
+                              <w:sz w:val="22"/>
+                              <w:szCs w:val="24"/>
+                            </w:rPr>
+                            <m:t>i,p</m:t>
+                          </m:r>
+                        </m:sub>
+                      </m:sSub>
+                    </m:e>
+                  </m:d>
+                </m:e>
+                <m:sup>
+                  <m:r>
+                    <w:rPr>
+                      <w:rFonts w:ascii="Cambria Math" w:hAnsi="Cambria Math"/>
+                      <w:sz w:val="22"/>
+                      <w:szCs w:val="24"/>
+                    </w:rPr>
+                    <m:t>T</m:t>
+                  </m:r>
+                </m:sup>
+              </m:sSup>
+            </m:oMath>
+            <w:r>
+              <w:rPr>
+                <w:rFonts w:hint="cs"/>
+                <w:sz w:val="22"/>
+                <w:szCs w:val="24"/>
+                <w:rtl/>
+              </w:rPr>
+              <w:t xml:space="preserve"> که </w:t>
+            </w:r>
+            <m:oMath>
+              <m:r>
+                <w:rPr>
+                  <w:rFonts w:ascii="Cambria Math" w:hAnsi="Cambria Math"/>
+                  <w:sz w:val="22"/>
+                  <w:szCs w:val="24"/>
+                </w:rPr>
+                <m:t>p</m:t>
+              </m:r>
+            </m:oMath>
+            <w:r>
+              <w:rPr>
+                <w:rFonts w:hint="cs"/>
+                <w:sz w:val="22"/>
+                <w:szCs w:val="24"/>
+                <w:rtl/>
+              </w:rPr>
+              <w:t xml:space="preserve"> تعداد ویژگی ها است. به ازای </w:t>
+            </w:r>
+            <m:oMath>
+              <m:r>
+                <w:rPr>
+                  <w:rFonts w:ascii="Cambria Math" w:hAnsi="Cambria Math"/>
+                  <w:sz w:val="22"/>
+                  <w:szCs w:val="24"/>
+                </w:rPr>
+                <m:t>j=1</m:t>
+              </m:r>
+            </m:oMath>
+            <w:r>
+              <w:rPr>
+                <w:rFonts w:hint="cs"/>
+                <w:sz w:val="22"/>
+                <w:szCs w:val="24"/>
+                <w:rtl/>
+              </w:rPr>
+              <w:t xml:space="preserve"> تا </w:t>
+            </w:r>
+            <m:oMath>
+              <m:r>
+                <w:rPr>
+                  <w:rFonts w:ascii="Cambria Math" w:hAnsi="Cambria Math"/>
+                  <w:sz w:val="22"/>
+                  <w:szCs w:val="24"/>
+                </w:rPr>
+                <m:t>J</m:t>
+              </m:r>
+            </m:oMath>
+            <w:r>
+              <w:rPr>
+                <w:rFonts w:hint="cs"/>
+                <w:sz w:val="22"/>
+                <w:szCs w:val="24"/>
+                <w:rtl/>
+              </w:rPr>
+              <w:t xml:space="preserve"> (تعداد یادگیرندگان ضعیف) انجام </w:t>
+            </w:r>
+            <w:r>
+              <w:rPr>
+                <w:rFonts w:hint="cs"/>
+                <w:sz w:val="22"/>
+                <w:szCs w:val="24"/>
+                <w:rtl/>
+              </w:rPr>
+              <w:t>دهید</w:t>
+            </w:r>
+            <w:r>
+              <w:rPr>
+                <w:rFonts w:hint="cs"/>
+                <w:sz w:val="22"/>
+                <w:szCs w:val="24"/>
+                <w:rtl/>
+              </w:rPr>
+              <w:t>:</w:t>
+            </w:r>
+          </w:p>
+          <w:p>
+            <w:pPr>
+              <w:pStyle w:val="a8"/>
+              <w:numPr>
+                <w:ilvl w:val="0"/>
+                <w:numId w:val="29"/>
+              </w:numPr>
+              <w:rPr>
+                <w:rFonts w:ascii="Cambria Math" w:hAnsi="Cambria Math"/>
+                <w:i/>
+                <w:sz w:val="22"/>
+                <w:szCs w:val="24"/>
+              </w:rPr>
+            </w:pPr>
+            <w:r>
+              <w:rPr>
+                <w:rFonts w:ascii="Cambria Math" w:hAnsi="Cambria Math" w:hint="cs"/>
+                <w:i/>
+                <w:sz w:val="22"/>
+                <w:szCs w:val="24"/>
+                <w:rtl/>
+              </w:rPr>
+              <w:t xml:space="preserve">یک انتخاب با جایگذاری </w:t>
+            </w:r>
+            <m:oMath>
+              <m:sSub>
+                <m:sSubPr>
+                  <m:ctrlPr>
+                    <w:rPr>
+                      <w:rFonts w:ascii="Cambria Math" w:hAnsi="Cambria Math" w:cs="Cambria Math"/>
+                      <w:i/>
+                      <w:sz w:val="22"/>
+                      <w:szCs w:val="24"/>
+                    </w:rPr>
+                  </m:ctrlPr>
+                </m:sSubPr>
+                <m:e>
+                  <m:r>
+                    <m:rPr>
+                      <m:scr m:val="fraktur"/>
+                    </m:rPr>
+                    <w:rPr>
+                      <w:rFonts w:ascii="Cambria Math" w:hAnsi="Cambria Math" w:cs="Cambria Math" w:hint="cs"/>
+                      <w:sz w:val="22"/>
+                      <w:szCs w:val="24"/>
+                      <w:rtl/>
+                    </w:rPr>
+                    <m:t>D</m:t>
+                  </m:r>
+                  <m:ctrlPr>
+                    <w:rPr>
+                      <w:rFonts w:ascii="Cambria Math" w:hAnsi="Cambria Math" w:cs="Cambria Math" w:hint="cs"/>
+                      <w:i/>
+                      <w:sz w:val="22"/>
+                      <w:szCs w:val="24"/>
+                      <w:rtl/>
+                    </w:rPr>
+                  </m:ctrlPr>
+                </m:e>
+                <m:sub>
+                  <m:r>
+                    <w:rPr>
+                      <w:rFonts w:ascii="Cambria Math" w:hAnsi="Cambria Math" w:cs="Cambria Math"/>
+                      <w:sz w:val="22"/>
+                      <w:szCs w:val="24"/>
+                    </w:rPr>
+                    <m:t>i</m:t>
+                  </m:r>
+                </m:sub>
+              </m:sSub>
+            </m:oMath>
+            <w:r>
+              <w:rPr>
+                <w:rFonts w:ascii="Cambria Math" w:hAnsi="Cambria Math" w:hint="cs"/>
+                <w:i/>
+                <w:sz w:val="22"/>
+                <w:szCs w:val="24"/>
+                <w:rtl/>
+              </w:rPr>
+              <w:t xml:space="preserve"> با اندازه </w:t>
+            </w:r>
+            <m:oMath>
+              <m:r>
+                <w:rPr>
+                  <w:rFonts w:ascii="Cambria Math" w:hAnsi="Cambria Math"/>
+                  <w:sz w:val="22"/>
+                  <w:szCs w:val="24"/>
+                </w:rPr>
+                <m:t>N</m:t>
+              </m:r>
+            </m:oMath>
+            <w:r>
+              <w:rPr>
+                <w:rFonts w:ascii="Cambria Math" w:hAnsi="Cambria Math" w:hint="cs"/>
+                <w:i/>
+                <w:sz w:val="22"/>
+                <w:szCs w:val="24"/>
+                <w:rtl/>
+              </w:rPr>
+              <w:t xml:space="preserve"> از </w:t>
+            </w:r>
+            <m:oMath>
+              <m:r>
+                <m:rPr>
+                  <m:scr m:val="fraktur"/>
+                </m:rPr>
+                <w:rPr>
+                  <w:rFonts w:ascii="Cambria Math" w:hAnsi="Cambria Math" w:cs="Cambria Math" w:hint="cs"/>
+                  <w:sz w:val="22"/>
+                  <w:szCs w:val="24"/>
+                  <w:rtl/>
+                </w:rPr>
+                <m:t>D</m:t>
+              </m:r>
+            </m:oMath>
+            <w:r>
+              <w:rPr>
+                <w:rFonts w:ascii="Cambria Math" w:hAnsi="Cambria Math" w:hint="cs"/>
+                <w:i/>
+                <w:sz w:val="22"/>
+                <w:szCs w:val="24"/>
+                <w:rtl/>
+              </w:rPr>
+              <w:t xml:space="preserve"> انجام دهید.</w:t>
+            </w:r>
+          </w:p>
+          <w:p>
+            <w:pPr>
+              <w:pStyle w:val="a8"/>
+              <w:numPr>
+                <w:ilvl w:val="0"/>
+                <w:numId w:val="29"/>
+              </w:numPr>
+              <w:rPr>
+                <w:rFonts w:ascii="Cambria Math" w:hAnsi="Cambria Math" w:hint="cs"/>
+                <w:i/>
+                <w:sz w:val="22"/>
+                <w:szCs w:val="24"/>
+                <w:rtl/>
+              </w:rPr>
+            </w:pPr>
+          </w:p>
+        </w:tc>
+      </w:tr>
+    </w:tbl>
+    <w:p>
+      <w:pPr>
+        <w:pStyle w:val="-"/>
+        <w:rPr>
+          <w:rFonts w:hint="cs"/>
+          <w:rtl/>
+        </w:rPr>
+      </w:pPr>
     </w:p>
     <w:p>
       <w:pPr>
@@ -9416,7 +13011,6 @@
         <w:rPr>
           <w:rtl/>
         </w:rPr>
-        <w:lastRenderedPageBreak/>
         <w:t>پ</w:t>
       </w:r>
       <w:r>
@@ -9527,6 +13121,7 @@
         <w:rPr>
           <w:rtl/>
         </w:rPr>
+        <w:lastRenderedPageBreak/>
         <w:t>جمع‌بند</w:t>
       </w:r>
       <w:r>
@@ -9559,8 +13154,8 @@
           <w:rtl/>
         </w:rPr>
         <w:sectPr>
-          <w:footerReference w:type="default" r:id="rId9"/>
-          <w:footerReference w:type="first" r:id="rId10"/>
+          <w:footerReference w:type="default" r:id="rId13"/>
+          <w:footerReference w:type="first" r:id="rId14"/>
           <w:footnotePr>
             <w:numRestart w:val="eachPage"/>
           </w:footnotePr>
@@ -9628,16 +13223,16 @@
       </w:r>
       <w:r>
         <w:tab/>
-        <w:t xml:space="preserve">A. Altmann, L. Toloşi, O. Sander, and T. Lengauer, "Permutation importance: a corrected feature importance measure," </w:t>
+        <w:t xml:space="preserve">B. V. Dasarathy and B. V. Sheela, "A composite classifier system design: Concepts and methodology," </w:t>
       </w:r>
       <w:r>
         <w:rPr>
           <w:i/>
         </w:rPr>
-        <w:t xml:space="preserve">Bioinformatics, </w:t>
-      </w:r>
-      <w:r>
-        <w:t>vol. 26, no. 10, pp. 1340-1347, 2010.</w:t>
+        <w:t xml:space="preserve">Proceedings of the IEEE, </w:t>
+      </w:r>
+      <w:r>
+        <w:t>vol. 67, no. 5, pp. 708-713, 1979.</w:t>
       </w:r>
     </w:p>
     <w:p>
@@ -9650,16 +13245,16 @@
       </w:r>
       <w:r>
         <w:tab/>
-        <w:t xml:space="preserve">T. F. Cootes, G. J. Edwards, and C. J. Taylor, "Active appearance models," </w:t>
+        <w:t xml:space="preserve">R. E. Schapire, "The strength of weak learnability," </w:t>
       </w:r>
       <w:r>
         <w:rPr>
           <w:i/>
         </w:rPr>
-        <w:t xml:space="preserve">IEEE Transactions on pattern analysis and machine intelligence, </w:t>
-      </w:r>
-      <w:r>
-        <w:t>vol. 23, no. 6, pp. 681-685, 2001.</w:t>
+        <w:t xml:space="preserve">Machine learning, </w:t>
+      </w:r>
+      <w:r>
+        <w:t>vol. 5, pp. 197-227, 1990.</w:t>
       </w:r>
     </w:p>
     <w:p>
@@ -9672,16 +13267,16 @@
       </w:r>
       <w:r>
         <w:tab/>
-        <w:t xml:space="preserve">T. F. Cootes, C. J. Taylor, D. H. Cooper, and J. Graham, "Active shape models-their training and application," </w:t>
+        <w:t xml:space="preserve">Y. Freund and R. E. Schapire, "A decision-theoretic generalization of on-line learning and an application to boosting," </w:t>
       </w:r>
       <w:r>
         <w:rPr>
           <w:i/>
         </w:rPr>
-        <w:t xml:space="preserve">Computer vision and image understanding, </w:t>
-      </w:r>
-      <w:r>
-        <w:t>vol. 61, no. 1, pp. 38-59, 1995.</w:t>
+        <w:t xml:space="preserve">Journal of computer and system sciences, </w:t>
+      </w:r>
+      <w:r>
+        <w:t>vol. 55, no. 1, pp. 119-139, 1997.</w:t>
       </w:r>
     </w:p>
     <w:p>
@@ -9694,7 +13289,16 @@
       </w:r>
       <w:r>
         <w:tab/>
-        <w:t>D. Cristinacce and T. Cootes, "Boosted Regression Active Shape Models. Proc. British Machine Vision Conference. v. 2. pp. 880-889," 2007.</w:t>
+        <w:t xml:space="preserve">L. Breiman, "Bagging predictors," </w:t>
+      </w:r>
+      <w:r>
+        <w:rPr>
+          <w:i/>
+        </w:rPr>
+        <w:t xml:space="preserve">Machine learning, </w:t>
+      </w:r>
+      <w:r>
+        <w:t>vol. 24, pp. 123-140, 1996.</w:t>
       </w:r>
     </w:p>
     <w:p>
@@ -9707,16 +13311,16 @@
       </w:r>
       <w:r>
         <w:tab/>
-        <w:t xml:space="preserve">P. Dollar, Z. Tu, and S. Belongie, "Supervised learning of edges and object boundaries," in </w:t>
+        <w:t xml:space="preserve">R. A. Jacobs, M. I. Jordan, S. J. Nowlan, and G. E. Hinton, "Adaptive mixtures of local experts," </w:t>
       </w:r>
       <w:r>
         <w:rPr>
           <w:i/>
         </w:rPr>
-        <w:t>2006 IEEE Computer Society Conference on Computer Vision and Pattern Recognition (CVPR'06)</w:t>
-      </w:r>
-      <w:r>
-        <w:t>, 2006, vol. 2, pp. 1964-1971: IEEE.</w:t>
+        <w:t xml:space="preserve">Neural computation, </w:t>
+      </w:r>
+      <w:r>
+        <w:t>vol. 3, no. 1, pp. 79-87, 1991.</w:t>
       </w:r>
     </w:p>
     <w:p>
@@ -9729,16 +13333,16 @@
       </w:r>
       <w:r>
         <w:tab/>
-        <w:t xml:space="preserve">Y. Freund and R. E. Schapire, "A decision-theoretic generalization of on-line learning and an application to boosting," </w:t>
+        <w:t xml:space="preserve">D. H. Wolpert, "Stacked generalization," </w:t>
       </w:r>
       <w:r>
         <w:rPr>
           <w:i/>
         </w:rPr>
-        <w:t xml:space="preserve">Journal of computer and system sciences, </w:t>
-      </w:r>
-      <w:r>
-        <w:t>vol. 55, no. 1, pp. 119-139, 1997.</w:t>
+        <w:t xml:space="preserve">Neural networks, </w:t>
+      </w:r>
+      <w:r>
+        <w:t>vol. 5, no. 2, pp. 241-259, 1992.</w:t>
       </w:r>
     </w:p>
     <w:p>
@@ -9778,6 +13382,49 @@
     </w:sectPr>
   </w:body>
 </w:document>
+</file>
+
+<file path=word/comments.xml><?xml version="1.0" encoding="utf-8"?>
+<w:comments xmlns:wpc="http://schemas.microsoft.com/office/word/2010/wordprocessingCanvas" xmlns:cx="http://schemas.microsoft.com/office/drawing/2014/chartex" xmlns:cx1="http://schemas.microsoft.com/office/drawing/2015/9/8/chartex" xmlns:cx2="http://schemas.microsoft.com/office/drawing/2015/10/21/chartex" xmlns:cx3="http://schemas.microsoft.com/office/drawing/2016/5/9/chartex" xmlns:cx4="http://schemas.microsoft.com/office/drawing/2016/5/10/chartex" xmlns:cx5="http://schemas.microsoft.com/office/drawing/2016/5/11/chartex" xmlns:cx6="http://schemas.microsoft.com/office/drawing/2016/5/12/chartex" xmlns:cx7="http://schemas.microsoft.com/office/drawing/2016/5/13/chartex" xmlns:cx8="http://schemas.microsoft.com/office/drawing/2016/5/14/chartex" xmlns:mc="http://schemas.openxmlformats.org/markup-compatibility/2006" xmlns:aink="http://schemas.microsoft.com/office/drawing/2016/ink" xmlns:am3d="http://schemas.microsoft.com/office/drawing/2017/model3d" xmlns:o="urn:schemas-microsoft-com:office:office" xmlns:r="http://schemas.openxmlformats.org/officeDocument/2006/relationships" xmlns:m="http://schemas.openxmlformats.org/officeDocument/2006/math" xmlns:v="urn:schemas-microsoft-com:vml" xmlns:wp14="http://schemas.microsoft.com/office/word/2010/wordprocessingDrawing" xmlns:wp="http://schemas.openxmlformats.org/drawingml/2006/wordprocessingDrawing" xmlns:w10="urn:schemas-microsoft-com:office:word" xmlns:w="http://schemas.openxmlformats.org/wordprocessingml/2006/main" xmlns:w14="http://schemas.microsoft.com/office/word/2010/wordml" xmlns:w15="http://schemas.microsoft.com/office/word/2012/wordml" xmlns:w16cex="http://schemas.microsoft.com/office/word/2018/wordml/cex" xmlns:w16cid="http://schemas.microsoft.com/office/word/2016/wordml/cid" xmlns:w16="http://schemas.microsoft.com/office/word/2018/wordml" xmlns:w16sdtdh="http://schemas.microsoft.com/office/word/2020/wordml/sdtdatahash" xmlns:w16se="http://schemas.microsoft.com/office/word/2015/wordml/symex" xmlns:wpg="http://schemas.microsoft.com/office/word/2010/wordprocessingGroup" xmlns:wpi="http://schemas.microsoft.com/office/word/2010/wordprocessingInk" xmlns:wne="http://schemas.microsoft.com/office/word/2006/wordml" xmlns:wps="http://schemas.microsoft.com/office/word/2010/wordprocessingShape" mc:Ignorable="w14 w15 w16se w16cid w16 w16cex w16sdtdh wp14">
+  <w:comment w:id="5" w:author="Hamid Arabsorkhi" w:date="2024-01-28T10:33:00Z" w:initials="HA">
+    <w:p>
+      <w:pPr>
+        <w:pStyle w:val="CommentText"/>
+      </w:pPr>
+      <w:r>
+        <w:rPr>
+          <w:rStyle w:val="CommentReference"/>
+        </w:rPr>
+        <w:annotationRef/>
+      </w:r>
+      <w:r>
+        <w:rPr>
+          <w:rFonts w:hint="cs"/>
+          <w:rtl/>
+        </w:rPr>
+        <w:t>قسمت الگوریتم ها</w:t>
+      </w:r>
+    </w:p>
+  </w:comment>
+</w:comments>
+</file>
+
+<file path=word/commentsExtended.xml><?xml version="1.0" encoding="utf-8"?>
+<w15:commentsEx xmlns:wpc="http://schemas.microsoft.com/office/word/2010/wordprocessingCanvas" xmlns:cx="http://schemas.microsoft.com/office/drawing/2014/chartex" xmlns:cx1="http://schemas.microsoft.com/office/drawing/2015/9/8/chartex" xmlns:cx2="http://schemas.microsoft.com/office/drawing/2015/10/21/chartex" xmlns:cx3="http://schemas.microsoft.com/office/drawing/2016/5/9/chartex" xmlns:cx4="http://schemas.microsoft.com/office/drawing/2016/5/10/chartex" xmlns:cx5="http://schemas.microsoft.com/office/drawing/2016/5/11/chartex" xmlns:cx6="http://schemas.microsoft.com/office/drawing/2016/5/12/chartex" xmlns:cx7="http://schemas.microsoft.com/office/drawing/2016/5/13/chartex" xmlns:cx8="http://schemas.microsoft.com/office/drawing/2016/5/14/chartex" xmlns:mc="http://schemas.openxmlformats.org/markup-compatibility/2006" xmlns:aink="http://schemas.microsoft.com/office/drawing/2016/ink" xmlns:am3d="http://schemas.microsoft.com/office/drawing/2017/model3d" xmlns:o="urn:schemas-microsoft-com:office:office" xmlns:r="http://schemas.openxmlformats.org/officeDocument/2006/relationships" xmlns:m="http://schemas.openxmlformats.org/officeDocument/2006/math" xmlns:v="urn:schemas-microsoft-com:vml" xmlns:wp14="http://schemas.microsoft.com/office/word/2010/wordprocessingDrawing" xmlns:wp="http://schemas.openxmlformats.org/drawingml/2006/wordprocessingDrawing" xmlns:w10="urn:schemas-microsoft-com:office:word" xmlns:w="http://schemas.openxmlformats.org/wordprocessingml/2006/main" xmlns:w14="http://schemas.microsoft.com/office/word/2010/wordml" xmlns:w15="http://schemas.microsoft.com/office/word/2012/wordml" xmlns:w16cex="http://schemas.microsoft.com/office/word/2018/wordml/cex" xmlns:w16cid="http://schemas.microsoft.com/office/word/2016/wordml/cid" xmlns:w16="http://schemas.microsoft.com/office/word/2018/wordml" xmlns:w16sdtdh="http://schemas.microsoft.com/office/word/2020/wordml/sdtdatahash" xmlns:w16se="http://schemas.microsoft.com/office/word/2015/wordml/symex" xmlns:wpg="http://schemas.microsoft.com/office/word/2010/wordprocessingGroup" xmlns:wpi="http://schemas.microsoft.com/office/word/2010/wordprocessingInk" xmlns:wne="http://schemas.microsoft.com/office/word/2006/wordml" xmlns:wps="http://schemas.microsoft.com/office/word/2010/wordprocessingShape" mc:Ignorable="w14 w15 w16se w16cid w16 w16cex w16sdtdh wp14">
+  <w15:commentEx w15:paraId="0EC72DAF" w15:done="0"/>
+</w15:commentsEx>
+</file>
+
+<file path=word/commentsExtensible.xml><?xml version="1.0" encoding="utf-8"?>
+<w16cex:commentsExtensible xmlns:wpc="http://schemas.microsoft.com/office/word/2010/wordprocessingCanvas" xmlns:cx="http://schemas.microsoft.com/office/drawing/2014/chartex" xmlns:cx1="http://schemas.microsoft.com/office/drawing/2015/9/8/chartex" xmlns:cx2="http://schemas.microsoft.com/office/drawing/2015/10/21/chartex" xmlns:cx3="http://schemas.microsoft.com/office/drawing/2016/5/9/chartex" xmlns:cx4="http://schemas.microsoft.com/office/drawing/2016/5/10/chartex" xmlns:cx5="http://schemas.microsoft.com/office/drawing/2016/5/11/chartex" xmlns:cx6="http://schemas.microsoft.com/office/drawing/2016/5/12/chartex" xmlns:cx7="http://schemas.microsoft.com/office/drawing/2016/5/13/chartex" xmlns:cx8="http://schemas.microsoft.com/office/drawing/2016/5/14/chartex" xmlns:mc="http://schemas.openxmlformats.org/markup-compatibility/2006" xmlns:aink="http://schemas.microsoft.com/office/drawing/2016/ink" xmlns:am3d="http://schemas.microsoft.com/office/drawing/2017/model3d" xmlns:o="urn:schemas-microsoft-com:office:office" xmlns:r="http://schemas.openxmlformats.org/officeDocument/2006/relationships" xmlns:m="http://schemas.openxmlformats.org/officeDocument/2006/math" xmlns:v="urn:schemas-microsoft-com:vml" xmlns:wp14="http://schemas.microsoft.com/office/word/2010/wordprocessingDrawing" xmlns:wp="http://schemas.openxmlformats.org/drawingml/2006/wordprocessingDrawing" xmlns:w10="urn:schemas-microsoft-com:office:word" xmlns:w="http://schemas.openxmlformats.org/wordprocessingml/2006/main" xmlns:w14="http://schemas.microsoft.com/office/word/2010/wordml" xmlns:w15="http://schemas.microsoft.com/office/word/2012/wordml" xmlns:w16cex="http://schemas.microsoft.com/office/word/2018/wordml/cex" xmlns:w16cid="http://schemas.microsoft.com/office/word/2016/wordml/cid" xmlns:w16="http://schemas.microsoft.com/office/word/2018/wordml" xmlns:w16sdtdh="http://schemas.microsoft.com/office/word/2020/wordml/sdtdatahash" xmlns:w16se="http://schemas.microsoft.com/office/word/2015/wordml/symex" xmlns:wpg="http://schemas.microsoft.com/office/word/2010/wordprocessingGroup" xmlns:wpi="http://schemas.microsoft.com/office/word/2010/wordprocessingInk" xmlns:wne="http://schemas.microsoft.com/office/word/2006/wordml" xmlns:wps="http://schemas.microsoft.com/office/word/2010/wordprocessingShape" mc:Ignorable="w14 w15 w16se w16cid w16 w16cex w16sdtdh wp14">
+  <w16cex:commentExtensible w16cex:durableId="2960ABEC" w16cex:dateUtc="2024-01-28T07:03:00Z"/>
+</w16cex:commentsExtensible>
+</file>
+
+<file path=word/commentsIds.xml><?xml version="1.0" encoding="utf-8"?>
+<w16cid:commentsIds xmlns:wpc="http://schemas.microsoft.com/office/word/2010/wordprocessingCanvas" xmlns:cx="http://schemas.microsoft.com/office/drawing/2014/chartex" xmlns:cx1="http://schemas.microsoft.com/office/drawing/2015/9/8/chartex" xmlns:cx2="http://schemas.microsoft.com/office/drawing/2015/10/21/chartex" xmlns:cx3="http://schemas.microsoft.com/office/drawing/2016/5/9/chartex" xmlns:cx4="http://schemas.microsoft.com/office/drawing/2016/5/10/chartex" xmlns:cx5="http://schemas.microsoft.com/office/drawing/2016/5/11/chartex" xmlns:cx6="http://schemas.microsoft.com/office/drawing/2016/5/12/chartex" xmlns:cx7="http://schemas.microsoft.com/office/drawing/2016/5/13/chartex" xmlns:cx8="http://schemas.microsoft.com/office/drawing/2016/5/14/chartex" xmlns:mc="http://schemas.openxmlformats.org/markup-compatibility/2006" xmlns:aink="http://schemas.microsoft.com/office/drawing/2016/ink" xmlns:am3d="http://schemas.microsoft.com/office/drawing/2017/model3d" xmlns:o="urn:schemas-microsoft-com:office:office" xmlns:r="http://schemas.openxmlformats.org/officeDocument/2006/relationships" xmlns:m="http://schemas.openxmlformats.org/officeDocument/2006/math" xmlns:v="urn:schemas-microsoft-com:vml" xmlns:wp14="http://schemas.microsoft.com/office/word/2010/wordprocessingDrawing" xmlns:wp="http://schemas.openxmlformats.org/drawingml/2006/wordprocessingDrawing" xmlns:w10="urn:schemas-microsoft-com:office:word" xmlns:w="http://schemas.openxmlformats.org/wordprocessingml/2006/main" xmlns:w14="http://schemas.microsoft.com/office/word/2010/wordml" xmlns:w15="http://schemas.microsoft.com/office/word/2012/wordml" xmlns:w16cex="http://schemas.microsoft.com/office/word/2018/wordml/cex" xmlns:w16cid="http://schemas.microsoft.com/office/word/2016/wordml/cid" xmlns:w16="http://schemas.microsoft.com/office/word/2018/wordml" xmlns:w16sdtdh="http://schemas.microsoft.com/office/word/2020/wordml/sdtdatahash" xmlns:w16se="http://schemas.microsoft.com/office/word/2015/wordml/symex" xmlns:wpg="http://schemas.microsoft.com/office/word/2010/wordprocessingGroup" xmlns:wpi="http://schemas.microsoft.com/office/word/2010/wordprocessingInk" xmlns:wne="http://schemas.microsoft.com/office/word/2006/wordml" xmlns:wps="http://schemas.microsoft.com/office/word/2010/wordprocessingShape" mc:Ignorable="w14 w15 w16se w16cid w16 w16cex w16sdtdh wp14">
+  <w16cid:commentId w16cid:paraId="0EC72DAF" w16cid:durableId="2960ABEC"/>
+</w16cid:commentsIds>
 </file>
 
 <file path=word/endnotes.xml><?xml version="1.0" encoding="utf-8"?>
@@ -10776,6 +14423,210 @@
     </w:lvl>
   </w:abstractNum>
   <w:abstractNum w:abstractNumId="6" w15:restartNumberingAfterBreak="0">
+    <w:nsid w:val="581679FF"/>
+    <w:multiLevelType w:val="hybridMultilevel"/>
+    <w:tmpl w:val="5896FA6A"/>
+    <w:lvl w:ilvl="0" w:tplc="6ED44332">
+      <w:start w:val="1"/>
+      <w:numFmt w:val="decimal"/>
+      <w:lvlText w:val="%1)"/>
+      <w:lvlJc w:val="left"/>
+      <w:pPr>
+        <w:ind w:left="720" w:hanging="360"/>
+      </w:pPr>
+      <w:rPr>
+        <w:rFonts w:hint="default"/>
+        <w:i w:val="0"/>
+        <w:sz w:val="28"/>
+      </w:rPr>
+    </w:lvl>
+    <w:lvl w:ilvl="1" w:tplc="0C000019">
+      <w:start w:val="1"/>
+      <w:numFmt w:val="lowerLetter"/>
+      <w:lvlText w:val="%2."/>
+      <w:lvlJc w:val="left"/>
+      <w:pPr>
+        <w:ind w:left="1440" w:hanging="360"/>
+      </w:pPr>
+    </w:lvl>
+    <w:lvl w:ilvl="2" w:tplc="0C00001B" w:tentative="1">
+      <w:start w:val="1"/>
+      <w:numFmt w:val="lowerRoman"/>
+      <w:lvlText w:val="%3."/>
+      <w:lvlJc w:val="right"/>
+      <w:pPr>
+        <w:ind w:left="2160" w:hanging="180"/>
+      </w:pPr>
+    </w:lvl>
+    <w:lvl w:ilvl="3" w:tplc="0C00000F" w:tentative="1">
+      <w:start w:val="1"/>
+      <w:numFmt w:val="decimal"/>
+      <w:lvlText w:val="%4."/>
+      <w:lvlJc w:val="left"/>
+      <w:pPr>
+        <w:ind w:left="2880" w:hanging="360"/>
+      </w:pPr>
+    </w:lvl>
+    <w:lvl w:ilvl="4" w:tplc="0C000019" w:tentative="1">
+      <w:start w:val="1"/>
+      <w:numFmt w:val="lowerLetter"/>
+      <w:lvlText w:val="%5."/>
+      <w:lvlJc w:val="left"/>
+      <w:pPr>
+        <w:ind w:left="3600" w:hanging="360"/>
+      </w:pPr>
+    </w:lvl>
+    <w:lvl w:ilvl="5" w:tplc="0C00001B" w:tentative="1">
+      <w:start w:val="1"/>
+      <w:numFmt w:val="lowerRoman"/>
+      <w:lvlText w:val="%6."/>
+      <w:lvlJc w:val="right"/>
+      <w:pPr>
+        <w:ind w:left="4320" w:hanging="180"/>
+      </w:pPr>
+    </w:lvl>
+    <w:lvl w:ilvl="6" w:tplc="0C00000F">
+      <w:start w:val="1"/>
+      <w:numFmt w:val="decimal"/>
+      <w:lvlText w:val="%7."/>
+      <w:lvlJc w:val="left"/>
+      <w:pPr>
+        <w:ind w:left="5040" w:hanging="360"/>
+      </w:pPr>
+    </w:lvl>
+    <w:lvl w:ilvl="7" w:tplc="0C000019" w:tentative="1">
+      <w:start w:val="1"/>
+      <w:numFmt w:val="lowerLetter"/>
+      <w:lvlText w:val="%8."/>
+      <w:lvlJc w:val="left"/>
+      <w:pPr>
+        <w:ind w:left="5760" w:hanging="360"/>
+      </w:pPr>
+    </w:lvl>
+    <w:lvl w:ilvl="8" w:tplc="0C00001B" w:tentative="1">
+      <w:start w:val="1"/>
+      <w:numFmt w:val="lowerRoman"/>
+      <w:lvlText w:val="%9."/>
+      <w:lvlJc w:val="right"/>
+      <w:pPr>
+        <w:ind w:left="6480" w:hanging="180"/>
+      </w:pPr>
+    </w:lvl>
+  </w:abstractNum>
+  <w:abstractNum w:abstractNumId="7" w15:restartNumberingAfterBreak="0">
+    <w:nsid w:val="5C3952FB"/>
+    <w:multiLevelType w:val="multilevel"/>
+    <w:tmpl w:val="654E0240"/>
+    <w:lvl w:ilvl="0">
+      <w:start w:val="1"/>
+      <w:numFmt w:val="decimal"/>
+      <w:lvlText w:val="%1)"/>
+      <w:lvlJc w:val="left"/>
+      <w:pPr>
+        <w:ind w:left="360" w:hanging="360"/>
+      </w:pPr>
+      <w:rPr>
+        <w:rFonts w:hint="default"/>
+      </w:rPr>
+    </w:lvl>
+    <w:lvl w:ilvl="1">
+      <w:start w:val="1"/>
+      <w:numFmt w:val="arabicAlpha"/>
+      <w:lvlText w:val="%2)"/>
+      <w:lvlJc w:val="left"/>
+      <w:pPr>
+        <w:ind w:left="720" w:hanging="360"/>
+      </w:pPr>
+      <w:rPr>
+        <w:rFonts w:hint="default"/>
+      </w:rPr>
+    </w:lvl>
+    <w:lvl w:ilvl="2">
+      <w:start w:val="1"/>
+      <w:numFmt w:val="lowerRoman"/>
+      <w:lvlText w:val="%3)"/>
+      <w:lvlJc w:val="left"/>
+      <w:pPr>
+        <w:ind w:left="1080" w:hanging="360"/>
+      </w:pPr>
+      <w:rPr>
+        <w:rFonts w:hint="default"/>
+      </w:rPr>
+    </w:lvl>
+    <w:lvl w:ilvl="3">
+      <w:start w:val="1"/>
+      <w:numFmt w:val="decimal"/>
+      <w:lvlText w:val="(%4)"/>
+      <w:lvlJc w:val="left"/>
+      <w:pPr>
+        <w:ind w:left="1440" w:hanging="360"/>
+      </w:pPr>
+      <w:rPr>
+        <w:rFonts w:hint="default"/>
+      </w:rPr>
+    </w:lvl>
+    <w:lvl w:ilvl="4">
+      <w:start w:val="1"/>
+      <w:numFmt w:val="lowerLetter"/>
+      <w:lvlText w:val="(%5)"/>
+      <w:lvlJc w:val="left"/>
+      <w:pPr>
+        <w:ind w:left="1800" w:hanging="360"/>
+      </w:pPr>
+      <w:rPr>
+        <w:rFonts w:hint="default"/>
+      </w:rPr>
+    </w:lvl>
+    <w:lvl w:ilvl="5">
+      <w:start w:val="1"/>
+      <w:numFmt w:val="lowerRoman"/>
+      <w:lvlText w:val="(%6)"/>
+      <w:lvlJc w:val="left"/>
+      <w:pPr>
+        <w:ind w:left="2160" w:hanging="360"/>
+      </w:pPr>
+      <w:rPr>
+        <w:rFonts w:hint="default"/>
+      </w:rPr>
+    </w:lvl>
+    <w:lvl w:ilvl="6">
+      <w:start w:val="1"/>
+      <w:numFmt w:val="decimal"/>
+      <w:lvlText w:val="%7."/>
+      <w:lvlJc w:val="left"/>
+      <w:pPr>
+        <w:ind w:left="2520" w:hanging="360"/>
+      </w:pPr>
+      <w:rPr>
+        <w:rFonts w:hint="default"/>
+      </w:rPr>
+    </w:lvl>
+    <w:lvl w:ilvl="7">
+      <w:start w:val="1"/>
+      <w:numFmt w:val="lowerLetter"/>
+      <w:lvlText w:val="%8."/>
+      <w:lvlJc w:val="left"/>
+      <w:pPr>
+        <w:ind w:left="2880" w:hanging="360"/>
+      </w:pPr>
+      <w:rPr>
+        <w:rFonts w:hint="default"/>
+      </w:rPr>
+    </w:lvl>
+    <w:lvl w:ilvl="8">
+      <w:start w:val="1"/>
+      <w:numFmt w:val="lowerRoman"/>
+      <w:lvlText w:val="%9."/>
+      <w:lvlJc w:val="left"/>
+      <w:pPr>
+        <w:ind w:left="3240" w:hanging="360"/>
+      </w:pPr>
+      <w:rPr>
+        <w:rFonts w:hint="default"/>
+      </w:rPr>
+    </w:lvl>
+  </w:abstractNum>
+  <w:abstractNum w:abstractNumId="8" w15:restartNumberingAfterBreak="0">
     <w:nsid w:val="628C6376"/>
     <w:multiLevelType w:val="hybridMultilevel"/>
     <w:tmpl w:val="FE42BE56"/>
@@ -10861,7 +14712,7 @@
       </w:pPr>
     </w:lvl>
   </w:abstractNum>
-  <w:abstractNum w:abstractNumId="7" w15:restartNumberingAfterBreak="0">
+  <w:abstractNum w:abstractNumId="9" w15:restartNumberingAfterBreak="0">
     <w:nsid w:val="73F131BB"/>
     <w:multiLevelType w:val="hybridMultilevel"/>
     <w:tmpl w:val="20A84D6C"/>
@@ -10995,7 +14846,7 @@
       </w:pPr>
     </w:lvl>
   </w:abstractNum>
-  <w:abstractNum w:abstractNumId="8" w15:restartNumberingAfterBreak="0">
+  <w:abstractNum w:abstractNumId="10" w15:restartNumberingAfterBreak="0">
     <w:nsid w:val="7AA012A1"/>
     <w:multiLevelType w:val="hybridMultilevel"/>
     <w:tmpl w:val="B6161D26"/>
@@ -11141,10 +14992,10 @@
     </w:lvl>
   </w:abstractNum>
   <w:num w:numId="1">
-    <w:abstractNumId w:val="8"/>
+    <w:abstractNumId w:val="10"/>
   </w:num>
   <w:num w:numId="2">
-    <w:abstractNumId w:val="7"/>
+    <w:abstractNumId w:val="9"/>
   </w:num>
   <w:num w:numId="3">
     <w:abstractNumId w:val="4"/>
@@ -11219,7 +15070,7 @@
     </w:lvlOverride>
   </w:num>
   <w:num w:numId="9">
-    <w:abstractNumId w:val="6"/>
+    <w:abstractNumId w:val="8"/>
   </w:num>
   <w:num w:numId="10">
     <w:abstractNumId w:val="5"/>
@@ -11228,25 +15079,25 @@
     <w:abstractNumId w:val="0"/>
   </w:num>
   <w:num w:numId="12">
-    <w:abstractNumId w:val="8"/>
+    <w:abstractNumId w:val="10"/>
   </w:num>
   <w:num w:numId="13">
     <w:abstractNumId w:val="3"/>
   </w:num>
   <w:num w:numId="14">
-    <w:abstractNumId w:val="8"/>
+    <w:abstractNumId w:val="10"/>
   </w:num>
   <w:num w:numId="15">
-    <w:abstractNumId w:val="8"/>
+    <w:abstractNumId w:val="10"/>
   </w:num>
   <w:num w:numId="16">
-    <w:abstractNumId w:val="8"/>
+    <w:abstractNumId w:val="10"/>
   </w:num>
   <w:num w:numId="17">
-    <w:abstractNumId w:val="8"/>
+    <w:abstractNumId w:val="10"/>
   </w:num>
   <w:num w:numId="18">
-    <w:abstractNumId w:val="8"/>
+    <w:abstractNumId w:val="10"/>
   </w:num>
   <w:num w:numId="19">
     <w:abstractNumId w:val="5"/>
@@ -11339,7 +15190,7 @@
     </w:lvlOverride>
   </w:num>
   <w:num w:numId="22">
-    <w:abstractNumId w:val="8"/>
+    <w:abstractNumId w:val="10"/>
   </w:num>
   <w:num w:numId="23">
     <w:abstractNumId w:val="5"/>
@@ -11353,8 +15204,25 @@
   <w:num w:numId="26">
     <w:abstractNumId w:val="5"/>
   </w:num>
+  <w:num w:numId="27">
+    <w:abstractNumId w:val="5"/>
+  </w:num>
+  <w:num w:numId="28">
+    <w:abstractNumId w:val="6"/>
+  </w:num>
+  <w:num w:numId="29">
+    <w:abstractNumId w:val="7"/>
+  </w:num>
   <w:numIdMacAtCleanup w:val="9"/>
 </w:numbering>
+</file>
+
+<file path=word/people.xml><?xml version="1.0" encoding="utf-8"?>
+<w15:people xmlns:wpc="http://schemas.microsoft.com/office/word/2010/wordprocessingCanvas" xmlns:cx="http://schemas.microsoft.com/office/drawing/2014/chartex" xmlns:cx1="http://schemas.microsoft.com/office/drawing/2015/9/8/chartex" xmlns:cx2="http://schemas.microsoft.com/office/drawing/2015/10/21/chartex" xmlns:cx3="http://schemas.microsoft.com/office/drawing/2016/5/9/chartex" xmlns:cx4="http://schemas.microsoft.com/office/drawing/2016/5/10/chartex" xmlns:cx5="http://schemas.microsoft.com/office/drawing/2016/5/11/chartex" xmlns:cx6="http://schemas.microsoft.com/office/drawing/2016/5/12/chartex" xmlns:cx7="http://schemas.microsoft.com/office/drawing/2016/5/13/chartex" xmlns:cx8="http://schemas.microsoft.com/office/drawing/2016/5/14/chartex" xmlns:mc="http://schemas.openxmlformats.org/markup-compatibility/2006" xmlns:aink="http://schemas.microsoft.com/office/drawing/2016/ink" xmlns:am3d="http://schemas.microsoft.com/office/drawing/2017/model3d" xmlns:o="urn:schemas-microsoft-com:office:office" xmlns:r="http://schemas.openxmlformats.org/officeDocument/2006/relationships" xmlns:m="http://schemas.openxmlformats.org/officeDocument/2006/math" xmlns:v="urn:schemas-microsoft-com:vml" xmlns:wp14="http://schemas.microsoft.com/office/word/2010/wordprocessingDrawing" xmlns:wp="http://schemas.openxmlformats.org/drawingml/2006/wordprocessingDrawing" xmlns:w10="urn:schemas-microsoft-com:office:word" xmlns:w="http://schemas.openxmlformats.org/wordprocessingml/2006/main" xmlns:w14="http://schemas.microsoft.com/office/word/2010/wordml" xmlns:w15="http://schemas.microsoft.com/office/word/2012/wordml" xmlns:w16cex="http://schemas.microsoft.com/office/word/2018/wordml/cex" xmlns:w16cid="http://schemas.microsoft.com/office/word/2016/wordml/cid" xmlns:w16="http://schemas.microsoft.com/office/word/2018/wordml" xmlns:w16sdtdh="http://schemas.microsoft.com/office/word/2020/wordml/sdtdatahash" xmlns:w16se="http://schemas.microsoft.com/office/word/2015/wordml/symex" xmlns:wpg="http://schemas.microsoft.com/office/word/2010/wordprocessingGroup" xmlns:wpi="http://schemas.microsoft.com/office/word/2010/wordprocessingInk" xmlns:wne="http://schemas.microsoft.com/office/word/2006/wordml" xmlns:wps="http://schemas.microsoft.com/office/word/2010/wordprocessingShape" mc:Ignorable="w14 w15 w16se w16cid w16 w16cex w16sdtdh wp14">
+  <w15:person w15:author="Hamid Arabsorkhi">
+    <w15:presenceInfo w15:providerId="Windows Live" w15:userId="fd19277a149ac3d1"/>
+  </w15:person>
+</w15:people>
 </file>
 
 <file path=word/styles.xml><?xml version="1.0" encoding="utf-8"?>
@@ -13386,6 +17254,22 @@
       <w:contextualSpacing/>
     </w:pPr>
   </w:style>
+  <w:style w:type="paragraph" w:styleId="Revision">
+    <w:name w:val="Revision"/>
+    <w:hidden/>
+    <w:uiPriority w:val="99"/>
+    <w:semiHidden/>
+    <w:rsid w:val="00D8575A"/>
+    <w:pPr>
+      <w:spacing w:after="0" w:line="240" w:lineRule="auto"/>
+    </w:pPr>
+    <w:rPr>
+      <w:rFonts w:asciiTheme="majorBidi" w:eastAsia="Times New Roman" w:hAnsiTheme="majorBidi" w:cs="B Nazanin"/>
+      <w:sz w:val="24"/>
+      <w:szCs w:val="28"/>
+      <w:lang w:bidi="fa-IR"/>
+    </w:rPr>
+  </w:style>
 </w:styles>
 </file>
 

</xml_diff>

<commit_message>
Bagging Algorithm completed and Boosting algorithm added (incomplete)
</commit_message>
<xml_diff>
--- a/Thesis-Report-Chapter3.docx
+++ b/Thesis-Report-Chapter3.docx
@@ -7496,7 +7496,7 @@
         <w:instrText xml:space="preserve"> </w:instrText>
       </w:r>
       <w:r>
-        <w:instrText>ADDIN EN.CITE &lt;EndNote&gt;&lt;Cite&gt;&lt;Author&gt;Schapire&lt;/Author&gt;&lt;Year&gt;1990&lt;/Year&gt;&lt;RecNum&gt;31&lt;/RecNum&gt;&lt;DisplayText&gt;[3]&lt;/DisplayText&gt;&lt;record&gt;&lt;rec-number&gt;31&lt;/rec-number&gt;&lt;foreign-keys&gt;&lt;key app="EN" db-id="9dffrpxwa2vsdlezr9nvrdtyzs0ste99e22r" timestamp="1706471448"&gt;31</w:instrText>
+        <w:instrText>ADDIN EN.CITE &lt;EndNote&gt;&lt;Cite&gt;&lt;Author&gt;Schapire&lt;/Author&gt;&lt;Year&gt;1990&lt;/Year&gt;&lt;RecNum&gt;11&lt;/RecNum&gt;&lt;DisplayText&gt;[3]&lt;/DisplayText&gt;&lt;record&gt;&lt;rec-number&gt;11&lt;/rec-number&gt;&lt;foreign-keys&gt;&lt;key app="EN" db-id="9dffrpxwa2vsdlezr9nvrdtyzs0ste99e22r" timestamp="1704718443"&gt;11</w:instrText>
       </w:r>
       <w:r>
         <w:rPr>
@@ -9492,13 +9492,7 @@
         <w:rPr>
           <w:rtl/>
         </w:rPr>
-        <w:t xml:space="preserve"> </w:t>
-      </w:r>
-      <w:r>
-        <w:rPr>
-          <w:rtl/>
-        </w:rPr>
-        <w:t xml:space="preserve">هسته هر سیستم </w:t>
+        <w:t xml:space="preserve"> هسته هر سیستم </w:t>
       </w:r>
       <w:r>
         <w:rPr>
@@ -9844,13 +9838,7 @@
         <w:rPr>
           <w:rtl/>
         </w:rPr>
-        <w:t xml:space="preserve"> </w:t>
-      </w:r>
-      <w:r>
-        <w:rPr>
-          <w:rtl/>
-        </w:rPr>
-        <w:t xml:space="preserve">گسسته مانند </w:t>
+        <w:t xml:space="preserve"> گسسته مانند </w:t>
       </w:r>
       <w:r>
         <w:t>SVM</w:t>
@@ -10415,21 +10403,7 @@
           <w:rFonts w:hint="cs"/>
           <w:rtl/>
         </w:rPr>
-        <w:t xml:space="preserve">ابتدا فرض می شود که فقط برچسب ها از خروجی یادگیرندگان در دسترس است. تصمیم </w:t>
-      </w:r>
-      <w:r>
-        <w:rPr>
-          <w:rFonts w:hint="cs"/>
-          <w:rtl/>
-        </w:rPr>
-        <w:t>یادگیرنده</w:t>
-      </w:r>
-      <w:r>
-        <w:rPr>
-          <w:rFonts w:hint="cs"/>
-          <w:rtl/>
-        </w:rPr>
-        <w:t xml:space="preserve"> </w:t>
+        <w:t xml:space="preserve">ابتدا فرض می شود که فقط برچسب ها از خروجی یادگیرندگان در دسترس است. تصمیم یادگیرنده </w:t>
       </w:r>
       <m:oMath>
         <m:r>
@@ -10512,13 +10486,7 @@
           <w:rPr>
             <w:rFonts w:ascii="Cambria Math" w:hAnsi="Cambria Math"/>
           </w:rPr>
-          <m:t>t=1,</m:t>
-        </m:r>
-        <m:r>
-          <w:rPr>
-            <w:rFonts w:ascii="Cambria Math" w:hAnsi="Cambria Math"/>
-          </w:rPr>
-          <m:t xml:space="preserve"> …, T</m:t>
+          <m:t>t=1, …, T</m:t>
         </m:r>
       </m:oMath>
       <w:r>
@@ -10938,8 +10906,8 @@
           <w:rtl/>
         </w:rPr>
       </w:pPr>
-      <w:bookmarkStart w:id="6" w:name="_Hlk157350304"/>
-      <w:bookmarkStart w:id="7" w:name="_Hlk157350314"/>
+      <w:bookmarkStart w:id="6" w:name="_Hlk157350314"/>
+      <w:bookmarkStart w:id="7" w:name="_Hlk157350304"/>
       <w:r>
         <w:rPr>
           <w:rtl/>
@@ -10947,7 +10915,7 @@
         <w:tab/>
       </w:r>
       <w:bookmarkStart w:id="8" w:name="_Ref157349881"/>
-      <w:bookmarkEnd w:id="7"/>
+      <w:bookmarkEnd w:id="6"/>
       <m:oMath>
         <m:nary>
           <m:naryPr>
@@ -11144,7 +11112,7 @@
         </m:r>
       </m:oMath>
     </w:p>
-    <w:bookmarkEnd w:id="6"/>
+    <w:bookmarkEnd w:id="7"/>
     <w:p>
       <w:pPr>
         <w:pStyle w:val="a8"/>
@@ -11701,6 +11669,7 @@
       <w:pPr>
         <w:pStyle w:val="a8"/>
         <w:rPr>
+          <w:rFonts w:hint="cs"/>
           <w:rtl/>
         </w:rPr>
       </w:pPr>
@@ -11933,6 +11902,234 @@
         </w:rPr>
         <w:t xml:space="preserve"> خطی و شبکه های عصبی تک لایه کاندیدهای خوبی به عنوان یادگیرندگان ضعیف هستند. یادگیرندگان در نهایت با روش اکثریت ساده ترکیب میشوند.</w:t>
       </w:r>
+      <w:r>
+        <w:rPr>
+          <w:rFonts w:hint="cs"/>
+          <w:rtl/>
+        </w:rPr>
+        <w:t xml:space="preserve"> </w:t>
+      </w:r>
+      <w:r>
+        <w:rPr>
+          <w:rtl/>
+        </w:rPr>
+        <w:fldChar w:fldCharType="begin"/>
+      </w:r>
+      <w:r>
+        <w:rPr>
+          <w:rtl/>
+        </w:rPr>
+        <w:instrText xml:space="preserve"> </w:instrText>
+      </w:r>
+      <w:r>
+        <w:rPr>
+          <w:rFonts w:hint="cs"/>
+        </w:rPr>
+        <w:instrText>REF</w:instrText>
+      </w:r>
+      <w:r>
+        <w:rPr>
+          <w:rFonts w:hint="cs"/>
+          <w:rtl/>
+        </w:rPr>
+        <w:instrText xml:space="preserve"> _</w:instrText>
+      </w:r>
+      <w:r>
+        <w:rPr>
+          <w:rFonts w:hint="cs"/>
+        </w:rPr>
+        <w:instrText>Ref157446305 \r \h</w:instrText>
+      </w:r>
+      <w:r>
+        <w:rPr>
+          <w:rtl/>
+        </w:rPr>
+        <w:instrText xml:space="preserve"> </w:instrText>
+      </w:r>
+      <w:r>
+        <w:rPr>
+          <w:rtl/>
+        </w:rPr>
+      </w:r>
+      <w:r>
+        <w:rPr>
+          <w:rtl/>
+        </w:rPr>
+        <w:fldChar w:fldCharType="separate"/>
+      </w:r>
+      <w:r>
+        <w:rPr>
+          <w:rtl/>
+        </w:rPr>
+        <w:t>‏شکل (3</w:t>
+      </w:r>
+      <w:r>
+        <w:rPr>
+          <w:rFonts w:ascii="Arial" w:hAnsi="Arial" w:cs="Arial" w:hint="cs"/>
+          <w:rtl/>
+        </w:rPr>
+        <w:t>˗</w:t>
+      </w:r>
+      <w:r>
+        <w:rPr>
+          <w:rtl/>
+        </w:rPr>
+        <w:t xml:space="preserve">2) </w:t>
+      </w:r>
+      <w:r>
+        <w:rPr>
+          <w:rtl/>
+        </w:rPr>
+        <w:fldChar w:fldCharType="end"/>
+      </w:r>
+      <w:r>
+        <w:rPr>
+          <w:rFonts w:hint="cs"/>
+          <w:rtl/>
+        </w:rPr>
+        <w:t xml:space="preserve">نمای کلی از روش </w:t>
+      </w:r>
+      <w:r>
+        <w:t>Bagging</w:t>
+      </w:r>
+      <w:r>
+        <w:rPr>
+          <w:rFonts w:hint="cs"/>
+          <w:rtl/>
+        </w:rPr>
+        <w:t xml:space="preserve"> را برای مسائل طبقه بندی نمایش می دهد.</w:t>
+      </w:r>
+    </w:p>
+    <w:p>
+      <w:pPr>
+        <w:pStyle w:val="-"/>
+        <w:rPr>
+          <w:rtl/>
+        </w:rPr>
+      </w:pPr>
+      <w:r>
+        <w:rPr>
+          <w:rtl/>
+        </w:rPr>
+        <w:lastRenderedPageBreak/>
+        <w:drawing>
+          <wp:inline distT="0" distB="0" distL="0" distR="0" wp14:anchorId="06143517" wp14:editId="00571753">
+            <wp:extent cx="5170737" cy="2148840"/>
+            <wp:effectExtent l="0" t="0" r="0" b="0"/>
+            <wp:docPr id="4" name="Picture 4"/>
+            <wp:cNvGraphicFramePr>
+              <a:graphicFrameLocks xmlns:a="http://schemas.openxmlformats.org/drawingml/2006/main" noChangeAspect="1"/>
+            </wp:cNvGraphicFramePr>
+            <a:graphic xmlns:a="http://schemas.openxmlformats.org/drawingml/2006/main">
+              <a:graphicData uri="http://schemas.openxmlformats.org/drawingml/2006/picture">
+                <pic:pic xmlns:pic="http://schemas.openxmlformats.org/drawingml/2006/picture">
+                  <pic:nvPicPr>
+                    <pic:cNvPr id="1" name=""/>
+                    <pic:cNvPicPr/>
+                  </pic:nvPicPr>
+                  <pic:blipFill>
+                    <a:blip r:embed="rId13"/>
+                    <a:stretch>
+                      <a:fillRect/>
+                    </a:stretch>
+                  </pic:blipFill>
+                  <pic:spPr>
+                    <a:xfrm>
+                      <a:off x="0" y="0"/>
+                      <a:ext cx="5179279" cy="2152390"/>
+                    </a:xfrm>
+                    <a:prstGeom prst="rect">
+                      <a:avLst/>
+                    </a:prstGeom>
+                  </pic:spPr>
+                </pic:pic>
+              </a:graphicData>
+            </a:graphic>
+          </wp:inline>
+        </w:drawing>
+      </w:r>
+    </w:p>
+    <w:p>
+      <w:pPr>
+        <w:pStyle w:val="a3"/>
+        <w:rPr>
+          <w:rtl/>
+        </w:rPr>
+      </w:pPr>
+      <w:bookmarkStart w:id="9" w:name="_Ref157446305"/>
+      <w:r>
+        <w:rPr>
+          <w:rFonts w:hint="cs"/>
+          <w:rtl/>
+        </w:rPr>
+        <w:t xml:space="preserve">رویکرد </w:t>
+      </w:r>
+      <w:r>
+        <w:t>Bagging</w:t>
+      </w:r>
+      <w:r>
+        <w:rPr>
+          <w:rFonts w:hint="cs"/>
+          <w:rtl/>
+        </w:rPr>
+        <w:t xml:space="preserve"> در مسائل طبقه بندی</w:t>
+      </w:r>
+      <w:r>
+        <w:rPr>
+          <w:rtl/>
+        </w:rPr>
+        <w:t xml:space="preserve"> </w:t>
+      </w:r>
+      <w:r>
+        <w:rPr>
+          <w:rtl/>
+        </w:rPr>
+        <w:fldChar w:fldCharType="begin"/>
+      </w:r>
+      <w:r>
+        <w:rPr>
+          <w:rtl/>
+        </w:rPr>
+        <w:instrText xml:space="preserve"> </w:instrText>
+      </w:r>
+      <w:r>
+        <w:instrText>ADDIN EN.CITE &lt;EndNote&gt;&lt;Cite&gt;&lt;Author&gt;Zhang&lt;/Author&gt;&lt;Year&gt;2012&lt;/Year&gt;&lt;RecNum&gt;23&lt;/RecNum&gt;&lt;DisplayText&gt;[1]&lt;/DisplayText&gt;&lt;record&gt;&lt;rec-number&gt;23&lt;/rec-number&gt;&lt;foreign-keys&gt;&lt;key app="EN" db-id="9dffrpxwa2vsdlezr9nvrdtyzs0ste99e22r" timestamp="1706358317"&gt;23&lt;/key&gt;&lt;/foreign-keys&gt;&lt;ref-type name="Book"&gt;6&lt;/ref-type&gt;&lt;contributors&gt;&lt;authors&gt;&lt;author&gt;Zhang, Cha&lt;/author&gt;&lt;author&gt;Ma, Yunqian&lt;/author&gt;&lt;/authors&gt;&lt;/contributors&gt;&lt;titles&gt;&lt;title&gt;Ensemble machine learning: methods and applications&lt;/title&gt;&lt;/titles&gt;&lt;dates&gt;&lt;year&gt;2012</w:instrText>
+      </w:r>
+      <w:r>
+        <w:rPr>
+          <w:rtl/>
+        </w:rPr>
+        <w:instrText>&lt;/</w:instrText>
+      </w:r>
+      <w:r>
+        <w:instrText>year&gt;&lt;/dates&gt;&lt;publisher&gt;Springer&lt;/publisher&gt;&lt;isbn&gt;1441993258&lt;/isbn&gt;&lt;urls&gt;&lt;/urls&gt;&lt;/record&gt;&lt;/Cite&gt;&lt;/EndNote</w:instrText>
+      </w:r>
+      <w:r>
+        <w:rPr>
+          <w:rtl/>
+        </w:rPr>
+        <w:instrText>&gt;</w:instrText>
+      </w:r>
+      <w:r>
+        <w:rPr>
+          <w:rtl/>
+        </w:rPr>
+        <w:fldChar w:fldCharType="separate"/>
+      </w:r>
+      <w:r>
+        <w:rPr>
+          <w:noProof/>
+          <w:rtl/>
+        </w:rPr>
+        <w:t>[1]</w:t>
+      </w:r>
+      <w:r>
+        <w:rPr>
+          <w:rtl/>
+        </w:rPr>
+        <w:fldChar w:fldCharType="end"/>
+      </w:r>
+      <w:bookmarkEnd w:id="9"/>
     </w:p>
     <w:p>
       <w:pPr>
@@ -12086,15 +12283,21 @@
           <w:rFonts w:hint="cs"/>
           <w:rtl/>
         </w:rPr>
-        <w:t xml:space="preserve">. جنگل تصادفی را می توان هم برای متغیرهای گسسته -که در موقعیت یابی می تواند شرایط محیطی </w:t>
-      </w:r>
-      <w:r>
-        <w:rPr>
-          <w:rFonts w:hint="cs"/>
-          <w:rtl/>
-        </w:rPr>
-        <w:lastRenderedPageBreak/>
-        <w:t>منظور شود-</w:t>
+        <w:t>. جنگل تصادفی را می توان هم برای متغیرهای گسسته</w:t>
+      </w:r>
+      <w:r>
+        <w:rPr>
+          <w:rFonts w:hint="cs"/>
+          <w:rtl/>
+        </w:rPr>
+        <w:t xml:space="preserve">، </w:t>
+      </w:r>
+      <w:r>
+        <w:rPr>
+          <w:rFonts w:hint="cs"/>
+          <w:rtl/>
+        </w:rPr>
+        <w:t>که در موقعیت یابی می تواند شرایط محیطی منظور شود</w:t>
       </w:r>
       <w:r>
         <w:rPr>
@@ -12108,7 +12311,21 @@
           <w:rFonts w:hint="cs"/>
           <w:rtl/>
         </w:rPr>
-        <w:t xml:space="preserve"> و هم برای متغیرهای پیوسته -که در موقعیت یابی می تواند </w:t>
+        <w:t xml:space="preserve"> و هم برای متغیرهای پیوسته</w:t>
+      </w:r>
+      <w:r>
+        <w:rPr>
+          <w:rFonts w:hint="cs"/>
+          <w:rtl/>
+        </w:rPr>
+        <w:t xml:space="preserve">، </w:t>
+      </w:r>
+      <w:r>
+        <w:rPr>
+          <w:rFonts w:hint="cs"/>
+          <w:rtl/>
+        </w:rPr>
+        <w:t xml:space="preserve">که در موقعیت یابی می تواند </w:t>
       </w:r>
       <w:r>
         <w:t>RSS</w:t>
@@ -12118,7 +12335,21 @@
           <w:rFonts w:hint="cs"/>
           <w:rtl/>
         </w:rPr>
-        <w:t xml:space="preserve"> سیگنال ارتباطی بی سیم باشد- استفاده کرد.</w:t>
+        <w:t xml:space="preserve"> سیگنال ارتباطی بی سیم باشد</w:t>
+      </w:r>
+      <w:r>
+        <w:rPr>
+          <w:rFonts w:hint="cs"/>
+          <w:rtl/>
+        </w:rPr>
+        <w:t>،</w:t>
+      </w:r>
+      <w:r>
+        <w:rPr>
+          <w:rFonts w:hint="cs"/>
+          <w:rtl/>
+        </w:rPr>
+        <w:t xml:space="preserve"> استفاده کرد.</w:t>
       </w:r>
       <w:r>
         <w:rPr>
@@ -12285,6 +12516,154 @@
         </w:rPr>
         <w:t>الگوریتم 1 بیان شده است.</w:t>
       </w:r>
+    </w:p>
+    <w:p>
+      <w:pPr>
+        <w:pStyle w:val="a8"/>
+        <w:rPr>
+          <w:rtl/>
+        </w:rPr>
+      </w:pPr>
+      <w:proofErr w:type="spellStart"/>
+      <w:r>
+        <w:t>Breiman</w:t>
+      </w:r>
+      <w:proofErr w:type="spellEnd"/>
+      <w:r>
+        <w:rPr>
+          <w:rFonts w:hint="cs"/>
+          <w:rtl/>
+        </w:rPr>
+        <w:t xml:space="preserve"> در </w:t>
+      </w:r>
+      <w:r>
+        <w:rPr>
+          <w:rtl/>
+        </w:rPr>
+        <w:fldChar w:fldCharType="begin"/>
+      </w:r>
+      <w:r>
+        <w:rPr>
+          <w:rtl/>
+        </w:rPr>
+        <w:instrText xml:space="preserve"> </w:instrText>
+      </w:r>
+      <w:r>
+        <w:instrText>ADDIN EN.CITE &lt;EndNote&gt;&lt;Cite&gt;&lt;Author&gt;Breiman&lt;/Author&gt;&lt;Year&gt;1996&lt;/Year&gt;&lt;RecNum&gt;33&lt;/RecNum&gt;&lt;DisplayText&gt;[5]&lt;/DisplayText&gt;&lt;record&gt;&lt;rec-number&gt;33&lt;/rec-number&gt;&lt;foreign-keys&gt;&lt;key app="EN" db-id="9dffrpxwa2vsdlezr9nvrdtyzs0ste99e22r" timestamp="1706471564"&gt;33</w:instrText>
+      </w:r>
+      <w:r>
+        <w:rPr>
+          <w:rtl/>
+        </w:rPr>
+        <w:instrText>&lt;/</w:instrText>
+      </w:r>
+      <w:r>
+        <w:instrText>key&gt;&lt;/foreign-keys&gt;&lt;ref-type name="Journal Article"&gt;17&lt;/ref-type&gt;&lt;contributors&gt;&lt;authors&gt;&lt;author&gt;Breiman, Leo&lt;/author&gt;&lt;/authors&gt;&lt;/contributors&gt;&lt;titles&gt;&lt;title&gt;Bagging predictors&lt;/title&gt;&lt;secondary-title&gt;Machine learning&lt;/secondary-title&gt;&lt;/titles&gt;&lt;periodical</w:instrText>
+      </w:r>
+      <w:r>
+        <w:rPr>
+          <w:rtl/>
+        </w:rPr>
+        <w:instrText>&gt;&lt;</w:instrText>
+      </w:r>
+      <w:r>
+        <w:instrText>full-title&gt;Machine learning&lt;/full-title&gt;&lt;/periodical&gt;&lt;pages&gt;123-140&lt;/pages&gt;&lt;volume&gt;24&lt;/volume&gt;&lt;dates&gt;&lt;year&gt;1996&lt;/year&gt;&lt;/dates&gt;&lt;isbn&gt;0885-6125&lt;/isbn&gt;&lt;urls&gt;&lt;/urls&gt;&lt;/record&gt;&lt;/Cite&gt;&lt;/EndNote</w:instrText>
+      </w:r>
+      <w:r>
+        <w:rPr>
+          <w:rtl/>
+        </w:rPr>
+        <w:instrText>&gt;</w:instrText>
+      </w:r>
+      <w:r>
+        <w:rPr>
+          <w:rtl/>
+        </w:rPr>
+        <w:fldChar w:fldCharType="separate"/>
+      </w:r>
+      <w:r>
+        <w:rPr>
+          <w:noProof/>
+          <w:rtl/>
+        </w:rPr>
+        <w:t>[5]</w:t>
+      </w:r>
+      <w:r>
+        <w:rPr>
+          <w:rtl/>
+        </w:rPr>
+        <w:fldChar w:fldCharType="end"/>
+      </w:r>
+      <w:r>
+        <w:rPr>
+          <w:rFonts w:hint="cs"/>
+          <w:rtl/>
+        </w:rPr>
+        <w:t xml:space="preserve"> برای مسائل طبقه‌بندی، رشد درختان را تا زمانی که به یگ گره خالص (برگ)  برسد، پیشنهاد کرده است. اما در </w:t>
+      </w:r>
+      <w:r>
+        <w:rPr>
+          <w:rtl/>
+        </w:rPr>
+        <w:fldChar w:fldCharType="begin"/>
+      </w:r>
+      <w:r>
+        <w:rPr>
+          <w:rtl/>
+        </w:rPr>
+        <w:instrText xml:space="preserve"> </w:instrText>
+      </w:r>
+      <w:r>
+        <w:instrText>ADDIN EN.CITE &lt;EndNote&gt;&lt;Cite&gt;&lt;Author&gt;Segal&lt;/Author&gt;&lt;Year&gt;2011&lt;/Year&gt;&lt;RecNum&gt;37&lt;/RecNum&gt;&lt;DisplayText&gt;[9]&lt;/DisplayText&gt;&lt;record&gt;&lt;rec-number&gt;37&lt;/rec-number&gt;&lt;foreign-keys&gt;&lt;key app="EN" db-id="9dffrpxwa2vsdlezr9nvrdtyzs0ste99e22r" timestamp="1706532731"&gt;37&lt;/key&gt;&lt;/foreign-keys&gt;&lt;ref-type name="Journal Article"&gt;17&lt;/ref-type&gt;&lt;contributors&gt;&lt;authors&gt;&lt;author&gt;Segal, Mark&lt;/author&gt;&lt;author&gt;Xiao, Yuanyuan&lt;/author&gt;&lt;/authors&gt;&lt;/contributors&gt;&lt;titles&gt;&lt;title&gt;Multivariate random forests&lt;/title&gt;&lt;secondary-title&gt;Wiley interdisciplinary reviews: Data mining and knowledge discovery&lt;/secondary-title&gt;&lt;/titles&gt;&lt;periodical&gt;&lt;full-title&gt;Wiley interdisciplinary reviews: Data mining and knowledge discovery&lt;/full-title&gt;&lt;/periodical&gt;&lt;pages&gt;80-87&lt;/pages&gt;&lt;volume&gt;1&lt;/volume&gt;&lt;number&gt;1&lt;/number&gt;&lt;dates&gt;&lt;year&gt;2011&lt;/year&gt;&lt;/dates&gt;&lt;isbn&gt;1942-4787&lt;/isbn&gt;&lt;urls&gt;&lt;/urls&gt;&lt;/record&gt;&lt;/Cite&gt;&lt;/EndNote</w:instrText>
+      </w:r>
+      <w:r>
+        <w:rPr>
+          <w:rtl/>
+        </w:rPr>
+        <w:instrText>&gt;</w:instrText>
+      </w:r>
+      <w:r>
+        <w:rPr>
+          <w:rtl/>
+        </w:rPr>
+        <w:fldChar w:fldCharType="separate"/>
+      </w:r>
+      <w:r>
+        <w:rPr>
+          <w:noProof/>
+          <w:rtl/>
+        </w:rPr>
+        <w:t>[9]</w:t>
+      </w:r>
+      <w:r>
+        <w:rPr>
+          <w:rtl/>
+        </w:rPr>
+        <w:fldChar w:fldCharType="end"/>
+      </w:r>
+      <w:r>
+        <w:rPr>
+          <w:rFonts w:hint="cs"/>
+          <w:rtl/>
+        </w:rPr>
+        <w:t xml:space="preserve"> که پژوهشی جدیدتر است، کنترل عمق درختان پیشنهاد شده است.</w:t>
+      </w:r>
+    </w:p>
+    <w:p>
+      <w:pPr>
+        <w:pStyle w:val="a8"/>
+        <w:rPr>
+          <w:rtl/>
+        </w:rPr>
+      </w:pPr>
+    </w:p>
+    <w:p>
+      <w:pPr>
+        <w:pStyle w:val="a8"/>
+        <w:rPr>
+          <w:rtl/>
+        </w:rPr>
+      </w:pPr>
     </w:p>
     <w:tbl>
       <w:tblPr>
@@ -12311,7 +12690,6 @@
               <w:pStyle w:val="-"/>
               <w:jc w:val="left"/>
               <w:rPr>
-                <w:rFonts w:hint="cs"/>
                 <w:b/>
                 <w:bCs/>
                 <w:sz w:val="24"/>
@@ -12328,6 +12706,7 @@
                 <w:szCs w:val="28"/>
                 <w:rtl/>
               </w:rPr>
+              <w:lastRenderedPageBreak/>
               <w:t>الگوریتم 1</w:t>
             </w:r>
             <w:r>
@@ -12853,6 +13232,7 @@
                 <w:ilvl w:val="0"/>
                 <w:numId w:val="29"/>
               </w:numPr>
+              <w:ind w:firstLine="30"/>
               <w:rPr>
                 <w:rFonts w:ascii="Cambria Math" w:hAnsi="Cambria Math"/>
                 <w:i/>
@@ -12979,6 +13359,587 @@
                 <w:ilvl w:val="0"/>
                 <w:numId w:val="29"/>
               </w:numPr>
+              <w:ind w:firstLine="30"/>
+              <w:rPr>
+                <w:rFonts w:ascii="Cambria Math" w:hAnsi="Cambria Math"/>
+                <w:i/>
+                <w:sz w:val="22"/>
+                <w:szCs w:val="24"/>
+              </w:rPr>
+            </w:pPr>
+            <w:r>
+              <w:rPr>
+                <w:rFonts w:ascii="Cambria Math" w:hAnsi="Cambria Math" w:hint="cs"/>
+                <w:i/>
+                <w:sz w:val="22"/>
+                <w:szCs w:val="24"/>
+                <w:rtl/>
+              </w:rPr>
+              <w:t>با استفاده از نمونه برداری با جایگذاری انتخاب شده به عنوان دادگان آموزشی، درخت تصمیم را تشکیل دهید:</w:t>
+            </w:r>
+          </w:p>
+          <w:p>
+            <w:pPr>
+              <w:pStyle w:val="a8"/>
+              <w:numPr>
+                <w:ilvl w:val="1"/>
+                <w:numId w:val="29"/>
+              </w:numPr>
+              <w:ind w:left="748" w:firstLine="0"/>
+              <w:rPr>
+                <w:rFonts w:ascii="Cambria Math" w:hAnsi="Cambria Math"/>
+                <w:i/>
+                <w:sz w:val="22"/>
+                <w:szCs w:val="24"/>
+              </w:rPr>
+            </w:pPr>
+            <w:r>
+              <w:rPr>
+                <w:rFonts w:ascii="Cambria Math" w:hAnsi="Cambria Math" w:hint="cs"/>
+                <w:i/>
+                <w:sz w:val="22"/>
+                <w:szCs w:val="24"/>
+                <w:rtl/>
+              </w:rPr>
+              <w:t>با تمام ویژگی‌ها در یک گره شروع کن.</w:t>
+            </w:r>
+          </w:p>
+          <w:p>
+            <w:pPr>
+              <w:pStyle w:val="a8"/>
+              <w:numPr>
+                <w:ilvl w:val="1"/>
+                <w:numId w:val="29"/>
+              </w:numPr>
+              <w:ind w:left="748" w:firstLine="0"/>
+              <w:rPr>
+                <w:rFonts w:ascii="Cambria Math" w:hAnsi="Cambria Math"/>
+                <w:i/>
+                <w:sz w:val="22"/>
+                <w:szCs w:val="24"/>
+              </w:rPr>
+            </w:pPr>
+            <w:r>
+              <w:rPr>
+                <w:rFonts w:ascii="Cambria Math" w:hAnsi="Cambria Math" w:hint="cs"/>
+                <w:i/>
+                <w:sz w:val="22"/>
+                <w:szCs w:val="24"/>
+                <w:rtl/>
+              </w:rPr>
+              <w:t>گام های زیر را برای گره های تقسیم نشده تکرار کن تا زمانی که شرط توقف درخت (گره با یک ویژگی/عمق درخت) ارضا شود:</w:t>
+            </w:r>
+          </w:p>
+          <w:p>
+            <w:pPr>
+              <w:pStyle w:val="a8"/>
+              <w:numPr>
+                <w:ilvl w:val="2"/>
+                <w:numId w:val="29"/>
+              </w:numPr>
+              <w:ind w:left="1108" w:firstLine="118"/>
+              <w:rPr>
+                <w:rFonts w:ascii="Cambria Math" w:hAnsi="Cambria Math"/>
+                <w:i/>
+                <w:sz w:val="22"/>
+                <w:szCs w:val="24"/>
+              </w:rPr>
+            </w:pPr>
+            <m:oMath>
+              <m:r>
+                <w:rPr>
+                  <w:rFonts w:ascii="Cambria Math" w:hAnsi="Cambria Math"/>
+                  <w:sz w:val="22"/>
+                  <w:szCs w:val="24"/>
+                </w:rPr>
+                <m:t>m</m:t>
+              </m:r>
+            </m:oMath>
+            <w:r>
+              <w:rPr>
+                <w:rFonts w:ascii="Cambria Math" w:hAnsi="Cambria Math" w:hint="cs"/>
+                <w:i/>
+                <w:sz w:val="22"/>
+                <w:szCs w:val="24"/>
+                <w:rtl/>
+              </w:rPr>
+              <w:t xml:space="preserve"> ویژگی را به صورت تصادفی</w:t>
+            </w:r>
+            <w:r>
+              <w:rPr>
+                <w:rFonts w:ascii="Cambria Math" w:hAnsi="Cambria Math" w:hint="cs"/>
+                <w:i/>
+                <w:sz w:val="22"/>
+                <w:szCs w:val="24"/>
+                <w:rtl/>
+              </w:rPr>
+              <w:t xml:space="preserve"> از </w:t>
+            </w:r>
+            <m:oMath>
+              <m:r>
+                <w:rPr>
+                  <w:rFonts w:ascii="Cambria Math" w:hAnsi="Cambria Math"/>
+                  <w:sz w:val="22"/>
+                  <w:szCs w:val="24"/>
+                </w:rPr>
+                <m:t>p</m:t>
+              </m:r>
+            </m:oMath>
+            <w:r>
+              <w:rPr>
+                <w:rFonts w:ascii="Cambria Math" w:hAnsi="Cambria Math" w:hint="cs"/>
+                <w:i/>
+                <w:sz w:val="22"/>
+                <w:szCs w:val="24"/>
+                <w:rtl/>
+              </w:rPr>
+              <w:t xml:space="preserve"> ویژگی در دسترس انتخاب کنید.</w:t>
+            </w:r>
+          </w:p>
+          <w:p>
+            <w:pPr>
+              <w:pStyle w:val="a8"/>
+              <w:numPr>
+                <w:ilvl w:val="2"/>
+                <w:numId w:val="29"/>
+              </w:numPr>
+              <w:ind w:left="1108" w:firstLine="118"/>
+              <w:rPr>
+                <w:rFonts w:ascii="Cambria Math" w:hAnsi="Cambria Math"/>
+                <w:i/>
+                <w:sz w:val="22"/>
+                <w:szCs w:val="24"/>
+              </w:rPr>
+            </w:pPr>
+            <w:r>
+              <w:rPr>
+                <w:rFonts w:ascii="Cambria Math" w:hAnsi="Cambria Math" w:hint="cs"/>
+                <w:i/>
+                <w:sz w:val="22"/>
+                <w:szCs w:val="24"/>
+                <w:rtl/>
+              </w:rPr>
+              <w:t xml:space="preserve">بهترین ویژگی تقسیم در میان </w:t>
+            </w:r>
+            <m:oMath>
+              <m:r>
+                <w:rPr>
+                  <w:rFonts w:ascii="Cambria Math" w:hAnsi="Cambria Math"/>
+                  <w:sz w:val="22"/>
+                  <w:szCs w:val="24"/>
+                </w:rPr>
+                <m:t>m</m:t>
+              </m:r>
+            </m:oMath>
+            <w:r>
+              <w:rPr>
+                <w:rFonts w:ascii="Cambria Math" w:hAnsi="Cambria Math" w:hint="cs"/>
+                <w:i/>
+                <w:sz w:val="22"/>
+                <w:szCs w:val="24"/>
+                <w:rtl/>
+              </w:rPr>
+              <w:t xml:space="preserve"> ویژگی انتخاب شده در گام (</w:t>
+            </w:r>
+            <w:proofErr w:type="spellStart"/>
+            <w:r>
+              <w:rPr>
+                <w:rFonts w:ascii="Cambria Math" w:hAnsi="Cambria Math"/>
+                <w:iCs/>
+                <w:sz w:val="22"/>
+                <w:szCs w:val="24"/>
+              </w:rPr>
+              <w:t>i</w:t>
+            </w:r>
+            <w:proofErr w:type="spellEnd"/>
+            <w:r>
+              <w:rPr>
+                <w:rFonts w:ascii="Cambria Math" w:hAnsi="Cambria Math" w:hint="cs"/>
+                <w:i/>
+                <w:sz w:val="22"/>
+                <w:szCs w:val="24"/>
+                <w:rtl/>
+              </w:rPr>
+              <w:t>) را پیدا کنید.</w:t>
+            </w:r>
+          </w:p>
+          <w:p>
+            <w:pPr>
+              <w:pStyle w:val="a8"/>
+              <w:numPr>
+                <w:ilvl w:val="2"/>
+                <w:numId w:val="29"/>
+              </w:numPr>
+              <w:ind w:left="1108" w:firstLine="118"/>
+              <w:rPr>
+                <w:rFonts w:ascii="Cambria Math" w:hAnsi="Cambria Math"/>
+                <w:i/>
+                <w:sz w:val="22"/>
+                <w:szCs w:val="24"/>
+              </w:rPr>
+            </w:pPr>
+            <w:r>
+              <w:rPr>
+                <w:rFonts w:ascii="Cambria Math" w:hAnsi="Cambria Math" w:hint="cs"/>
+                <w:i/>
+                <w:sz w:val="22"/>
+                <w:szCs w:val="24"/>
+                <w:rtl/>
+              </w:rPr>
+              <w:t xml:space="preserve">گره را با استفاده از ویژگی انتخابی در گام </w:t>
+            </w:r>
+            <w:r>
+              <w:rPr>
+                <w:rFonts w:ascii="Cambria Math" w:hAnsi="Cambria Math" w:hint="cs"/>
+                <w:i/>
+                <w:sz w:val="22"/>
+                <w:szCs w:val="24"/>
+                <w:rtl/>
+              </w:rPr>
+              <w:t>(</w:t>
+            </w:r>
+            <w:r>
+              <w:rPr>
+                <w:rFonts w:ascii="Cambria Math" w:hAnsi="Cambria Math"/>
+                <w:iCs/>
+                <w:sz w:val="22"/>
+                <w:szCs w:val="24"/>
+              </w:rPr>
+              <w:t>ii</w:t>
+            </w:r>
+            <w:r>
+              <w:rPr>
+                <w:rFonts w:ascii="Cambria Math" w:hAnsi="Cambria Math" w:hint="cs"/>
+                <w:i/>
+                <w:sz w:val="22"/>
+                <w:szCs w:val="24"/>
+                <w:rtl/>
+              </w:rPr>
+              <w:t>)</w:t>
+            </w:r>
+            <w:r>
+              <w:rPr>
+                <w:rFonts w:ascii="Cambria Math" w:hAnsi="Cambria Math" w:hint="cs"/>
+                <w:i/>
+                <w:sz w:val="22"/>
+                <w:szCs w:val="24"/>
+                <w:rtl/>
+              </w:rPr>
+              <w:t xml:space="preserve"> تقسیم کنید.</w:t>
+            </w:r>
+          </w:p>
+          <w:p>
+            <w:pPr>
+              <w:pStyle w:val="a8"/>
+              <w:rPr>
+                <w:rFonts w:ascii="Cambria Math" w:hAnsi="Cambria Math"/>
+                <w:i/>
+                <w:sz w:val="22"/>
+                <w:szCs w:val="24"/>
+                <w:rtl/>
+              </w:rPr>
+            </w:pPr>
+            <w:r>
+              <w:rPr>
+                <w:rFonts w:ascii="Cambria Math" w:hAnsi="Cambria Math" w:hint="cs"/>
+                <w:i/>
+                <w:sz w:val="22"/>
+                <w:szCs w:val="24"/>
+                <w:rtl/>
+              </w:rPr>
+              <w:t xml:space="preserve">برای پیش‌بینی در نقطه جدید </w:t>
+            </w:r>
+            <m:oMath>
+              <m:r>
+                <w:rPr>
+                  <w:rFonts w:ascii="Cambria Math" w:hAnsi="Cambria Math"/>
+                  <w:sz w:val="22"/>
+                  <w:szCs w:val="24"/>
+                </w:rPr>
+                <m:t>x</m:t>
+              </m:r>
+            </m:oMath>
+            <w:r>
+              <w:rPr>
+                <w:rFonts w:ascii="Cambria Math" w:hAnsi="Cambria Math" w:hint="cs"/>
+                <w:i/>
+                <w:sz w:val="22"/>
+                <w:szCs w:val="24"/>
+                <w:rtl/>
+              </w:rPr>
+              <w:t>:</w:t>
+            </w:r>
+          </w:p>
+          <w:p>
+            <w:pPr>
+              <w:pStyle w:val="a8"/>
+              <w:numPr>
+                <w:ilvl w:val="0"/>
+                <w:numId w:val="30"/>
+              </w:numPr>
+              <w:bidi w:val="0"/>
+              <w:rPr>
+                <w:rFonts w:ascii="Cambria Math" w:hAnsi="Cambria Math"/>
+                <w:i/>
+                <w:sz w:val="22"/>
+                <w:szCs w:val="24"/>
+              </w:rPr>
+            </w:pPr>
+            <m:oMath>
+              <m:acc>
+                <m:accPr>
+                  <m:ctrlPr>
+                    <w:rPr>
+                      <w:rFonts w:ascii="Cambria Math" w:hAnsi="Cambria Math"/>
+                      <w:i/>
+                      <w:sz w:val="22"/>
+                      <w:szCs w:val="24"/>
+                    </w:rPr>
+                  </m:ctrlPr>
+                </m:accPr>
+                <m:e>
+                  <m:r>
+                    <w:rPr>
+                      <w:rFonts w:ascii="Cambria Math" w:hAnsi="Cambria Math"/>
+                      <w:sz w:val="22"/>
+                      <w:szCs w:val="24"/>
+                    </w:rPr>
+                    <m:t>f</m:t>
+                  </m:r>
+                </m:e>
+              </m:acc>
+              <m:d>
+                <m:dPr>
+                  <m:ctrlPr>
+                    <w:rPr>
+                      <w:rFonts w:ascii="Cambria Math" w:hAnsi="Cambria Math"/>
+                      <w:i/>
+                      <w:sz w:val="22"/>
+                      <w:szCs w:val="24"/>
+                    </w:rPr>
+                  </m:ctrlPr>
+                </m:dPr>
+                <m:e>
+                  <m:r>
+                    <w:rPr>
+                      <w:rFonts w:ascii="Cambria Math" w:hAnsi="Cambria Math"/>
+                      <w:sz w:val="22"/>
+                      <w:szCs w:val="24"/>
+                    </w:rPr>
+                    <m:t>x</m:t>
+                  </m:r>
+                </m:e>
+              </m:d>
+              <m:r>
+                <w:rPr>
+                  <w:rFonts w:ascii="Cambria Math" w:hAnsi="Cambria Math"/>
+                  <w:sz w:val="22"/>
+                  <w:szCs w:val="24"/>
+                </w:rPr>
+                <m:t>=</m:t>
+              </m:r>
+              <m:func>
+                <m:funcPr>
+                  <m:ctrlPr>
+                    <w:rPr>
+                      <w:rFonts w:ascii="Cambria Math" w:hAnsi="Cambria Math"/>
+                      <w:i/>
+                      <w:sz w:val="22"/>
+                      <w:szCs w:val="24"/>
+                    </w:rPr>
+                  </m:ctrlPr>
+                </m:funcPr>
+                <m:fName>
+                  <m:r>
+                    <m:rPr>
+                      <m:sty m:val="p"/>
+                    </m:rPr>
+                    <w:rPr>
+                      <w:rFonts w:ascii="Cambria Math" w:hAnsi="Cambria Math"/>
+                      <w:sz w:val="22"/>
+                      <w:szCs w:val="24"/>
+                    </w:rPr>
+                    <m:t>arg</m:t>
+                  </m:r>
+                </m:fName>
+                <m:e>
+                  <m:func>
+                    <m:funcPr>
+                      <m:ctrlPr>
+                        <w:rPr>
+                          <w:rFonts w:ascii="Cambria Math" w:hAnsi="Cambria Math"/>
+                          <w:i/>
+                          <w:sz w:val="22"/>
+                          <w:szCs w:val="24"/>
+                        </w:rPr>
+                      </m:ctrlPr>
+                    </m:funcPr>
+                    <m:fName>
+                      <m:sSub>
+                        <m:sSubPr>
+                          <m:ctrlPr>
+                            <w:rPr>
+                              <w:rFonts w:ascii="Cambria Math" w:hAnsi="Cambria Math"/>
+                              <w:sz w:val="22"/>
+                              <w:szCs w:val="24"/>
+                            </w:rPr>
+                          </m:ctrlPr>
+                        </m:sSubPr>
+                        <m:e>
+                          <m:r>
+                            <m:rPr>
+                              <m:sty m:val="p"/>
+                            </m:rPr>
+                            <w:rPr>
+                              <w:rFonts w:ascii="Cambria Math" w:hAnsi="Cambria Math"/>
+                              <w:sz w:val="22"/>
+                              <w:szCs w:val="24"/>
+                            </w:rPr>
+                            <m:t>max</m:t>
+                          </m:r>
+                        </m:e>
+                        <m:sub>
+                          <m:r>
+                            <w:rPr>
+                              <w:rFonts w:ascii="Cambria Math" w:hAnsi="Cambria Math"/>
+                              <w:sz w:val="22"/>
+                              <w:szCs w:val="24"/>
+                            </w:rPr>
+                            <m:t>y</m:t>
+                          </m:r>
+                        </m:sub>
+                      </m:sSub>
+                    </m:fName>
+                    <m:e>
+                      <m:nary>
+                        <m:naryPr>
+                          <m:chr m:val="∑"/>
+                          <m:limLoc m:val="undOvr"/>
+                          <m:ctrlPr>
+                            <w:rPr>
+                              <w:rFonts w:ascii="Cambria Math" w:hAnsi="Cambria Math"/>
+                              <w:i/>
+                              <w:sz w:val="22"/>
+                              <w:szCs w:val="24"/>
+                            </w:rPr>
+                          </m:ctrlPr>
+                        </m:naryPr>
+                        <m:sub>
+                          <m:r>
+                            <w:rPr>
+                              <w:rFonts w:ascii="Cambria Math" w:hAnsi="Cambria Math"/>
+                              <w:sz w:val="22"/>
+                              <w:szCs w:val="24"/>
+                            </w:rPr>
+                            <m:t>j=1</m:t>
+                          </m:r>
+                        </m:sub>
+                        <m:sup>
+                          <m:r>
+                            <w:rPr>
+                              <w:rFonts w:ascii="Cambria Math" w:hAnsi="Cambria Math"/>
+                              <w:sz w:val="22"/>
+                              <w:szCs w:val="24"/>
+                            </w:rPr>
+                            <m:t>J</m:t>
+                          </m:r>
+                        </m:sup>
+                        <m:e>
+                          <m:r>
+                            <w:rPr>
+                              <w:rFonts w:ascii="Cambria Math" w:hAnsi="Cambria Math"/>
+                              <w:sz w:val="22"/>
+                              <w:szCs w:val="24"/>
+                            </w:rPr>
+                            <m:t>I(</m:t>
+                          </m:r>
+                          <m:sSub>
+                            <m:sSubPr>
+                              <m:ctrlPr>
+                                <w:rPr>
+                                  <w:rFonts w:ascii="Cambria Math" w:hAnsi="Cambria Math"/>
+                                  <w:i/>
+                                  <w:sz w:val="22"/>
+                                  <w:szCs w:val="24"/>
+                                </w:rPr>
+                              </m:ctrlPr>
+                            </m:sSubPr>
+                            <m:e>
+                              <m:acc>
+                                <m:accPr>
+                                  <m:ctrlPr>
+                                    <w:rPr>
+                                      <w:rFonts w:ascii="Cambria Math" w:hAnsi="Cambria Math"/>
+                                      <w:i/>
+                                      <w:sz w:val="22"/>
+                                      <w:szCs w:val="24"/>
+                                    </w:rPr>
+                                  </m:ctrlPr>
+                                </m:accPr>
+                                <m:e>
+                                  <m:r>
+                                    <w:rPr>
+                                      <w:rFonts w:ascii="Cambria Math" w:hAnsi="Cambria Math"/>
+                                      <w:sz w:val="22"/>
+                                      <w:szCs w:val="24"/>
+                                    </w:rPr>
+                                    <m:t>h</m:t>
+                                  </m:r>
+                                </m:e>
+                              </m:acc>
+                            </m:e>
+                            <m:sub>
+                              <m:r>
+                                <w:rPr>
+                                  <w:rFonts w:ascii="Cambria Math" w:hAnsi="Cambria Math"/>
+                                  <w:sz w:val="22"/>
+                                  <w:szCs w:val="24"/>
+                                </w:rPr>
+                                <m:t>j</m:t>
+                              </m:r>
+                            </m:sub>
+                          </m:sSub>
+                          <m:d>
+                            <m:dPr>
+                              <m:ctrlPr>
+                                <w:rPr>
+                                  <w:rFonts w:ascii="Cambria Math" w:hAnsi="Cambria Math"/>
+                                  <w:i/>
+                                  <w:sz w:val="22"/>
+                                  <w:szCs w:val="24"/>
+                                </w:rPr>
+                              </m:ctrlPr>
+                            </m:dPr>
+                            <m:e>
+                              <m:r>
+                                <w:rPr>
+                                  <w:rFonts w:ascii="Cambria Math" w:hAnsi="Cambria Math"/>
+                                  <w:sz w:val="22"/>
+                                  <w:szCs w:val="24"/>
+                                </w:rPr>
+                                <m:t>x</m:t>
+                              </m:r>
+                            </m:e>
+                          </m:d>
+                          <m:r>
+                            <w:rPr>
+                              <w:rFonts w:ascii="Cambria Math" w:hAnsi="Cambria Math"/>
+                              <w:sz w:val="22"/>
+                              <w:szCs w:val="24"/>
+                            </w:rPr>
+                            <m:t>=y)</m:t>
+                          </m:r>
+                        </m:e>
+                      </m:nary>
+                    </m:e>
+                  </m:func>
+                </m:e>
+              </m:func>
+            </m:oMath>
+          </w:p>
+          <w:p>
+            <w:pPr>
+              <w:pStyle w:val="a8"/>
               <w:rPr>
                 <w:rFonts w:ascii="Cambria Math" w:hAnsi="Cambria Math" w:hint="cs"/>
                 <w:i/>
@@ -12987,6 +13948,339 @@
                 <w:rtl/>
               </w:rPr>
             </w:pPr>
+            <w:r>
+              <w:rPr>
+                <w:rFonts w:ascii="Cambria Math" w:hAnsi="Cambria Math" w:hint="cs"/>
+                <w:i/>
+                <w:sz w:val="22"/>
+                <w:szCs w:val="24"/>
+                <w:rtl/>
+              </w:rPr>
+              <w:t xml:space="preserve">که در آن </w:t>
+            </w:r>
+            <m:oMath>
+              <m:sSub>
+                <m:sSubPr>
+                  <m:ctrlPr>
+                    <w:rPr>
+                      <w:rFonts w:ascii="Cambria Math" w:hAnsi="Cambria Math"/>
+                      <w:i/>
+                      <w:sz w:val="22"/>
+                      <w:szCs w:val="24"/>
+                    </w:rPr>
+                  </m:ctrlPr>
+                </m:sSubPr>
+                <m:e>
+                  <m:acc>
+                    <m:accPr>
+                      <m:ctrlPr>
+                        <w:rPr>
+                          <w:rFonts w:ascii="Cambria Math" w:hAnsi="Cambria Math"/>
+                          <w:i/>
+                          <w:sz w:val="22"/>
+                          <w:szCs w:val="24"/>
+                        </w:rPr>
+                      </m:ctrlPr>
+                    </m:accPr>
+                    <m:e>
+                      <m:r>
+                        <w:rPr>
+                          <w:rFonts w:ascii="Cambria Math" w:hAnsi="Cambria Math"/>
+                          <w:sz w:val="22"/>
+                          <w:szCs w:val="24"/>
+                        </w:rPr>
+                        <m:t>h</m:t>
+                      </m:r>
+                    </m:e>
+                  </m:acc>
+                </m:e>
+                <m:sub>
+                  <m:r>
+                    <w:rPr>
+                      <w:rFonts w:ascii="Cambria Math" w:hAnsi="Cambria Math"/>
+                      <w:sz w:val="22"/>
+                      <w:szCs w:val="24"/>
+                    </w:rPr>
+                    <m:t>j</m:t>
+                  </m:r>
+                </m:sub>
+              </m:sSub>
+              <m:d>
+                <m:dPr>
+                  <m:ctrlPr>
+                    <w:rPr>
+                      <w:rFonts w:ascii="Cambria Math" w:hAnsi="Cambria Math"/>
+                      <w:i/>
+                      <w:sz w:val="22"/>
+                      <w:szCs w:val="24"/>
+                    </w:rPr>
+                  </m:ctrlPr>
+                </m:dPr>
+                <m:e>
+                  <m:r>
+                    <w:rPr>
+                      <w:rFonts w:ascii="Cambria Math" w:hAnsi="Cambria Math"/>
+                      <w:sz w:val="22"/>
+                      <w:szCs w:val="24"/>
+                    </w:rPr>
+                    <m:t>x</m:t>
+                  </m:r>
+                </m:e>
+              </m:d>
+            </m:oMath>
+            <w:r>
+              <w:rPr>
+                <w:rFonts w:ascii="Cambria Math" w:hAnsi="Cambria Math" w:hint="cs"/>
+                <w:i/>
+                <w:sz w:val="22"/>
+                <w:szCs w:val="24"/>
+                <w:rtl/>
+              </w:rPr>
+              <w:t xml:space="preserve"> تخمین درخت </w:t>
+            </w:r>
+            <m:oMath>
+              <m:r>
+                <w:rPr>
+                  <w:rFonts w:ascii="Cambria Math" w:hAnsi="Cambria Math"/>
+                  <w:sz w:val="22"/>
+                  <w:szCs w:val="24"/>
+                </w:rPr>
+                <m:t>j</m:t>
+              </m:r>
+            </m:oMath>
+            <w:r>
+              <w:rPr>
+                <w:rFonts w:ascii="Cambria Math" w:hAnsi="Cambria Math" w:hint="cs"/>
+                <w:i/>
+                <w:sz w:val="22"/>
+                <w:szCs w:val="24"/>
+                <w:rtl/>
+              </w:rPr>
+              <w:t xml:space="preserve"> برای ورودی </w:t>
+            </w:r>
+            <m:oMath>
+              <m:r>
+                <w:rPr>
+                  <w:rFonts w:ascii="Cambria Math" w:hAnsi="Cambria Math"/>
+                  <w:sz w:val="22"/>
+                  <w:szCs w:val="24"/>
+                </w:rPr>
+                <m:t>x</m:t>
+              </m:r>
+            </m:oMath>
+            <w:r>
+              <w:rPr>
+                <w:rFonts w:ascii="Cambria Math" w:hAnsi="Cambria Math" w:hint="cs"/>
+                <w:i/>
+                <w:sz w:val="22"/>
+                <w:szCs w:val="24"/>
+                <w:rtl/>
+              </w:rPr>
+              <w:t xml:space="preserve"> و</w:t>
+            </w:r>
+            <w:r>
+              <w:rPr>
+                <w:rFonts w:ascii="Cambria Math" w:hAnsi="Cambria Math" w:hint="cs"/>
+                <w:i/>
+                <w:sz w:val="22"/>
+                <w:szCs w:val="24"/>
+                <w:rtl/>
+              </w:rPr>
+              <w:t xml:space="preserve"> تابع</w:t>
+            </w:r>
+            <w:r>
+              <w:rPr>
+                <w:rFonts w:ascii="Cambria Math" w:hAnsi="Cambria Math" w:hint="cs"/>
+                <w:i/>
+                <w:sz w:val="22"/>
+                <w:szCs w:val="24"/>
+                <w:rtl/>
+              </w:rPr>
+              <w:t xml:space="preserve"> </w:t>
+            </w:r>
+            <m:oMath>
+              <m:r>
+                <w:rPr>
+                  <w:rFonts w:ascii="Cambria Math" w:hAnsi="Cambria Math"/>
+                  <w:sz w:val="22"/>
+                  <w:szCs w:val="24"/>
+                </w:rPr>
+                <m:t>I</m:t>
+              </m:r>
+            </m:oMath>
+            <w:r>
+              <w:rPr>
+                <w:rFonts w:ascii="Cambria Math" w:hAnsi="Cambria Math" w:hint="cs"/>
+                <w:i/>
+                <w:sz w:val="22"/>
+                <w:szCs w:val="24"/>
+                <w:rtl/>
+              </w:rPr>
+              <w:t xml:space="preserve"> </w:t>
+            </w:r>
+            <w:r>
+              <w:rPr>
+                <w:rFonts w:ascii="Cambria Math" w:hAnsi="Cambria Math" w:hint="cs"/>
+                <w:i/>
+                <w:sz w:val="22"/>
+                <w:szCs w:val="24"/>
+                <w:rtl/>
+              </w:rPr>
+              <w:t>به صورت زیر تعریف می‌شود:</w:t>
+            </w:r>
+          </w:p>
+          <w:p>
+            <w:pPr>
+              <w:pStyle w:val="a8"/>
+              <w:bidi w:val="0"/>
+              <w:rPr>
+                <w:rFonts w:ascii="Cambria Math" w:hAnsi="Cambria Math"/>
+                <w:i/>
+                <w:sz w:val="22"/>
+                <w:szCs w:val="24"/>
+              </w:rPr>
+            </w:pPr>
+            <w:r>
+              <w:rPr>
+                <w:rFonts w:ascii="Cambria Math" w:hAnsi="Cambria Math"/>
+                <w:i/>
+                <w:sz w:val="22"/>
+                <w:szCs w:val="24"/>
+              </w:rPr>
+              <w:tab/>
+            </w:r>
+            <w:r>
+              <w:rPr>
+                <w:rFonts w:ascii="Cambria Math" w:hAnsi="Cambria Math" w:hint="cs"/>
+                <w:i/>
+                <w:sz w:val="22"/>
+                <w:szCs w:val="24"/>
+                <w:rtl/>
+              </w:rPr>
+              <w:t xml:space="preserve"> </w:t>
+            </w:r>
+            <m:oMath>
+              <m:r>
+                <w:rPr>
+                  <w:rFonts w:ascii="Cambria Math" w:hAnsi="Cambria Math"/>
+                  <w:sz w:val="22"/>
+                  <w:szCs w:val="24"/>
+                </w:rPr>
+                <m:t>I</m:t>
+              </m:r>
+              <m:d>
+                <m:dPr>
+                  <m:ctrlPr>
+                    <w:rPr>
+                      <w:rFonts w:ascii="Cambria Math" w:hAnsi="Cambria Math"/>
+                      <w:i/>
+                      <w:sz w:val="22"/>
+                      <w:szCs w:val="24"/>
+                    </w:rPr>
+                  </m:ctrlPr>
+                </m:dPr>
+                <m:e>
+                  <m:r>
+                    <w:rPr>
+                      <w:rFonts w:ascii="Cambria Math" w:hAnsi="Cambria Math"/>
+                      <w:sz w:val="22"/>
+                      <w:szCs w:val="24"/>
+                    </w:rPr>
+                    <m:t>Y=f</m:t>
+                  </m:r>
+                  <m:d>
+                    <m:dPr>
+                      <m:ctrlPr>
+                        <w:rPr>
+                          <w:rFonts w:ascii="Cambria Math" w:hAnsi="Cambria Math"/>
+                          <w:i/>
+                          <w:sz w:val="22"/>
+                          <w:szCs w:val="24"/>
+                        </w:rPr>
+                      </m:ctrlPr>
+                    </m:dPr>
+                    <m:e>
+                      <m:r>
+                        <w:rPr>
+                          <w:rFonts w:ascii="Cambria Math" w:hAnsi="Cambria Math"/>
+                          <w:sz w:val="22"/>
+                          <w:szCs w:val="24"/>
+                        </w:rPr>
+                        <m:t>X</m:t>
+                      </m:r>
+                    </m:e>
+                  </m:d>
+                </m:e>
+              </m:d>
+              <m:r>
+                <w:rPr>
+                  <w:rFonts w:ascii="Cambria Math" w:hAnsi="Cambria Math"/>
+                  <w:sz w:val="22"/>
+                  <w:szCs w:val="24"/>
+                </w:rPr>
+                <m:t>=</m:t>
+              </m:r>
+              <m:d>
+                <m:dPr>
+                  <m:begChr m:val="{"/>
+                  <m:endChr m:val=""/>
+                  <m:ctrlPr>
+                    <w:rPr>
+                      <w:rFonts w:ascii="Cambria Math" w:hAnsi="Cambria Math"/>
+                      <w:i/>
+                      <w:sz w:val="22"/>
+                      <w:szCs w:val="24"/>
+                    </w:rPr>
+                  </m:ctrlPr>
+                </m:dPr>
+                <m:e>
+                  <m:m>
+                    <m:mPr>
+                      <m:mcs>
+                        <m:mc>
+                          <m:mcPr>
+                            <m:count m:val="1"/>
+                            <m:mcJc m:val="center"/>
+                          </m:mcPr>
+                        </m:mc>
+                      </m:mcs>
+                      <m:ctrlPr>
+                        <w:rPr>
+                          <w:rFonts w:ascii="Cambria Math" w:hAnsi="Cambria Math"/>
+                          <w:i/>
+                          <w:sz w:val="22"/>
+                          <w:szCs w:val="24"/>
+                        </w:rPr>
+                      </m:ctrlPr>
+                    </m:mPr>
+                    <m:mr>
+                      <m:e>
+                        <m:r>
+                          <w:rPr>
+                            <w:rFonts w:ascii="Cambria Math" w:hAnsi="Cambria Math"/>
+                            <w:sz w:val="22"/>
+                            <w:szCs w:val="24"/>
+                          </w:rPr>
+                          <m:t>0 if Y≠f(X)</m:t>
+                        </m:r>
+                      </m:e>
+                    </m:mr>
+                    <m:mr>
+                      <m:e>
+                        <m:r>
+                          <w:rPr>
+                            <w:rFonts w:ascii="Cambria Math" w:hAnsi="Cambria Math"/>
+                            <w:sz w:val="22"/>
+                            <w:szCs w:val="24"/>
+                          </w:rPr>
+                          <m:t xml:space="preserve">1 otherwise.  </m:t>
+                        </m:r>
+                      </m:e>
+                    </m:mr>
+                  </m:m>
+                </m:e>
+              </m:d>
+            </m:oMath>
           </w:p>
         </w:tc>
       </w:tr>
@@ -13002,53 +14296,1323 @@
     </w:p>
     <w:p>
       <w:pPr>
-        <w:pStyle w:val="a1"/>
+        <w:pStyle w:val="a8"/>
         <w:rPr>
           <w:rtl/>
         </w:rPr>
       </w:pPr>
       <w:r>
         <w:rPr>
-          <w:rtl/>
-        </w:rPr>
-        <w:t>پ</w:t>
-      </w:r>
-      <w:r>
-        <w:rPr>
-          <w:rFonts w:hint="cs"/>
-          <w:rtl/>
-        </w:rPr>
-        <w:t>ی</w:t>
-      </w:r>
-      <w:r>
-        <w:rPr>
-          <w:rFonts w:hint="eastAsia"/>
-          <w:rtl/>
-        </w:rPr>
-        <w:t>ش‌پردازش</w:t>
-      </w:r>
-      <w:r>
-        <w:rPr>
-          <w:rFonts w:hint="cs"/>
-          <w:rtl/>
-        </w:rPr>
-        <w:t xml:space="preserve"> داده</w:t>
+          <w:rFonts w:hint="cs"/>
+          <w:rtl/>
+        </w:rPr>
+        <w:t>جنگل تصادفی به این شهرت دارد که</w:t>
+      </w:r>
+      <w:r>
+        <w:rPr>
+          <w:rFonts w:hint="cs"/>
+          <w:rtl/>
+        </w:rPr>
+        <w:t xml:space="preserve"> با تنظیم اولیه</w:t>
+      </w:r>
+      <w:r>
+        <w:rPr>
+          <w:rFonts w:hint="cs"/>
+          <w:rtl/>
+        </w:rPr>
+        <w:t xml:space="preserve"> کاملاً خوب کار می‌کند. اما برای کاربرد موقعیت یابی که نیازمند سرعت بالا در محاسبات و سادگی پیاده سازی است. نیاز به تنظیم سه پارامتر وجود دارد:</w:t>
       </w:r>
     </w:p>
     <w:p>
       <w:pPr>
         <w:pStyle w:val="a8"/>
-        <w:rPr>
-          <w:rtl/>
-        </w:rPr>
+        <w:numPr>
+          <w:ilvl w:val="0"/>
+          <w:numId w:val="30"/>
+        </w:numPr>
       </w:pPr>
-      <w:r>
-        <w:rPr>
-          <w:rFonts w:hint="cs"/>
-          <w:rtl/>
-        </w:rPr>
-        <w:t>متن</w:t>
-      </w:r>
+      <m:oMath>
+        <m:r>
+          <w:rPr>
+            <w:rFonts w:ascii="Cambria Math" w:hAnsi="Cambria Math"/>
+          </w:rPr>
+          <m:t>m</m:t>
+        </m:r>
+      </m:oMath>
+      <w:r>
+        <w:rPr>
+          <w:rFonts w:hint="cs"/>
+          <w:rtl/>
+        </w:rPr>
+        <w:t>، تعداد ویژگی‌هایی که به صورت تصادفی در هر گره انتخاب می‌شود.</w:t>
+      </w:r>
+    </w:p>
+    <w:p>
+      <w:pPr>
+        <w:pStyle w:val="a8"/>
+        <w:numPr>
+          <w:ilvl w:val="0"/>
+          <w:numId w:val="30"/>
+        </w:numPr>
+      </w:pPr>
+      <m:oMath>
+        <m:r>
+          <w:rPr>
+            <w:rFonts w:ascii="Cambria Math" w:hAnsi="Cambria Math"/>
+          </w:rPr>
+          <m:t>J</m:t>
+        </m:r>
+      </m:oMath>
+      <w:r>
+        <w:rPr>
+          <w:rFonts w:hint="cs"/>
+          <w:rtl/>
+        </w:rPr>
+        <w:t>، تعداد درختان موجود در جنگل</w:t>
+      </w:r>
+    </w:p>
+    <w:p>
+      <w:pPr>
+        <w:pStyle w:val="a8"/>
+        <w:numPr>
+          <w:ilvl w:val="0"/>
+          <w:numId w:val="30"/>
+        </w:numPr>
+      </w:pPr>
+      <w:r>
+        <w:rPr>
+          <w:rFonts w:hint="cs"/>
+          <w:rtl/>
+        </w:rPr>
+        <w:t>اندازه درخت، که یا با کمترین اندازه برگ مشخص می شود یا بیشینه تعداد گره های نهایی درختان</w:t>
+      </w:r>
+    </w:p>
+    <w:p>
+      <w:pPr>
+        <w:pStyle w:val="a8"/>
+        <w:rPr>
+          <w:i/>
+          <w:iCs/>
+          <w:rtl/>
+        </w:rPr>
+      </w:pPr>
+      <w:r>
+        <w:rPr>
+          <w:rFonts w:hint="cs"/>
+          <w:rtl/>
+        </w:rPr>
+        <w:t xml:space="preserve">در مسائل طبقه بندی مقدار </w:t>
+      </w:r>
+      <m:oMath>
+        <m:r>
+          <w:rPr>
+            <w:rFonts w:ascii="Cambria Math" w:hAnsi="Cambria Math"/>
+          </w:rPr>
+          <m:t>m=</m:t>
+        </m:r>
+        <m:rad>
+          <m:radPr>
+            <m:degHide m:val="1"/>
+            <m:ctrlPr>
+              <w:rPr>
+                <w:rFonts w:ascii="Cambria Math" w:hAnsi="Cambria Math"/>
+                <w:i/>
+              </w:rPr>
+            </m:ctrlPr>
+          </m:radPr>
+          <m:deg/>
+          <m:e>
+            <m:r>
+              <w:rPr>
+                <w:rFonts w:ascii="Cambria Math" w:hAnsi="Cambria Math"/>
+              </w:rPr>
+              <m:t>M</m:t>
+            </m:r>
+          </m:e>
+        </m:rad>
+      </m:oMath>
+      <w:r>
+        <w:t xml:space="preserve"> </w:t>
+      </w:r>
+      <w:r>
+        <w:rPr>
+          <w:rFonts w:hint="cs"/>
+          <w:rtl/>
+        </w:rPr>
+        <w:t xml:space="preserve"> پیشنهاد شده است </w:t>
+      </w:r>
+      <w:r>
+        <w:rPr>
+          <w:rtl/>
+        </w:rPr>
+        <w:fldChar w:fldCharType="begin"/>
+      </w:r>
+      <w:r>
+        <w:rPr>
+          <w:rtl/>
+        </w:rPr>
+        <w:instrText xml:space="preserve"> </w:instrText>
+      </w:r>
+      <w:r>
+        <w:instrText>ADDIN EN.CITE &lt;EndNote&gt;&lt;Cite&gt;&lt;Author&gt;Díaz-Uriarte&lt;/Author&gt;&lt;Year&gt;2006&lt;/Year&gt;&lt;RecNum&gt;38&lt;/RecNum&gt;&lt;DisplayText&gt;[10]&lt;/DisplayText&gt;&lt;record&gt;&lt;rec-number&gt;38&lt;/rec-number&gt;&lt;foreign-keys&gt;&lt;key app="EN" db-id="9dffrpxwa2vsdlezr9nvrdtyzs0ste99e22r" timestamp="1706533336</w:instrText>
+      </w:r>
+      <w:r>
+        <w:rPr>
+          <w:rtl/>
+        </w:rPr>
+        <w:instrText>"&gt;38&lt;/</w:instrText>
+      </w:r>
+      <w:r>
+        <w:instrText>key&gt;&lt;/foreign-keys&gt;&lt;ref-type name="Journal Article"&gt;17&lt;/ref-type&gt;&lt;contributors&gt;&lt;authors&gt;&lt;author&gt;Díaz-Uriarte, Ramón&lt;/author&gt;&lt;author&gt;Alvarez de Andrés, Sara&lt;/author&gt;&lt;/authors&gt;&lt;/contributors&gt;&lt;titles&gt;&lt;title&gt;Gene selection and classification of microarray data using random forest&lt;/title&gt;&lt;secondary-title&gt;BMC bioinformatics&lt;/secondary-title&gt;&lt;/titles&gt;&lt;periodical&gt;&lt;full-title&gt;BMC bioinformatics&lt;/full-title&gt;&lt;/periodical&gt;&lt;pages&gt;1-13&lt;/pages&gt;&lt;volume&gt;7&lt;/volume&gt;&lt;dates&gt;&lt;year&gt;2006&lt;/year&gt;&lt;/dates&gt;&lt;urls&gt;&lt;/urls&gt;&lt;/record</w:instrText>
+      </w:r>
+      <w:r>
+        <w:rPr>
+          <w:rtl/>
+        </w:rPr>
+        <w:instrText>&gt;&lt;/</w:instrText>
+      </w:r>
+      <w:r>
+        <w:instrText>Cite&gt;&lt;/EndNote</w:instrText>
+      </w:r>
+      <w:r>
+        <w:rPr>
+          <w:rtl/>
+        </w:rPr>
+        <w:instrText>&gt;</w:instrText>
+      </w:r>
+      <w:r>
+        <w:rPr>
+          <w:rtl/>
+        </w:rPr>
+        <w:fldChar w:fldCharType="separate"/>
+      </w:r>
+      <w:r>
+        <w:rPr>
+          <w:noProof/>
+          <w:rtl/>
+        </w:rPr>
+        <w:t>[10]</w:t>
+      </w:r>
+      <w:r>
+        <w:rPr>
+          <w:rtl/>
+        </w:rPr>
+        <w:fldChar w:fldCharType="end"/>
+      </w:r>
+      <w:r>
+        <w:rPr>
+          <w:rFonts w:hint="cs"/>
+          <w:rtl/>
+        </w:rPr>
+        <w:t xml:space="preserve">. برای تنظیم پارامترهای </w:t>
+      </w:r>
+      <m:oMath>
+        <m:r>
+          <w:rPr>
+            <w:rFonts w:ascii="Cambria Math" w:hAnsi="Cambria Math"/>
+          </w:rPr>
+          <m:t>J</m:t>
+        </m:r>
+      </m:oMath>
+      <w:r>
+        <w:rPr>
+          <w:rFonts w:hint="cs"/>
+          <w:rtl/>
+        </w:rPr>
+        <w:t xml:space="preserve"> و اندازه درخت، در این پژوهش روش الگوریتم ژنتیک را پیشنهاد شده است که در بخش </w:t>
+      </w:r>
+      <w:r>
+        <w:rPr>
+          <w:rtl/>
+        </w:rPr>
+        <w:fldChar w:fldCharType="begin"/>
+      </w:r>
+      <w:r>
+        <w:rPr>
+          <w:rtl/>
+        </w:rPr>
+        <w:instrText xml:space="preserve"> </w:instrText>
+      </w:r>
+      <w:r>
+        <w:rPr>
+          <w:rFonts w:hint="cs"/>
+        </w:rPr>
+        <w:instrText>REF</w:instrText>
+      </w:r>
+      <w:r>
+        <w:rPr>
+          <w:rFonts w:hint="cs"/>
+          <w:rtl/>
+        </w:rPr>
+        <w:instrText xml:space="preserve"> _</w:instrText>
+      </w:r>
+      <w:r>
+        <w:rPr>
+          <w:rFonts w:hint="cs"/>
+        </w:rPr>
+        <w:instrText>Ref157438585 \r \h</w:instrText>
+      </w:r>
+      <w:r>
+        <w:rPr>
+          <w:rtl/>
+        </w:rPr>
+        <w:instrText xml:space="preserve"> </w:instrText>
+      </w:r>
+      <w:r>
+        <w:rPr>
+          <w:rtl/>
+        </w:rPr>
+      </w:r>
+      <w:r>
+        <w:rPr>
+          <w:rtl/>
+        </w:rPr>
+        <w:fldChar w:fldCharType="separate"/>
+      </w:r>
+      <w:r>
+        <w:rPr>
+          <w:rtl/>
+        </w:rPr>
+        <w:t>‏3</w:t>
+      </w:r>
+      <w:r>
+        <w:rPr>
+          <w:rFonts w:ascii="Arial" w:hAnsi="Arial" w:cs="Arial" w:hint="cs"/>
+          <w:rtl/>
+        </w:rPr>
+        <w:t>˗</w:t>
+      </w:r>
+      <w:r>
+        <w:rPr>
+          <w:rtl/>
+        </w:rPr>
+        <w:t>4</w:t>
+      </w:r>
+      <w:r>
+        <w:rPr>
+          <w:rtl/>
+        </w:rPr>
+        <w:fldChar w:fldCharType="end"/>
+      </w:r>
+      <w:r>
+        <w:rPr>
+          <w:rFonts w:hint="cs"/>
+          <w:rtl/>
+        </w:rPr>
+        <w:t xml:space="preserve"> </w:t>
+      </w:r>
+      <w:r>
+        <w:rPr>
+          <w:rFonts w:hint="cs"/>
+          <w:rtl/>
+        </w:rPr>
+        <w:t>معرفی</w:t>
+      </w:r>
+      <w:r>
+        <w:rPr>
+          <w:rFonts w:hint="cs"/>
+          <w:rtl/>
+        </w:rPr>
+        <w:t xml:space="preserve"> می‌شود.</w:t>
+      </w:r>
+    </w:p>
+    <w:p>
+      <w:pPr>
+        <w:pStyle w:val="a2"/>
+        <w:rPr>
+          <w:rtl/>
+        </w:rPr>
+      </w:pPr>
+      <w:r>
+        <w:rPr>
+          <w:rFonts w:hint="cs"/>
+          <w:rtl/>
+        </w:rPr>
+        <w:t xml:space="preserve">روش </w:t>
+      </w:r>
+      <w:r>
+        <w:t>Boosting</w:t>
+      </w:r>
+    </w:p>
+    <w:p>
+      <w:pPr>
+        <w:pStyle w:val="a8"/>
+        <w:rPr>
+          <w:rtl/>
+        </w:rPr>
+      </w:pPr>
+      <w:r>
+        <w:t>Boosting</w:t>
+      </w:r>
+      <w:r>
+        <w:rPr>
+          <w:rFonts w:hint="cs"/>
+          <w:rtl/>
+        </w:rPr>
+        <w:t xml:space="preserve"> کار ابتدایی </w:t>
+      </w:r>
+      <w:proofErr w:type="spellStart"/>
+      <w:r>
+        <w:t>Schapire</w:t>
+      </w:r>
+      <w:proofErr w:type="spellEnd"/>
+      <w:r>
+        <w:rPr>
+          <w:rFonts w:hint="cs"/>
+          <w:rtl/>
+        </w:rPr>
+        <w:t xml:space="preserve"> در </w:t>
+      </w:r>
+      <w:r>
+        <w:rPr>
+          <w:rtl/>
+        </w:rPr>
+        <w:fldChar w:fldCharType="begin"/>
+      </w:r>
+      <w:r>
+        <w:rPr>
+          <w:rtl/>
+        </w:rPr>
+        <w:instrText xml:space="preserve"> </w:instrText>
+      </w:r>
+      <w:r>
+        <w:instrText>ADDIN EN.CITE &lt;EndNote&gt;&lt;Cite&gt;&lt;Author&gt;Schapire&lt;/Author&gt;&lt;Year&gt;1990&lt;/Year&gt;&lt;RecNum&gt;11&lt;/RecNum&gt;&lt;DisplayText&gt;[3]&lt;/DisplayText&gt;&lt;record&gt;&lt;rec-number&gt;11&lt;/rec-number&gt;&lt;foreign-keys&gt;&lt;key app="EN" db-id="9dffrpxwa2vsdlezr9nvrdtyzs0ste99e22r" timestamp="1704718443"&gt;11</w:instrText>
+      </w:r>
+      <w:r>
+        <w:rPr>
+          <w:rtl/>
+        </w:rPr>
+        <w:instrText>&lt;/</w:instrText>
+      </w:r>
+      <w:r>
+        <w:instrText>key&gt;&lt;/foreign-keys&gt;&lt;ref-type name="Journal Article"&gt;17&lt;/ref-type&gt;&lt;contributors&gt;&lt;authors&gt;&lt;author&gt;Schapire, Robert E&lt;/author&gt;&lt;/authors&gt;&lt;/contributors&gt;&lt;titles&gt;&lt;title&gt;The strength of weak learnability&lt;/title&gt;&lt;secondary-title&gt;Machine learning&lt;/secondary-title</w:instrText>
+      </w:r>
+      <w:r>
+        <w:rPr>
+          <w:rtl/>
+        </w:rPr>
+        <w:instrText>&gt;&lt;/</w:instrText>
+      </w:r>
+      <w:r>
+        <w:instrText>titles&gt;&lt;periodical&gt;&lt;full-title&gt;Machine learning&lt;/full-title&gt;&lt;/periodical&gt;&lt;pages&gt;197-227&lt;/pages&gt;&lt;volume&gt;5&lt;/volume&gt;&lt;dates&gt;&lt;year&gt;1990&lt;/year&gt;&lt;/dates&gt;&lt;isbn&gt;0885-6125&lt;/isbn&gt;&lt;urls&gt;&lt;/urls&gt;&lt;/record&gt;&lt;/Cite&gt;&lt;/EndNote</w:instrText>
+      </w:r>
+      <w:r>
+        <w:rPr>
+          <w:rtl/>
+        </w:rPr>
+        <w:instrText>&gt;</w:instrText>
+      </w:r>
+      <w:r>
+        <w:rPr>
+          <w:rtl/>
+        </w:rPr>
+        <w:fldChar w:fldCharType="separate"/>
+      </w:r>
+      <w:r>
+        <w:rPr>
+          <w:noProof/>
+          <w:rtl/>
+        </w:rPr>
+        <w:t>[3]</w:t>
+      </w:r>
+      <w:r>
+        <w:rPr>
+          <w:rtl/>
+        </w:rPr>
+        <w:fldChar w:fldCharType="end"/>
+      </w:r>
+      <w:r>
+        <w:rPr>
+          <w:rFonts w:hint="cs"/>
+          <w:rtl/>
+        </w:rPr>
+        <w:t xml:space="preserve"> معرفی شد. این روش، یک روش تکرار شونده برای تولید یک طبقه بندی کننده قوی است و قابلیت رسیدن به خطای آموزش پایین، با گروهی از یادگیرندگان ضعیفی که کمی بهتر از حدس تصادفی عمل می کنند را دارد. این روش با اینکه مجموعه یادگیرندگان ضعیف را با استفاده از </w:t>
+      </w:r>
+      <w:r>
+        <w:rPr>
+          <w:rFonts w:hint="cs"/>
+          <w:rtl/>
+        </w:rPr>
+        <w:lastRenderedPageBreak/>
+        <w:t xml:space="preserve">رأی اکثریت ترکیب می کند، اما از یک منظر مهم با روش </w:t>
+      </w:r>
+      <w:r>
+        <w:t>Bagging</w:t>
+      </w:r>
+      <w:r>
+        <w:rPr>
+          <w:rFonts w:hint="cs"/>
+          <w:rtl/>
+        </w:rPr>
+        <w:t xml:space="preserve"> تفاوت دارد. در روش </w:t>
+      </w:r>
+      <w:r>
+        <w:t>Bagging</w:t>
+      </w:r>
+      <w:r>
+        <w:rPr>
+          <w:rFonts w:hint="cs"/>
+          <w:rtl/>
+        </w:rPr>
+        <w:t xml:space="preserve"> </w:t>
+      </w:r>
+      <w:r>
+        <w:rPr>
+          <w:rFonts w:hint="cs"/>
+          <w:rtl/>
+        </w:rPr>
+        <w:t xml:space="preserve">انتخاب </w:t>
+      </w:r>
+      <w:r>
+        <w:rPr>
+          <w:rFonts w:hint="cs"/>
+          <w:rtl/>
+        </w:rPr>
+        <w:t>نمونه ها برای</w:t>
+      </w:r>
+      <w:r>
+        <w:rPr>
+          <w:rFonts w:hint="cs"/>
+          <w:rtl/>
+        </w:rPr>
+        <w:t xml:space="preserve"> آموزش</w:t>
+      </w:r>
+      <w:r>
+        <w:rPr>
+          <w:rFonts w:hint="cs"/>
+          <w:rtl/>
+        </w:rPr>
+        <w:t xml:space="preserve"> هر یک از یادگیرندگان ضعیف از طریق انتخاب بدون جایگذاری</w:t>
+      </w:r>
+      <w:r>
+        <w:rPr>
+          <w:rFonts w:hint="cs"/>
+          <w:rtl/>
+        </w:rPr>
+        <w:t xml:space="preserve"> صورت می گیرد، به این معنی که هر نمونه شانس برابری برای قرار گرفتن در هر مجموعه داده آموزشی دارد. اما در روش </w:t>
+      </w:r>
+      <w:r>
+        <w:t>Boosting</w:t>
+      </w:r>
+      <w:r>
+        <w:rPr>
+          <w:rFonts w:hint="cs"/>
+          <w:rtl/>
+        </w:rPr>
+        <w:t xml:space="preserve"> مجموعه دادگان آموزش برای هر یادگیرنده بعدی بر نمونه هایی تمرکز می کند که توسط یادگیرنده های قبلی تولید شده، اشتباه طبقه بندی شده اند و احتمال انتخاب این نمونه ها افزایش می یابد.</w:t>
+      </w:r>
+    </w:p>
+    <w:p>
+      <w:pPr>
+        <w:pStyle w:val="a8"/>
+        <w:rPr>
+          <w:rFonts w:hint="cs"/>
+          <w:i/>
+          <w:rtl/>
+        </w:rPr>
+      </w:pPr>
+      <w:r>
+        <w:rPr>
+          <w:rFonts w:hint="cs"/>
+          <w:rtl/>
+        </w:rPr>
+        <w:t xml:space="preserve">ساده ترین </w:t>
+      </w:r>
+      <w:r>
+        <w:rPr>
+          <w:rFonts w:hint="cs"/>
+          <w:rtl/>
+        </w:rPr>
+        <w:t xml:space="preserve">روش </w:t>
+      </w:r>
+      <w:r>
+        <w:t>Boosting</w:t>
+      </w:r>
+      <w:r>
+        <w:rPr>
+          <w:rFonts w:hint="cs"/>
+          <w:rtl/>
+        </w:rPr>
+        <w:t xml:space="preserve"> برای مسائل طبقه بندی دوتایی طراحی شده است </w:t>
+      </w:r>
+      <w:r>
+        <w:rPr>
+          <w:rFonts w:hint="cs"/>
+          <w:rtl/>
+        </w:rPr>
+        <w:t>که</w:t>
+      </w:r>
+      <w:r>
+        <w:rPr>
+          <w:rFonts w:hint="cs"/>
+          <w:rtl/>
+        </w:rPr>
+        <w:t xml:space="preserve"> مجموعه ای از سه یادگیرنده ضعیف را در یک زمان ایجاد می‌کند. اولین یادگیرنده (یا فرضیه) </w:t>
+      </w:r>
+      <m:oMath>
+        <m:sSub>
+          <m:sSubPr>
+            <m:ctrlPr>
+              <w:rPr>
+                <w:rFonts w:ascii="Cambria Math" w:hAnsi="Cambria Math"/>
+                <w:i/>
+              </w:rPr>
+            </m:ctrlPr>
+          </m:sSubPr>
+          <m:e>
+            <m:r>
+              <w:rPr>
+                <w:rFonts w:ascii="Cambria Math" w:hAnsi="Cambria Math"/>
+              </w:rPr>
+              <m:t>h</m:t>
+            </m:r>
+          </m:e>
+          <m:sub>
+            <m:r>
+              <w:rPr>
+                <w:rFonts w:ascii="Cambria Math" w:hAnsi="Cambria Math"/>
+              </w:rPr>
+              <m:t>1</m:t>
+            </m:r>
+          </m:sub>
+        </m:sSub>
+      </m:oMath>
+      <w:r>
+        <w:rPr>
+          <w:rFonts w:hint="cs"/>
+          <w:rtl/>
+        </w:rPr>
+        <w:t xml:space="preserve"> بر روی زیر</w:t>
+      </w:r>
+      <w:r>
+        <w:rPr>
+          <w:rFonts w:hint="cs"/>
+          <w:i/>
+          <w:rtl/>
+        </w:rPr>
+        <w:t>مجموعه</w:t>
+      </w:r>
+      <w:r>
+        <w:rPr>
+          <w:rFonts w:hint="cs"/>
+          <w:i/>
+          <w:rtl/>
+        </w:rPr>
+        <w:t xml:space="preserve"> ای تصادفی از دادگان آموزشی، آموزش داده می شود (مشابه روش </w:t>
+      </w:r>
+      <w:r>
+        <w:rPr>
+          <w:iCs/>
+        </w:rPr>
+        <w:t>Bagging</w:t>
+      </w:r>
+      <w:r>
+        <w:rPr>
+          <w:rFonts w:hint="cs"/>
+          <w:i/>
+          <w:rtl/>
+        </w:rPr>
+        <w:t xml:space="preserve">). یادگیرنده دوم، </w:t>
+      </w:r>
+      <m:oMath>
+        <m:r>
+          <w:rPr>
+            <w:rFonts w:ascii="Cambria Math" w:hAnsi="Cambria Math"/>
+          </w:rPr>
+          <m:t>h</m:t>
+        </m:r>
+        <m:r>
+          <w:rPr>
+            <w:rFonts w:ascii="Cambria Math" w:hAnsi="Cambria Math"/>
+          </w:rPr>
+          <m:t>2</m:t>
+        </m:r>
+      </m:oMath>
+      <w:r>
+        <w:rPr>
+          <w:rFonts w:hint="cs"/>
+          <w:i/>
+          <w:rtl/>
+        </w:rPr>
+        <w:t xml:space="preserve">، بر روی زیر مجموعه ای متفاوت از مجموعه دادگان اصلی، آموزش داده می شود که دقیقاً نیمی از آن به درستی توسط </w:t>
+      </w:r>
+      <m:oMath>
+        <m:sSub>
+          <m:sSubPr>
+            <m:ctrlPr>
+              <w:rPr>
+                <w:rFonts w:ascii="Cambria Math" w:hAnsi="Cambria Math"/>
+                <w:i/>
+              </w:rPr>
+            </m:ctrlPr>
+          </m:sSubPr>
+          <m:e>
+            <m:r>
+              <w:rPr>
+                <w:rFonts w:ascii="Cambria Math" w:hAnsi="Cambria Math"/>
+              </w:rPr>
+              <m:t>h</m:t>
+            </m:r>
+          </m:e>
+          <m:sub>
+            <m:r>
+              <w:rPr>
+                <w:rFonts w:ascii="Cambria Math" w:hAnsi="Cambria Math"/>
+              </w:rPr>
+              <m:t>1</m:t>
+            </m:r>
+          </m:sub>
+        </m:sSub>
+      </m:oMath>
+      <w:r>
+        <w:rPr>
+          <w:rFonts w:hint="cs"/>
+          <w:i/>
+          <w:rtl/>
+        </w:rPr>
+        <w:t xml:space="preserve"> تخمین زده شده و نیمی دیگر به اشتباه طبقه بندی شده اند. به این زیر مجموعه آموزشی که با توجه به تصمیم </w:t>
+      </w:r>
+      <m:oMath>
+        <m:sSub>
+          <m:sSubPr>
+            <m:ctrlPr>
+              <w:rPr>
+                <w:rFonts w:ascii="Cambria Math" w:hAnsi="Cambria Math"/>
+                <w:i/>
+              </w:rPr>
+            </m:ctrlPr>
+          </m:sSubPr>
+          <m:e>
+            <m:r>
+              <w:rPr>
+                <w:rFonts w:ascii="Cambria Math" w:hAnsi="Cambria Math"/>
+              </w:rPr>
+              <m:t>h</m:t>
+            </m:r>
+          </m:e>
+          <m:sub>
+            <m:r>
+              <w:rPr>
+                <w:rFonts w:ascii="Cambria Math" w:hAnsi="Cambria Math"/>
+              </w:rPr>
+              <m:t>1</m:t>
+            </m:r>
+          </m:sub>
+        </m:sSub>
+      </m:oMath>
+      <w:r>
+        <w:rPr>
+          <w:rFonts w:hint="cs"/>
+          <w:i/>
+          <w:rtl/>
+        </w:rPr>
+        <w:t xml:space="preserve"> ساخته شده است «با اطلاعات ترین»</w:t>
+      </w:r>
+      <w:r>
+        <w:rPr>
+          <w:rFonts w:hint="cs"/>
+          <w:i/>
+          <w:rtl/>
+        </w:rPr>
+        <w:t xml:space="preserve"> مجموعه داده گفته می‌شود. یادگیرنده سوم، </w:t>
+      </w:r>
+      <m:oMath>
+        <m:sSub>
+          <m:sSubPr>
+            <m:ctrlPr>
+              <w:rPr>
+                <w:rFonts w:ascii="Cambria Math" w:hAnsi="Cambria Math"/>
+                <w:i/>
+              </w:rPr>
+            </m:ctrlPr>
+          </m:sSubPr>
+          <m:e>
+            <m:r>
+              <w:rPr>
+                <w:rFonts w:ascii="Cambria Math" w:hAnsi="Cambria Math"/>
+              </w:rPr>
+              <m:t>h</m:t>
+            </m:r>
+          </m:e>
+          <m:sub>
+            <m:r>
+              <w:rPr>
+                <w:rFonts w:ascii="Cambria Math" w:hAnsi="Cambria Math"/>
+              </w:rPr>
+              <m:t>3</m:t>
+            </m:r>
+          </m:sub>
+        </m:sSub>
+      </m:oMath>
+      <w:r>
+        <w:rPr>
+          <w:rFonts w:hint="cs"/>
+          <w:i/>
+          <w:rtl/>
+        </w:rPr>
+        <w:t xml:space="preserve">، با نمونه هایی آموزش داده می شود که </w:t>
+      </w:r>
+      <m:oMath>
+        <m:sSub>
+          <m:sSubPr>
+            <m:ctrlPr>
+              <w:rPr>
+                <w:rFonts w:ascii="Cambria Math" w:hAnsi="Cambria Math"/>
+                <w:i/>
+              </w:rPr>
+            </m:ctrlPr>
+          </m:sSubPr>
+          <m:e>
+            <m:r>
+              <w:rPr>
+                <w:rFonts w:ascii="Cambria Math" w:hAnsi="Cambria Math"/>
+              </w:rPr>
+              <m:t>h</m:t>
+            </m:r>
+          </m:e>
+          <m:sub>
+            <m:r>
+              <w:rPr>
+                <w:rFonts w:ascii="Cambria Math" w:hAnsi="Cambria Math"/>
+              </w:rPr>
+              <m:t>1</m:t>
+            </m:r>
+          </m:sub>
+        </m:sSub>
+      </m:oMath>
+      <w:r>
+        <w:rPr>
+          <w:rFonts w:hint="cs"/>
+          <w:i/>
+          <w:rtl/>
+        </w:rPr>
+        <w:t xml:space="preserve"> و </w:t>
+      </w:r>
+      <m:oMath>
+        <m:sSub>
+          <m:sSubPr>
+            <m:ctrlPr>
+              <w:rPr>
+                <w:rFonts w:ascii="Cambria Math" w:hAnsi="Cambria Math"/>
+                <w:i/>
+              </w:rPr>
+            </m:ctrlPr>
+          </m:sSubPr>
+          <m:e>
+            <m:r>
+              <w:rPr>
+                <w:rFonts w:ascii="Cambria Math" w:hAnsi="Cambria Math"/>
+              </w:rPr>
+              <m:t>h</m:t>
+            </m:r>
+          </m:e>
+          <m:sub>
+            <m:r>
+              <w:rPr>
+                <w:rFonts w:ascii="Cambria Math" w:hAnsi="Cambria Math"/>
+              </w:rPr>
+              <m:t>2</m:t>
+            </m:r>
+          </m:sub>
+        </m:sSub>
+      </m:oMath>
+      <w:r>
+        <w:rPr>
+          <w:rFonts w:hint="cs"/>
+          <w:i/>
+          <w:rtl/>
+        </w:rPr>
+        <w:t xml:space="preserve"> در مورد آن ها اختلاف نظر دارند. در نهایت این سه یادگیرنده از طریق رأی اکثریت سه تایی ترکیب می‌شوند. </w:t>
+      </w:r>
+      <w:r>
+        <w:rPr>
+          <w:i/>
+          <w:rtl/>
+        </w:rPr>
+        <w:fldChar w:fldCharType="begin"/>
+      </w:r>
+      <w:r>
+        <w:rPr>
+          <w:i/>
+          <w:rtl/>
+        </w:rPr>
+        <w:instrText xml:space="preserve"> </w:instrText>
+      </w:r>
+      <w:r>
+        <w:rPr>
+          <w:i/>
+        </w:rPr>
+        <w:instrText>REF</w:instrText>
+      </w:r>
+      <w:r>
+        <w:rPr>
+          <w:i/>
+          <w:rtl/>
+        </w:rPr>
+        <w:instrText xml:space="preserve"> _</w:instrText>
+      </w:r>
+      <w:r>
+        <w:rPr>
+          <w:i/>
+        </w:rPr>
+        <w:instrText>Ref157446699 \r \h</w:instrText>
+      </w:r>
+      <w:r>
+        <w:rPr>
+          <w:i/>
+          <w:rtl/>
+        </w:rPr>
+        <w:instrText xml:space="preserve"> </w:instrText>
+      </w:r>
+      <w:r>
+        <w:rPr>
+          <w:i/>
+          <w:rtl/>
+        </w:rPr>
+      </w:r>
+      <w:r>
+        <w:rPr>
+          <w:i/>
+          <w:rtl/>
+        </w:rPr>
+        <w:fldChar w:fldCharType="separate"/>
+      </w:r>
+      <w:r>
+        <w:rPr>
+          <w:i/>
+          <w:rtl/>
+        </w:rPr>
+        <w:t>‏شکل (3</w:t>
+      </w:r>
+      <w:r>
+        <w:rPr>
+          <w:rFonts w:ascii="Arial" w:hAnsi="Arial" w:cs="Arial" w:hint="cs"/>
+          <w:i/>
+          <w:rtl/>
+        </w:rPr>
+        <w:t>˗</w:t>
+      </w:r>
+      <w:r>
+        <w:rPr>
+          <w:i/>
+          <w:rtl/>
+        </w:rPr>
+        <w:t xml:space="preserve">3) </w:t>
+      </w:r>
+      <w:r>
+        <w:rPr>
+          <w:i/>
+          <w:rtl/>
+        </w:rPr>
+        <w:fldChar w:fldCharType="end"/>
+      </w:r>
+      <w:r>
+        <w:rPr>
+          <w:rFonts w:hint="cs"/>
+          <w:i/>
+          <w:rtl/>
+        </w:rPr>
+        <w:t xml:space="preserve">نمایش گرافیکی از ایده اولیه الگوریتم </w:t>
+      </w:r>
+      <w:r>
+        <w:rPr>
+          <w:iCs/>
+        </w:rPr>
+        <w:t>Boosting</w:t>
+      </w:r>
+      <w:r>
+        <w:rPr>
+          <w:rFonts w:hint="cs"/>
+          <w:iCs/>
+          <w:rtl/>
+        </w:rPr>
+        <w:t xml:space="preserve"> </w:t>
+      </w:r>
+      <w:r>
+        <w:rPr>
+          <w:rFonts w:hint="cs"/>
+          <w:i/>
+          <w:rtl/>
+        </w:rPr>
+        <w:t>را ترسیم کرده است.</w:t>
+      </w:r>
+    </w:p>
+    <w:p>
+      <w:pPr>
+        <w:pStyle w:val="a8"/>
+        <w:rPr>
+          <w:i/>
+          <w:rtl/>
+        </w:rPr>
+      </w:pPr>
+      <w:r>
+        <w:rPr>
+          <w:i/>
+          <w:rtl/>
+        </w:rPr>
+        <w:drawing>
+          <wp:inline distT="0" distB="0" distL="0" distR="0" wp14:anchorId="00A1386D" wp14:editId="196C505F">
+            <wp:extent cx="5731510" cy="2066925"/>
+            <wp:effectExtent l="0" t="0" r="0" b="0"/>
+            <wp:docPr id="3" name="Picture 3"/>
+            <wp:cNvGraphicFramePr>
+              <a:graphicFrameLocks xmlns:a="http://schemas.openxmlformats.org/drawingml/2006/main" noChangeAspect="1"/>
+            </wp:cNvGraphicFramePr>
+            <a:graphic xmlns:a="http://schemas.openxmlformats.org/drawingml/2006/main">
+              <a:graphicData uri="http://schemas.openxmlformats.org/drawingml/2006/picture">
+                <pic:pic xmlns:pic="http://schemas.openxmlformats.org/drawingml/2006/picture">
+                  <pic:nvPicPr>
+                    <pic:cNvPr id="1" name=""/>
+                    <pic:cNvPicPr/>
+                  </pic:nvPicPr>
+                  <pic:blipFill>
+                    <a:blip r:embed="rId14"/>
+                    <a:stretch>
+                      <a:fillRect/>
+                    </a:stretch>
+                  </pic:blipFill>
+                  <pic:spPr>
+                    <a:xfrm>
+                      <a:off x="0" y="0"/>
+                      <a:ext cx="5731510" cy="2066925"/>
+                    </a:xfrm>
+                    <a:prstGeom prst="rect">
+                      <a:avLst/>
+                    </a:prstGeom>
+                  </pic:spPr>
+                </pic:pic>
+              </a:graphicData>
+            </a:graphic>
+          </wp:inline>
+        </w:drawing>
+      </w:r>
+    </w:p>
+    <w:p>
+      <w:pPr>
+        <w:pStyle w:val="a3"/>
+        <w:rPr>
+          <w:i/>
+          <w:rtl/>
+        </w:rPr>
+      </w:pPr>
+      <w:bookmarkStart w:id="10" w:name="_Ref157446699"/>
+      <w:r>
+        <w:rPr>
+          <w:rFonts w:hint="cs"/>
+          <w:rtl/>
+        </w:rPr>
+        <w:t xml:space="preserve">نمایش گرافیکی ایده اولین روش </w:t>
+      </w:r>
+      <w:r>
+        <w:t>Boosting</w:t>
+      </w:r>
+      <w:r>
+        <w:rPr>
+          <w:rFonts w:hint="cs"/>
+          <w:rtl/>
+        </w:rPr>
+        <w:t xml:space="preserve"> ارائه شده در </w:t>
+      </w:r>
+      <w:r>
+        <w:rPr>
+          <w:rtl/>
+        </w:rPr>
+        <w:fldChar w:fldCharType="begin"/>
+      </w:r>
+      <w:r>
+        <w:rPr>
+          <w:rtl/>
+        </w:rPr>
+        <w:instrText xml:space="preserve"> </w:instrText>
+      </w:r>
+      <w:r>
+        <w:instrText>ADDIN EN.CITE &lt;EndNote&gt;&lt;Cite&gt;&lt;Author&gt;Schapire&lt;/Author&gt;&lt;Year&gt;1990&lt;/Year&gt;&lt;RecNum&gt;11&lt;/RecNum&gt;&lt;DisplayText&gt;[3]&lt;/DisplayText&gt;&lt;record&gt;&lt;rec-number&gt;11&lt;/rec-number&gt;&lt;foreign-keys&gt;&lt;key app="EN" db-id="9dffrpxwa2vsdlezr9nvrdtyzs0ste99e22r" timestamp="1704718443"&gt;11</w:instrText>
+      </w:r>
+      <w:r>
+        <w:rPr>
+          <w:rtl/>
+        </w:rPr>
+        <w:instrText>&lt;/</w:instrText>
+      </w:r>
+      <w:r>
+        <w:instrText>key&gt;&lt;/foreign-keys&gt;&lt;ref-type name="Journal Article"&gt;17&lt;/ref-type&gt;&lt;contributors&gt;&lt;authors&gt;&lt;author&gt;Schapire, Robert E&lt;/author&gt;&lt;/authors&gt;&lt;/contributors&gt;&lt;titles&gt;&lt;title&gt;The strength of weak learnability&lt;/title&gt;&lt;secondary-title&gt;Machine learning&lt;/secondary-title</w:instrText>
+      </w:r>
+      <w:r>
+        <w:rPr>
+          <w:rtl/>
+        </w:rPr>
+        <w:instrText>&gt;&lt;/</w:instrText>
+      </w:r>
+      <w:r>
+        <w:instrText>titles&gt;&lt;periodical&gt;&lt;full-title&gt;Machine learning&lt;/full-title&gt;&lt;/periodical&gt;&lt;pages&gt;197-227&lt;/pages&gt;&lt;volume&gt;5&lt;/volume&gt;&lt;dates&gt;&lt;year&gt;1990&lt;/year&gt;&lt;/dates&gt;&lt;isbn&gt;0885-6125&lt;/isbn&gt;&lt;urls&gt;&lt;/urls&gt;&lt;/record&gt;&lt;/Cite&gt;&lt;/EndNote</w:instrText>
+      </w:r>
+      <w:r>
+        <w:rPr>
+          <w:rtl/>
+        </w:rPr>
+        <w:instrText>&gt;</w:instrText>
+      </w:r>
+      <w:r>
+        <w:rPr>
+          <w:rtl/>
+        </w:rPr>
+        <w:fldChar w:fldCharType="separate"/>
+      </w:r>
+      <w:r>
+        <w:rPr>
+          <w:noProof/>
+          <w:rtl/>
+        </w:rPr>
+        <w:t>[3]</w:t>
+      </w:r>
+      <w:r>
+        <w:rPr>
+          <w:rtl/>
+        </w:rPr>
+        <w:fldChar w:fldCharType="end"/>
+      </w:r>
+      <w:bookmarkEnd w:id="10"/>
+    </w:p>
+    <w:p>
+      <w:pPr>
+        <w:pStyle w:val="a8"/>
+        <w:rPr>
+          <w:i/>
+          <w:rtl/>
+        </w:rPr>
+      </w:pPr>
+      <w:r>
+        <w:rPr>
+          <w:rFonts w:hint="cs"/>
+          <w:i/>
+          <w:rtl/>
+        </w:rPr>
+        <w:t xml:space="preserve">همچنین در </w:t>
+      </w:r>
+      <w:r>
+        <w:rPr>
+          <w:i/>
+          <w:rtl/>
+        </w:rPr>
+        <w:fldChar w:fldCharType="begin"/>
+      </w:r>
+      <w:r>
+        <w:rPr>
+          <w:i/>
+          <w:rtl/>
+        </w:rPr>
+        <w:instrText xml:space="preserve"> </w:instrText>
+      </w:r>
+      <w:r>
+        <w:rPr>
+          <w:i/>
+        </w:rPr>
+        <w:instrText>ADDIN EN.CITE &lt;EndNote&gt;&lt;Cite&gt;&lt;Author&gt;Jacobs&lt;/Author&gt;&lt;Year&gt;1991&lt;/Year&gt;&lt;RecNum&gt;34&lt;/RecNum&gt;&lt;DisplayText&gt;[6]&lt;/DisplayText&gt;&lt;record&gt;&lt;rec-number&gt;34&lt;/rec-number&gt;&lt;foreign-keys&gt;&lt;key app="EN" db-id="9dffrpxwa2vsdlezr9nvrdtyzs0ste99e22r" timestamp="1706471607"&gt;34&lt;/key&gt;&lt;/foreign-keys&gt;&lt;ref-type name="Journal Article"&gt;17&lt;/ref-type&gt;&lt;contributors&gt;&lt;authors&gt;&lt;author&gt;Jacobs, Robert A&lt;/author&gt;&lt;author&gt;Jordan, Michael I&lt;/author&gt;&lt;author&gt;Nowlan, Steven J&lt;/author&gt;&lt;author&gt;Hinton, Geoffrey E&lt;/author&gt;&lt;/authors&gt;&lt;/contributors&gt;&lt;titles</w:instrText>
+      </w:r>
+      <w:r>
+        <w:rPr>
+          <w:i/>
+          <w:rtl/>
+        </w:rPr>
+        <w:instrText>&gt;&lt;</w:instrText>
+      </w:r>
+      <w:r>
+        <w:rPr>
+          <w:i/>
+        </w:rPr>
+        <w:instrText>title&gt;Adaptive mixtures of local experts&lt;/title&gt;&lt;secondary-title&gt;Neural computation&lt;/secondary-title&gt;&lt;/titles&gt;&lt;periodical&gt;&lt;full-title&gt;Neural computation&lt;/full-title&gt;&lt;/periodical&gt;&lt;pages&gt;79-87&lt;/pages&gt;&lt;volume&gt;3&lt;/volume&gt;&lt;number&gt;1&lt;/number&gt;&lt;dates&gt;&lt;year&gt;1991&lt;/year&gt;&lt;/dates&gt;&lt;isbn&gt;0899-7667&lt;/isbn&gt;&lt;urls&gt;&lt;/urls&gt;&lt;/record&gt;&lt;/Cite&gt;&lt;/EndNote</w:instrText>
+      </w:r>
+      <w:r>
+        <w:rPr>
+          <w:i/>
+          <w:rtl/>
+        </w:rPr>
+        <w:instrText>&gt;</w:instrText>
+      </w:r>
+      <w:r>
+        <w:rPr>
+          <w:i/>
+          <w:rtl/>
+        </w:rPr>
+        <w:fldChar w:fldCharType="separate"/>
+      </w:r>
+      <w:r>
+        <w:rPr>
+          <w:i/>
+          <w:noProof/>
+          <w:rtl/>
+        </w:rPr>
+        <w:t>[6]</w:t>
+      </w:r>
+      <w:r>
+        <w:rPr>
+          <w:i/>
+          <w:rtl/>
+        </w:rPr>
+        <w:fldChar w:fldCharType="end"/>
+      </w:r>
+      <w:r>
+        <w:rPr>
+          <w:rFonts w:hint="cs"/>
+          <w:i/>
+          <w:rtl/>
+        </w:rPr>
+        <w:t xml:space="preserve"> اثبات شده است که خطای آموزش این گروه با سه یادگیرنده به زیر </w:t>
+      </w:r>
+      <m:oMath>
+        <m:r>
+          <w:rPr>
+            <w:rFonts w:ascii="Cambria Math" w:hAnsi="Cambria Math"/>
+          </w:rPr>
+          <m:t>g</m:t>
+        </m:r>
+        <m:d>
+          <m:dPr>
+            <m:ctrlPr>
+              <w:rPr>
+                <w:rFonts w:ascii="Cambria Math" w:hAnsi="Cambria Math"/>
+                <w:i/>
+              </w:rPr>
+            </m:ctrlPr>
+          </m:dPr>
+          <m:e>
+            <m:r>
+              <w:rPr>
+                <w:rFonts w:ascii="Cambria Math" w:hAnsi="Cambria Math"/>
+              </w:rPr>
+              <m:t>ε</m:t>
+            </m:r>
+          </m:e>
+        </m:d>
+        <m:r>
+          <w:rPr>
+            <w:rFonts w:ascii="Cambria Math" w:hAnsi="Cambria Math"/>
+          </w:rPr>
+          <m:t>&lt;3</m:t>
+        </m:r>
+        <m:sSup>
+          <m:sSupPr>
+            <m:ctrlPr>
+              <w:rPr>
+                <w:rFonts w:ascii="Cambria Math" w:hAnsi="Cambria Math"/>
+                <w:i/>
+              </w:rPr>
+            </m:ctrlPr>
+          </m:sSupPr>
+          <m:e>
+            <m:r>
+              <w:rPr>
+                <w:rFonts w:ascii="Cambria Math" w:hAnsi="Cambria Math"/>
+              </w:rPr>
+              <m:t>ε</m:t>
+            </m:r>
+          </m:e>
+          <m:sup>
+            <m:r>
+              <w:rPr>
+                <w:rFonts w:ascii="Cambria Math" w:hAnsi="Cambria Math"/>
+              </w:rPr>
+              <m:t>2</m:t>
+            </m:r>
+          </m:sup>
+        </m:sSup>
+        <m:r>
+          <w:rPr>
+            <w:rFonts w:ascii="Cambria Math" w:hAnsi="Cambria Math"/>
+          </w:rPr>
+          <m:t>-2</m:t>
+        </m:r>
+        <m:sSup>
+          <m:sSupPr>
+            <m:ctrlPr>
+              <w:rPr>
+                <w:rFonts w:ascii="Cambria Math" w:hAnsi="Cambria Math"/>
+                <w:i/>
+              </w:rPr>
+            </m:ctrlPr>
+          </m:sSupPr>
+          <m:e>
+            <m:r>
+              <w:rPr>
+                <w:rFonts w:ascii="Cambria Math" w:hAnsi="Cambria Math"/>
+              </w:rPr>
+              <m:t>ε</m:t>
+            </m:r>
+          </m:e>
+          <m:sup>
+            <m:r>
+              <w:rPr>
+                <w:rFonts w:ascii="Cambria Math" w:hAnsi="Cambria Math"/>
+              </w:rPr>
+              <m:t>2</m:t>
+            </m:r>
+          </m:sup>
+        </m:sSup>
+      </m:oMath>
+      <w:r>
+        <w:rPr>
+          <w:rFonts w:hint="cs"/>
+          <w:i/>
+          <w:rtl/>
+        </w:rPr>
+        <w:t xml:space="preserve"> محدود می شود که </w:t>
+      </w:r>
+      <m:oMath>
+        <m:r>
+          <w:rPr>
+            <w:rFonts w:ascii="Cambria Math" w:hAnsi="Cambria Math" w:cs="Cambria Math" w:hint="cs"/>
+            <w:rtl/>
+          </w:rPr>
+          <m:t>ε</m:t>
+        </m:r>
+      </m:oMath>
+      <w:r>
+        <w:rPr>
+          <w:rFonts w:hint="cs"/>
+          <w:i/>
+          <w:rtl/>
+        </w:rPr>
+        <w:t xml:space="preserve"> خطای هر یک از یادگیرندگان است، مشروط بر این که هر یادگیرنده دارای خطای </w:t>
+      </w:r>
+      <m:oMath>
+        <m:r>
+          <w:rPr>
+            <w:rFonts w:ascii="Cambria Math" w:hAnsi="Cambria Math" w:cs="Cambria Math" w:hint="cs"/>
+            <w:rtl/>
+          </w:rPr>
+          <m:t>ε</m:t>
+        </m:r>
+        <m:r>
+          <w:rPr>
+            <w:rFonts w:ascii="Cambria Math" w:hAnsi="Cambria Math"/>
+          </w:rPr>
+          <m:t>&lt;0.5</m:t>
+        </m:r>
+      </m:oMath>
+      <w:r>
+        <w:rPr>
+          <w:i/>
+        </w:rPr>
+        <w:t xml:space="preserve"> </w:t>
+      </w:r>
+      <w:r>
+        <w:rPr>
+          <w:rFonts w:hint="cs"/>
+          <w:i/>
+          <w:rtl/>
+        </w:rPr>
+        <w:t>، کمترین مقداری که می توان از یک یادگیرنده دوتایی انتظار داشت، باشد.</w:t>
+      </w:r>
+    </w:p>
+    <w:p>
+      <w:pPr>
+        <w:pStyle w:val="a8"/>
+        <w:rPr>
+          <w:rFonts w:hint="cs"/>
+          <w:i/>
+          <w:rtl/>
+        </w:rPr>
+      </w:pPr>
     </w:p>
     <w:p>
       <w:pPr>
@@ -13059,10 +15623,31 @@
       </w:pPr>
       <w:r>
         <w:rPr>
-          <w:rFonts w:hint="cs"/>
-          <w:rtl/>
-        </w:rPr>
-        <w:t>الگوریتم ژنتیک</w:t>
+          <w:rtl/>
+        </w:rPr>
+        <w:lastRenderedPageBreak/>
+        <w:t>پ</w:t>
+      </w:r>
+      <w:r>
+        <w:rPr>
+          <w:rFonts w:hint="cs"/>
+          <w:rtl/>
+        </w:rPr>
+        <w:t>ی</w:t>
+      </w:r>
+      <w:r>
+        <w:rPr>
+          <w:rFonts w:hint="eastAsia"/>
+          <w:rtl/>
+        </w:rPr>
+        <w:t>ش‌پردازش</w:t>
+      </w:r>
+      <w:r>
+        <w:rPr>
+          <w:rFonts w:hint="cs"/>
+          <w:rtl/>
+        </w:rPr>
+        <w:t xml:space="preserve"> داده</w:t>
       </w:r>
     </w:p>
     <w:p>
@@ -13087,13 +15672,15 @@
           <w:rtl/>
         </w:rPr>
       </w:pPr>
-      <w:r>
-        <w:rPr>
-          <w:rFonts w:hint="cs"/>
-          <w:rtl/>
-        </w:rPr>
-        <w:t>معیارهای ارزیابی</w:t>
-      </w:r>
+      <w:bookmarkStart w:id="11" w:name="_Ref157438585"/>
+      <w:r>
+        <w:rPr>
+          <w:rFonts w:hint="cs"/>
+          <w:rtl/>
+        </w:rPr>
+        <w:t>الگوریتم ژنتیک</w:t>
+      </w:r>
+      <w:bookmarkEnd w:id="11"/>
     </w:p>
     <w:p>
       <w:pPr>
@@ -13119,17 +15706,10 @@
       </w:pPr>
       <w:r>
         <w:rPr>
-          <w:rtl/>
-        </w:rPr>
-        <w:lastRenderedPageBreak/>
-        <w:t>جمع‌بند</w:t>
-      </w:r>
-      <w:r>
-        <w:rPr>
-          <w:rFonts w:hint="cs"/>
-          <w:rtl/>
-        </w:rPr>
-        <w:t>ی</w:t>
+          <w:rFonts w:hint="cs"/>
+          <w:rtl/>
+        </w:rPr>
+        <w:t>معیارهای ارزیابی</w:t>
       </w:r>
     </w:p>
     <w:p>
@@ -13149,13 +15729,49 @@
     </w:p>
     <w:p>
       <w:pPr>
+        <w:pStyle w:val="a1"/>
+        <w:rPr>
+          <w:rtl/>
+        </w:rPr>
+      </w:pPr>
+      <w:r>
+        <w:rPr>
+          <w:rtl/>
+        </w:rPr>
+        <w:t>جمع‌بند</w:t>
+      </w:r>
+      <w:r>
+        <w:rPr>
+          <w:rFonts w:hint="cs"/>
+          <w:rtl/>
+        </w:rPr>
+        <w:t>ی</w:t>
+      </w:r>
+    </w:p>
+    <w:p>
+      <w:pPr>
         <w:pStyle w:val="a8"/>
         <w:rPr>
           <w:rtl/>
         </w:rPr>
+      </w:pPr>
+      <w:r>
+        <w:rPr>
+          <w:rFonts w:hint="cs"/>
+          <w:rtl/>
+        </w:rPr>
+        <w:t>متن</w:t>
+      </w:r>
+    </w:p>
+    <w:p>
+      <w:pPr>
+        <w:pStyle w:val="a8"/>
+        <w:rPr>
+          <w:rtl/>
+        </w:rPr>
         <w:sectPr>
-          <w:footerReference w:type="default" r:id="rId13"/>
-          <w:footerReference w:type="first" r:id="rId14"/>
+          <w:footerReference w:type="default" r:id="rId15"/>
+          <w:footerReference w:type="first" r:id="rId16"/>
           <w:footnotePr>
             <w:numRestart w:val="eachPage"/>
           </w:footnotePr>
@@ -13356,6 +15972,50 @@
       <w:r>
         <w:tab/>
         <w:t xml:space="preserve">T. Chen and C. Guestrin, "XGBoost: A Scalable Tree Boosting System," presented at the Proceedings of the 22nd ACM SIGKDD International Conference on Knowledge Discovery and Data Mining, San Francisco, California, USA, 2016. </w:t>
+      </w:r>
+    </w:p>
+    <w:p>
+      <w:pPr>
+        <w:pStyle w:val="EndNoteBibliography"/>
+        <w:ind w:left="720"/>
+      </w:pPr>
+      <w:r>
+        <w:t>[9]</w:t>
+      </w:r>
+      <w:r>
+        <w:tab/>
+        <w:t xml:space="preserve">M. Segal and Y. Xiao, "Multivariate random forests," </w:t>
+      </w:r>
+      <w:r>
+        <w:rPr>
+          <w:i/>
+        </w:rPr>
+        <w:t xml:space="preserve">Wiley interdisciplinary reviews: Data mining and knowledge discovery, </w:t>
+      </w:r>
+      <w:r>
+        <w:t>vol. 1, no. 1, pp. 80-87, 2011.</w:t>
+      </w:r>
+    </w:p>
+    <w:p>
+      <w:pPr>
+        <w:pStyle w:val="EndNoteBibliography"/>
+        <w:ind w:left="720"/>
+      </w:pPr>
+      <w:r>
+        <w:t>[10]</w:t>
+      </w:r>
+      <w:r>
+        <w:tab/>
+        <w:t xml:space="preserve">R. Díaz-Uriarte and S. Alvarez de Andrés, "Gene selection and classification of microarray data using random forest," </w:t>
+      </w:r>
+      <w:r>
+        <w:rPr>
+          <w:i/>
+        </w:rPr>
+        <w:t xml:space="preserve">BMC bioinformatics, </w:t>
+      </w:r>
+      <w:r>
+        <w:t>vol. 7, pp. 1-13, 2006.</w:t>
       </w:r>
     </w:p>
     <w:p>
@@ -14261,7 +16921,7 @@
   <w:abstractNum w:abstractNumId="5" w15:restartNumberingAfterBreak="0">
     <w:nsid w:val="478E688E"/>
     <w:multiLevelType w:val="multilevel"/>
-    <w:tmpl w:val="7400BF58"/>
+    <w:tmpl w:val="A98004F6"/>
     <w:lvl w:ilvl="0">
       <w:start w:val="3"/>
       <w:numFmt w:val="decimal"/>
@@ -14301,8 +16961,8 @@
       <w:lvlJc w:val="left"/>
       <w:rPr>
         <w:rFonts w:ascii="Times New Roman" w:hAnsi="Times New Roman" w:hint="default"/>
-        <w:b w:val="0"/>
-        <w:bCs w:val="0"/>
+        <w:b/>
+        <w:bCs/>
         <w:i w:val="0"/>
         <w:iCs w:val="0"/>
         <w:caps w:val="0"/>
@@ -14516,7 +17176,7 @@
   <w:abstractNum w:abstractNumId="7" w15:restartNumberingAfterBreak="0">
     <w:nsid w:val="5C3952FB"/>
     <w:multiLevelType w:val="multilevel"/>
-    <w:tmpl w:val="654E0240"/>
+    <w:tmpl w:val="B488587E"/>
     <w:lvl w:ilvl="0">
       <w:start w:val="1"/>
       <w:numFmt w:val="decimal"/>
@@ -14532,6 +17192,7 @@
     <w:lvl w:ilvl="1">
       <w:start w:val="1"/>
       <w:numFmt w:val="arabicAlpha"/>
+      <w:suff w:val="space"/>
       <w:lvlText w:val="%2)"/>
       <w:lvlJc w:val="left"/>
       <w:pPr>
@@ -14544,13 +17205,25 @@
     <w:lvl w:ilvl="2">
       <w:start w:val="1"/>
       <w:numFmt w:val="lowerRoman"/>
-      <w:lvlText w:val="%3)"/>
+      <w:suff w:val="space"/>
+      <w:lvlText w:val="(%3)"/>
       <w:lvlJc w:val="left"/>
       <w:pPr>
         <w:ind w:left="1080" w:hanging="360"/>
       </w:pPr>
       <w:rPr>
         <w:rFonts w:hint="default"/>
+        <w:b w:val="0"/>
+        <w:i w:val="0"/>
+        <w:iCs w:val="0"/>
+        <w:caps w:val="0"/>
+        <w:strike w:val="0"/>
+        <w:dstrike w:val="0"/>
+        <w:shadow w:val="0"/>
+        <w:emboss w:val="0"/>
+        <w:imprint w:val="0"/>
+        <w:vanish w:val="0"/>
+        <w:vertAlign w:val="baseline"/>
       </w:rPr>
     </w:lvl>
     <w:lvl w:ilvl="3">
@@ -14847,6 +17520,119 @@
     </w:lvl>
   </w:abstractNum>
   <w:abstractNum w:abstractNumId="10" w15:restartNumberingAfterBreak="0">
+    <w:nsid w:val="7671214D"/>
+    <w:multiLevelType w:val="hybridMultilevel"/>
+    <w:tmpl w:val="88CEC308"/>
+    <w:lvl w:ilvl="0" w:tplc="04090001">
+      <w:start w:val="1"/>
+      <w:numFmt w:val="bullet"/>
+      <w:lvlText w:val=""/>
+      <w:lvlJc w:val="left"/>
+      <w:pPr>
+        <w:ind w:left="720" w:hanging="360"/>
+      </w:pPr>
+      <w:rPr>
+        <w:rFonts w:ascii="Symbol" w:hAnsi="Symbol" w:hint="default"/>
+      </w:rPr>
+    </w:lvl>
+    <w:lvl w:ilvl="1" w:tplc="04090003" w:tentative="1">
+      <w:start w:val="1"/>
+      <w:numFmt w:val="bullet"/>
+      <w:lvlText w:val="o"/>
+      <w:lvlJc w:val="left"/>
+      <w:pPr>
+        <w:ind w:left="1440" w:hanging="360"/>
+      </w:pPr>
+      <w:rPr>
+        <w:rFonts w:ascii="Courier New" w:hAnsi="Courier New" w:cs="Courier New" w:hint="default"/>
+      </w:rPr>
+    </w:lvl>
+    <w:lvl w:ilvl="2" w:tplc="04090005" w:tentative="1">
+      <w:start w:val="1"/>
+      <w:numFmt w:val="bullet"/>
+      <w:lvlText w:val=""/>
+      <w:lvlJc w:val="left"/>
+      <w:pPr>
+        <w:ind w:left="2160" w:hanging="360"/>
+      </w:pPr>
+      <w:rPr>
+        <w:rFonts w:ascii="Wingdings" w:hAnsi="Wingdings" w:hint="default"/>
+      </w:rPr>
+    </w:lvl>
+    <w:lvl w:ilvl="3" w:tplc="04090001" w:tentative="1">
+      <w:start w:val="1"/>
+      <w:numFmt w:val="bullet"/>
+      <w:lvlText w:val=""/>
+      <w:lvlJc w:val="left"/>
+      <w:pPr>
+        <w:ind w:left="2880" w:hanging="360"/>
+      </w:pPr>
+      <w:rPr>
+        <w:rFonts w:ascii="Symbol" w:hAnsi="Symbol" w:hint="default"/>
+      </w:rPr>
+    </w:lvl>
+    <w:lvl w:ilvl="4" w:tplc="04090003" w:tentative="1">
+      <w:start w:val="1"/>
+      <w:numFmt w:val="bullet"/>
+      <w:lvlText w:val="o"/>
+      <w:lvlJc w:val="left"/>
+      <w:pPr>
+        <w:ind w:left="3600" w:hanging="360"/>
+      </w:pPr>
+      <w:rPr>
+        <w:rFonts w:ascii="Courier New" w:hAnsi="Courier New" w:cs="Courier New" w:hint="default"/>
+      </w:rPr>
+    </w:lvl>
+    <w:lvl w:ilvl="5" w:tplc="04090005" w:tentative="1">
+      <w:start w:val="1"/>
+      <w:numFmt w:val="bullet"/>
+      <w:lvlText w:val=""/>
+      <w:lvlJc w:val="left"/>
+      <w:pPr>
+        <w:ind w:left="4320" w:hanging="360"/>
+      </w:pPr>
+      <w:rPr>
+        <w:rFonts w:ascii="Wingdings" w:hAnsi="Wingdings" w:hint="default"/>
+      </w:rPr>
+    </w:lvl>
+    <w:lvl w:ilvl="6" w:tplc="04090001" w:tentative="1">
+      <w:start w:val="1"/>
+      <w:numFmt w:val="bullet"/>
+      <w:lvlText w:val=""/>
+      <w:lvlJc w:val="left"/>
+      <w:pPr>
+        <w:ind w:left="5040" w:hanging="360"/>
+      </w:pPr>
+      <w:rPr>
+        <w:rFonts w:ascii="Symbol" w:hAnsi="Symbol" w:hint="default"/>
+      </w:rPr>
+    </w:lvl>
+    <w:lvl w:ilvl="7" w:tplc="04090003" w:tentative="1">
+      <w:start w:val="1"/>
+      <w:numFmt w:val="bullet"/>
+      <w:lvlText w:val="o"/>
+      <w:lvlJc w:val="left"/>
+      <w:pPr>
+        <w:ind w:left="5760" w:hanging="360"/>
+      </w:pPr>
+      <w:rPr>
+        <w:rFonts w:ascii="Courier New" w:hAnsi="Courier New" w:cs="Courier New" w:hint="default"/>
+      </w:rPr>
+    </w:lvl>
+    <w:lvl w:ilvl="8" w:tplc="04090005" w:tentative="1">
+      <w:start w:val="1"/>
+      <w:numFmt w:val="bullet"/>
+      <w:lvlText w:val=""/>
+      <w:lvlJc w:val="left"/>
+      <w:pPr>
+        <w:ind w:left="6480" w:hanging="360"/>
+      </w:pPr>
+      <w:rPr>
+        <w:rFonts w:ascii="Wingdings" w:hAnsi="Wingdings" w:hint="default"/>
+      </w:rPr>
+    </w:lvl>
+  </w:abstractNum>
+  <w:abstractNum w:abstractNumId="11" w15:restartNumberingAfterBreak="0">
     <w:nsid w:val="7AA012A1"/>
     <w:multiLevelType w:val="hybridMultilevel"/>
     <w:tmpl w:val="B6161D26"/>
@@ -14992,7 +17778,7 @@
     </w:lvl>
   </w:abstractNum>
   <w:num w:numId="1">
-    <w:abstractNumId w:val="10"/>
+    <w:abstractNumId w:val="11"/>
   </w:num>
   <w:num w:numId="2">
     <w:abstractNumId w:val="9"/>
@@ -15079,25 +17865,25 @@
     <w:abstractNumId w:val="0"/>
   </w:num>
   <w:num w:numId="12">
-    <w:abstractNumId w:val="10"/>
+    <w:abstractNumId w:val="11"/>
   </w:num>
   <w:num w:numId="13">
     <w:abstractNumId w:val="3"/>
   </w:num>
   <w:num w:numId="14">
-    <w:abstractNumId w:val="10"/>
+    <w:abstractNumId w:val="11"/>
   </w:num>
   <w:num w:numId="15">
-    <w:abstractNumId w:val="10"/>
+    <w:abstractNumId w:val="11"/>
   </w:num>
   <w:num w:numId="16">
-    <w:abstractNumId w:val="10"/>
+    <w:abstractNumId w:val="11"/>
   </w:num>
   <w:num w:numId="17">
-    <w:abstractNumId w:val="10"/>
+    <w:abstractNumId w:val="11"/>
   </w:num>
   <w:num w:numId="18">
-    <w:abstractNumId w:val="10"/>
+    <w:abstractNumId w:val="11"/>
   </w:num>
   <w:num w:numId="19">
     <w:abstractNumId w:val="5"/>
@@ -15190,7 +17976,7 @@
     </w:lvlOverride>
   </w:num>
   <w:num w:numId="22">
-    <w:abstractNumId w:val="10"/>
+    <w:abstractNumId w:val="11"/>
   </w:num>
   <w:num w:numId="23">
     <w:abstractNumId w:val="5"/>
@@ -15212,6 +17998,9 @@
   </w:num>
   <w:num w:numId="29">
     <w:abstractNumId w:val="7"/>
+  </w:num>
+  <w:num w:numId="30">
+    <w:abstractNumId w:val="10"/>
   </w:num>
   <w:numIdMacAtCleanup w:val="9"/>
 </w:numbering>

</xml_diff>

<commit_message>
Add pseudo  for XGBoost (incomplete)
</commit_message>
<xml_diff>
--- a/Thesis-Report-Chapter3.docx
+++ b/Thesis-Report-Chapter3.docx
@@ -2289,9 +2289,11 @@
         </w:rPr>
         <w:t xml:space="preserve">، بر اساس روش </w:t>
       </w:r>
+      <w:proofErr w:type="spellStart"/>
       <w:r>
         <w:t>kNN</w:t>
       </w:r>
+      <w:proofErr w:type="spellEnd"/>
       <w:r>
         <w:rPr>
           <w:rtl/>
@@ -2609,9 +2611,11 @@
         </w:rPr>
         <w:t xml:space="preserve"> مشابه باشد. روش </w:t>
       </w:r>
+      <w:proofErr w:type="spellStart"/>
       <w:r>
         <w:t>kNN</w:t>
       </w:r>
+      <w:proofErr w:type="spellEnd"/>
       <w:r>
         <w:rPr>
           <w:rtl/>
@@ -2822,9 +2826,11 @@
         </w:rPr>
         <w:t xml:space="preserve"> </w:t>
       </w:r>
+      <w:proofErr w:type="spellStart"/>
       <w:r>
         <w:t>kNN</w:t>
       </w:r>
+      <w:proofErr w:type="spellEnd"/>
       <w:r>
         <w:rPr>
           <w:rtl/>
@@ -3350,9 +3356,11 @@
         </w:rPr>
         <w:t xml:space="preserve"> شده در روش </w:t>
       </w:r>
+      <w:proofErr w:type="spellStart"/>
       <w:r>
         <w:t>kNN</w:t>
       </w:r>
+      <w:proofErr w:type="spellEnd"/>
       <w:r>
         <w:rPr>
           <w:rtl/>
@@ -7384,9 +7392,11 @@
         </w:rPr>
         <w:t xml:space="preserve"> و </w:t>
       </w:r>
+      <w:proofErr w:type="spellStart"/>
       <w:r>
         <w:t>Dasarathy</w:t>
       </w:r>
+      <w:proofErr w:type="spellEnd"/>
       <w:r>
         <w:rPr>
           <w:rFonts w:hint="cs"/>
@@ -7917,9 +7927,11 @@
         </w:rPr>
         <w:t xml:space="preserve"> مرکب، ترکیب ماهرها (</w:t>
       </w:r>
+      <w:proofErr w:type="spellStart"/>
       <w:r>
         <w:t>MoE</w:t>
       </w:r>
+      <w:proofErr w:type="spellEnd"/>
       <w:r>
         <w:rPr>
           <w:rFonts w:hint="cs"/>
@@ -8067,9 +8079,11 @@
         </w:rPr>
         <w:t xml:space="preserve">، </w:t>
       </w:r>
+      <w:proofErr w:type="spellStart"/>
       <w:r>
         <w:t>XGBoost</w:t>
       </w:r>
+      <w:proofErr w:type="spellEnd"/>
       <w:r>
         <w:rPr>
           <w:rFonts w:hint="cs"/>
@@ -11717,9 +11731,11 @@
         </w:rPr>
         <w:t xml:space="preserve"> است. این روش توسط </w:t>
       </w:r>
+      <w:proofErr w:type="spellStart"/>
       <w:r>
         <w:t>Breiman</w:t>
       </w:r>
+      <w:proofErr w:type="spellEnd"/>
       <w:r>
         <w:rPr>
           <w:rFonts w:hint="cs"/>
@@ -12196,9 +12212,11 @@
         </w:rPr>
         <w:t xml:space="preserve"> است. جنگل تصادفی توسط </w:t>
       </w:r>
+      <w:proofErr w:type="spellStart"/>
       <w:r>
         <w:t>Breiman</w:t>
       </w:r>
+      <w:proofErr w:type="spellEnd"/>
       <w:r>
         <w:rPr>
           <w:rFonts w:hint="cs"/>
@@ -12517,9 +12535,11 @@
           <w:rtl/>
         </w:rPr>
       </w:pPr>
+      <w:proofErr w:type="spellStart"/>
       <w:r>
         <w:t>Breiman</w:t>
       </w:r>
+      <w:proofErr w:type="spellEnd"/>
       <w:r>
         <w:rPr>
           <w:rFonts w:hint="cs"/>
@@ -13520,6 +13540,7 @@
               </w:rPr>
               <w:t xml:space="preserve"> ویژگی انتخاب شده در گام (</w:t>
             </w:r>
+            <w:proofErr w:type="spellStart"/>
             <w:r>
               <w:rPr>
                 <w:rFonts w:ascii="Cambria Math" w:hAnsi="Cambria Math"/>
@@ -13529,6 +13550,7 @@
               </w:rPr>
               <w:t>i</w:t>
             </w:r>
+            <w:proofErr w:type="spellEnd"/>
             <w:r>
               <w:rPr>
                 <w:rFonts w:ascii="Cambria Math" w:hAnsi="Cambria Math" w:hint="cs"/>
@@ -14670,9 +14692,11 @@
         </w:rPr>
         <w:t xml:space="preserve"> کار ابتدایی </w:t>
       </w:r>
+      <w:proofErr w:type="spellStart"/>
       <w:r>
         <w:t>Schapire</w:t>
       </w:r>
+      <w:proofErr w:type="spellEnd"/>
       <w:r>
         <w:rPr>
           <w:rFonts w:hint="cs"/>
@@ -15840,9 +15864,25 @@
                 <w:szCs w:val="24"/>
                 <w:rtl/>
               </w:rPr>
-              <w:t xml:space="preserve">دادگان آموزش = </w:t>
+              <w:t xml:space="preserve">دادگان آموزش </w:t>
             </w:r>
             <m:oMath>
+              <m:r>
+                <w:rPr>
+                  <w:rFonts w:ascii="Cambria Math" w:hAnsi="Cambria Math"/>
+                  <w:sz w:val="22"/>
+                  <w:szCs w:val="24"/>
+                </w:rPr>
+                <m:t>D</m:t>
+              </m:r>
+              <m:r>
+                <w:rPr>
+                  <w:rFonts w:ascii="Cambria Math" w:hAnsi="Cambria Math"/>
+                  <w:sz w:val="22"/>
+                  <w:szCs w:val="24"/>
+                </w:rPr>
+                <m:t>=</m:t>
+              </m:r>
               <m:r>
                 <w:rPr>
                   <w:rFonts w:ascii="Cambria Math" w:hAnsi="Cambria Math"/>
@@ -19300,17 +19340,21 @@
         </w:rPr>
         <w:t xml:space="preserve">الگوریتم </w:t>
       </w:r>
+      <w:proofErr w:type="spellStart"/>
       <w:r>
         <w:t>XGBoost</w:t>
       </w:r>
+      <w:proofErr w:type="spellEnd"/>
     </w:p>
     <w:p>
       <w:pPr>
         <w:pStyle w:val="a8"/>
       </w:pPr>
+      <w:proofErr w:type="spellStart"/>
       <w:r>
         <w:t>XGBoost</w:t>
       </w:r>
+      <w:proofErr w:type="spellEnd"/>
       <w:r>
         <w:rPr>
           <w:rFonts w:hint="cs"/>
@@ -19318,8 +19362,13 @@
         </w:rPr>
         <w:t xml:space="preserve"> کوتاه شده عبارت </w:t>
       </w:r>
-      <w:r>
-        <w:t>eXtreme Gradient Boosting</w:t>
+      <w:proofErr w:type="spellStart"/>
+      <w:r>
+        <w:t>eXtreme</w:t>
+      </w:r>
+      <w:proofErr w:type="spellEnd"/>
+      <w:r>
+        <w:t xml:space="preserve"> Gradient Boosting</w:t>
       </w:r>
       <w:r>
         <w:rPr>
@@ -19420,9 +19469,11 @@
         <w:lastRenderedPageBreak/>
         <w:t xml:space="preserve">عنوان بخشی از راه حل های خود استفاده کرده اند. اگرچه پیشرفت قابل توجهی در شبکه های عصبی عمیق حاصل شده است اما در بسیاری از کارها به واسطه نیازمندی تنظیم پارامترهای کمتر نسبت به مدل های عمیق، از </w:t>
       </w:r>
+      <w:proofErr w:type="spellStart"/>
       <w:r>
         <w:t>XGBoost</w:t>
       </w:r>
+      <w:proofErr w:type="spellEnd"/>
       <w:r>
         <w:rPr>
           <w:rFonts w:hint="cs"/>
@@ -19438,9 +19489,11 @@
           <w:rtl/>
         </w:rPr>
       </w:pPr>
+      <w:proofErr w:type="spellStart"/>
       <w:r>
         <w:t>XGBoost</w:t>
       </w:r>
+      <w:proofErr w:type="spellEnd"/>
       <w:r>
         <w:rPr>
           <w:rFonts w:hint="cs"/>
@@ -19969,9 +20022,11 @@
         </w:rPr>
         <w:t xml:space="preserve"> است، </w:t>
       </w:r>
+      <w:proofErr w:type="spellStart"/>
       <w:r>
         <w:t>XGBoost</w:t>
       </w:r>
+      <w:proofErr w:type="spellEnd"/>
       <w:r>
         <w:rPr>
           <w:rFonts w:hint="cs"/>
@@ -20259,14 +20314,7 @@
           <w:rFonts w:hint="cs"/>
           <w:rtl/>
         </w:rPr>
-        <w:t xml:space="preserve"> را </w:t>
-      </w:r>
-      <w:r>
-        <w:rPr>
-          <w:rFonts w:hint="cs"/>
-          <w:rtl/>
-        </w:rPr>
-        <w:t xml:space="preserve">در تکرار </w:t>
+        <w:t xml:space="preserve"> را در تکرار </w:t>
       </w:r>
       <m:oMath>
         <m:r>
@@ -20281,14 +20329,7 @@
           <w:rFonts w:hint="cs"/>
           <w:rtl/>
         </w:rPr>
-        <w:t>،</w:t>
-      </w:r>
-      <w:r>
-        <w:rPr>
-          <w:rFonts w:hint="cs"/>
-          <w:rtl/>
-        </w:rPr>
-        <w:t xml:space="preserve"> به صورت زیر بازنویسی کرد:</w:t>
+        <w:t>، به صورت زیر بازنویسی کرد:</w:t>
       </w:r>
     </w:p>
     <w:p>
@@ -20656,9 +20697,11 @@
         </w:rPr>
         <w:t xml:space="preserve"> غیرممکن است، چراکه برشماردن تمام درختان را الزامی می کند. لذا با استفاده از رویکرد بهینه سازی تکراری سعی می‌شود درختی انتخاب شود که در هر گام تابع هزینه را به حداقل نزدیک تر کند. در روش </w:t>
       </w:r>
+      <w:proofErr w:type="spellStart"/>
       <w:r>
         <w:t>XGBoost</w:t>
       </w:r>
+      <w:proofErr w:type="spellEnd"/>
       <w:r>
         <w:rPr>
           <w:rFonts w:hint="cs"/>
@@ -21194,13 +21237,7 @@
                   <w:rPr>
                     <w:rFonts w:ascii="Cambria Math" w:hAnsi="Cambria Math"/>
                   </w:rPr>
-                  <m:t>∂</m:t>
-                </m:r>
-                <m:r>
-                  <w:rPr>
-                    <w:rFonts w:ascii="Cambria Math" w:hAnsi="Cambria Math"/>
-                  </w:rPr>
-                  <m:t>L</m:t>
+                  <m:t>∂L</m:t>
                 </m:r>
                 <m:d>
                   <m:dPr>
@@ -21803,14 +21840,7 @@
           <w:rFonts w:hint="cs"/>
           <w:rtl/>
         </w:rPr>
-        <w:t>(خروجی های درخت تصمیم</w:t>
-      </w:r>
-      <w:r>
-        <w:rPr>
-          <w:rFonts w:hint="cs"/>
-          <w:rtl/>
-        </w:rPr>
-        <w:t xml:space="preserve"> </w:t>
+        <w:t xml:space="preserve">(خروجی های درخت تصمیم </w:t>
       </w:r>
       <m:oMath>
         <m:r>
@@ -21825,14 +21855,7 @@
           <w:rFonts w:hint="cs"/>
           <w:rtl/>
         </w:rPr>
-        <w:t>اُم</w:t>
-      </w:r>
-      <w:r>
-        <w:rPr>
-          <w:rFonts w:hint="cs"/>
-          <w:rtl/>
-        </w:rPr>
-        <w:t xml:space="preserve">) </w:t>
+        <w:t xml:space="preserve">اُم) </w:t>
       </w:r>
       <w:r>
         <w:rPr>
@@ -21846,7 +21869,6 @@
       <w:pPr>
         <w:pStyle w:val="a4"/>
         <w:rPr>
-          <w:rFonts w:hint="cs"/>
           <w:rtl/>
         </w:rPr>
       </w:pPr>
@@ -22054,7 +22076,6 @@
       <w:pPr>
         <w:pStyle w:val="a4"/>
         <w:rPr>
-          <w:rFonts w:hint="cs"/>
           <w:rtl/>
         </w:rPr>
       </w:pPr>
@@ -22993,10 +23014,6 @@
     <w:p>
       <w:pPr>
         <w:pStyle w:val="a8"/>
-        <w:rPr>
-          <w:rFonts w:hint="cs"/>
-          <w:rtl/>
-        </w:rPr>
       </w:pPr>
       <w:r>
         <w:rPr>
@@ -23012,9 +23029,11 @@
         </w:rPr>
         <w:t xml:space="preserve">روش </w:t>
       </w:r>
+      <w:proofErr w:type="spellStart"/>
       <w:r>
         <w:t>XGBoost</w:t>
       </w:r>
+      <w:proofErr w:type="spellEnd"/>
       <w:r>
         <w:rPr>
           <w:rFonts w:hint="cs"/>
@@ -23022,6 +23041,2373 @@
         </w:rPr>
         <w:t xml:space="preserve"> در الگوریتم 3 آورده شده است.</w:t>
       </w:r>
+    </w:p>
+    <w:tbl>
+      <w:tblPr>
+        <w:tblStyle w:val="TableGrid"/>
+        <w:bidiVisual/>
+        <w:tblW w:w="0" w:type="auto"/>
+        <w:tblLook w:val="04A0" w:firstRow="1" w:lastRow="0" w:firstColumn="1" w:lastColumn="0" w:noHBand="0" w:noVBand="1"/>
+      </w:tblPr>
+      <w:tblGrid>
+        <w:gridCol w:w="9242"/>
+      </w:tblGrid>
+      <w:tr>
+        <w:tc>
+          <w:tcPr>
+            <w:tcW w:w="9242" w:type="dxa"/>
+            <w:tcBorders>
+              <w:left w:val="nil"/>
+              <w:bottom w:val="single" w:sz="4" w:space="0" w:color="auto"/>
+              <w:right w:val="nil"/>
+            </w:tcBorders>
+          </w:tcPr>
+          <w:p>
+            <w:pPr>
+              <w:pStyle w:val="-"/>
+              <w:jc w:val="left"/>
+              <w:rPr>
+                <w:b/>
+                <w:bCs/>
+                <w:sz w:val="24"/>
+                <w:szCs w:val="28"/>
+              </w:rPr>
+            </w:pPr>
+            <w:r>
+              <w:rPr>
+                <w:rFonts w:hint="cs"/>
+                <w:b/>
+                <w:bCs/>
+                <w:sz w:val="24"/>
+                <w:szCs w:val="28"/>
+                <w:rtl/>
+              </w:rPr>
+              <w:lastRenderedPageBreak/>
+              <w:t xml:space="preserve">الگوریتم </w:t>
+            </w:r>
+            <w:r>
+              <w:rPr>
+                <w:rFonts w:hint="cs"/>
+                <w:b/>
+                <w:bCs/>
+                <w:sz w:val="24"/>
+                <w:szCs w:val="28"/>
+                <w:rtl/>
+              </w:rPr>
+              <w:t>2:</w:t>
+            </w:r>
+            <w:r>
+              <w:rPr>
+                <w:rFonts w:hint="cs"/>
+                <w:b/>
+                <w:bCs/>
+                <w:sz w:val="24"/>
+                <w:szCs w:val="28"/>
+                <w:rtl/>
+              </w:rPr>
+              <w:t xml:space="preserve">  </w:t>
+            </w:r>
+            <w:proofErr w:type="spellStart"/>
+            <w:r>
+              <w:rPr>
+                <w:b/>
+                <w:bCs/>
+                <w:sz w:val="24"/>
+                <w:szCs w:val="28"/>
+              </w:rPr>
+              <w:t>XGBoost</w:t>
+            </w:r>
+            <w:proofErr w:type="spellEnd"/>
+          </w:p>
+        </w:tc>
+      </w:tr>
+      <w:tr>
+        <w:tc>
+          <w:tcPr>
+            <w:tcW w:w="9242" w:type="dxa"/>
+            <w:tcBorders>
+              <w:left w:val="nil"/>
+              <w:right w:val="nil"/>
+            </w:tcBorders>
+          </w:tcPr>
+          <w:p>
+            <w:pPr>
+              <w:pStyle w:val="a8"/>
+              <w:rPr>
+                <w:b/>
+                <w:bCs/>
+                <w:sz w:val="22"/>
+                <w:szCs w:val="24"/>
+              </w:rPr>
+            </w:pPr>
+            <w:r>
+              <w:rPr>
+                <w:rFonts w:hint="cs"/>
+                <w:b/>
+                <w:bCs/>
+                <w:sz w:val="22"/>
+                <w:szCs w:val="24"/>
+                <w:rtl/>
+              </w:rPr>
+              <w:t xml:space="preserve">ورودی: </w:t>
+            </w:r>
+          </w:p>
+          <w:p>
+            <w:pPr>
+              <w:pStyle w:val="a8"/>
+              <w:rPr>
+                <w:sz w:val="22"/>
+                <w:szCs w:val="24"/>
+                <w:rtl/>
+              </w:rPr>
+            </w:pPr>
+            <m:oMath>
+              <m:r>
+                <m:rPr>
+                  <m:sty m:val="p"/>
+                </m:rPr>
+                <w:rPr>
+                  <w:rFonts w:ascii="Cambria Math" w:hAnsi="Cambria Math"/>
+                  <w:sz w:val="22"/>
+                  <w:szCs w:val="24"/>
+                </w:rPr>
+                <m:t>I</m:t>
+              </m:r>
+            </m:oMath>
+            <w:r>
+              <w:rPr>
+                <w:rFonts w:hint="cs"/>
+                <w:sz w:val="22"/>
+                <w:szCs w:val="24"/>
+                <w:rtl/>
+              </w:rPr>
+              <w:t xml:space="preserve"> : </w:t>
+            </w:r>
+            <w:r>
+              <w:rPr>
+                <w:rFonts w:hint="cs"/>
+                <w:sz w:val="22"/>
+                <w:szCs w:val="24"/>
+                <w:rtl/>
+              </w:rPr>
+              <w:t>دادگان آموز</w:t>
+            </w:r>
+            <w:r>
+              <w:rPr>
+                <w:rFonts w:hint="cs"/>
+                <w:sz w:val="22"/>
+                <w:szCs w:val="24"/>
+                <w:rtl/>
+              </w:rPr>
+              <w:t>ش</w:t>
+            </w:r>
+          </w:p>
+          <w:p>
+            <w:pPr>
+              <w:pStyle w:val="a8"/>
+              <w:rPr>
+                <w:sz w:val="22"/>
+                <w:szCs w:val="24"/>
+                <w:rtl/>
+              </w:rPr>
+            </w:pPr>
+            <m:oMath>
+              <m:r>
+                <w:rPr>
+                  <w:rFonts w:ascii="Cambria Math" w:hAnsi="Cambria Math"/>
+                  <w:sz w:val="22"/>
+                  <w:szCs w:val="24"/>
+                </w:rPr>
+                <m:t>L(y,</m:t>
+              </m:r>
+              <m:acc>
+                <m:accPr>
+                  <m:ctrlPr>
+                    <w:rPr>
+                      <w:rFonts w:ascii="Cambria Math" w:hAnsi="Cambria Math"/>
+                      <w:sz w:val="22"/>
+                      <w:szCs w:val="24"/>
+                    </w:rPr>
+                  </m:ctrlPr>
+                </m:accPr>
+                <m:e>
+                  <m:r>
+                    <w:rPr>
+                      <w:rFonts w:ascii="Cambria Math" w:hAnsi="Cambria Math"/>
+                      <w:sz w:val="22"/>
+                      <w:szCs w:val="24"/>
+                    </w:rPr>
+                    <m:t>y</m:t>
+                  </m:r>
+                </m:e>
+              </m:acc>
+              <m:r>
+                <w:rPr>
+                  <w:rFonts w:ascii="Cambria Math" w:hAnsi="Cambria Math"/>
+                  <w:sz w:val="22"/>
+                  <w:szCs w:val="24"/>
+                </w:rPr>
+                <m:t>)</m:t>
+              </m:r>
+            </m:oMath>
+            <w:r>
+              <w:rPr>
+                <w:rFonts w:hint="cs"/>
+                <w:sz w:val="22"/>
+                <w:szCs w:val="24"/>
+                <w:rtl/>
+              </w:rPr>
+              <w:t>: تابع ضرر مشتق پذیر</w:t>
+            </w:r>
+          </w:p>
+          <w:p>
+            <w:pPr>
+              <w:pStyle w:val="a8"/>
+              <w:rPr>
+                <w:sz w:val="22"/>
+                <w:szCs w:val="24"/>
+                <w:rtl/>
+              </w:rPr>
+            </w:pPr>
+            <m:oMath>
+              <m:r>
+                <w:rPr>
+                  <w:rFonts w:ascii="Cambria Math" w:hAnsi="Cambria Math"/>
+                  <w:sz w:val="22"/>
+                  <w:szCs w:val="24"/>
+                </w:rPr>
+                <m:t>K</m:t>
+              </m:r>
+            </m:oMath>
+            <w:r>
+              <w:rPr>
+                <w:rFonts w:hint="cs"/>
+                <w:sz w:val="22"/>
+                <w:szCs w:val="24"/>
+                <w:rtl/>
+              </w:rPr>
+              <w:t xml:space="preserve">: تعداد تکرارهای </w:t>
+            </w:r>
+            <w:proofErr w:type="spellStart"/>
+            <w:r>
+              <w:rPr>
+                <w:sz w:val="22"/>
+                <w:szCs w:val="24"/>
+              </w:rPr>
+              <w:t>Bossting</w:t>
+            </w:r>
+            <w:proofErr w:type="spellEnd"/>
+          </w:p>
+          <w:p>
+            <w:pPr>
+              <w:pStyle w:val="a8"/>
+              <w:rPr>
+                <w:sz w:val="22"/>
+                <w:szCs w:val="24"/>
+                <w:rtl/>
+              </w:rPr>
+            </w:pPr>
+            <m:oMath>
+              <m:r>
+                <m:rPr>
+                  <m:sty m:val="p"/>
+                </m:rPr>
+                <w:rPr>
+                  <w:rFonts w:ascii="Cambria Math" w:hAnsi="Cambria Math"/>
+                  <w:sz w:val="22"/>
+                  <w:szCs w:val="24"/>
+                </w:rPr>
+                <m:t>η</m:t>
+              </m:r>
+            </m:oMath>
+            <w:r>
+              <w:rPr>
+                <w:rFonts w:hint="cs"/>
+                <w:sz w:val="22"/>
+                <w:szCs w:val="24"/>
+                <w:rtl/>
+              </w:rPr>
+              <w:t xml:space="preserve">: </w:t>
+            </w:r>
+            <w:r>
+              <w:rPr>
+                <w:rFonts w:hint="cs"/>
+                <w:sz w:val="22"/>
+                <w:szCs w:val="24"/>
+                <w:rtl/>
+              </w:rPr>
+              <w:t>نرخ یادگیری</w:t>
+            </w:r>
+          </w:p>
+          <w:p>
+            <w:pPr>
+              <w:pStyle w:val="a8"/>
+              <w:rPr>
+                <w:sz w:val="22"/>
+                <w:szCs w:val="24"/>
+                <w:rtl/>
+              </w:rPr>
+            </w:pPr>
+            <m:oMath>
+              <m:r>
+                <m:rPr>
+                  <m:sty m:val="p"/>
+                </m:rPr>
+                <w:rPr>
+                  <w:rFonts w:ascii="Cambria Math" w:hAnsi="Cambria Math"/>
+                  <w:sz w:val="22"/>
+                  <w:szCs w:val="24"/>
+                </w:rPr>
+                <m:t>λ</m:t>
+              </m:r>
+            </m:oMath>
+            <w:r>
+              <w:rPr>
+                <w:rFonts w:hint="cs"/>
+                <w:sz w:val="22"/>
+                <w:szCs w:val="24"/>
+                <w:rtl/>
+              </w:rPr>
+              <w:t xml:space="preserve">: </w:t>
+            </w:r>
+            <w:r>
+              <w:rPr>
+                <w:rFonts w:hint="cs"/>
+                <w:sz w:val="22"/>
+                <w:szCs w:val="24"/>
+                <w:rtl/>
+              </w:rPr>
+              <w:t>ضریب تنظیم برگ</w:t>
+            </w:r>
+          </w:p>
+          <w:p>
+            <w:pPr>
+              <w:pStyle w:val="a8"/>
+              <w:rPr>
+                <w:sz w:val="22"/>
+                <w:szCs w:val="24"/>
+              </w:rPr>
+            </w:pPr>
+            <m:oMath>
+              <m:r>
+                <m:rPr>
+                  <m:sty m:val="p"/>
+                </m:rPr>
+                <w:rPr>
+                  <w:rFonts w:ascii="Cambria Math" w:hAnsi="Cambria Math"/>
+                  <w:sz w:val="22"/>
+                  <w:szCs w:val="24"/>
+                </w:rPr>
+                <m:t>γ</m:t>
+              </m:r>
+            </m:oMath>
+            <w:r>
+              <w:rPr>
+                <w:rFonts w:hint="cs"/>
+                <w:sz w:val="22"/>
+                <w:szCs w:val="24"/>
+                <w:rtl/>
+              </w:rPr>
+              <w:t xml:space="preserve">: </w:t>
+            </w:r>
+            <w:r>
+              <w:rPr>
+                <w:rFonts w:hint="cs"/>
+                <w:sz w:val="22"/>
+                <w:szCs w:val="24"/>
+                <w:rtl/>
+              </w:rPr>
+              <w:t>ضریب کاهش اولیه</w:t>
+            </w:r>
+          </w:p>
+          <w:p>
+            <w:pPr>
+              <w:pStyle w:val="a8"/>
+              <w:rPr>
+                <w:i/>
+                <w:sz w:val="22"/>
+                <w:szCs w:val="24"/>
+                <w:rtl/>
+              </w:rPr>
+            </w:pPr>
+            <w:r>
+              <w:rPr>
+                <w:rFonts w:hint="cs"/>
+                <w:b/>
+                <w:bCs/>
+                <w:i/>
+                <w:sz w:val="22"/>
+                <w:szCs w:val="24"/>
+                <w:rtl/>
+              </w:rPr>
+              <w:t>مقداردهی اولیه:</w:t>
+            </w:r>
+            <m:oMath>
+              <m:sSub>
+                <m:sSubPr>
+                  <m:ctrlPr>
+                    <w:rPr>
+                      <w:rFonts w:ascii="Cambria Math" w:hAnsi="Cambria Math"/>
+                      <w:b/>
+                      <w:bCs/>
+                      <w:i/>
+                      <w:sz w:val="22"/>
+                      <w:szCs w:val="24"/>
+                    </w:rPr>
+                  </m:ctrlPr>
+                </m:sSubPr>
+                <m:e>
+                  <m:r>
+                    <m:rPr>
+                      <m:sty m:val="bi"/>
+                    </m:rPr>
+                    <w:rPr>
+                      <w:rFonts w:ascii="Cambria Math" w:hAnsi="Cambria Math"/>
+                      <w:sz w:val="22"/>
+                      <w:szCs w:val="24"/>
+                    </w:rPr>
+                    <m:t>F</m:t>
+                  </m:r>
+                </m:e>
+                <m:sub>
+                  <m:r>
+                    <m:rPr>
+                      <m:sty m:val="bi"/>
+                    </m:rPr>
+                    <w:rPr>
+                      <w:rFonts w:ascii="Cambria Math" w:hAnsi="Cambria Math"/>
+                      <w:sz w:val="22"/>
+                      <w:szCs w:val="24"/>
+                    </w:rPr>
+                    <m:t>0</m:t>
+                  </m:r>
+                </m:sub>
+              </m:sSub>
+              <m:d>
+                <m:dPr>
+                  <m:ctrlPr>
+                    <w:rPr>
+                      <w:rFonts w:ascii="Cambria Math" w:hAnsi="Cambria Math"/>
+                      <w:b/>
+                      <w:bCs/>
+                      <w:i/>
+                      <w:sz w:val="22"/>
+                      <w:szCs w:val="24"/>
+                    </w:rPr>
+                  </m:ctrlPr>
+                </m:dPr>
+                <m:e>
+                  <m:r>
+                    <m:rPr>
+                      <m:sty m:val="bi"/>
+                    </m:rPr>
+                    <w:rPr>
+                      <w:rFonts w:ascii="Cambria Math" w:hAnsi="Cambria Math"/>
+                      <w:sz w:val="22"/>
+                      <w:szCs w:val="24"/>
+                    </w:rPr>
+                    <m:t>x</m:t>
+                  </m:r>
+                </m:e>
+              </m:d>
+              <m:r>
+                <m:rPr>
+                  <m:sty m:val="bi"/>
+                </m:rPr>
+                <w:rPr>
+                  <w:rFonts w:ascii="Cambria Math" w:hAnsi="Cambria Math"/>
+                  <w:sz w:val="22"/>
+                  <w:szCs w:val="24"/>
+                </w:rPr>
+                <m:t>=argmin</m:t>
+              </m:r>
+            </m:oMath>
+            <w:r>
+              <w:rPr>
+                <w:rFonts w:hint="cs"/>
+                <w:i/>
+                <w:sz w:val="22"/>
+                <w:szCs w:val="24"/>
+                <w:rtl/>
+              </w:rPr>
+              <w:t>.</w:t>
+            </w:r>
+          </w:p>
+          <w:p>
+            <w:pPr>
+              <w:pStyle w:val="a8"/>
+              <w:rPr>
+                <w:i/>
+                <w:sz w:val="22"/>
+                <w:szCs w:val="24"/>
+                <w:rtl/>
+              </w:rPr>
+            </w:pPr>
+            <w:r>
+              <w:rPr>
+                <w:rFonts w:hint="cs"/>
+                <w:b/>
+                <w:bCs/>
+                <w:i/>
+                <w:sz w:val="22"/>
+                <w:szCs w:val="24"/>
+                <w:rtl/>
+              </w:rPr>
+              <w:t xml:space="preserve">به ازای </w:t>
+            </w:r>
+            <m:oMath>
+              <m:r>
+                <w:rPr>
+                  <w:rFonts w:ascii="Cambria Math" w:hAnsi="Cambria Math"/>
+                  <w:sz w:val="22"/>
+                  <w:szCs w:val="24"/>
+                </w:rPr>
+                <m:t>t=1, 2, …, T</m:t>
+              </m:r>
+            </m:oMath>
+            <w:r>
+              <w:rPr>
+                <w:rFonts w:hint="cs"/>
+                <w:i/>
+                <w:sz w:val="22"/>
+                <w:szCs w:val="24"/>
+                <w:rtl/>
+              </w:rPr>
+              <w:t xml:space="preserve"> انجام دهید:</w:t>
+            </w:r>
+          </w:p>
+          <w:p>
+            <w:pPr>
+              <w:pStyle w:val="a8"/>
+              <w:numPr>
+                <w:ilvl w:val="0"/>
+                <w:numId w:val="32"/>
+              </w:numPr>
+              <w:ind w:left="806"/>
+              <w:rPr>
+                <w:rFonts w:ascii="Cambria Math" w:hAnsi="Cambria Math"/>
+                <w:b/>
+                <w:bCs/>
+                <w:i/>
+                <w:sz w:val="22"/>
+                <w:szCs w:val="24"/>
+              </w:rPr>
+            </w:pPr>
+            <w:r>
+              <w:rPr>
+                <w:rFonts w:ascii="Cambria Math" w:hAnsi="Cambria Math" w:hint="cs"/>
+                <w:b/>
+                <w:bCs/>
+                <w:i/>
+                <w:sz w:val="22"/>
+                <w:szCs w:val="24"/>
+                <w:rtl/>
+              </w:rPr>
+              <w:t xml:space="preserve"> </w:t>
+            </w:r>
+            <w:r>
+              <w:rPr>
+                <w:rFonts w:ascii="Cambria Math" w:hAnsi="Cambria Math" w:hint="cs"/>
+                <w:i/>
+                <w:sz w:val="22"/>
+                <w:szCs w:val="24"/>
+                <w:rtl/>
+              </w:rPr>
+              <w:t xml:space="preserve">زیرمجموعه </w:t>
+            </w:r>
+            <m:oMath>
+              <m:sSub>
+                <m:sSubPr>
+                  <m:ctrlPr>
+                    <w:rPr>
+                      <w:rFonts w:ascii="Cambria Math" w:hAnsi="Cambria Math"/>
+                      <w:i/>
+                      <w:sz w:val="22"/>
+                      <w:szCs w:val="24"/>
+                    </w:rPr>
+                  </m:ctrlPr>
+                </m:sSubPr>
+                <m:e>
+                  <m:r>
+                    <w:rPr>
+                      <w:rFonts w:ascii="Cambria Math" w:hAnsi="Cambria Math"/>
+                      <w:sz w:val="22"/>
+                      <w:szCs w:val="24"/>
+                    </w:rPr>
+                    <m:t>S</m:t>
+                  </m:r>
+                </m:e>
+                <m:sub>
+                  <m:r>
+                    <w:rPr>
+                      <w:rFonts w:ascii="Cambria Math" w:hAnsi="Cambria Math"/>
+                      <w:sz w:val="22"/>
+                      <w:szCs w:val="24"/>
+                    </w:rPr>
+                    <m:t>t</m:t>
+                  </m:r>
+                </m:sub>
+              </m:sSub>
+            </m:oMath>
+            <w:r>
+              <w:rPr>
+                <w:rFonts w:ascii="Cambria Math" w:hAnsi="Cambria Math" w:hint="cs"/>
+                <w:i/>
+                <w:sz w:val="22"/>
+                <w:szCs w:val="24"/>
+                <w:rtl/>
+              </w:rPr>
+              <w:t xml:space="preserve"> را با استفاده از توزیع </w:t>
+            </w:r>
+            <m:oMath>
+              <m:sSub>
+                <m:sSubPr>
+                  <m:ctrlPr>
+                    <w:rPr>
+                      <w:rFonts w:ascii="Cambria Math" w:hAnsi="Cambria Math"/>
+                      <w:i/>
+                      <w:sz w:val="22"/>
+                      <w:szCs w:val="24"/>
+                    </w:rPr>
+                  </m:ctrlPr>
+                </m:sSubPr>
+                <m:e>
+                  <m:r>
+                    <w:rPr>
+                      <w:rFonts w:ascii="Cambria Math" w:hAnsi="Cambria Math"/>
+                      <w:sz w:val="22"/>
+                      <w:szCs w:val="24"/>
+                    </w:rPr>
+                    <m:t>D</m:t>
+                  </m:r>
+                </m:e>
+                <m:sub>
+                  <m:r>
+                    <w:rPr>
+                      <w:rFonts w:ascii="Cambria Math" w:hAnsi="Cambria Math"/>
+                      <w:sz w:val="22"/>
+                      <w:szCs w:val="24"/>
+                    </w:rPr>
+                    <m:t>t</m:t>
+                  </m:r>
+                </m:sub>
+              </m:sSub>
+            </m:oMath>
+            <w:r>
+              <w:rPr>
+                <w:rFonts w:ascii="Cambria Math" w:hAnsi="Cambria Math" w:hint="cs"/>
+                <w:i/>
+                <w:sz w:val="22"/>
+                <w:szCs w:val="24"/>
+                <w:rtl/>
+              </w:rPr>
+              <w:t xml:space="preserve"> استخراج کنید.</w:t>
+            </w:r>
+          </w:p>
+          <w:p>
+            <w:pPr>
+              <w:pStyle w:val="a8"/>
+              <w:numPr>
+                <w:ilvl w:val="0"/>
+                <w:numId w:val="32"/>
+              </w:numPr>
+              <w:ind w:left="806"/>
+              <w:rPr>
+                <w:rFonts w:ascii="Cambria Math" w:hAnsi="Cambria Math"/>
+                <w:b/>
+                <w:bCs/>
+                <w:i/>
+                <w:sz w:val="22"/>
+                <w:szCs w:val="24"/>
+              </w:rPr>
+            </w:pPr>
+            <w:r>
+              <w:rPr>
+                <w:rFonts w:ascii="Cambria Math" w:hAnsi="Cambria Math" w:hint="cs"/>
+                <w:i/>
+                <w:sz w:val="22"/>
+                <w:szCs w:val="24"/>
+                <w:rtl/>
+              </w:rPr>
+              <w:t xml:space="preserve"> یادگیرنده پایه را بر روی </w:t>
+            </w:r>
+            <m:oMath>
+              <m:sSub>
+                <m:sSubPr>
+                  <m:ctrlPr>
+                    <w:rPr>
+                      <w:rFonts w:ascii="Cambria Math" w:hAnsi="Cambria Math"/>
+                      <w:i/>
+                      <w:sz w:val="22"/>
+                      <w:szCs w:val="24"/>
+                    </w:rPr>
+                  </m:ctrlPr>
+                </m:sSubPr>
+                <m:e>
+                  <m:r>
+                    <w:rPr>
+                      <w:rFonts w:ascii="Cambria Math" w:hAnsi="Cambria Math"/>
+                      <w:sz w:val="22"/>
+                      <w:szCs w:val="24"/>
+                    </w:rPr>
+                    <m:t>S</m:t>
+                  </m:r>
+                </m:e>
+                <m:sub>
+                  <m:r>
+                    <w:rPr>
+                      <w:rFonts w:ascii="Cambria Math" w:hAnsi="Cambria Math"/>
+                      <w:sz w:val="22"/>
+                      <w:szCs w:val="24"/>
+                    </w:rPr>
+                    <m:t>t</m:t>
+                  </m:r>
+                </m:sub>
+              </m:sSub>
+            </m:oMath>
+            <w:r>
+              <w:rPr>
+                <w:rFonts w:ascii="Cambria Math" w:hAnsi="Cambria Math" w:hint="cs"/>
+                <w:i/>
+                <w:sz w:val="22"/>
+                <w:szCs w:val="24"/>
+                <w:rtl/>
+              </w:rPr>
+              <w:t xml:space="preserve"> آموزش دهید و فرضیه را دریافت کنید </w:t>
+            </w:r>
+            <m:oMath>
+              <m:sSub>
+                <m:sSubPr>
+                  <m:ctrlPr>
+                    <w:rPr>
+                      <w:rFonts w:ascii="Cambria Math" w:hAnsi="Cambria Math"/>
+                      <w:i/>
+                      <w:sz w:val="22"/>
+                      <w:szCs w:val="24"/>
+                    </w:rPr>
+                  </m:ctrlPr>
+                </m:sSubPr>
+                <m:e>
+                  <m:r>
+                    <w:rPr>
+                      <w:rFonts w:ascii="Cambria Math" w:hAnsi="Cambria Math"/>
+                      <w:sz w:val="22"/>
+                      <w:szCs w:val="24"/>
+                    </w:rPr>
+                    <m:t>h</m:t>
+                  </m:r>
+                </m:e>
+                <m:sub>
+                  <m:r>
+                    <w:rPr>
+                      <w:rFonts w:ascii="Cambria Math" w:hAnsi="Cambria Math"/>
+                      <w:sz w:val="22"/>
+                      <w:szCs w:val="24"/>
+                    </w:rPr>
+                    <m:t>t</m:t>
+                  </m:r>
+                </m:sub>
+              </m:sSub>
+              <m:r>
+                <w:rPr>
+                  <w:rFonts w:ascii="Cambria Math" w:hAnsi="Cambria Math"/>
+                  <w:sz w:val="22"/>
+                  <w:szCs w:val="24"/>
+                </w:rPr>
+                <m:t>:X→Y</m:t>
+              </m:r>
+            </m:oMath>
+          </w:p>
+          <w:p>
+            <w:pPr>
+              <w:pStyle w:val="a8"/>
+              <w:numPr>
+                <w:ilvl w:val="0"/>
+                <w:numId w:val="32"/>
+              </w:numPr>
+              <w:ind w:left="806"/>
+              <w:rPr>
+                <w:rFonts w:ascii="Cambria Math" w:hAnsi="Cambria Math"/>
+                <w:b/>
+                <w:bCs/>
+                <w:i/>
+                <w:sz w:val="22"/>
+                <w:szCs w:val="24"/>
+              </w:rPr>
+            </w:pPr>
+            <w:r>
+              <w:rPr>
+                <w:rFonts w:ascii="Cambria Math" w:hAnsi="Cambria Math" w:hint="cs"/>
+                <w:i/>
+                <w:sz w:val="22"/>
+                <w:szCs w:val="24"/>
+                <w:rtl/>
+              </w:rPr>
+              <w:t xml:space="preserve"> خطای فرضیه </w:t>
+            </w:r>
+            <m:oMath>
+              <m:sSub>
+                <m:sSubPr>
+                  <m:ctrlPr>
+                    <w:rPr>
+                      <w:rFonts w:ascii="Cambria Math" w:hAnsi="Cambria Math"/>
+                      <w:i/>
+                      <w:sz w:val="22"/>
+                      <w:szCs w:val="24"/>
+                    </w:rPr>
+                  </m:ctrlPr>
+                </m:sSubPr>
+                <m:e>
+                  <m:r>
+                    <w:rPr>
+                      <w:rFonts w:ascii="Cambria Math" w:hAnsi="Cambria Math"/>
+                      <w:sz w:val="22"/>
+                      <w:szCs w:val="24"/>
+                    </w:rPr>
+                    <m:t>h</m:t>
+                  </m:r>
+                </m:e>
+                <m:sub>
+                  <m:r>
+                    <w:rPr>
+                      <w:rFonts w:ascii="Cambria Math" w:hAnsi="Cambria Math"/>
+                      <w:sz w:val="22"/>
+                      <w:szCs w:val="24"/>
+                    </w:rPr>
+                    <m:t>t</m:t>
+                  </m:r>
+                </m:sub>
+              </m:sSub>
+            </m:oMath>
+            <w:r>
+              <w:rPr>
+                <w:rFonts w:ascii="Cambria Math" w:hAnsi="Cambria Math" w:hint="cs"/>
+                <w:i/>
+                <w:sz w:val="22"/>
+                <w:szCs w:val="24"/>
+                <w:rtl/>
+              </w:rPr>
+              <w:t xml:space="preserve"> را محاسبه کنید:</w:t>
+            </w:r>
+          </w:p>
+          <w:p>
+            <w:pPr>
+              <w:pStyle w:val="afc"/>
+            </w:pPr>
+            <w:r>
+              <w:rPr>
+                <w:rtl/>
+              </w:rPr>
+              <w:tab/>
+            </w:r>
+            <m:oMath>
+              <m:sSub>
+                <m:sSubPr>
+                  <m:ctrlPr>
+                    <w:rPr>
+                      <w:rFonts w:ascii="Cambria Math" w:hAnsi="Cambria Math"/>
+                    </w:rPr>
+                  </m:ctrlPr>
+                </m:sSubPr>
+                <m:e>
+                  <m:r>
+                    <w:rPr>
+                      <w:rFonts w:ascii="Cambria Math" w:hAnsi="Cambria Math"/>
+                    </w:rPr>
+                    <m:t>ε</m:t>
+                  </m:r>
+                </m:e>
+                <m:sub>
+                  <m:r>
+                    <w:rPr>
+                      <w:rFonts w:ascii="Cambria Math" w:hAnsi="Cambria Math"/>
+                    </w:rPr>
+                    <m:t>t</m:t>
+                  </m:r>
+                </m:sub>
+              </m:sSub>
+              <m:r>
+                <m:rPr>
+                  <m:sty m:val="p"/>
+                </m:rPr>
+                <w:rPr>
+                  <w:rFonts w:ascii="Cambria Math" w:hAnsi="Cambria Math"/>
+                </w:rPr>
+                <m:t xml:space="preserve">= </m:t>
+              </m:r>
+              <m:nary>
+                <m:naryPr>
+                  <m:chr m:val="∑"/>
+                  <m:limLoc m:val="subSup"/>
+                  <m:supHide m:val="1"/>
+                  <m:ctrlPr>
+                    <w:rPr>
+                      <w:rFonts w:ascii="Cambria Math" w:hAnsi="Cambria Math"/>
+                    </w:rPr>
+                  </m:ctrlPr>
+                </m:naryPr>
+                <m:sub>
+                  <m:r>
+                    <w:rPr>
+                      <w:rFonts w:ascii="Cambria Math" w:hAnsi="Cambria Math"/>
+                    </w:rPr>
+                    <m:t>i</m:t>
+                  </m:r>
+                </m:sub>
+                <m:sup/>
+                <m:e>
+                  <m:r>
+                    <w:rPr>
+                      <w:rFonts w:ascii="Cambria Math" w:hAnsi="Cambria Math"/>
+                    </w:rPr>
+                    <m:t>I</m:t>
+                  </m:r>
+                  <m:d>
+                    <m:dPr>
+                      <m:begChr m:val="⟦"/>
+                      <m:endChr m:val="⟧"/>
+                      <m:ctrlPr>
+                        <w:rPr>
+                          <w:rFonts w:ascii="Cambria Math" w:hAnsi="Cambria Math"/>
+                        </w:rPr>
+                      </m:ctrlPr>
+                    </m:dPr>
+                    <m:e>
+                      <m:sSub>
+                        <m:sSubPr>
+                          <m:ctrlPr>
+                            <w:rPr>
+                              <w:rFonts w:ascii="Cambria Math" w:hAnsi="Cambria Math"/>
+                            </w:rPr>
+                          </m:ctrlPr>
+                        </m:sSubPr>
+                        <m:e>
+                          <m:r>
+                            <w:rPr>
+                              <w:rFonts w:ascii="Cambria Math" w:hAnsi="Cambria Math"/>
+                            </w:rPr>
+                            <m:t>h</m:t>
+                          </m:r>
+                        </m:e>
+                        <m:sub>
+                          <m:r>
+                            <w:rPr>
+                              <w:rFonts w:ascii="Cambria Math" w:hAnsi="Cambria Math"/>
+                            </w:rPr>
+                            <m:t>t</m:t>
+                          </m:r>
+                        </m:sub>
+                      </m:sSub>
+                      <m:d>
+                        <m:dPr>
+                          <m:ctrlPr>
+                            <w:rPr>
+                              <w:rFonts w:ascii="Cambria Math" w:hAnsi="Cambria Math"/>
+                            </w:rPr>
+                          </m:ctrlPr>
+                        </m:dPr>
+                        <m:e>
+                          <m:sSub>
+                            <m:sSubPr>
+                              <m:ctrlPr>
+                                <w:rPr>
+                                  <w:rFonts w:ascii="Cambria Math" w:hAnsi="Cambria Math"/>
+                                </w:rPr>
+                              </m:ctrlPr>
+                            </m:sSubPr>
+                            <m:e>
+                              <m:r>
+                                <w:rPr>
+                                  <w:rFonts w:ascii="Cambria Math" w:hAnsi="Cambria Math"/>
+                                </w:rPr>
+                                <m:t>x</m:t>
+                              </m:r>
+                            </m:e>
+                            <m:sub>
+                              <m:r>
+                                <w:rPr>
+                                  <w:rFonts w:ascii="Cambria Math" w:hAnsi="Cambria Math"/>
+                                </w:rPr>
+                                <m:t>i</m:t>
+                              </m:r>
+                            </m:sub>
+                          </m:sSub>
+                          <m:r>
+                            <m:rPr>
+                              <m:sty m:val="p"/>
+                            </m:rPr>
+                            <w:rPr>
+                              <w:rFonts w:ascii="Cambria Math" w:hAnsi="Cambria Math"/>
+                            </w:rPr>
+                            <m:t>≠</m:t>
+                          </m:r>
+                          <m:sSub>
+                            <m:sSubPr>
+                              <m:ctrlPr>
+                                <w:rPr>
+                                  <w:rFonts w:ascii="Cambria Math" w:hAnsi="Cambria Math"/>
+                                </w:rPr>
+                              </m:ctrlPr>
+                            </m:sSubPr>
+                            <m:e>
+                              <m:r>
+                                <w:rPr>
+                                  <w:rFonts w:ascii="Cambria Math" w:hAnsi="Cambria Math"/>
+                                </w:rPr>
+                                <m:t>y</m:t>
+                              </m:r>
+                            </m:e>
+                            <m:sub>
+                              <m:r>
+                                <w:rPr>
+                                  <w:rFonts w:ascii="Cambria Math" w:hAnsi="Cambria Math"/>
+                                </w:rPr>
+                                <m:t>i</m:t>
+                              </m:r>
+                            </m:sub>
+                          </m:sSub>
+                        </m:e>
+                      </m:d>
+                    </m:e>
+                  </m:d>
+                </m:e>
+              </m:nary>
+              <m:sSub>
+                <m:sSubPr>
+                  <m:ctrlPr>
+                    <w:rPr>
+                      <w:rFonts w:ascii="Cambria Math" w:hAnsi="Cambria Math"/>
+                    </w:rPr>
+                  </m:ctrlPr>
+                </m:sSubPr>
+                <m:e>
+                  <m:r>
+                    <w:rPr>
+                      <w:rFonts w:ascii="Cambria Math" w:hAnsi="Cambria Math"/>
+                    </w:rPr>
+                    <m:t>D</m:t>
+                  </m:r>
+                </m:e>
+                <m:sub>
+                  <m:r>
+                    <w:rPr>
+                      <w:rFonts w:ascii="Cambria Math" w:hAnsi="Cambria Math"/>
+                    </w:rPr>
+                    <m:t>t</m:t>
+                  </m:r>
+                </m:sub>
+              </m:sSub>
+              <m:r>
+                <m:rPr>
+                  <m:sty m:val="p"/>
+                </m:rPr>
+                <w:rPr>
+                  <w:rFonts w:ascii="Cambria Math" w:hAnsi="Cambria Math"/>
+                </w:rPr>
+                <m:t>(</m:t>
+              </m:r>
+              <m:sSub>
+                <m:sSubPr>
+                  <m:ctrlPr>
+                    <w:rPr>
+                      <w:rFonts w:ascii="Cambria Math" w:hAnsi="Cambria Math"/>
+                    </w:rPr>
+                  </m:ctrlPr>
+                </m:sSubPr>
+                <m:e>
+                  <m:r>
+                    <w:rPr>
+                      <w:rFonts w:ascii="Cambria Math" w:hAnsi="Cambria Math"/>
+                    </w:rPr>
+                    <m:t>x</m:t>
+                  </m:r>
+                </m:e>
+                <m:sub>
+                  <m:r>
+                    <w:rPr>
+                      <w:rFonts w:ascii="Cambria Math" w:hAnsi="Cambria Math"/>
+                    </w:rPr>
+                    <m:t>i</m:t>
+                  </m:r>
+                </m:sub>
+              </m:sSub>
+              <m:r>
+                <m:rPr>
+                  <m:sty m:val="p"/>
+                </m:rPr>
+                <w:rPr>
+                  <w:rFonts w:ascii="Cambria Math" w:hAnsi="Cambria Math"/>
+                </w:rPr>
+                <m:t xml:space="preserve">) </m:t>
+              </m:r>
+            </m:oMath>
+          </w:p>
+          <w:p>
+            <w:pPr>
+              <w:pStyle w:val="a8"/>
+              <w:ind w:left="523"/>
+              <w:rPr>
+                <w:rFonts w:ascii="Cambria Math" w:hAnsi="Cambria Math"/>
+                <w:i/>
+                <w:sz w:val="22"/>
+                <w:szCs w:val="24"/>
+                <w:rtl/>
+              </w:rPr>
+            </w:pPr>
+            <w:r>
+              <w:rPr>
+                <w:rFonts w:ascii="Cambria Math" w:hAnsi="Cambria Math" w:hint="cs"/>
+                <w:i/>
+                <w:sz w:val="22"/>
+                <w:szCs w:val="24"/>
+                <w:rtl/>
+              </w:rPr>
+              <w:t xml:space="preserve">اگر </w:t>
+            </w:r>
+            <m:oMath>
+              <m:sSub>
+                <m:sSubPr>
+                  <m:ctrlPr>
+                    <w:rPr>
+                      <w:rFonts w:ascii="Cambria Math" w:hAnsi="Cambria Math"/>
+                      <w:i/>
+                      <w:sz w:val="22"/>
+                      <w:szCs w:val="24"/>
+                    </w:rPr>
+                  </m:ctrlPr>
+                </m:sSubPr>
+                <m:e>
+                  <m:r>
+                    <w:rPr>
+                      <w:rFonts w:ascii="Cambria Math" w:hAnsi="Cambria Math" w:cs="Cambria Math" w:hint="cs"/>
+                      <w:sz w:val="22"/>
+                      <w:szCs w:val="24"/>
+                      <w:rtl/>
+                    </w:rPr>
+                    <m:t>ε</m:t>
+                  </m:r>
+                  <m:ctrlPr>
+                    <w:rPr>
+                      <w:rFonts w:ascii="Cambria Math" w:hAnsi="Cambria Math" w:cs="Cambria Math" w:hint="cs"/>
+                      <w:i/>
+                      <w:sz w:val="22"/>
+                      <w:szCs w:val="24"/>
+                      <w:rtl/>
+                    </w:rPr>
+                  </m:ctrlPr>
+                </m:e>
+                <m:sub>
+                  <m:r>
+                    <w:rPr>
+                      <w:rFonts w:ascii="Cambria Math" w:hAnsi="Cambria Math"/>
+                      <w:sz w:val="22"/>
+                      <w:szCs w:val="24"/>
+                    </w:rPr>
+                    <m:t>t</m:t>
+                  </m:r>
+                </m:sub>
+              </m:sSub>
+              <m:r>
+                <w:rPr>
+                  <w:rFonts w:ascii="Cambria Math" w:hAnsi="Cambria Math"/>
+                  <w:sz w:val="22"/>
+                  <w:szCs w:val="24"/>
+                </w:rPr>
+                <m:t xml:space="preserve">&gt;1/2 </m:t>
+              </m:r>
+            </m:oMath>
+            <w:r>
+              <w:rPr>
+                <w:rFonts w:ascii="Cambria Math" w:hAnsi="Cambria Math" w:hint="cs"/>
+                <w:i/>
+                <w:sz w:val="22"/>
+                <w:szCs w:val="24"/>
+                <w:rtl/>
+              </w:rPr>
+              <w:t xml:space="preserve"> ادامه را رها کنید.</w:t>
+            </w:r>
+          </w:p>
+          <w:p>
+            <w:pPr>
+              <w:pStyle w:val="a8"/>
+              <w:numPr>
+                <w:ilvl w:val="0"/>
+                <w:numId w:val="32"/>
+              </w:numPr>
+              <w:ind w:left="806"/>
+              <w:rPr>
+                <w:rFonts w:ascii="Cambria Math" w:hAnsi="Cambria Math"/>
+                <w:i/>
+                <w:sz w:val="22"/>
+                <w:szCs w:val="24"/>
+              </w:rPr>
+            </w:pPr>
+            <w:r>
+              <w:rPr>
+                <w:rFonts w:ascii="Cambria Math" w:hAnsi="Cambria Math" w:hint="cs"/>
+                <w:i/>
+                <w:sz w:val="22"/>
+                <w:szCs w:val="24"/>
+                <w:rtl/>
+              </w:rPr>
+              <w:t xml:space="preserve">مقدار </w:t>
+            </w:r>
+            <m:oMath>
+              <m:sSub>
+                <m:sSubPr>
+                  <m:ctrlPr>
+                    <w:rPr>
+                      <w:rFonts w:ascii="Cambria Math" w:hAnsi="Cambria Math"/>
+                      <w:i/>
+                      <w:sz w:val="22"/>
+                      <w:szCs w:val="24"/>
+                    </w:rPr>
+                  </m:ctrlPr>
+                </m:sSubPr>
+                <m:e>
+                  <m:r>
+                    <w:rPr>
+                      <w:rFonts w:ascii="Cambria Math" w:hAnsi="Cambria Math" w:cs="Cambria Math" w:hint="cs"/>
+                      <w:sz w:val="22"/>
+                      <w:szCs w:val="24"/>
+                      <w:rtl/>
+                    </w:rPr>
+                    <m:t>β</m:t>
+                  </m:r>
+                  <m:ctrlPr>
+                    <w:rPr>
+                      <w:rFonts w:ascii="Cambria Math" w:hAnsi="Cambria Math" w:cs="Cambria Math" w:hint="cs"/>
+                      <w:i/>
+                      <w:sz w:val="22"/>
+                      <w:szCs w:val="24"/>
+                      <w:rtl/>
+                    </w:rPr>
+                  </m:ctrlPr>
+                </m:e>
+                <m:sub>
+                  <m:r>
+                    <w:rPr>
+                      <w:rFonts w:ascii="Cambria Math" w:hAnsi="Cambria Math"/>
+                      <w:sz w:val="22"/>
+                      <w:szCs w:val="24"/>
+                    </w:rPr>
+                    <m:t>t</m:t>
+                  </m:r>
+                </m:sub>
+              </m:sSub>
+            </m:oMath>
+            <w:r>
+              <w:rPr>
+                <w:rFonts w:ascii="Cambria Math" w:hAnsi="Cambria Math" w:hint="cs"/>
+                <w:i/>
+                <w:sz w:val="22"/>
+                <w:szCs w:val="24"/>
+                <w:rtl/>
+              </w:rPr>
+              <w:t xml:space="preserve"> را تنظیم کنید:</w:t>
+            </w:r>
+          </w:p>
+          <w:p>
+            <w:pPr>
+              <w:pStyle w:val="afc"/>
+            </w:pPr>
+            <w:r>
+              <w:rPr>
+                <w:rtl/>
+              </w:rPr>
+              <w:tab/>
+            </w:r>
+            <m:oMath>
+              <m:sSub>
+                <m:sSubPr>
+                  <m:ctrlPr>
+                    <w:rPr>
+                      <w:rFonts w:ascii="Cambria Math" w:hAnsi="Cambria Math"/>
+                    </w:rPr>
+                  </m:ctrlPr>
+                </m:sSubPr>
+                <m:e>
+                  <m:r>
+                    <w:rPr>
+                      <w:rFonts w:ascii="Cambria Math" w:hAnsi="Cambria Math"/>
+                    </w:rPr>
+                    <m:t>β</m:t>
+                  </m:r>
+                </m:e>
+                <m:sub>
+                  <m:r>
+                    <w:rPr>
+                      <w:rFonts w:ascii="Cambria Math" w:hAnsi="Cambria Math"/>
+                    </w:rPr>
+                    <m:t>t</m:t>
+                  </m:r>
+                </m:sub>
+              </m:sSub>
+              <m:r>
+                <m:rPr>
+                  <m:sty m:val="p"/>
+                </m:rPr>
+                <w:rPr>
+                  <w:rFonts w:ascii="Cambria Math" w:hAnsi="Cambria Math"/>
+                </w:rPr>
+                <m:t xml:space="preserve">= </m:t>
+              </m:r>
+              <m:sSub>
+                <m:sSubPr>
+                  <m:ctrlPr>
+                    <w:rPr>
+                      <w:rFonts w:ascii="Cambria Math" w:hAnsi="Cambria Math"/>
+                    </w:rPr>
+                  </m:ctrlPr>
+                </m:sSubPr>
+                <m:e>
+                  <m:r>
+                    <w:rPr>
+                      <w:rFonts w:ascii="Cambria Math" w:hAnsi="Cambria Math"/>
+                    </w:rPr>
+                    <m:t>ε</m:t>
+                  </m:r>
+                </m:e>
+                <m:sub>
+                  <m:r>
+                    <w:rPr>
+                      <w:rFonts w:ascii="Cambria Math" w:hAnsi="Cambria Math"/>
+                    </w:rPr>
+                    <m:t>t</m:t>
+                  </m:r>
+                </m:sub>
+              </m:sSub>
+              <m:r>
+                <m:rPr>
+                  <m:sty m:val="p"/>
+                </m:rPr>
+                <w:rPr>
+                  <w:rFonts w:ascii="Cambria Math" w:hAnsi="Cambria Math"/>
+                </w:rPr>
+                <m:t>/(1-</m:t>
+              </m:r>
+              <m:sSub>
+                <m:sSubPr>
+                  <m:ctrlPr>
+                    <w:rPr>
+                      <w:rFonts w:ascii="Cambria Math" w:hAnsi="Cambria Math"/>
+                    </w:rPr>
+                  </m:ctrlPr>
+                </m:sSubPr>
+                <m:e>
+                  <m:r>
+                    <w:rPr>
+                      <w:rFonts w:ascii="Cambria Math" w:hAnsi="Cambria Math"/>
+                    </w:rPr>
+                    <m:t>ε</m:t>
+                  </m:r>
+                </m:e>
+                <m:sub>
+                  <m:r>
+                    <w:rPr>
+                      <w:rFonts w:ascii="Cambria Math" w:hAnsi="Cambria Math"/>
+                    </w:rPr>
+                    <m:t>t</m:t>
+                  </m:r>
+                </m:sub>
+              </m:sSub>
+              <m:r>
+                <m:rPr>
+                  <m:sty m:val="p"/>
+                </m:rPr>
+                <w:rPr>
+                  <w:rFonts w:ascii="Cambria Math" w:hAnsi="Cambria Math"/>
+                </w:rPr>
+                <m:t xml:space="preserve">) </m:t>
+              </m:r>
+            </m:oMath>
+          </w:p>
+          <w:p>
+            <w:pPr>
+              <w:pStyle w:val="a8"/>
+              <w:numPr>
+                <w:ilvl w:val="0"/>
+                <w:numId w:val="32"/>
+              </w:numPr>
+              <w:ind w:left="806"/>
+              <w:rPr>
+                <w:rFonts w:ascii="Cambria Math" w:hAnsi="Cambria Math"/>
+                <w:i/>
+                <w:sz w:val="22"/>
+                <w:szCs w:val="24"/>
+              </w:rPr>
+            </w:pPr>
+            <w:r>
+              <w:rPr>
+                <w:rFonts w:ascii="Cambria Math" w:hAnsi="Cambria Math" w:hint="cs"/>
+                <w:i/>
+                <w:sz w:val="22"/>
+                <w:szCs w:val="24"/>
+                <w:rtl/>
+              </w:rPr>
+              <w:t>توزیع نمونه برداری را به روز کنید:</w:t>
+            </w:r>
+          </w:p>
+          <w:p>
+            <w:pPr>
+              <w:pStyle w:val="afc"/>
+              <w:rPr>
+                <w:rtl/>
+              </w:rPr>
+            </w:pPr>
+            <w:r>
+              <w:rPr>
+                <w:rtl/>
+              </w:rPr>
+              <w:tab/>
+            </w:r>
+            <m:oMath>
+              <m:sSub>
+                <m:sSubPr>
+                  <m:ctrlPr>
+                    <w:rPr>
+                      <w:rFonts w:ascii="Cambria Math" w:hAnsi="Cambria Math"/>
+                    </w:rPr>
+                  </m:ctrlPr>
+                </m:sSubPr>
+                <m:e>
+                  <m:r>
+                    <w:rPr>
+                      <w:rFonts w:ascii="Cambria Math" w:hAnsi="Cambria Math"/>
+                    </w:rPr>
+                    <m:t>D</m:t>
+                  </m:r>
+                </m:e>
+                <m:sub>
+                  <m:r>
+                    <w:rPr>
+                      <w:rFonts w:ascii="Cambria Math" w:hAnsi="Cambria Math"/>
+                    </w:rPr>
+                    <m:t>t</m:t>
+                  </m:r>
+                  <m:r>
+                    <m:rPr>
+                      <m:sty m:val="p"/>
+                    </m:rPr>
+                    <w:rPr>
+                      <w:rFonts w:ascii="Cambria Math" w:hAnsi="Cambria Math"/>
+                    </w:rPr>
+                    <m:t>+1</m:t>
+                  </m:r>
+                </m:sub>
+              </m:sSub>
+              <m:d>
+                <m:dPr>
+                  <m:ctrlPr>
+                    <w:rPr>
+                      <w:rFonts w:ascii="Cambria Math" w:hAnsi="Cambria Math"/>
+                    </w:rPr>
+                  </m:ctrlPr>
+                </m:dPr>
+                <m:e>
+                  <m:r>
+                    <w:rPr>
+                      <w:rFonts w:ascii="Cambria Math" w:hAnsi="Cambria Math"/>
+                    </w:rPr>
+                    <m:t>i</m:t>
+                  </m:r>
+                </m:e>
+              </m:d>
+              <m:r>
+                <m:rPr>
+                  <m:sty m:val="p"/>
+                </m:rPr>
+                <w:rPr>
+                  <w:rFonts w:ascii="Cambria Math" w:hAnsi="Cambria Math"/>
+                </w:rPr>
+                <m:t>=</m:t>
+              </m:r>
+              <m:f>
+                <m:fPr>
+                  <m:ctrlPr>
+                    <w:rPr>
+                      <w:rFonts w:ascii="Cambria Math" w:hAnsi="Cambria Math"/>
+                    </w:rPr>
+                  </m:ctrlPr>
+                </m:fPr>
+                <m:num>
+                  <m:sSub>
+                    <m:sSubPr>
+                      <m:ctrlPr>
+                        <w:rPr>
+                          <w:rFonts w:ascii="Cambria Math" w:hAnsi="Cambria Math"/>
+                        </w:rPr>
+                      </m:ctrlPr>
+                    </m:sSubPr>
+                    <m:e>
+                      <m:r>
+                        <w:rPr>
+                          <w:rFonts w:ascii="Cambria Math" w:hAnsi="Cambria Math"/>
+                        </w:rPr>
+                        <m:t>D</m:t>
+                      </m:r>
+                    </m:e>
+                    <m:sub>
+                      <m:r>
+                        <w:rPr>
+                          <w:rFonts w:ascii="Cambria Math" w:hAnsi="Cambria Math"/>
+                        </w:rPr>
+                        <m:t>t</m:t>
+                      </m:r>
+                    </m:sub>
+                  </m:sSub>
+                  <m:d>
+                    <m:dPr>
+                      <m:ctrlPr>
+                        <w:rPr>
+                          <w:rFonts w:ascii="Cambria Math" w:hAnsi="Cambria Math"/>
+                        </w:rPr>
+                      </m:ctrlPr>
+                    </m:dPr>
+                    <m:e>
+                      <m:r>
+                        <w:rPr>
+                          <w:rFonts w:ascii="Cambria Math" w:hAnsi="Cambria Math"/>
+                        </w:rPr>
+                        <m:t>i</m:t>
+                      </m:r>
+                    </m:e>
+                  </m:d>
+                </m:num>
+                <m:den>
+                  <m:sSub>
+                    <m:sSubPr>
+                      <m:ctrlPr>
+                        <w:rPr>
+                          <w:rFonts w:ascii="Cambria Math" w:hAnsi="Cambria Math"/>
+                        </w:rPr>
+                      </m:ctrlPr>
+                    </m:sSubPr>
+                    <m:e>
+                      <m:r>
+                        <w:rPr>
+                          <w:rFonts w:ascii="Cambria Math" w:hAnsi="Cambria Math"/>
+                        </w:rPr>
+                        <m:t>Z</m:t>
+                      </m:r>
+                    </m:e>
+                    <m:sub>
+                      <m:r>
+                        <w:rPr>
+                          <w:rFonts w:ascii="Cambria Math" w:hAnsi="Cambria Math"/>
+                        </w:rPr>
+                        <m:t>t</m:t>
+                      </m:r>
+                    </m:sub>
+                  </m:sSub>
+                </m:den>
+              </m:f>
+              <m:r>
+                <m:rPr>
+                  <m:sty m:val="p"/>
+                </m:rPr>
+                <w:rPr>
+                  <w:rFonts w:ascii="Cambria Math" w:hAnsi="Cambria Math"/>
+                </w:rPr>
+                <m:t>.</m:t>
+              </m:r>
+              <m:d>
+                <m:dPr>
+                  <m:begChr m:val="{"/>
+                  <m:endChr m:val=""/>
+                  <m:ctrlPr>
+                    <w:rPr>
+                      <w:rFonts w:ascii="Cambria Math" w:hAnsi="Cambria Math"/>
+                    </w:rPr>
+                  </m:ctrlPr>
+                </m:dPr>
+                <m:e>
+                  <m:m>
+                    <m:mPr>
+                      <m:mcs>
+                        <m:mc>
+                          <m:mcPr>
+                            <m:count m:val="1"/>
+                            <m:mcJc m:val="center"/>
+                          </m:mcPr>
+                        </m:mc>
+                      </m:mcs>
+                      <m:ctrlPr>
+                        <w:rPr>
+                          <w:rFonts w:ascii="Cambria Math" w:hAnsi="Cambria Math"/>
+                        </w:rPr>
+                      </m:ctrlPr>
+                    </m:mPr>
+                    <m:mr>
+                      <m:e>
+                        <m:sSub>
+                          <m:sSubPr>
+                            <m:ctrlPr>
+                              <w:rPr>
+                                <w:rFonts w:ascii="Cambria Math" w:hAnsi="Cambria Math"/>
+                              </w:rPr>
+                            </m:ctrlPr>
+                          </m:sSubPr>
+                          <m:e>
+                            <m:r>
+                              <w:rPr>
+                                <w:rFonts w:ascii="Cambria Math" w:hAnsi="Cambria Math"/>
+                              </w:rPr>
+                              <m:t>β</m:t>
+                            </m:r>
+                          </m:e>
+                          <m:sub>
+                            <m:r>
+                              <w:rPr>
+                                <w:rFonts w:ascii="Cambria Math" w:hAnsi="Cambria Math"/>
+                              </w:rPr>
+                              <m:t>t</m:t>
+                            </m:r>
+                          </m:sub>
+                        </m:sSub>
+                        <m:r>
+                          <m:rPr>
+                            <m:sty m:val="p"/>
+                          </m:rPr>
+                          <w:rPr>
+                            <w:rFonts w:ascii="Cambria Math" w:hAnsi="Cambria Math"/>
+                          </w:rPr>
+                          <m:t xml:space="preserve">,  </m:t>
+                        </m:r>
+                        <m:r>
+                          <w:rPr>
+                            <w:rFonts w:ascii="Cambria Math" w:hAnsi="Cambria Math"/>
+                          </w:rPr>
+                          <m:t>if</m:t>
+                        </m:r>
+                        <m:r>
+                          <m:rPr>
+                            <m:nor/>
+                          </m:rPr>
+                          <m:t xml:space="preserve"> </m:t>
+                        </m:r>
+                        <m:sSub>
+                          <m:sSubPr>
+                            <m:ctrlPr>
+                              <w:rPr>
+                                <w:rFonts w:ascii="Cambria Math" w:hAnsi="Cambria Math"/>
+                              </w:rPr>
+                            </m:ctrlPr>
+                          </m:sSubPr>
+                          <m:e>
+                            <m:r>
+                              <w:rPr>
+                                <w:rFonts w:ascii="Cambria Math" w:hAnsi="Cambria Math"/>
+                              </w:rPr>
+                              <m:t>h</m:t>
+                            </m:r>
+                          </m:e>
+                          <m:sub>
+                            <m:r>
+                              <w:rPr>
+                                <w:rFonts w:ascii="Cambria Math" w:hAnsi="Cambria Math"/>
+                              </w:rPr>
+                              <m:t>t</m:t>
+                            </m:r>
+                          </m:sub>
+                        </m:sSub>
+                        <m:d>
+                          <m:dPr>
+                            <m:ctrlPr>
+                              <w:rPr>
+                                <w:rFonts w:ascii="Cambria Math" w:hAnsi="Cambria Math"/>
+                              </w:rPr>
+                            </m:ctrlPr>
+                          </m:dPr>
+                          <m:e>
+                            <m:sSub>
+                              <m:sSubPr>
+                                <m:ctrlPr>
+                                  <w:rPr>
+                                    <w:rFonts w:ascii="Cambria Math" w:hAnsi="Cambria Math"/>
+                                  </w:rPr>
+                                </m:ctrlPr>
+                              </m:sSubPr>
+                              <m:e>
+                                <m:r>
+                                  <w:rPr>
+                                    <w:rFonts w:ascii="Cambria Math" w:hAnsi="Cambria Math"/>
+                                  </w:rPr>
+                                  <m:t>x</m:t>
+                                </m:r>
+                              </m:e>
+                              <m:sub>
+                                <m:r>
+                                  <w:rPr>
+                                    <w:rFonts w:ascii="Cambria Math" w:hAnsi="Cambria Math"/>
+                                  </w:rPr>
+                                  <m:t>i</m:t>
+                                </m:r>
+                              </m:sub>
+                            </m:sSub>
+                          </m:e>
+                        </m:d>
+                        <m:r>
+                          <m:rPr>
+                            <m:sty m:val="p"/>
+                          </m:rPr>
+                          <w:rPr>
+                            <w:rFonts w:ascii="Cambria Math" w:hAnsi="Cambria Math"/>
+                          </w:rPr>
+                          <m:t>=</m:t>
+                        </m:r>
+                        <m:sSub>
+                          <m:sSubPr>
+                            <m:ctrlPr>
+                              <w:rPr>
+                                <w:rFonts w:ascii="Cambria Math" w:hAnsi="Cambria Math"/>
+                              </w:rPr>
+                            </m:ctrlPr>
+                          </m:sSubPr>
+                          <m:e>
+                            <m:r>
+                              <w:rPr>
+                                <w:rFonts w:ascii="Cambria Math" w:hAnsi="Cambria Math"/>
+                              </w:rPr>
+                              <m:t>y</m:t>
+                            </m:r>
+                          </m:e>
+                          <m:sub>
+                            <m:r>
+                              <w:rPr>
+                                <w:rFonts w:ascii="Cambria Math" w:hAnsi="Cambria Math"/>
+                              </w:rPr>
+                              <m:t>i</m:t>
+                            </m:r>
+                          </m:sub>
+                        </m:sSub>
+                      </m:e>
+                    </m:mr>
+                    <m:mr>
+                      <m:e>
+                        <m:r>
+                          <m:rPr>
+                            <m:sty m:val="p"/>
+                          </m:rPr>
+                          <w:rPr>
+                            <w:rFonts w:ascii="Cambria Math" w:hAnsi="Cambria Math"/>
+                          </w:rPr>
+                          <m:t xml:space="preserve">1,         </m:t>
+                        </m:r>
+                        <m:r>
+                          <w:rPr>
+                            <w:rFonts w:ascii="Cambria Math" w:hAnsi="Cambria Math"/>
+                          </w:rPr>
+                          <m:t>otherwise</m:t>
+                        </m:r>
+                      </m:e>
+                    </m:mr>
+                  </m:m>
+                </m:e>
+              </m:d>
+              <m:r>
+                <m:rPr>
+                  <m:sty m:val="p"/>
+                </m:rPr>
+                <w:rPr>
+                  <w:rFonts w:ascii="Cambria Math" w:hAnsi="Cambria Math"/>
+                </w:rPr>
+                <m:t xml:space="preserve"> </m:t>
+              </m:r>
+            </m:oMath>
+          </w:p>
+          <w:p>
+            <w:pPr>
+              <w:pStyle w:val="a8"/>
+              <w:ind w:left="523"/>
+              <w:rPr>
+                <w:rtl/>
+              </w:rPr>
+            </w:pPr>
+            <w:r>
+              <w:rPr>
+                <w:rFonts w:hint="cs"/>
+                <w:rtl/>
+              </w:rPr>
+              <w:t xml:space="preserve">که در آن </w:t>
+            </w:r>
+            <m:oMath>
+              <m:sSub>
+                <m:sSubPr>
+                  <m:ctrlPr>
+                    <w:rPr>
+                      <w:rFonts w:ascii="Cambria Math" w:hAnsi="Cambria Math"/>
+                      <w:i/>
+                    </w:rPr>
+                  </m:ctrlPr>
+                </m:sSubPr>
+                <m:e>
+                  <m:r>
+                    <w:rPr>
+                      <w:rFonts w:ascii="Cambria Math" w:hAnsi="Cambria Math"/>
+                    </w:rPr>
+                    <m:t>Z</m:t>
+                  </m:r>
+                </m:e>
+                <m:sub>
+                  <m:r>
+                    <w:rPr>
+                      <w:rFonts w:ascii="Cambria Math" w:hAnsi="Cambria Math"/>
+                    </w:rPr>
+                    <m:t>t</m:t>
+                  </m:r>
+                </m:sub>
+              </m:sSub>
+              <m:r>
+                <w:rPr>
+                  <w:rFonts w:ascii="Cambria Math" w:hAnsi="Cambria Math"/>
+                </w:rPr>
+                <m:t>=</m:t>
+              </m:r>
+              <m:nary>
+                <m:naryPr>
+                  <m:chr m:val="∑"/>
+                  <m:limLoc m:val="undOvr"/>
+                  <m:supHide m:val="1"/>
+                  <m:ctrlPr>
+                    <w:rPr>
+                      <w:rFonts w:ascii="Cambria Math" w:hAnsi="Cambria Math"/>
+                      <w:i/>
+                    </w:rPr>
+                  </m:ctrlPr>
+                </m:naryPr>
+                <m:sub>
+                  <m:r>
+                    <w:rPr>
+                      <w:rFonts w:ascii="Cambria Math" w:hAnsi="Cambria Math"/>
+                    </w:rPr>
+                    <m:t>i</m:t>
+                  </m:r>
+                </m:sub>
+                <m:sup/>
+                <m:e>
+                  <m:sSub>
+                    <m:sSubPr>
+                      <m:ctrlPr>
+                        <w:rPr>
+                          <w:rFonts w:ascii="Cambria Math" w:hAnsi="Cambria Math"/>
+                          <w:i/>
+                        </w:rPr>
+                      </m:ctrlPr>
+                    </m:sSubPr>
+                    <m:e>
+                      <m:r>
+                        <w:rPr>
+                          <w:rFonts w:ascii="Cambria Math" w:hAnsi="Cambria Math"/>
+                        </w:rPr>
+                        <m:t>D</m:t>
+                      </m:r>
+                    </m:e>
+                    <m:sub>
+                      <m:r>
+                        <w:rPr>
+                          <w:rFonts w:ascii="Cambria Math" w:hAnsi="Cambria Math"/>
+                        </w:rPr>
+                        <m:t>t</m:t>
+                      </m:r>
+                    </m:sub>
+                  </m:sSub>
+                  <m:r>
+                    <w:rPr>
+                      <w:rFonts w:ascii="Cambria Math" w:hAnsi="Cambria Math"/>
+                    </w:rPr>
+                    <m:t>(i)</m:t>
+                  </m:r>
+                </m:e>
+              </m:nary>
+            </m:oMath>
+            <w:r>
+              <w:rPr>
+                <w:rFonts w:hint="cs"/>
+                <w:rtl/>
+              </w:rPr>
+              <w:t xml:space="preserve"> یک ثابت نرمال سازی برای اطمینان از صحت درست بودن تابع توزیع </w:t>
+            </w:r>
+            <m:oMath>
+              <m:sSub>
+                <m:sSubPr>
+                  <m:ctrlPr>
+                    <w:rPr>
+                      <w:rFonts w:ascii="Cambria Math" w:hAnsi="Cambria Math"/>
+                      <w:i/>
+                    </w:rPr>
+                  </m:ctrlPr>
+                </m:sSubPr>
+                <m:e>
+                  <m:r>
+                    <w:rPr>
+                      <w:rFonts w:ascii="Cambria Math" w:hAnsi="Cambria Math"/>
+                    </w:rPr>
+                    <m:t>D</m:t>
+                  </m:r>
+                </m:e>
+                <m:sub>
+                  <m:r>
+                    <w:rPr>
+                      <w:rFonts w:ascii="Cambria Math" w:hAnsi="Cambria Math"/>
+                    </w:rPr>
+                    <m:t>t+1</m:t>
+                  </m:r>
+                </m:sub>
+              </m:sSub>
+            </m:oMath>
+            <w:r>
+              <w:rPr>
+                <w:rFonts w:hint="cs"/>
+                <w:rtl/>
+              </w:rPr>
+              <w:t xml:space="preserve"> است.</w:t>
+            </w:r>
+          </w:p>
+          <w:p>
+            <w:pPr>
+              <w:pStyle w:val="a8"/>
+              <w:rPr>
+                <w:b/>
+                <w:bCs/>
+                <w:i/>
+                <w:sz w:val="22"/>
+                <w:szCs w:val="24"/>
+                <w:rtl/>
+              </w:rPr>
+            </w:pPr>
+            <w:r>
+              <w:rPr>
+                <w:rFonts w:hint="cs"/>
+                <w:b/>
+                <w:bCs/>
+                <w:i/>
+                <w:sz w:val="22"/>
+                <w:szCs w:val="24"/>
+                <w:rtl/>
+              </w:rPr>
+              <w:t>پایان حلقه</w:t>
+            </w:r>
+          </w:p>
+          <w:p>
+            <w:pPr>
+              <w:pStyle w:val="a8"/>
+              <w:rPr>
+                <w:rFonts w:ascii="Cambria Math" w:hAnsi="Cambria Math"/>
+                <w:i/>
+                <w:sz w:val="22"/>
+                <w:szCs w:val="24"/>
+                <w:rtl/>
+              </w:rPr>
+            </w:pPr>
+            <w:r>
+              <w:rPr>
+                <w:rFonts w:hint="cs"/>
+                <w:b/>
+                <w:bCs/>
+                <w:i/>
+                <w:sz w:val="22"/>
+                <w:szCs w:val="24"/>
+                <w:rtl/>
+              </w:rPr>
+              <w:t>اکثریت آرای وزن‌دار:</w:t>
+            </w:r>
+            <w:r>
+              <w:rPr>
+                <w:rFonts w:hint="cs"/>
+                <w:i/>
+                <w:sz w:val="22"/>
+                <w:szCs w:val="24"/>
+                <w:rtl/>
+              </w:rPr>
+              <w:t xml:space="preserve"> برای نمونه </w:t>
+            </w:r>
+            <m:oMath>
+              <m:r>
+                <w:rPr>
+                  <w:rFonts w:ascii="Cambria Math" w:hAnsi="Cambria Math"/>
+                  <w:sz w:val="22"/>
+                  <w:szCs w:val="24"/>
+                </w:rPr>
+                <m:t>z</m:t>
+              </m:r>
+            </m:oMath>
+            <w:r>
+              <w:rPr>
+                <w:rFonts w:hint="cs"/>
+                <w:i/>
+                <w:sz w:val="22"/>
+                <w:szCs w:val="24"/>
+                <w:rtl/>
+              </w:rPr>
+              <w:t>، تمام آرا را برای هر طبقه به دست آورید:</w:t>
+            </w:r>
+          </w:p>
+          <w:p>
+            <w:pPr>
+              <w:pStyle w:val="afc"/>
+              <w:rPr>
+                <w:rtl/>
+              </w:rPr>
+            </w:pPr>
+            <w:r>
+              <w:rPr>
+                <w:rtl/>
+              </w:rPr>
+              <w:tab/>
+            </w:r>
+            <m:oMath>
+              <m:sSub>
+                <m:sSubPr>
+                  <m:ctrlPr>
+                    <w:rPr>
+                      <w:rFonts w:ascii="Cambria Math" w:hAnsi="Cambria Math"/>
+                    </w:rPr>
+                  </m:ctrlPr>
+                </m:sSubPr>
+                <m:e>
+                  <m:r>
+                    <w:rPr>
+                      <w:rFonts w:ascii="Cambria Math" w:hAnsi="Cambria Math"/>
+                    </w:rPr>
+                    <m:t>V</m:t>
+                  </m:r>
+                </m:e>
+                <m:sub>
+                  <m:r>
+                    <w:rPr>
+                      <w:rFonts w:ascii="Cambria Math" w:hAnsi="Cambria Math"/>
+                    </w:rPr>
+                    <m:t>c</m:t>
+                  </m:r>
+                </m:sub>
+              </m:sSub>
+              <m:r>
+                <m:rPr>
+                  <m:sty m:val="p"/>
+                </m:rPr>
+                <w:rPr>
+                  <w:rFonts w:ascii="Cambria Math" w:hAnsi="Cambria Math"/>
+                </w:rPr>
+                <m:t>=</m:t>
+              </m:r>
+              <m:nary>
+                <m:naryPr>
+                  <m:chr m:val="∑"/>
+                  <m:limLoc m:val="undOvr"/>
+                  <m:supHide m:val="1"/>
+                  <m:ctrlPr>
+                    <w:rPr>
+                      <w:rFonts w:ascii="Cambria Math" w:hAnsi="Cambria Math"/>
+                    </w:rPr>
+                  </m:ctrlPr>
+                </m:naryPr>
+                <m:sub>
+                  <m:r>
+                    <w:rPr>
+                      <w:rFonts w:ascii="Cambria Math" w:hAnsi="Cambria Math"/>
+                    </w:rPr>
+                    <m:t>t</m:t>
+                  </m:r>
+                  <m:r>
+                    <m:rPr>
+                      <m:sty m:val="p"/>
+                    </m:rPr>
+                    <w:rPr>
+                      <w:rFonts w:ascii="Cambria Math" w:hAnsi="Cambria Math"/>
+                    </w:rPr>
+                    <m:t>:</m:t>
+                  </m:r>
+                  <m:sSub>
+                    <m:sSubPr>
+                      <m:ctrlPr>
+                        <w:rPr>
+                          <w:rFonts w:ascii="Cambria Math" w:hAnsi="Cambria Math"/>
+                        </w:rPr>
+                      </m:ctrlPr>
+                    </m:sSubPr>
+                    <m:e>
+                      <m:r>
+                        <w:rPr>
+                          <w:rFonts w:ascii="Cambria Math" w:hAnsi="Cambria Math"/>
+                        </w:rPr>
+                        <m:t>h</m:t>
+                      </m:r>
+                    </m:e>
+                    <m:sub>
+                      <m:r>
+                        <w:rPr>
+                          <w:rFonts w:ascii="Cambria Math" w:hAnsi="Cambria Math"/>
+                        </w:rPr>
+                        <m:t>t</m:t>
+                      </m:r>
+                    </m:sub>
+                  </m:sSub>
+                  <m:d>
+                    <m:dPr>
+                      <m:ctrlPr>
+                        <w:rPr>
+                          <w:rFonts w:ascii="Cambria Math" w:hAnsi="Cambria Math"/>
+                        </w:rPr>
+                      </m:ctrlPr>
+                    </m:dPr>
+                    <m:e>
+                      <m:r>
+                        <w:rPr>
+                          <w:rFonts w:ascii="Cambria Math" w:hAnsi="Cambria Math"/>
+                        </w:rPr>
+                        <m:t>z</m:t>
+                      </m:r>
+                    </m:e>
+                  </m:d>
+                  <m:r>
+                    <m:rPr>
+                      <m:sty m:val="p"/>
+                    </m:rPr>
+                    <w:rPr>
+                      <w:rFonts w:ascii="Cambria Math" w:hAnsi="Cambria Math"/>
+                    </w:rPr>
+                    <m:t>=</m:t>
+                  </m:r>
+                  <m:sSub>
+                    <m:sSubPr>
+                      <m:ctrlPr>
+                        <w:rPr>
+                          <w:rFonts w:ascii="Cambria Math" w:hAnsi="Cambria Math"/>
+                        </w:rPr>
+                      </m:ctrlPr>
+                    </m:sSubPr>
+                    <m:e>
+                      <m:r>
+                        <w:rPr>
+                          <w:rFonts w:ascii="Cambria Math" w:hAnsi="Cambria Math"/>
+                        </w:rPr>
+                        <m:t>ω</m:t>
+                      </m:r>
+                    </m:e>
+                    <m:sub>
+                      <m:r>
+                        <w:rPr>
+                          <w:rFonts w:ascii="Cambria Math" w:hAnsi="Cambria Math"/>
+                        </w:rPr>
+                        <m:t>c</m:t>
+                      </m:r>
+                    </m:sub>
+                  </m:sSub>
+                </m:sub>
+                <m:sup/>
+                <m:e>
+                  <m:func>
+                    <m:funcPr>
+                      <m:ctrlPr>
+                        <w:rPr>
+                          <w:rFonts w:ascii="Cambria Math" w:hAnsi="Cambria Math"/>
+                        </w:rPr>
+                      </m:ctrlPr>
+                    </m:funcPr>
+                    <m:fName>
+                      <m:r>
+                        <m:rPr>
+                          <m:sty m:val="p"/>
+                        </m:rPr>
+                        <w:rPr>
+                          <w:rFonts w:ascii="Cambria Math" w:hAnsi="Cambria Math"/>
+                        </w:rPr>
+                        <m:t>log</m:t>
+                      </m:r>
+                    </m:fName>
+                    <m:e>
+                      <m:d>
+                        <m:dPr>
+                          <m:ctrlPr>
+                            <w:rPr>
+                              <w:rFonts w:ascii="Cambria Math" w:hAnsi="Cambria Math"/>
+                            </w:rPr>
+                          </m:ctrlPr>
+                        </m:dPr>
+                        <m:e>
+                          <m:f>
+                            <m:fPr>
+                              <m:ctrlPr>
+                                <w:rPr>
+                                  <w:rFonts w:ascii="Cambria Math" w:hAnsi="Cambria Math"/>
+                                </w:rPr>
+                              </m:ctrlPr>
+                            </m:fPr>
+                            <m:num>
+                              <m:r>
+                                <m:rPr>
+                                  <m:sty m:val="p"/>
+                                </m:rPr>
+                                <w:rPr>
+                                  <w:rFonts w:ascii="Cambria Math" w:hAnsi="Cambria Math"/>
+                                </w:rPr>
+                                <m:t>1</m:t>
+                              </m:r>
+                            </m:num>
+                            <m:den>
+                              <m:sSub>
+                                <m:sSubPr>
+                                  <m:ctrlPr>
+                                    <w:rPr>
+                                      <w:rFonts w:ascii="Cambria Math" w:hAnsi="Cambria Math"/>
+                                    </w:rPr>
+                                  </m:ctrlPr>
+                                </m:sSubPr>
+                                <m:e>
+                                  <m:r>
+                                    <w:rPr>
+                                      <w:rFonts w:ascii="Cambria Math" w:hAnsi="Cambria Math"/>
+                                    </w:rPr>
+                                    <m:t>β</m:t>
+                                  </m:r>
+                                </m:e>
+                                <m:sub>
+                                  <m:r>
+                                    <w:rPr>
+                                      <w:rFonts w:ascii="Cambria Math" w:hAnsi="Cambria Math"/>
+                                    </w:rPr>
+                                    <m:t>t</m:t>
+                                  </m:r>
+                                </m:sub>
+                              </m:sSub>
+                            </m:den>
+                          </m:f>
+                        </m:e>
+                      </m:d>
+                      <m:r>
+                        <m:rPr>
+                          <m:sty m:val="p"/>
+                        </m:rPr>
+                        <w:rPr>
+                          <w:rFonts w:ascii="Cambria Math" w:hAnsi="Cambria Math"/>
+                        </w:rPr>
+                        <m:t xml:space="preserve">, </m:t>
+                      </m:r>
+                      <m:r>
+                        <w:rPr>
+                          <w:rFonts w:ascii="Cambria Math" w:hAnsi="Cambria Math"/>
+                        </w:rPr>
+                        <m:t>c</m:t>
+                      </m:r>
+                      <m:r>
+                        <m:rPr>
+                          <m:sty m:val="p"/>
+                        </m:rPr>
+                        <w:rPr>
+                          <w:rFonts w:ascii="Cambria Math" w:hAnsi="Cambria Math"/>
+                        </w:rPr>
+                        <m:t xml:space="preserve">=1, …, </m:t>
+                      </m:r>
+                      <m:r>
+                        <w:rPr>
+                          <w:rFonts w:ascii="Cambria Math" w:hAnsi="Cambria Math"/>
+                        </w:rPr>
+                        <m:t>C</m:t>
+                      </m:r>
+                    </m:e>
+                  </m:func>
+                </m:e>
+              </m:nary>
+              <m:r>
+                <m:rPr>
+                  <m:sty m:val="p"/>
+                </m:rPr>
+                <w:rPr>
+                  <w:rFonts w:ascii="Cambria Math" w:hAnsi="Cambria Math"/>
+                </w:rPr>
+                <m:t xml:space="preserve"> </m:t>
+              </m:r>
+            </m:oMath>
+          </w:p>
+          <w:p>
+            <w:pPr>
+              <w:pStyle w:val="a8"/>
+              <w:rPr>
+                <w:rFonts w:ascii="Cambria Math" w:hAnsi="Cambria Math"/>
+                <w:i/>
+                <w:sz w:val="22"/>
+                <w:szCs w:val="24"/>
+                <w:rtl/>
+              </w:rPr>
+            </w:pPr>
+            <w:r>
+              <w:rPr>
+                <w:rFonts w:ascii="Cambria Math" w:hAnsi="Cambria Math" w:hint="cs"/>
+                <w:b/>
+                <w:bCs/>
+                <w:i/>
+                <w:sz w:val="22"/>
+                <w:szCs w:val="24"/>
+                <w:rtl/>
+              </w:rPr>
+              <w:t>خروجی:</w:t>
+            </w:r>
+            <w:r>
+              <w:rPr>
+                <w:rFonts w:ascii="Cambria Math" w:hAnsi="Cambria Math" w:hint="cs"/>
+                <w:i/>
+                <w:sz w:val="22"/>
+                <w:szCs w:val="24"/>
+                <w:rtl/>
+              </w:rPr>
+              <w:t xml:space="preserve"> طبقه با بیشترین مقدار </w:t>
+            </w:r>
+            <m:oMath>
+              <m:sSub>
+                <m:sSubPr>
+                  <m:ctrlPr>
+                    <w:rPr>
+                      <w:rFonts w:ascii="Cambria Math" w:hAnsi="Cambria Math"/>
+                      <w:i/>
+                      <w:sz w:val="22"/>
+                      <w:szCs w:val="24"/>
+                    </w:rPr>
+                  </m:ctrlPr>
+                </m:sSubPr>
+                <m:e>
+                  <m:r>
+                    <w:rPr>
+                      <w:rFonts w:ascii="Cambria Math" w:hAnsi="Cambria Math"/>
+                      <w:sz w:val="22"/>
+                      <w:szCs w:val="24"/>
+                    </w:rPr>
+                    <m:t>V</m:t>
+                  </m:r>
+                </m:e>
+                <m:sub>
+                  <m:r>
+                    <w:rPr>
+                      <w:rFonts w:ascii="Cambria Math" w:hAnsi="Cambria Math"/>
+                      <w:sz w:val="22"/>
+                      <w:szCs w:val="24"/>
+                    </w:rPr>
+                    <m:t>c</m:t>
+                  </m:r>
+                </m:sub>
+              </m:sSub>
+            </m:oMath>
+            <w:r>
+              <w:rPr>
+                <w:rFonts w:ascii="Cambria Math" w:hAnsi="Cambria Math" w:hint="cs"/>
+                <w:i/>
+                <w:sz w:val="22"/>
+                <w:szCs w:val="24"/>
+                <w:rtl/>
+              </w:rPr>
+              <w:t>.</w:t>
+            </w:r>
+          </w:p>
+        </w:tc>
+      </w:tr>
+    </w:tbl>
+    <w:p>
+      <w:pPr>
+        <w:pStyle w:val="a8"/>
+        <w:rPr>
+          <w:rtl/>
+        </w:rPr>
+      </w:pPr>
     </w:p>
     <w:p>
       <w:pPr>
@@ -26270,7 +28656,7 @@
   <w:style w:type="paragraph" w:default="1" w:styleId="Normal">
     <w:name w:val="Normal"/>
     <w:qFormat/>
-    <w:rsid w:val="00B424E4"/>
+    <w:rsid w:val="00190750"/>
     <w:pPr>
       <w:widowControl w:val="0"/>
       <w:bidi/>

</xml_diff>

<commit_message>
GA Algorithm added (incomplete)
</commit_message>
<xml_diff>
--- a/Thesis-Report-Chapter3.docx
+++ b/Thesis-Report-Chapter3.docx
@@ -2291,11 +2291,9 @@
         </w:rPr>
         <w:t xml:space="preserve">، بر اساس روش </w:t>
       </w:r>
-      <w:proofErr w:type="spellStart"/>
       <w:r>
         <w:t>kNN</w:t>
       </w:r>
-      <w:proofErr w:type="spellEnd"/>
       <w:r>
         <w:rPr>
           <w:rtl/>
@@ -2613,11 +2611,9 @@
         </w:rPr>
         <w:t xml:space="preserve"> مشابه باشد. روش </w:t>
       </w:r>
-      <w:proofErr w:type="spellStart"/>
       <w:r>
         <w:t>kNN</w:t>
       </w:r>
-      <w:proofErr w:type="spellEnd"/>
       <w:r>
         <w:rPr>
           <w:rtl/>
@@ -2828,11 +2824,9 @@
         </w:rPr>
         <w:t xml:space="preserve"> </w:t>
       </w:r>
-      <w:proofErr w:type="spellStart"/>
       <w:r>
         <w:t>kNN</w:t>
       </w:r>
-      <w:proofErr w:type="spellEnd"/>
       <w:r>
         <w:rPr>
           <w:rtl/>
@@ -3358,11 +3352,9 @@
         </w:rPr>
         <w:t xml:space="preserve"> شده در روش </w:t>
       </w:r>
-      <w:proofErr w:type="spellStart"/>
       <w:r>
         <w:t>kNN</w:t>
       </w:r>
-      <w:proofErr w:type="spellEnd"/>
       <w:r>
         <w:rPr>
           <w:rtl/>
@@ -7394,11 +7386,9 @@
         </w:rPr>
         <w:t xml:space="preserve"> و </w:t>
       </w:r>
-      <w:proofErr w:type="spellStart"/>
       <w:r>
         <w:t>Dasarathy</w:t>
       </w:r>
-      <w:proofErr w:type="spellEnd"/>
       <w:r>
         <w:rPr>
           <w:rFonts w:hint="cs"/>
@@ -7929,11 +7919,9 @@
         </w:rPr>
         <w:t xml:space="preserve"> مرکب، ترکیب ماهرها (</w:t>
       </w:r>
-      <w:proofErr w:type="spellStart"/>
       <w:r>
         <w:t>MoE</w:t>
       </w:r>
-      <w:proofErr w:type="spellEnd"/>
       <w:r>
         <w:rPr>
           <w:rFonts w:hint="cs"/>
@@ -8081,11 +8069,9 @@
         </w:rPr>
         <w:t xml:space="preserve">، </w:t>
       </w:r>
-      <w:proofErr w:type="spellStart"/>
       <w:r>
         <w:t>XGBoost</w:t>
       </w:r>
-      <w:proofErr w:type="spellEnd"/>
       <w:r>
         <w:rPr>
           <w:rFonts w:hint="cs"/>
@@ -12245,11 +12231,9 @@
         </w:rPr>
         <w:t xml:space="preserve"> است. این روش توسط </w:t>
       </w:r>
-      <w:proofErr w:type="spellStart"/>
       <w:r>
         <w:t>Breiman</w:t>
       </w:r>
-      <w:proofErr w:type="spellEnd"/>
       <w:r>
         <w:rPr>
           <w:rFonts w:hint="cs"/>
@@ -12779,11 +12763,9 @@
         </w:rPr>
         <w:t xml:space="preserve"> است. جنگل تصادفی توسط </w:t>
       </w:r>
-      <w:proofErr w:type="spellStart"/>
       <w:r>
         <w:t>Breiman</w:t>
       </w:r>
-      <w:proofErr w:type="spellEnd"/>
       <w:r>
         <w:rPr>
           <w:rFonts w:hint="cs"/>
@@ -13500,11 +13482,9 @@
           <w:rtl/>
         </w:rPr>
       </w:pPr>
-      <w:proofErr w:type="spellStart"/>
       <w:r>
         <w:t>Breiman</w:t>
       </w:r>
-      <w:proofErr w:type="spellEnd"/>
       <w:r>
         <w:rPr>
           <w:rFonts w:hint="cs"/>
@@ -14739,7 +14719,6 @@
               </w:rPr>
               <w:t xml:space="preserve"> ویژگی انتخاب شده در گام (</w:t>
             </w:r>
-            <w:proofErr w:type="spellStart"/>
             <w:r>
               <w:rPr>
                 <w:rFonts w:ascii="Cambria Math" w:hAnsi="Cambria Math"/>
@@ -14749,7 +14728,6 @@
               </w:rPr>
               <w:t>i</w:t>
             </w:r>
-            <w:proofErr w:type="spellEnd"/>
             <w:r>
               <w:rPr>
                 <w:rFonts w:ascii="Cambria Math" w:hAnsi="Cambria Math" w:hint="cs"/>
@@ -16060,11 +16038,9 @@
         </w:rPr>
         <w:t xml:space="preserve"> کار ابتدایی </w:t>
       </w:r>
-      <w:proofErr w:type="spellStart"/>
       <w:r>
         <w:t>Schapire</w:t>
       </w:r>
-      <w:proofErr w:type="spellEnd"/>
       <w:r>
         <w:rPr>
           <w:rFonts w:hint="cs"/>
@@ -21310,21 +21286,17 @@
         </w:rPr>
         <w:t xml:space="preserve">الگوریتم </w:t>
       </w:r>
-      <w:proofErr w:type="spellStart"/>
       <w:r>
         <w:t>XGBoost</w:t>
       </w:r>
-      <w:proofErr w:type="spellEnd"/>
     </w:p>
     <w:p>
       <w:pPr>
         <w:pStyle w:val="a8"/>
       </w:pPr>
-      <w:proofErr w:type="spellStart"/>
       <w:r>
         <w:t>XGBoost</w:t>
       </w:r>
-      <w:proofErr w:type="spellEnd"/>
       <w:r>
         <w:rPr>
           <w:rFonts w:hint="cs"/>
@@ -21332,13 +21304,8 @@
         </w:rPr>
         <w:t xml:space="preserve"> کوتاه شده عبارت </w:t>
       </w:r>
-      <w:proofErr w:type="spellStart"/>
-      <w:r>
-        <w:t>eXtreme</w:t>
-      </w:r>
-      <w:proofErr w:type="spellEnd"/>
-      <w:r>
-        <w:t xml:space="preserve"> Gradient Boosting</w:t>
+      <w:r>
+        <w:t>eXtreme Gradient Boosting</w:t>
       </w:r>
       <w:r>
         <w:rPr>
@@ -21439,11 +21406,9 @@
         <w:lastRenderedPageBreak/>
         <w:t xml:space="preserve">عنوان بخشی از راه حل های خود استفاده کرده اند. اگرچه پیشرفت قابل توجهی در شبکه های عصبی عمیق حاصل شده است اما در بسیاری از کارها به واسطه نیازمندی تنظیم پارامترهای کمتر نسبت به مدل های عمیق، از </w:t>
       </w:r>
-      <w:proofErr w:type="spellStart"/>
       <w:r>
         <w:t>XGBoost</w:t>
       </w:r>
-      <w:proofErr w:type="spellEnd"/>
       <w:r>
         <w:rPr>
           <w:rFonts w:hint="cs"/>
@@ -21459,11 +21424,9 @@
           <w:rtl/>
         </w:rPr>
       </w:pPr>
-      <w:proofErr w:type="spellStart"/>
       <w:r>
         <w:t>XGBoost</w:t>
       </w:r>
-      <w:proofErr w:type="spellEnd"/>
       <w:r>
         <w:rPr>
           <w:rFonts w:hint="cs"/>
@@ -22039,11 +22002,9 @@
         </w:rPr>
         <w:t xml:space="preserve"> است، </w:t>
       </w:r>
-      <w:proofErr w:type="spellStart"/>
       <w:r>
         <w:t>XGBoost</w:t>
       </w:r>
-      <w:proofErr w:type="spellEnd"/>
       <w:r>
         <w:rPr>
           <w:rFonts w:hint="cs"/>
@@ -22734,11 +22695,9 @@
         </w:rPr>
         <w:t xml:space="preserve"> غیرممکن است، چراکه برشماردن تمام درختان را الزامی می کند. لذا با استفاده از رویکرد بهینه سازی تکراری سعی می‌شود درختی انتخاب شود که در هر گام تابع هزینه را به حداقل نزدیک تر کند. در روش </w:t>
       </w:r>
-      <w:proofErr w:type="spellStart"/>
       <w:r>
         <w:t>XGBoost</w:t>
       </w:r>
-      <w:proofErr w:type="spellEnd"/>
       <w:r>
         <w:rPr>
           <w:rFonts w:hint="cs"/>
@@ -25161,11 +25120,9 @@
         </w:rPr>
         <w:t xml:space="preserve">روش </w:t>
       </w:r>
-      <w:proofErr w:type="spellStart"/>
       <w:r>
         <w:t>XGBoost</w:t>
       </w:r>
-      <w:proofErr w:type="spellEnd"/>
       <w:r>
         <w:rPr>
           <w:rFonts w:hint="cs"/>
@@ -25250,7 +25207,6 @@
               </w:rPr>
               <w:t xml:space="preserve">  </w:t>
             </w:r>
-            <w:proofErr w:type="spellStart"/>
             <w:r>
               <w:rPr>
                 <w:b/>
@@ -25260,7 +25216,6 @@
               </w:rPr>
               <w:t>XGBoost</w:t>
             </w:r>
-            <w:proofErr w:type="spellEnd"/>
           </w:p>
         </w:tc>
       </w:tr>
@@ -25413,7 +25368,6 @@
               </w:rPr>
               <w:t xml:space="preserve">: تعداد تکرارهای </w:t>
             </w:r>
-            <w:proofErr w:type="spellStart"/>
             <w:r>
               <w:rPr>
                 <w:sz w:val="22"/>
@@ -25421,7 +25375,6 @@
               </w:rPr>
               <w:t>Bossting</w:t>
             </w:r>
-            <w:proofErr w:type="spellEnd"/>
           </w:p>
           <w:p>
             <w:pPr>
@@ -31368,11 +31321,9 @@
         </w:rPr>
         <w:t xml:space="preserve">، </w:t>
       </w:r>
-      <w:proofErr w:type="spellStart"/>
       <w:r>
         <w:t>kNN</w:t>
       </w:r>
-      <w:proofErr w:type="spellEnd"/>
       <w:r>
         <w:rPr>
           <w:rFonts w:hint="cs"/>
@@ -31478,20 +31429,7 @@
         <w:rPr>
           <w:rtl/>
         </w:rPr>
-        <w:t>2</w:t>
-      </w:r>
-      <w:r>
-        <w:rPr>
-          <w:rFonts w:ascii="Arial" w:hAnsi="Arial" w:cs="Arial" w:hint="cs"/>
-          <w:rtl/>
-        </w:rPr>
-        <w:t>˗</w:t>
-      </w:r>
-      <w:r>
-        <w:rPr>
-          <w:rtl/>
-        </w:rPr>
-        <w:t xml:space="preserve"> </w:t>
+        <w:t xml:space="preserve">2 </w:t>
       </w:r>
       <w:r>
         <w:rPr>
@@ -35853,16 +35791,7 @@
           <w:bCs/>
           <w:rtl/>
         </w:rPr>
-        <w:t>گام اول،</w:t>
-      </w:r>
-      <w:r>
-        <w:rPr>
-          <w:rFonts w:hint="cs"/>
-          <w:b/>
-          <w:bCs/>
-          <w:rtl/>
-        </w:rPr>
-        <w:t xml:space="preserve"> محاسبه احتمالات: </w:t>
+        <w:t xml:space="preserve">گام اول، محاسبه احتمالات: </w:t>
       </w:r>
       <w:r>
         <w:rPr>
@@ -36183,11 +36112,9 @@
         </w:rPr>
         <w:t xml:space="preserve"> انتخاب شوند، نقطه </w:t>
       </w:r>
-      <w:proofErr w:type="spellStart"/>
       <w:r>
         <w:t>i</w:t>
       </w:r>
-      <w:proofErr w:type="spellEnd"/>
       <w:r>
         <w:rPr>
           <w:rtl/>
@@ -36782,7 +36709,6 @@
       <w:pPr>
         <w:ind w:left="720"/>
         <w:rPr>
-          <w:rFonts w:hint="cs"/>
           <w:rtl/>
         </w:rPr>
       </w:pPr>
@@ -37141,7 +37067,6 @@
       <w:pPr>
         <w:pStyle w:val="a4"/>
         <w:rPr>
-          <w:rFonts w:hint="cs"/>
           <w:rtl/>
         </w:rPr>
       </w:pPr>
@@ -37715,11 +37640,9 @@
         </w:rPr>
         <w:t xml:space="preserve"> برای واگرایی بین دو توزیع احتمالاتی استفاده می شود، واگرایی </w:t>
       </w:r>
-      <w:proofErr w:type="spellStart"/>
       <w:r>
         <w:t>Kullback-Leibler</w:t>
       </w:r>
-      <w:proofErr w:type="spellEnd"/>
       <w:r>
         <w:rPr>
           <w:rFonts w:hint="cs"/>
@@ -38059,40 +37982,39 @@
           <w:sz w:val="28"/>
           <w:rtl/>
         </w:rPr>
-        <w:t>برای حداقل رساندن این تابع هزینه، از روش نزول گرادیان استفاده می‌شود. گرادیان</w:t>
-      </w:r>
-      <w:r>
-        <w:rPr>
-          <w:rFonts w:ascii="Times New Roman" w:hAnsi="Times New Roman" w:hint="cs"/>
-          <w:b/>
-          <w:sz w:val="28"/>
+        <w:t xml:space="preserve">برای حداقل رساندن </w:t>
+      </w:r>
+      <w:r>
+        <w:rPr>
+          <w:rFonts w:hint="cs"/>
+          <w:rtl/>
+        </w:rPr>
+        <w:t>این تابع هزینه، از روش نزول گرادیان استفاده می‌شود. گرادیان</w:t>
+      </w:r>
+      <w:r>
+        <w:rPr>
+          <w:rFonts w:hint="cs"/>
           <w:rtl/>
         </w:rPr>
         <w:t xml:space="preserve"> این</w:t>
       </w:r>
       <w:r>
         <w:rPr>
-          <w:rFonts w:ascii="Times New Roman" w:hAnsi="Times New Roman" w:hint="cs"/>
-          <w:b/>
-          <w:sz w:val="28"/>
+          <w:rFonts w:hint="cs"/>
           <w:rtl/>
         </w:rPr>
         <w:t xml:space="preserve"> تابع هزین</w:t>
       </w:r>
       <w:r>
         <w:rPr>
-          <w:rFonts w:ascii="Times New Roman" w:hAnsi="Times New Roman" w:hint="cs"/>
-          <w:b/>
-          <w:sz w:val="28"/>
+          <w:rFonts w:hint="cs"/>
           <w:rtl/>
         </w:rPr>
         <w:t xml:space="preserve">ه  بر </w:t>
       </w:r>
       <w:r>
         <w:rPr>
-          <w:rFonts w:ascii="Times New Roman" w:hAnsi="Times New Roman" w:hint="cs"/>
-          <w:b/>
-          <w:sz w:val="28"/>
+          <w:rFonts w:hint="cs"/>
           <w:rtl/>
         </w:rPr>
         <w:t xml:space="preserve">نقاط </w:t>
@@ -38103,9 +38025,6 @@
             <m:ctrlPr>
               <w:rPr>
                 <w:rFonts w:ascii="Cambria Math" w:hAnsi="Cambria Math"/>
-                <w:b/>
-                <w:i/>
-                <w:sz w:val="28"/>
               </w:rPr>
             </m:ctrlPr>
           </m:sSubPr>
@@ -38116,7 +38035,6 @@
               </m:rPr>
               <w:rPr>
                 <w:rFonts w:ascii="Cambria Math" w:hAnsi="Cambria Math"/>
-                <w:sz w:val="28"/>
               </w:rPr>
               <m:t>y</m:t>
             </m:r>
@@ -38128,7 +38046,6 @@
               </m:rPr>
               <w:rPr>
                 <w:rFonts w:ascii="Cambria Math" w:hAnsi="Cambria Math"/>
-                <w:sz w:val="28"/>
               </w:rPr>
               <m:t>i</m:t>
             </m:r>
@@ -38176,7 +38093,7 @@
       <w:pPr>
         <w:pStyle w:val="a8"/>
         <w:rPr>
-          <w:rFonts w:ascii="Times New Roman" w:hAnsi="Times New Roman" w:hint="cs"/>
+          <w:rFonts w:ascii="Times New Roman" w:hAnsi="Times New Roman"/>
           <w:b/>
           <w:sz w:val="28"/>
           <w:rtl/>
@@ -38487,7 +38404,7 @@
       <w:pPr>
         <w:pStyle w:val="a8"/>
         <w:rPr>
-          <w:rFonts w:ascii="Times New Roman" w:hAnsi="Times New Roman" w:hint="cs"/>
+          <w:rFonts w:ascii="Times New Roman" w:hAnsi="Times New Roman"/>
           <w:b/>
           <w:rtl/>
         </w:rPr>
@@ -38539,7 +38456,400 @@
           <w:rFonts w:hint="cs"/>
           <w:rtl/>
         </w:rPr>
-        <w:t>متن</w:t>
+        <w:t>به کارگیری الگوریتم ژنتیک برای تنظیم ابرپارامترهای یک مدل یادگیری ماشین بسیار متداول است. این الگوریتم یکی از شاخه های پردازش تکاملی</w:t>
+      </w:r>
+      <w:r>
+        <w:rPr>
+          <w:rStyle w:val="FootnoteReference"/>
+          <w:rtl/>
+        </w:rPr>
+        <w:footnoteReference w:id="15"/>
+      </w:r>
+      <w:r>
+        <w:rPr>
+          <w:rFonts w:hint="cs"/>
+          <w:rtl/>
+        </w:rPr>
+        <w:t xml:space="preserve"> است که بر اساس ایده تکامل طبیعی و فرضیه داروین توسعه یافته است. بر اساس این ایده، در هر جامعه ای معمولاً افراد قوی‌تر از منابع بیشتری استفاده می‌کنند و با احتمال بیشتری زنده می مانند. در مقابل، افراد ضعیف تر با احتمال کم تری باقی می مانند. افراد باقیمانده </w:t>
+      </w:r>
+      <w:r>
+        <w:rPr>
+          <w:rFonts w:hint="cs"/>
+          <w:rtl/>
+        </w:rPr>
+        <w:lastRenderedPageBreak/>
+        <w:t>از هر نسلی</w:t>
+      </w:r>
+      <w:r>
+        <w:rPr>
+          <w:rFonts w:hint="cs"/>
+          <w:rtl/>
+        </w:rPr>
+        <w:t>، تولید مثل کرده و فرزندان نسل بعد را تشکیل میدهند. انتظار می رود که افراد هر نسل از جامعه، قوی تر از افراد نسل قبل خود باشد. در این انتقال نسل نیز ممکن است جهش ژنتیکی رخ دهد که باعث تنوع و پراکندگی در افراد یک نسل می‌شود.</w:t>
+      </w:r>
+    </w:p>
+    <w:p>
+      <w:pPr>
+        <w:pStyle w:val="a8"/>
+        <w:rPr>
+          <w:rtl/>
+        </w:rPr>
+      </w:pPr>
+      <w:r>
+        <w:rPr>
+          <w:rFonts w:hint="cs"/>
+          <w:rtl/>
+        </w:rPr>
+        <w:t>مرحله ابتدایی در الگوریتم ژنتیک تعیین روش بازنمایی و تابع برازش</w:t>
+      </w:r>
+      <w:r>
+        <w:rPr>
+          <w:rStyle w:val="FootnoteReference"/>
+          <w:rtl/>
+        </w:rPr>
+        <w:footnoteReference w:id="16"/>
+      </w:r>
+      <w:r>
+        <w:rPr>
+          <w:rFonts w:hint="cs"/>
+          <w:rtl/>
+        </w:rPr>
+        <w:t xml:space="preserve"> است. </w:t>
+      </w:r>
+      <w:r>
+        <w:rPr>
+          <w:rFonts w:hint="cs"/>
+          <w:rtl/>
+        </w:rPr>
+        <w:t>«</w:t>
+      </w:r>
+      <w:r>
+        <w:rPr>
+          <w:rFonts w:hint="cs"/>
+          <w:rtl/>
+        </w:rPr>
+        <w:t>روش بازنمایی</w:t>
+      </w:r>
+      <w:r>
+        <w:rPr>
+          <w:rFonts w:hint="cs"/>
+          <w:rtl/>
+        </w:rPr>
+        <w:t>»</w:t>
+      </w:r>
+      <w:r>
+        <w:rPr>
+          <w:rFonts w:hint="cs"/>
+          <w:rtl/>
+        </w:rPr>
+        <w:t xml:space="preserve"> مشخص می کند که چگونه هر وضعیت مسئله به صورت مناسب مدل و ذخیره شود. در این روش فنوتیپ</w:t>
+      </w:r>
+      <w:r>
+        <w:rPr>
+          <w:rStyle w:val="FootnoteReference"/>
+          <w:rtl/>
+        </w:rPr>
+        <w:footnoteReference w:id="17"/>
+      </w:r>
+      <w:r>
+        <w:rPr>
+          <w:rFonts w:hint="cs"/>
+          <w:rtl/>
+        </w:rPr>
+        <w:t>ها وضعیت های واقعی مسئله هستند و ژنوتیپ</w:t>
+      </w:r>
+      <w:r>
+        <w:rPr>
+          <w:rStyle w:val="FootnoteReference"/>
+          <w:rtl/>
+        </w:rPr>
+        <w:footnoteReference w:id="18"/>
+      </w:r>
+      <w:r>
+        <w:rPr>
+          <w:rFonts w:hint="cs"/>
+          <w:rtl/>
+        </w:rPr>
+        <w:t>ها یا کروموزوم</w:t>
+      </w:r>
+      <w:r>
+        <w:rPr>
+          <w:rStyle w:val="FootnoteReference"/>
+          <w:rtl/>
+        </w:rPr>
+        <w:footnoteReference w:id="19"/>
+      </w:r>
+      <w:r>
+        <w:rPr>
+          <w:rFonts w:hint="cs"/>
+          <w:rtl/>
+        </w:rPr>
+        <w:t xml:space="preserve"> ها به عنوان آرایه‌های مدل شده</w:t>
+      </w:r>
+      <w:r>
+        <w:rPr>
+          <w:rFonts w:hint="cs"/>
+          <w:rtl/>
+        </w:rPr>
+        <w:t xml:space="preserve"> از</w:t>
+      </w:r>
+      <w:r>
+        <w:rPr>
+          <w:rFonts w:hint="cs"/>
+          <w:rtl/>
+        </w:rPr>
+        <w:t xml:space="preserve"> هر وضعیت است و در فضای راه حل تعریف می‌شود ژن</w:t>
+      </w:r>
+      <w:r>
+        <w:rPr>
+          <w:rStyle w:val="FootnoteReference"/>
+          <w:rtl/>
+        </w:rPr>
+        <w:footnoteReference w:id="20"/>
+      </w:r>
+      <w:r>
+        <w:rPr>
+          <w:rFonts w:hint="cs"/>
+          <w:rtl/>
+        </w:rPr>
+        <w:t xml:space="preserve"> نیز به هر یک از آرایه های یک کروموزوم گفته می‌شود.</w:t>
+      </w:r>
+      <w:r>
+        <w:rPr>
+          <w:rFonts w:hint="cs"/>
+          <w:rtl/>
+        </w:rPr>
+        <w:t xml:space="preserve"> </w:t>
+      </w:r>
+      <w:r>
+        <w:rPr>
+          <w:rFonts w:hint="cs"/>
+          <w:rtl/>
+        </w:rPr>
+        <w:t>نکته حائز اهمیت آن است که برای امکان یافتن جواب بهینه روش بازنمائی باید تمام راه حل های ممکن را پوشش دهد.</w:t>
+      </w:r>
+    </w:p>
+    <w:p>
+      <w:pPr>
+        <w:pStyle w:val="a8"/>
+        <w:rPr>
+          <w:rtl/>
+        </w:rPr>
+      </w:pPr>
+      <w:r>
+        <w:rPr>
+          <w:rFonts w:hint="cs"/>
+          <w:rtl/>
+        </w:rPr>
+        <w:t>در مسئله تنظیم ابرپارامترها</w:t>
+      </w:r>
+      <w:r>
+        <w:rPr>
+          <w:rFonts w:hint="cs"/>
+          <w:rtl/>
+        </w:rPr>
+        <w:t>ی یادگیری گروهی</w:t>
+      </w:r>
+      <w:r>
+        <w:rPr>
+          <w:rFonts w:hint="cs"/>
+          <w:rtl/>
+        </w:rPr>
+        <w:t xml:space="preserve">، </w:t>
+      </w:r>
+      <w:r>
+        <w:rPr>
+          <w:rFonts w:hint="cs"/>
+          <w:rtl/>
+        </w:rPr>
+        <w:t>فنوتیپ ها، ابرپارامترهای مدل یادگیری گروهی</w:t>
+      </w:r>
+      <w:r>
+        <w:rPr>
+          <w:rFonts w:hint="cs"/>
+          <w:rtl/>
+        </w:rPr>
+        <w:t>، یعنی «عمق درخت» و «تعداد یادگیرندگان» درنظر گرفته می شود</w:t>
+      </w:r>
+      <w:r>
+        <w:rPr>
+          <w:rFonts w:hint="cs"/>
+          <w:rtl/>
+        </w:rPr>
+        <w:t xml:space="preserve"> که با کدگذاری به آرایه ای از صفر و یک تبدیل </w:t>
+      </w:r>
+      <w:r>
+        <w:rPr>
+          <w:rFonts w:hint="cs"/>
+          <w:rtl/>
+        </w:rPr>
+        <w:t>شده</w:t>
+      </w:r>
+      <w:r>
+        <w:rPr>
+          <w:rFonts w:hint="cs"/>
+          <w:rtl/>
+        </w:rPr>
+        <w:t xml:space="preserve"> و ژنوتیپ ها را تشکیل می دهد. </w:t>
+      </w:r>
+    </w:p>
+    <w:p>
+      <w:pPr>
+        <w:pStyle w:val="a8"/>
+      </w:pPr>
+      <w:r>
+        <w:rPr>
+          <w:rFonts w:hint="cs"/>
+          <w:rtl/>
+        </w:rPr>
+        <w:t xml:space="preserve">هر وضعیت مسئله توسط </w:t>
+      </w:r>
+      <w:r>
+        <w:rPr>
+          <w:rFonts w:hint="cs"/>
+          <w:rtl/>
+        </w:rPr>
+        <w:t>«</w:t>
+      </w:r>
+      <w:r>
+        <w:rPr>
+          <w:rFonts w:hint="cs"/>
+          <w:rtl/>
+        </w:rPr>
+        <w:t>تابع برازش</w:t>
+      </w:r>
+      <w:r>
+        <w:rPr>
+          <w:rFonts w:hint="cs"/>
+          <w:rtl/>
+        </w:rPr>
+        <w:t>»</w:t>
+      </w:r>
+      <w:r>
+        <w:rPr>
+          <w:rFonts w:hint="cs"/>
+          <w:rtl/>
+        </w:rPr>
+        <w:t xml:space="preserve"> یا</w:t>
+      </w:r>
+      <w:r>
+        <w:rPr>
+          <w:rFonts w:hint="cs"/>
+          <w:rtl/>
+        </w:rPr>
+        <w:t xml:space="preserve"> «</w:t>
+      </w:r>
+      <w:r>
+        <w:rPr>
+          <w:rFonts w:hint="cs"/>
+          <w:rtl/>
+        </w:rPr>
+        <w:t>ارزیاب</w:t>
+      </w:r>
+      <w:r>
+        <w:rPr>
+          <w:rFonts w:hint="cs"/>
+          <w:rtl/>
+        </w:rPr>
+        <w:t>»</w:t>
+      </w:r>
+      <w:r>
+        <w:rPr>
+          <w:rFonts w:hint="cs"/>
+          <w:rtl/>
+        </w:rPr>
+        <w:t xml:space="preserve"> رتبه بندی می شود. تابع براز</w:t>
+      </w:r>
+      <w:r>
+        <w:rPr>
+          <w:rFonts w:hint="cs"/>
+          <w:rtl/>
+        </w:rPr>
+        <w:t>ش</w:t>
+      </w:r>
+      <w:r>
+        <w:rPr>
+          <w:rFonts w:hint="cs"/>
+          <w:rtl/>
+        </w:rPr>
+        <w:t xml:space="preserve"> باید به گونه ای تعریف شود که برای حالت های بهتر مقادیر بزرگ تری را برگرداند. در تنظیم ابرپارامترهای یادگیرنده گروهی موقعیت یاب، تابع برازش ترکیبی از متغیرهایی است که برای </w:t>
+      </w:r>
+      <w:r>
+        <w:rPr>
+          <w:rFonts w:hint="cs"/>
+          <w:rtl/>
+        </w:rPr>
+        <w:t>مدل یادگیری گروهی</w:t>
+      </w:r>
+      <w:r>
+        <w:rPr>
+          <w:rFonts w:hint="cs"/>
+          <w:rtl/>
+        </w:rPr>
+        <w:t xml:space="preserve"> که ب</w:t>
+      </w:r>
+      <w:r>
+        <w:rPr>
+          <w:rFonts w:hint="cs"/>
+          <w:rtl/>
+        </w:rPr>
+        <w:t>هترین</w:t>
+      </w:r>
+      <w:r>
+        <w:rPr>
+          <w:rFonts w:hint="cs"/>
+          <w:rtl/>
+        </w:rPr>
+        <w:t xml:space="preserve"> دقت</w:t>
+      </w:r>
+      <w:r>
+        <w:rPr>
+          <w:rFonts w:hint="cs"/>
+          <w:rtl/>
+        </w:rPr>
+        <w:t>، سرعت و کمترین هزینه</w:t>
+      </w:r>
+      <w:r>
+        <w:rPr>
+          <w:rFonts w:hint="cs"/>
+          <w:rtl/>
+        </w:rPr>
+        <w:t xml:space="preserve"> را دارد</w:t>
+      </w:r>
+      <w:r>
+        <w:rPr>
+          <w:rFonts w:hint="cs"/>
+          <w:rtl/>
+        </w:rPr>
+        <w:t>، بیشترین مقدار را بازگرداند. بنابراین، ترکیب خطی از معیار دقت، زمان تخمین موقعیت و عمق درخت (</w:t>
+      </w:r>
+      <w:r>
+        <w:rPr>
+          <w:rFonts w:hint="cs"/>
+          <w:rtl/>
+        </w:rPr>
+        <w:t>برای کاهش</w:t>
+      </w:r>
+      <w:r>
+        <w:rPr>
+          <w:rFonts w:hint="cs"/>
+          <w:rtl/>
+        </w:rPr>
+        <w:t xml:space="preserve"> هزینه پیاده سازی)</w:t>
+      </w:r>
+      <w:r>
+        <w:rPr>
+          <w:rFonts w:hint="cs"/>
+          <w:rtl/>
+        </w:rPr>
+        <w:t xml:space="preserve"> به عنوان تابع برازش استفاده می شود. ضرایب ترکیب خطی متناسب با میزان اهمیت هر یک از متغیرها  انتخاب می گردد.</w:t>
+      </w:r>
+      <w:r>
+        <w:rPr>
+          <w:rFonts w:hint="cs"/>
+          <w:rtl/>
+        </w:rPr>
+        <w:t xml:space="preserve"> </w:t>
       </w:r>
     </w:p>
     <w:p>
@@ -39023,7 +39333,6 @@
       <w:pPr>
         <w:pStyle w:val="CommentText"/>
         <w:rPr>
-          <w:rFonts w:hint="cs"/>
           <w:rtl/>
         </w:rPr>
       </w:pPr>
@@ -39484,6 +39793,150 @@
       </w:r>
       <w:r>
         <w:t xml:space="preserve"> Robustness</w:t>
+      </w:r>
+    </w:p>
+  </w:footnote>
+  <w:footnote w:id="15">
+    <w:p>
+      <w:pPr>
+        <w:pStyle w:val="FootnoteText"/>
+        <w:bidi w:val="0"/>
+      </w:pPr>
+      <w:r>
+        <w:rPr>
+          <w:rStyle w:val="FootnoteReference"/>
+        </w:rPr>
+        <w:footnoteRef/>
+      </w:r>
+      <w:r>
+        <w:rPr>
+          <w:rtl/>
+        </w:rPr>
+        <w:t xml:space="preserve"> </w:t>
+      </w:r>
+      <w:r>
+        <w:t>Evolutionary Computing</w:t>
+      </w:r>
+    </w:p>
+  </w:footnote>
+  <w:footnote w:id="16">
+    <w:p>
+      <w:pPr>
+        <w:pStyle w:val="FootnoteText"/>
+        <w:bidi w:val="0"/>
+      </w:pPr>
+      <w:r>
+        <w:rPr>
+          <w:rStyle w:val="FootnoteReference"/>
+        </w:rPr>
+        <w:footnoteRef/>
+      </w:r>
+      <w:r>
+        <w:rPr>
+          <w:rtl/>
+        </w:rPr>
+        <w:t xml:space="preserve"> </w:t>
+      </w:r>
+      <w:r>
+        <w:t>Fitness function</w:t>
+      </w:r>
+    </w:p>
+  </w:footnote>
+  <w:footnote w:id="17">
+    <w:p>
+      <w:pPr>
+        <w:pStyle w:val="FootnoteText"/>
+        <w:bidi w:val="0"/>
+      </w:pPr>
+      <w:r>
+        <w:rPr>
+          <w:rStyle w:val="FootnoteReference"/>
+        </w:rPr>
+        <w:footnoteRef/>
+      </w:r>
+      <w:r>
+        <w:rPr>
+          <w:rtl/>
+        </w:rPr>
+        <w:t xml:space="preserve"> </w:t>
+      </w:r>
+      <w:r>
+        <w:t>Phenotype</w:t>
+      </w:r>
+    </w:p>
+  </w:footnote>
+  <w:footnote w:id="18">
+    <w:p>
+      <w:pPr>
+        <w:pStyle w:val="FootnoteText"/>
+        <w:bidi w:val="0"/>
+      </w:pPr>
+      <w:r>
+        <w:rPr>
+          <w:rStyle w:val="FootnoteReference"/>
+        </w:rPr>
+        <w:footnoteRef/>
+      </w:r>
+      <w:r>
+        <w:rPr>
+          <w:rtl/>
+        </w:rPr>
+        <w:t xml:space="preserve"> </w:t>
+      </w:r>
+      <w:r>
+        <w:t>Genotype</w:t>
+      </w:r>
+    </w:p>
+  </w:footnote>
+  <w:footnote w:id="19">
+    <w:p>
+      <w:pPr>
+        <w:pStyle w:val="FootnoteText"/>
+        <w:bidi w:val="0"/>
+      </w:pPr>
+      <w:r>
+        <w:rPr>
+          <w:rStyle w:val="FootnoteReference"/>
+        </w:rPr>
+        <w:footnoteRef/>
+      </w:r>
+      <w:r>
+        <w:rPr>
+          <w:rtl/>
+        </w:rPr>
+        <w:t xml:space="preserve"> </w:t>
+      </w:r>
+      <w:r>
+        <w:t>C</w:t>
+      </w:r>
+      <w:r>
+        <w:t>hromosome</w:t>
+      </w:r>
+    </w:p>
+  </w:footnote>
+  <w:footnote w:id="20">
+    <w:p>
+      <w:pPr>
+        <w:pStyle w:val="FootnoteText"/>
+        <w:bidi w:val="0"/>
+      </w:pPr>
+      <w:r>
+        <w:rPr>
+          <w:rStyle w:val="FootnoteReference"/>
+        </w:rPr>
+        <w:footnoteRef/>
+      </w:r>
+      <w:r>
+        <w:rPr>
+          <w:rtl/>
+        </w:rPr>
+        <w:t xml:space="preserve"> </w:t>
+      </w:r>
+      <w:r>
+        <w:t>Gen</w:t>
+      </w:r>
+      <w:r>
+        <w:t>e</w:t>
       </w:r>
     </w:p>
   </w:footnote>

</xml_diff>